<commit_message>
refs #166 * Software Architektur
</commit_message>
<xml_diff>
--- a/doc/05_Design/Software Architektur.docx
+++ b/doc/05_Design/Software Architektur.docx
@@ -2715,7 +2715,15 @@
     </w:p>
     <w:p>
       <w:r>
-        <w:t>Die Definitionen und Abkürzungen befinden sich in der ausgelagerten Datei doc/01_Projektplan/glossar.docx.</w:t>
+        <w:t xml:space="preserve">Die Definitionen und Abkürzungen befinden sich in der ausgelagerten Datei </w:t>
+      </w:r>
+      <w:proofErr w:type="spellStart"/>
+      <w:r>
+        <w:t>doc</w:t>
+      </w:r>
+      <w:proofErr w:type="spellEnd"/>
+      <w:r>
+        <w:t>/01_Projektplan/glossar.docx.</w:t>
       </w:r>
     </w:p>
     <w:p>
@@ -2739,11 +2747,19 @@
           <w:rFonts w:cstheme="minorHAnsi"/>
         </w:rPr>
       </w:pPr>
+      <w:proofErr w:type="spellStart"/>
       <w:r>
         <w:rPr>
           <w:rFonts w:cstheme="minorHAnsi"/>
         </w:rPr>
-        <w:t>doc/03_Anforderungsspezifikationen/*</w:t>
+        <w:t>doc</w:t>
+      </w:r>
+      <w:proofErr w:type="spellEnd"/>
+      <w:r>
+        <w:rPr>
+          <w:rFonts w:cstheme="minorHAnsi"/>
+        </w:rPr>
+        <w:t>/03_Anforderungsspezifikationen/*</w:t>
       </w:r>
     </w:p>
     <w:p>
@@ -2757,11 +2773,33 @@
           <w:rFonts w:cstheme="minorHAnsi"/>
         </w:rPr>
       </w:pPr>
+      <w:proofErr w:type="spellStart"/>
       <w:r>
         <w:rPr>
           <w:rFonts w:cstheme="minorHAnsi"/>
         </w:rPr>
-        <w:t>doc/templates/template.dotx</w:t>
+        <w:t>doc</w:t>
+      </w:r>
+      <w:proofErr w:type="spellEnd"/>
+      <w:r>
+        <w:rPr>
+          <w:rFonts w:cstheme="minorHAnsi"/>
+        </w:rPr>
+        <w:t>/</w:t>
+      </w:r>
+      <w:proofErr w:type="spellStart"/>
+      <w:r>
+        <w:rPr>
+          <w:rFonts w:cstheme="minorHAnsi"/>
+        </w:rPr>
+        <w:t>templates</w:t>
+      </w:r>
+      <w:proofErr w:type="spellEnd"/>
+      <w:r>
+        <w:rPr>
+          <w:rFonts w:cstheme="minorHAnsi"/>
+        </w:rPr>
+        <w:t>/template.dotx</w:t>
       </w:r>
     </w:p>
     <w:p>
@@ -2775,11 +2813,33 @@
           <w:rFonts w:cstheme="minorHAnsi"/>
         </w:rPr>
       </w:pPr>
+      <w:proofErr w:type="spellStart"/>
       <w:r>
         <w:rPr>
           <w:rFonts w:cstheme="minorHAnsi"/>
         </w:rPr>
-        <w:t>doc/templates/</w:t>
+        <w:t>doc</w:t>
+      </w:r>
+      <w:proofErr w:type="spellEnd"/>
+      <w:r>
+        <w:rPr>
+          <w:rFonts w:cstheme="minorHAnsi"/>
+        </w:rPr>
+        <w:t>/</w:t>
+      </w:r>
+      <w:proofErr w:type="spellStart"/>
+      <w:r>
+        <w:rPr>
+          <w:rFonts w:cstheme="minorHAnsi"/>
+        </w:rPr>
+        <w:t>templates</w:t>
+      </w:r>
+      <w:proofErr w:type="spellEnd"/>
+      <w:r>
+        <w:rPr>
+          <w:rFonts w:cstheme="minorHAnsi"/>
+        </w:rPr>
+        <w:t>/</w:t>
       </w:r>
       <w:r>
         <w:rPr>
@@ -2819,11 +2879,33 @@
           <w:rFonts w:cstheme="minorHAnsi"/>
         </w:rPr>
       </w:pPr>
+      <w:proofErr w:type="spellStart"/>
       <w:r>
         <w:rPr>
           <w:rFonts w:cstheme="minorHAnsi"/>
         </w:rPr>
-        <w:t>doc/media/logo.png</w:t>
+        <w:t>doc</w:t>
+      </w:r>
+      <w:proofErr w:type="spellEnd"/>
+      <w:r>
+        <w:rPr>
+          <w:rFonts w:cstheme="minorHAnsi"/>
+        </w:rPr>
+        <w:t>/</w:t>
+      </w:r>
+      <w:proofErr w:type="spellStart"/>
+      <w:r>
+        <w:rPr>
+          <w:rFonts w:cstheme="minorHAnsi"/>
+        </w:rPr>
+        <w:t>media</w:t>
+      </w:r>
+      <w:proofErr w:type="spellEnd"/>
+      <w:r>
+        <w:rPr>
+          <w:rFonts w:cstheme="minorHAnsi"/>
+        </w:rPr>
+        <w:t>/logo.png</w:t>
       </w:r>
     </w:p>
     <w:p/>
@@ -2849,10 +2931,23 @@
     </w:p>
     <w:p>
       <w:r>
-        <w:t xml:space="preserve">&lt;Beschreibt die Softwareanforderungen und Objekte, welche einen Einfluss auf die Architektur haben [Bspl: </w:t>
-      </w:r>
-      <w:r>
-        <w:t xml:space="preserve">Safety, Security, Privacy, Distribution, </w:t>
+        <w:t>&lt;Beschreibt die Softwareanforderungen und Objekte, welche einen Einfluss auf die Architektur haben [</w:t>
+      </w:r>
+      <w:proofErr w:type="spellStart"/>
+      <w:r>
+        <w:t>Bspl</w:t>
+      </w:r>
+      <w:proofErr w:type="spellEnd"/>
+      <w:r>
+        <w:t xml:space="preserve">: </w:t>
+      </w:r>
+      <w:proofErr w:type="spellStart"/>
+      <w:r>
+        <w:t>Safety</w:t>
+      </w:r>
+      <w:proofErr w:type="spellEnd"/>
+      <w:r>
+        <w:t xml:space="preserve">, Security, Privacy, Distribution, </w:t>
       </w:r>
       <w:r>
         <w:t>…] Beinhaltet auch eine Beschreibung von Design und Implementationsstrategie, Teamstruktur, Entwicklungstools, Zeitplan, etc…&gt;</w:t>
@@ -2877,7 +2972,31 @@
         </w:numPr>
       </w:pPr>
       <w:r>
-        <w:t>Es soll möglichst einfach möglich sein, den Android Client durch einen anderen Client (z.B. IPhone, Windows7) zu ersetzen. Deshalb darf die Architektur keine Android spezifische Konzepte enthalten.</w:t>
+        <w:t xml:space="preserve">Es soll möglichst einfach möglich sein, den </w:t>
+      </w:r>
+      <w:proofErr w:type="spellStart"/>
+      <w:r>
+        <w:t>Android</w:t>
+      </w:r>
+      <w:proofErr w:type="spellEnd"/>
+      <w:r>
+        <w:t xml:space="preserve"> Client durch einen anderen Client (z.B. </w:t>
+      </w:r>
+      <w:proofErr w:type="spellStart"/>
+      <w:r>
+        <w:t>IPhone</w:t>
+      </w:r>
+      <w:proofErr w:type="spellEnd"/>
+      <w:r>
+        <w:t xml:space="preserve">, Windows7) zu ersetzen. Deshalb darf die Architektur keine </w:t>
+      </w:r>
+      <w:proofErr w:type="spellStart"/>
+      <w:r>
+        <w:t>Android</w:t>
+      </w:r>
+      <w:proofErr w:type="spellEnd"/>
+      <w:r>
+        <w:t xml:space="preserve"> spezifische Konzepte enthalten.</w:t>
       </w:r>
     </w:p>
     <w:p>
@@ -2889,13 +3008,29 @@
         </w:numPr>
       </w:pPr>
       <w:r>
-        <w:t xml:space="preserve">Die Benutzeroberfläche auf dem Android Client soll sehr einfach und übersichtlich gestaltet werden. Dadurch </w:t>
+        <w:t xml:space="preserve">Die Benutzeroberfläche auf dem </w:t>
+      </w:r>
+      <w:proofErr w:type="spellStart"/>
+      <w:r>
+        <w:t>Android</w:t>
+      </w:r>
+      <w:proofErr w:type="spellEnd"/>
+      <w:r>
+        <w:t xml:space="preserve"> Client soll sehr einfach und übersichtlich gestaltet werden. Dadurch </w:t>
       </w:r>
       <w:r>
         <w:t xml:space="preserve">stellt </w:t>
       </w:r>
       <w:r>
-        <w:t xml:space="preserve">der Android Client nur die wichtigsten </w:t>
+        <w:t xml:space="preserve">der </w:t>
+      </w:r>
+      <w:proofErr w:type="spellStart"/>
+      <w:r>
+        <w:t>Android</w:t>
+      </w:r>
+      <w:proofErr w:type="spellEnd"/>
+      <w:r>
+        <w:t xml:space="preserve"> Client nur die wichtigsten </w:t>
       </w:r>
       <w:r>
         <w:t>Funktionalitäten zur Verfügung</w:t>
@@ -2959,7 +3094,15 @@
         </w:numPr>
       </w:pPr>
       <w:r>
-        <w:t>Der Android Client wird mit dem Touchscreen bedient. Deshalb muss darauf geachtet werden, dass z.B. die Buttons gross genug sind.</w:t>
+        <w:t xml:space="preserve">Der </w:t>
+      </w:r>
+      <w:proofErr w:type="spellStart"/>
+      <w:r>
+        <w:t>Android</w:t>
+      </w:r>
+      <w:proofErr w:type="spellEnd"/>
+      <w:r>
+        <w:t xml:space="preserve"> Client wird mit dem Touchscreen bedient. Deshalb muss darauf geachtet werden, dass z.B. die Buttons gross genug sind.</w:t>
       </w:r>
     </w:p>
     <w:p>
@@ -2973,66 +3116,38 @@
       <w:r>
         <w:t>Da für die Implementation nur wenig Zeit zur Verfügung steht und es in diesem Projekt nicht um grafisches Design geht, wird das grafische Design nicht ausgereift sein.</w:t>
       </w:r>
-      <w:bookmarkStart w:id="12" w:name="_GoBack"/>
-      <w:bookmarkEnd w:id="12"/>
     </w:p>
     <w:p>
       <w:pPr>
         <w:pStyle w:val="berschrift2"/>
       </w:pPr>
-      <w:bookmarkStart w:id="13" w:name="_Toc289677977"/>
+      <w:bookmarkStart w:id="12" w:name="_Toc289677977"/>
       <w:r>
         <w:t>Architekturübersicht</w:t>
       </w:r>
-      <w:bookmarkEnd w:id="13"/>
+      <w:bookmarkEnd w:id="12"/>
     </w:p>
     <w:p/>
     <w:p>
       <w:pPr>
         <w:pStyle w:val="berschrift2"/>
       </w:pPr>
-      <w:bookmarkStart w:id="14" w:name="_Toc289677978"/>
+      <w:bookmarkStart w:id="13" w:name="_Toc289677978"/>
       <w:r>
         <w:t>Systemstruktur</w:t>
       </w:r>
-      <w:bookmarkEnd w:id="14"/>
+      <w:bookmarkEnd w:id="13"/>
     </w:p>
     <w:p>
       <w:pPr>
         <w:pStyle w:val="berschrift3"/>
       </w:pPr>
-      <w:bookmarkStart w:id="15" w:name="_Toc289677979"/>
+      <w:bookmarkStart w:id="14" w:name="_Toc289677979"/>
       <w:r>
         <w:lastRenderedPageBreak/>
         <w:t>Physische Sicht</w:t>
       </w:r>
-      <w:bookmarkEnd w:id="15"/>
-    </w:p>
-    <w:p/>
-    <w:p>
-      <w:pPr>
-        <w:pStyle w:val="berschrift3"/>
-      </w:pPr>
-      <w:bookmarkStart w:id="16" w:name="_Toc289677980"/>
-      <w:r>
-        <w:t>Logische Sicht</w:t>
-      </w:r>
-      <w:bookmarkEnd w:id="16"/>
-    </w:p>
-    <w:p>
-      <w:pPr>
-        <w:pStyle w:val="berschrift2"/>
-      </w:pPr>
-      <w:bookmarkStart w:id="17" w:name="_Toc289677981"/>
-      <w:r>
-        <w:t>Design Pakete Rails</w:t>
-      </w:r>
-      <w:bookmarkEnd w:id="17"/>
-    </w:p>
-    <w:p>
-      <w:r>
-        <w:t>Die Architektur in Ruby on Rails ist grundsätzlich bereits vorgegeben. Deshalb ist dieses Kapitel sehr kurz gehalten. Die Architektur in Ruby on Rails sieht folgendermassen aus:</w:t>
-      </w:r>
+      <w:bookmarkEnd w:id="14"/>
     </w:p>
     <w:p>
       <w:pPr>
@@ -3044,7 +3159,261 @@
           <w:lang w:eastAsia="de-CH"/>
         </w:rPr>
         <w:drawing>
-          <wp:inline distT="0" distB="0" distL="0" distR="0" wp14:anchorId="08F0D62D" wp14:editId="1A5533F2">
+          <wp:inline distT="0" distB="0" distL="0" distR="0">
+            <wp:extent cx="4848225" cy="1776730"/>
+            <wp:effectExtent l="0" t="0" r="9525" b="0"/>
+            <wp:docPr id="7" name="Grafik 7"/>
+            <wp:cNvGraphicFramePr>
+              <a:graphicFrameLocks xmlns:a="http://schemas.openxmlformats.org/drawingml/2006/main" noChangeAspect="1"/>
+            </wp:cNvGraphicFramePr>
+            <a:graphic xmlns:a="http://schemas.openxmlformats.org/drawingml/2006/main">
+              <a:graphicData uri="http://schemas.openxmlformats.org/drawingml/2006/picture">
+                <pic:pic xmlns:pic="http://schemas.openxmlformats.org/drawingml/2006/picture">
+                  <pic:nvPicPr>
+                    <pic:cNvPr id="0" name="Picture 4"/>
+                    <pic:cNvPicPr>
+                      <a:picLocks noChangeAspect="1" noChangeArrowheads="1"/>
+                    </pic:cNvPicPr>
+                  </pic:nvPicPr>
+                  <pic:blipFill>
+                    <a:blip r:embed="rId10">
+                      <a:extLst>
+                        <a:ext uri="{28A0092B-C50C-407E-A947-70E740481C1C}">
+                          <a14:useLocalDpi xmlns:a14="http://schemas.microsoft.com/office/drawing/2010/main" val="0"/>
+                        </a:ext>
+                      </a:extLst>
+                    </a:blip>
+                    <a:srcRect/>
+                    <a:stretch>
+                      <a:fillRect/>
+                    </a:stretch>
+                  </pic:blipFill>
+                  <pic:spPr bwMode="auto">
+                    <a:xfrm>
+                      <a:off x="0" y="0"/>
+                      <a:ext cx="4848225" cy="1776730"/>
+                    </a:xfrm>
+                    <a:prstGeom prst="rect">
+                      <a:avLst/>
+                    </a:prstGeom>
+                    <a:noFill/>
+                    <a:ln>
+                      <a:noFill/>
+                    </a:ln>
+                  </pic:spPr>
+                </pic:pic>
+              </a:graphicData>
+            </a:graphic>
+          </wp:inline>
+        </w:drawing>
+      </w:r>
+    </w:p>
+    <w:p>
+      <w:pPr>
+        <w:pStyle w:val="Beschriftung"/>
+      </w:pPr>
+      <w:r>
+        <w:t xml:space="preserve">Abbildung </w:t>
+      </w:r>
+      <w:fldSimple w:instr=" SEQ Abbildung \* ARABIC ">
+        <w:r>
+          <w:rPr>
+            <w:noProof/>
+          </w:rPr>
+          <w:t>1</w:t>
+        </w:r>
+      </w:fldSimple>
+      <w:r>
+        <w:t xml:space="preserve"> - </w:t>
+      </w:r>
+      <w:proofErr w:type="spellStart"/>
+      <w:r>
+        <w:t>Deployment</w:t>
+      </w:r>
+      <w:proofErr w:type="spellEnd"/>
+      <w:r>
+        <w:t xml:space="preserve"> </w:t>
+      </w:r>
+      <w:proofErr w:type="spellStart"/>
+      <w:r>
+        <w:t>Diagram</w:t>
+      </w:r>
+      <w:proofErr w:type="spellEnd"/>
+      <w:r>
+        <w:t xml:space="preserve"> MRT</w:t>
+      </w:r>
+    </w:p>
+    <w:p>
+      <w:r>
+        <w:t xml:space="preserve">Da der Server die </w:t>
+      </w:r>
+      <w:proofErr w:type="spellStart"/>
+      <w:r>
+        <w:t>Rails</w:t>
+      </w:r>
+      <w:proofErr w:type="spellEnd"/>
+      <w:r>
+        <w:t xml:space="preserve"> Applikation </w:t>
+      </w:r>
+      <w:proofErr w:type="spellStart"/>
+      <w:r>
+        <w:t>hostet</w:t>
+      </w:r>
+      <w:proofErr w:type="spellEnd"/>
+      <w:r>
+        <w:t xml:space="preserve">, wird er als Server </w:t>
+      </w:r>
+      <w:proofErr w:type="spellStart"/>
+      <w:r>
+        <w:t>Execution</w:t>
+      </w:r>
+      <w:proofErr w:type="spellEnd"/>
+      <w:r>
+        <w:t xml:space="preserve"> </w:t>
+      </w:r>
+      <w:proofErr w:type="spellStart"/>
+      <w:r>
+        <w:t>Node</w:t>
+      </w:r>
+      <w:proofErr w:type="spellEnd"/>
+      <w:r>
+        <w:t xml:space="preserve"> dargestellt. Der Client verbindet sich mit dem Server über http. Deshalb wird der Client als Client </w:t>
+      </w:r>
+      <w:proofErr w:type="spellStart"/>
+      <w:r>
+        <w:t>Execution</w:t>
+      </w:r>
+      <w:proofErr w:type="spellEnd"/>
+      <w:r>
+        <w:t xml:space="preserve"> </w:t>
+      </w:r>
+      <w:proofErr w:type="spellStart"/>
+      <w:r>
+        <w:t>Node</w:t>
+      </w:r>
+      <w:proofErr w:type="spellEnd"/>
+      <w:r>
+        <w:t xml:space="preserve"> dargestellt. </w:t>
+      </w:r>
+      <w:r>
+        <w:t>Zu beachten</w:t>
+      </w:r>
+      <w:r>
+        <w:t xml:space="preserve"> ist, dass auf dem Server und dem Client eine andere Applikation läuft. Auf dem Server ist dies eine </w:t>
+      </w:r>
+      <w:proofErr w:type="spellStart"/>
+      <w:r>
+        <w:t>Rails</w:t>
+      </w:r>
+      <w:proofErr w:type="spellEnd"/>
+      <w:r>
+        <w:t xml:space="preserve"> Applikation (</w:t>
+      </w:r>
+      <w:proofErr w:type="spellStart"/>
+      <w:r>
+        <w:t>rails_app</w:t>
+      </w:r>
+      <w:proofErr w:type="spellEnd"/>
+      <w:r>
+        <w:t xml:space="preserve">), auf dem Client eine </w:t>
+      </w:r>
+      <w:proofErr w:type="spellStart"/>
+      <w:r>
+        <w:t>Android</w:t>
+      </w:r>
+      <w:proofErr w:type="spellEnd"/>
+      <w:r>
+        <w:t xml:space="preserve"> Applikation (</w:t>
+      </w:r>
+      <w:proofErr w:type="spellStart"/>
+      <w:r>
+        <w:t>mrt.apk</w:t>
+      </w:r>
+      <w:proofErr w:type="spellEnd"/>
+      <w:r>
+        <w:t>).</w:t>
+      </w:r>
+    </w:p>
+    <w:p>
+      <w:r>
+        <w:t>Server und Client kommunizieren über HTTP</w:t>
+      </w:r>
+      <w:r>
+        <w:t>/HTTPS</w:t>
+      </w:r>
+      <w:r>
+        <w:t>. Natürlich läuft HTTP</w:t>
+      </w:r>
+      <w:r>
+        <w:t>/HTTPS</w:t>
+      </w:r>
+      <w:r>
+        <w:t xml:space="preserve"> über TCP/IP, wir wollen uns aber ganz klar von diesem Layer abgrenzen.</w:t>
+      </w:r>
+      <w:r>
+        <w:t xml:space="preserve"> Aus diesem Grund ist HTTP / HTTPS aus unserer Sicht die tiefste Schicht.</w:t>
+      </w:r>
+      <w:bookmarkStart w:id="15" w:name="_GoBack"/>
+      <w:bookmarkEnd w:id="15"/>
+    </w:p>
+    <w:p>
+      <w:pPr>
+        <w:pStyle w:val="berschrift3"/>
+      </w:pPr>
+      <w:bookmarkStart w:id="16" w:name="_Toc289677980"/>
+      <w:r>
+        <w:t>Logische Sicht</w:t>
+      </w:r>
+      <w:bookmarkEnd w:id="16"/>
+    </w:p>
+    <w:p>
+      <w:pPr>
+        <w:pStyle w:val="berschrift2"/>
+      </w:pPr>
+      <w:bookmarkStart w:id="17" w:name="_Toc289677981"/>
+      <w:r>
+        <w:t xml:space="preserve">Design Pakete </w:t>
+      </w:r>
+      <w:proofErr w:type="spellStart"/>
+      <w:r>
+        <w:t>Rails</w:t>
+      </w:r>
+      <w:bookmarkEnd w:id="17"/>
+      <w:proofErr w:type="spellEnd"/>
+    </w:p>
+    <w:p>
+      <w:r>
+        <w:t xml:space="preserve">Die Architektur in Ruby on </w:t>
+      </w:r>
+      <w:proofErr w:type="spellStart"/>
+      <w:r>
+        <w:t>Rails</w:t>
+      </w:r>
+      <w:proofErr w:type="spellEnd"/>
+      <w:r>
+        <w:t xml:space="preserve"> ist grundsätzlich bereits vorgegeben. Deshalb ist dieses Kapitel sehr kurz gehalten. Die Architektur in Ruby on </w:t>
+      </w:r>
+      <w:proofErr w:type="spellStart"/>
+      <w:r>
+        <w:t>Rails</w:t>
+      </w:r>
+      <w:proofErr w:type="spellEnd"/>
+      <w:r>
+        <w:t xml:space="preserve"> sieht folgendermassen aus:</w:t>
+      </w:r>
+    </w:p>
+    <w:p>
+      <w:pPr>
+        <w:keepNext/>
+      </w:pPr>
+      <w:r>
+        <w:rPr>
+          <w:noProof/>
+          <w:lang w:eastAsia="de-CH"/>
+        </w:rPr>
+        <w:lastRenderedPageBreak/>
+        <w:drawing>
+          <wp:inline distT="0" distB="0" distL="0" distR="0" wp14:anchorId="332BC5BE" wp14:editId="314DE86F">
             <wp:extent cx="5760720" cy="4349631"/>
             <wp:effectExtent l="0" t="0" r="0" b="0"/>
             <wp:docPr id="3" name="Grafik 3"/>
@@ -3059,7 +3428,7 @@
                     <pic:cNvPicPr/>
                   </pic:nvPicPr>
                   <pic:blipFill>
-                    <a:blip r:embed="rId10"/>
+                    <a:blip r:embed="rId11"/>
                     <a:stretch>
                       <a:fillRect/>
                     </a:stretch>
@@ -3092,12 +3461,17 @@
           <w:rPr>
             <w:noProof/>
           </w:rPr>
-          <w:t>1</w:t>
+          <w:t>2</w:t>
         </w:r>
       </w:fldSimple>
       <w:r>
-        <w:t xml:space="preserve"> - Architektur in Ruby on Rails</w:t>
-      </w:r>
+        <w:t xml:space="preserve"> - Architektur in Ruby on </w:t>
+      </w:r>
+      <w:proofErr w:type="spellStart"/>
+      <w:r>
+        <w:t>Rails</w:t>
+      </w:r>
+      <w:proofErr w:type="spellEnd"/>
     </w:p>
     <w:p>
       <w:pPr>
@@ -3108,9 +3482,14 @@
         <w:t>Design Pakete</w:t>
       </w:r>
       <w:r>
-        <w:t xml:space="preserve"> Android</w:t>
+        <w:t xml:space="preserve"> </w:t>
+      </w:r>
+      <w:proofErr w:type="spellStart"/>
+      <w:r>
+        <w:t>Android</w:t>
       </w:r>
       <w:bookmarkEnd w:id="18"/>
+      <w:proofErr w:type="spellEnd"/>
     </w:p>
     <w:p/>
     <w:p>
@@ -3138,7 +3517,6 @@
         <w:pStyle w:val="berschrift4"/>
       </w:pPr>
       <w:r>
-        <w:lastRenderedPageBreak/>
         <w:t>Diagramme</w:t>
       </w:r>
     </w:p>
@@ -3166,6 +3544,7 @@
         <w:pStyle w:val="berschrift5"/>
       </w:pPr>
       <w:r>
+        <w:lastRenderedPageBreak/>
         <w:t>Interne Operation 1</w:t>
       </w:r>
     </w:p>
@@ -3376,8 +3755,8 @@
       </w:r>
     </w:p>
     <w:sectPr>
-      <w:headerReference w:type="default" r:id="rId11"/>
-      <w:footerReference w:type="default" r:id="rId12"/>
+      <w:headerReference w:type="default" r:id="rId12"/>
+      <w:footerReference w:type="default" r:id="rId13"/>
       <w:pgSz w:w="11906" w:h="16838"/>
       <w:pgMar w:top="1417" w:right="1417" w:bottom="1134" w:left="1417" w:header="708" w:footer="708" w:gutter="0"/>
       <w:pgNumType w:start="0"/>
@@ -3531,7 +3910,7 @@
         <w:noProof/>
         <w:lang w:val="de-DE"/>
       </w:rPr>
-      <w:t>2</w:t>
+      <w:t>3</w:t>
     </w:r>
     <w:r>
       <w:rPr>
@@ -3560,7 +3939,7 @@
         <w:noProof/>
         <w:lang w:val="de-DE"/>
       </w:rPr>
-      <w:t>5</w:t>
+      <w:t>6</w:t>
     </w:r>
     <w:r>
       <w:rPr>
@@ -7152,7 +7531,7 @@
     <w:rsidRoot w:val="00526685"/>
     <w:rsid w:val="003676A5"/>
     <w:rsid w:val="00526685"/>
-    <w:rsid w:val="00914F52"/>
+    <w:rsid w:val="00555378"/>
   </w:rsids>
   <m:mathPr>
     <m:mathFont m:val="Cambria Math"/>
@@ -7863,7 +8242,7 @@
 </file>
 
 <file path=customXml/itemProps1.xml><?xml version="1.0" encoding="utf-8"?>
-<ds:datastoreItem xmlns:ds="http://schemas.openxmlformats.org/officeDocument/2006/customXml" ds:itemID="{FEBC8CD8-37D2-45A0-B4A3-8AA5EEE79A57}">
+<ds:datastoreItem xmlns:ds="http://schemas.openxmlformats.org/officeDocument/2006/customXml" ds:itemID="{A2D2C269-0A94-43D7-897E-2A3B2BD548C1}">
   <ds:schemaRefs>
     <ds:schemaRef ds:uri="http://schemas.openxmlformats.org/officeDocument/2006/bibliography"/>
   </ds:schemaRefs>

</xml_diff>

<commit_message>
refs #166 SD TimeEntry übermitteln
</commit_message>
<xml_diff>
--- a/doc/05_Design/Software Architektur.docx
+++ b/doc/05_Design/Software Architektur.docx
@@ -72,21 +72,7 @@
                   <w:rPr>
                     <w:color w:val="4F81BD" w:themeColor="accent1"/>
                   </w:rPr>
-                  <w:t xml:space="preserve"> Delia, </w:t>
-                </w:r>
-                <w:proofErr w:type="spellStart"/>
-                <w:r>
-                  <w:rPr>
-                    <w:color w:val="4F81BD" w:themeColor="accent1"/>
-                  </w:rPr>
-                  <w:t>Waltenspül</w:t>
-                </w:r>
-                <w:proofErr w:type="spellEnd"/>
-                <w:r>
-                  <w:rPr>
-                    <w:color w:val="4F81BD" w:themeColor="accent1"/>
-                  </w:rPr>
-                  <w:t xml:space="preserve"> Remo</w:t>
+                  <w:t xml:space="preserve"> Delia, Waltenspül Remo</w:t>
                 </w:r>
               </w:p>
               <w:p>
@@ -182,6 +168,7 @@
                     <w:dataBinding w:prefixMappings="xmlns:ns0='http://schemas.openxmlformats.org/officeDocument/2006/extended-properties'" w:xpath="/ns0:Properties[1]/ns0:Company[1]" w:storeItemID="{6668398D-A668-4E3E-A5EB-62B293D839F1}"/>
                     <w:text/>
                   </w:sdtPr>
+                  <w:sdtEndPr/>
                   <w:sdtContent>
                     <w:r>
                       <w:rPr>
@@ -214,6 +201,7 @@
                   <w:dataBinding w:prefixMappings="xmlns:ns0='http://schemas.openxmlformats.org/package/2006/metadata/core-properties' xmlns:ns1='http://purl.org/dc/elements/1.1/'" w:xpath="/ns0:coreProperties[1]/ns1:title[1]" w:storeItemID="{6C3C8BC8-F283-45AE-878A-BAB7291924A1}"/>
                   <w:text/>
                 </w:sdtPr>
+                <w:sdtEndPr/>
                 <w:sdtContent>
                   <w:p>
                     <w:pPr>
@@ -251,6 +239,7 @@
                 <w:dataBinding w:prefixMappings="xmlns:ns0='http://schemas.openxmlformats.org/package/2006/metadata/core-properties' xmlns:ns1='http://purl.org/dc/elements/1.1/'" w:xpath="/ns0:coreProperties[1]/ns1:subject[1]" w:storeItemID="{6C3C8BC8-F283-45AE-878A-BAB7291924A1}"/>
                 <w:text/>
               </w:sdtPr>
+              <w:sdtEndPr/>
               <w:sdtContent>
                 <w:tc>
                   <w:tcPr>
@@ -290,7 +279,7 @@
               <w:lang w:eastAsia="de-CH"/>
             </w:rPr>
             <w:drawing>
-              <wp:anchor distT="0" distB="0" distL="114300" distR="114300" simplePos="0" relativeHeight="251658240" behindDoc="1" locked="0" layoutInCell="1" allowOverlap="1" wp14:anchorId="457CAF8C" wp14:editId="5B676633">
+              <wp:anchor distT="0" distB="0" distL="114300" distR="114300" simplePos="0" relativeHeight="251657216" behindDoc="1" locked="0" layoutInCell="1" allowOverlap="1" wp14:anchorId="457CAF8C" wp14:editId="5B676633">
                 <wp:simplePos x="0" y="0"/>
                 <wp:positionH relativeFrom="column">
                   <wp:posOffset>357505</wp:posOffset>
@@ -916,7 +905,7 @@
                 <w:noProof/>
                 <w:webHidden/>
               </w:rPr>
-              <w:t>1</w:t>
+              <w:t>2</w:t>
             </w:r>
             <w:r>
               <w:rPr>
@@ -1448,7 +1437,7 @@
                 <w:noProof/>
                 <w:webHidden/>
               </w:rPr>
-              <w:t>3</w:t>
+              <w:t>4</w:t>
             </w:r>
             <w:r>
               <w:rPr>
@@ -1536,7 +1525,7 @@
                 <w:noProof/>
                 <w:webHidden/>
               </w:rPr>
-              <w:t>3</w:t>
+              <w:t>4</w:t>
             </w:r>
             <w:r>
               <w:rPr>
@@ -1620,7 +1609,7 @@
                 <w:noProof/>
                 <w:webHidden/>
               </w:rPr>
-              <w:t>3</w:t>
+              <w:t>4</w:t>
             </w:r>
             <w:r>
               <w:rPr>
@@ -1704,7 +1693,7 @@
                 <w:noProof/>
                 <w:webHidden/>
               </w:rPr>
-              <w:t>3</w:t>
+              <w:t>4</w:t>
             </w:r>
             <w:r>
               <w:rPr>
@@ -1792,7 +1781,7 @@
                 <w:noProof/>
                 <w:webHidden/>
               </w:rPr>
-              <w:t>4</w:t>
+              <w:t>5</w:t>
             </w:r>
             <w:r>
               <w:rPr>
@@ -1880,7 +1869,7 @@
                 <w:noProof/>
                 <w:webHidden/>
               </w:rPr>
-              <w:t>4</w:t>
+              <w:t>6</w:t>
             </w:r>
             <w:r>
               <w:rPr>
@@ -1964,7 +1953,7 @@
                 <w:noProof/>
                 <w:webHidden/>
               </w:rPr>
-              <w:t>4</w:t>
+              <w:t>8</w:t>
             </w:r>
             <w:r>
               <w:rPr>
@@ -2048,7 +2037,7 @@
                 <w:noProof/>
                 <w:webHidden/>
               </w:rPr>
-              <w:t>5</w:t>
+              <w:t>8</w:t>
             </w:r>
             <w:r>
               <w:rPr>
@@ -2132,7 +2121,7 @@
                 <w:noProof/>
                 <w:webHidden/>
               </w:rPr>
-              <w:t>6</w:t>
+              <w:t>10</w:t>
             </w:r>
             <w:r>
               <w:rPr>
@@ -2220,7 +2209,7 @@
                 <w:noProof/>
                 <w:webHidden/>
               </w:rPr>
-              <w:t>7</w:t>
+              <w:t>10</w:t>
             </w:r>
             <w:r>
               <w:rPr>
@@ -2308,7 +2297,7 @@
                 <w:noProof/>
                 <w:webHidden/>
               </w:rPr>
-              <w:t>7</w:t>
+              <w:t>10</w:t>
             </w:r>
             <w:r>
               <w:rPr>
@@ -2392,7 +2381,7 @@
                 <w:noProof/>
                 <w:webHidden/>
               </w:rPr>
-              <w:t>7</w:t>
+              <w:t>10</w:t>
             </w:r>
             <w:r>
               <w:rPr>
@@ -2476,7 +2465,7 @@
                 <w:noProof/>
                 <w:webHidden/>
               </w:rPr>
-              <w:t>7</w:t>
+              <w:t>11</w:t>
             </w:r>
             <w:r>
               <w:rPr>
@@ -2560,7 +2549,7 @@
                 <w:noProof/>
                 <w:webHidden/>
               </w:rPr>
-              <w:t>8</w:t>
+              <w:t>11</w:t>
             </w:r>
             <w:r>
               <w:rPr>
@@ -2644,7 +2633,7 @@
                 <w:noProof/>
                 <w:webHidden/>
               </w:rPr>
-              <w:t>9</w:t>
+              <w:t>12</w:t>
             </w:r>
             <w:r>
               <w:rPr>
@@ -2728,7 +2717,7 @@
                 <w:noProof/>
                 <w:webHidden/>
               </w:rPr>
-              <w:t>10</w:t>
+              <w:t>14</w:t>
             </w:r>
             <w:r>
               <w:rPr>
@@ -2818,7 +2807,7 @@
                 <w:noProof/>
                 <w:webHidden/>
               </w:rPr>
-              <w:t>11</w:t>
+              <w:t>15</w:t>
             </w:r>
             <w:r>
               <w:rPr>
@@ -2908,7 +2897,7 @@
                 <w:noProof/>
                 <w:webHidden/>
               </w:rPr>
-              <w:t>11</w:t>
+              <w:t>15</w:t>
             </w:r>
             <w:r>
               <w:rPr>
@@ -2998,7 +2987,7 @@
                 <w:noProof/>
                 <w:webHidden/>
               </w:rPr>
-              <w:t>11</w:t>
+              <w:t>15</w:t>
             </w:r>
             <w:r>
               <w:rPr>
@@ -3023,10 +3012,23 @@
     </w:sdt>
     <w:p>
       <w:pPr>
+        <w:rPr>
+          <w:spacing w:val="15"/>
+          <w:sz w:val="22"/>
+          <w:szCs w:val="22"/>
+        </w:rPr>
+      </w:pPr>
+      <w:bookmarkStart w:id="3" w:name="_Toc290318879"/>
+      <w:r>
+        <w:br w:type="page"/>
+      </w:r>
+    </w:p>
+    <w:p>
+      <w:pPr>
         <w:pStyle w:val="berschrift2"/>
       </w:pPr>
-      <w:bookmarkStart w:id="3" w:name="_Toc290318879"/>
-      <w:r>
+      <w:r>
+        <w:lastRenderedPageBreak/>
         <w:t>Abbildungsverzeichnis</w:t>
       </w:r>
       <w:bookmarkEnd w:id="3"/>
@@ -3042,7 +3044,6 @@
         </w:rPr>
       </w:pPr>
       <w:r>
-        <w:lastRenderedPageBreak/>
         <w:fldChar w:fldCharType="begin"/>
       </w:r>
       <w:r>
@@ -3098,7 +3099,7 @@
             <w:noProof/>
             <w:webHidden/>
           </w:rPr>
-          <w:t>3</w:t>
+          <w:t>8</w:t>
         </w:r>
         <w:r>
           <w:rPr>
@@ -3166,7 +3167,7 @@
             <w:noProof/>
             <w:webHidden/>
           </w:rPr>
-          <w:t>4</w:t>
+          <w:t>9</w:t>
         </w:r>
         <w:r>
           <w:rPr>
@@ -3234,7 +3235,7 @@
             <w:noProof/>
             <w:webHidden/>
           </w:rPr>
-          <w:t>5</w:t>
+          <w:t>9</w:t>
         </w:r>
         <w:r>
           <w:rPr>
@@ -3302,7 +3303,7 @@
             <w:noProof/>
             <w:webHidden/>
           </w:rPr>
-          <w:t>6</w:t>
+          <w:t>10</w:t>
         </w:r>
         <w:r>
           <w:rPr>
@@ -3586,10 +3587,26 @@
     <w:p/>
     <w:p>
       <w:pPr>
+        <w:rPr>
+          <w:b/>
+          <w:bCs/>
+          <w:color w:val="FFFFFF" w:themeColor="background1"/>
+          <w:spacing w:val="15"/>
+          <w:sz w:val="22"/>
+          <w:szCs w:val="22"/>
+        </w:rPr>
+      </w:pPr>
+      <w:bookmarkStart w:id="9" w:name="_Toc290318885"/>
+      <w:r>
+        <w:br w:type="page"/>
+      </w:r>
+    </w:p>
+    <w:p>
+      <w:pPr>
         <w:pStyle w:val="berschrift1"/>
       </w:pPr>
-      <w:bookmarkStart w:id="9" w:name="_Toc290318885"/>
-      <w:r>
+      <w:r>
+        <w:lastRenderedPageBreak/>
         <w:t>Software Architektur</w:t>
       </w:r>
       <w:bookmarkEnd w:id="9"/>
@@ -3837,37 +3854,583 @@
         </w:numPr>
       </w:pPr>
       <w:r>
+        <w:t>Da für die Implementation nur wenig Zeit zur Verfügung steht und es in diesem Projekt nicht um grafisches Design geht, wird das grafische Design nicht ausgereift sein.</w:t>
+      </w:r>
+    </w:p>
+    <w:p>
+      <w:pPr>
+        <w:rPr>
+          <w:spacing w:val="15"/>
+          <w:sz w:val="22"/>
+          <w:szCs w:val="22"/>
+        </w:rPr>
+      </w:pPr>
+      <w:bookmarkStart w:id="13" w:name="_Toc290318889"/>
+      <w:r>
+        <w:br w:type="page"/>
+      </w:r>
+    </w:p>
+    <w:p>
+      <w:pPr>
+        <w:pStyle w:val="berschrift2"/>
+      </w:pPr>
+      <w:r>
         <w:lastRenderedPageBreak/>
-        <w:t>Da für die Implementation nur wenig Zeit zur Verfügung steht und es in diesem Projekt nicht um grafisches Design geht, wird das grafische Design nicht ausgereift sein.</w:t>
+        <w:t>Architekturübersicht</w:t>
+      </w:r>
+      <w:bookmarkEnd w:id="13"/>
+    </w:p>
+    <w:p>
+      <w:r>
+        <w:t xml:space="preserve">Wie anhand der nachstehenden Abbildung ersichtlich, besteht die Architektur aus einem Client-Server System. </w:t>
+      </w:r>
+      <w:r>
+        <w:t xml:space="preserve">Als Clients werden Computer sowie </w:t>
+      </w:r>
+      <w:proofErr w:type="spellStart"/>
+      <w:r>
+        <w:t>Smartphones</w:t>
+      </w:r>
+      <w:proofErr w:type="spellEnd"/>
+      <w:r>
+        <w:t xml:space="preserve"> mit dem </w:t>
+      </w:r>
+      <w:proofErr w:type="spellStart"/>
+      <w:r>
+        <w:t>Android</w:t>
+      </w:r>
+      <w:proofErr w:type="spellEnd"/>
+      <w:r>
+        <w:t xml:space="preserve"> Betriebssystem eingesetzt. </w:t>
+      </w:r>
+      <w:r>
+        <w:t xml:space="preserve">Die </w:t>
+      </w:r>
+      <w:proofErr w:type="spellStart"/>
+      <w:r>
+        <w:t>Android</w:t>
+      </w:r>
+      <w:proofErr w:type="spellEnd"/>
+      <w:r>
+        <w:t xml:space="preserve"> </w:t>
+      </w:r>
+      <w:r>
+        <w:t>Mobiltelefon</w:t>
+      </w:r>
+      <w:r>
+        <w:t xml:space="preserve">e verwenden eine eigene kleine Datenbank, welche verwendet wird falls ein Zeiteintrag nicht direkt übermittelt werden kann. </w:t>
+      </w:r>
+    </w:p>
+    <w:p>
+      <w:r>
+        <w:rPr>
+          <w:noProof/>
+          <w:lang w:eastAsia="de-CH"/>
+        </w:rPr>
+        <mc:AlternateContent>
+          <mc:Choice Requires="wpg">
+            <w:drawing>
+              <wp:anchor distT="0" distB="0" distL="114300" distR="114300" simplePos="0" relativeHeight="251671552" behindDoc="0" locked="0" layoutInCell="1" allowOverlap="1" wp14:anchorId="1760E6D2" wp14:editId="7B83C659">
+                <wp:simplePos x="0" y="0"/>
+                <wp:positionH relativeFrom="column">
+                  <wp:posOffset>704850</wp:posOffset>
+                </wp:positionH>
+                <wp:positionV relativeFrom="paragraph">
+                  <wp:posOffset>222250</wp:posOffset>
+                </wp:positionV>
+                <wp:extent cx="4295775" cy="5143500"/>
+                <wp:effectExtent l="0" t="0" r="9525" b="0"/>
+                <wp:wrapTopAndBottom/>
+                <wp:docPr id="34" name="Gruppieren 34"/>
+                <wp:cNvGraphicFramePr/>
+                <a:graphic xmlns:a="http://schemas.openxmlformats.org/drawingml/2006/main">
+                  <a:graphicData uri="http://schemas.microsoft.com/office/word/2010/wordprocessingGroup">
+                    <wpg:wgp>
+                      <wpg:cNvGrpSpPr/>
+                      <wpg:grpSpPr>
+                        <a:xfrm>
+                          <a:off x="0" y="0"/>
+                          <a:ext cx="4295775" cy="5143500"/>
+                          <a:chOff x="0" y="0"/>
+                          <a:chExt cx="4295775" cy="5161894"/>
+                        </a:xfrm>
+                      </wpg:grpSpPr>
+                      <pic:pic xmlns:pic="http://schemas.openxmlformats.org/drawingml/2006/picture">
+                        <pic:nvPicPr>
+                          <pic:cNvPr id="32" name="Grafik 32"/>
+                          <pic:cNvPicPr>
+                            <a:picLocks noChangeAspect="1"/>
+                          </pic:cNvPicPr>
+                        </pic:nvPicPr>
+                        <pic:blipFill>
+                          <a:blip r:embed="rId10">
+                            <a:extLst>
+                              <a:ext uri="{28A0092B-C50C-407E-A947-70E740481C1C}">
+                                <a14:useLocalDpi xmlns:a14="http://schemas.microsoft.com/office/drawing/2010/main" val="0"/>
+                              </a:ext>
+                            </a:extLst>
+                          </a:blip>
+                          <a:stretch>
+                            <a:fillRect/>
+                          </a:stretch>
+                        </pic:blipFill>
+                        <pic:spPr>
+                          <a:xfrm>
+                            <a:off x="0" y="0"/>
+                            <a:ext cx="4295553" cy="4933507"/>
+                          </a:xfrm>
+                          <a:prstGeom prst="rect">
+                            <a:avLst/>
+                          </a:prstGeom>
+                        </pic:spPr>
+                      </pic:pic>
+                      <wps:wsp>
+                        <wps:cNvPr id="33" name="Textfeld 33"/>
+                        <wps:cNvSpPr txBox="1"/>
+                        <wps:spPr>
+                          <a:xfrm>
+                            <a:off x="0" y="4986653"/>
+                            <a:ext cx="4295775" cy="175241"/>
+                          </a:xfrm>
+                          <a:prstGeom prst="rect">
+                            <a:avLst/>
+                          </a:prstGeom>
+                          <a:solidFill>
+                            <a:prstClr val="white"/>
+                          </a:solidFill>
+                          <a:ln>
+                            <a:noFill/>
+                          </a:ln>
+                          <a:effectLst/>
+                        </wps:spPr>
+                        <wps:txbx>
+                          <w:txbxContent>
+                            <w:p>
+                              <w:pPr>
+                                <w:pStyle w:val="Beschriftung"/>
+                                <w:rPr>
+                                  <w:noProof/>
+                                  <w:sz w:val="20"/>
+                                  <w:szCs w:val="20"/>
+                                </w:rPr>
+                              </w:pPr>
+                              <w:r>
+                                <w:t xml:space="preserve">Abbildung </w:t>
+                              </w:r>
+                              <w:r>
+                                <w:fldChar w:fldCharType="begin"/>
+                              </w:r>
+                              <w:r>
+                                <w:instrText xml:space="preserve"> SEQ Abbildung \* ARABIC </w:instrText>
+                              </w:r>
+                              <w:r>
+                                <w:fldChar w:fldCharType="separate"/>
+                              </w:r>
+                              <w:r>
+                                <w:rPr>
+                                  <w:noProof/>
+                                </w:rPr>
+                                <w:t>1</w:t>
+                              </w:r>
+                              <w:r>
+                                <w:rPr>
+                                  <w:noProof/>
+                                </w:rPr>
+                                <w:fldChar w:fldCharType="end"/>
+                              </w:r>
+                              <w:r>
+                                <w:t xml:space="preserve"> - Architekturübersicht</w:t>
+                              </w:r>
+                            </w:p>
+                          </w:txbxContent>
+                        </wps:txbx>
+                        <wps:bodyPr rot="0" spcFirstLastPara="0" vertOverflow="overflow" horzOverflow="overflow" vert="horz" wrap="square" lIns="0" tIns="0" rIns="0" bIns="0" numCol="1" spcCol="0" rtlCol="0" fromWordArt="0" anchor="t" anchorCtr="0" forceAA="0" compatLnSpc="1">
+                          <a:prstTxWarp prst="textNoShape">
+                            <a:avLst/>
+                          </a:prstTxWarp>
+                          <a:spAutoFit/>
+                        </wps:bodyPr>
+                      </wps:wsp>
+                    </wpg:wgp>
+                  </a:graphicData>
+                </a:graphic>
+                <wp14:sizeRelV relativeFrom="margin">
+                  <wp14:pctHeight>0</wp14:pctHeight>
+                </wp14:sizeRelV>
+              </wp:anchor>
+            </w:drawing>
+          </mc:Choice>
+          <mc:Fallback>
+            <w:pict>
+              <v:group id="Gruppieren 34" o:spid="_x0000_s1026" style="position:absolute;margin-left:55.5pt;margin-top:17.5pt;width:338.25pt;height:405pt;z-index:251671552;mso-height-relative:margin" coordsize="42957,51618" o:gfxdata="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">
+                <v:shapetype id="_x0000_t75" coordsize="21600,21600" o:spt="75" o:preferrelative="t" path="m@4@5l@4@11@9@11@9@5xe" filled="f" stroked="f">
+                  <v:stroke joinstyle="miter"/>
+                  <v:formulas>
+                    <v:f eqn="if lineDrawn pixelLineWidth 0"/>
+                    <v:f eqn="sum @0 1 0"/>
+                    <v:f eqn="sum 0 0 @1"/>
+                    <v:f eqn="prod @2 1 2"/>
+                    <v:f eqn="prod @3 21600 pixelWidth"/>
+                    <v:f eqn="prod @3 21600 pixelHeight"/>
+                    <v:f eqn="sum @0 0 1"/>
+                    <v:f eqn="prod @6 1 2"/>
+                    <v:f eqn="prod @7 21600 pixelWidth"/>
+                    <v:f eqn="sum @8 21600 0"/>
+                    <v:f eqn="prod @7 21600 pixelHeight"/>
+                    <v:f eqn="sum @10 21600 0"/>
+                  </v:formulas>
+                  <v:path o:extrusionok="f" gradientshapeok="t" o:connecttype="rect"/>
+                  <o:lock v:ext="edit" aspectratio="t"/>
+                </v:shapetype>
+                <v:shape id="Grafik 32" o:spid="_x0000_s1027" type="#_x0000_t75" style="position:absolute;width:42955;height:49335;visibility:visible;mso-wrap-style:square" o:gfxdata="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">
+                  <v:imagedata r:id="rId11" o:title=""/>
+                  <v:path arrowok="t"/>
+                </v:shape>
+                <v:shapetype id="_x0000_t202" coordsize="21600,21600" o:spt="202" path="m,l,21600r21600,l21600,xe">
+                  <v:stroke joinstyle="miter"/>
+                  <v:path gradientshapeok="t" o:connecttype="rect"/>
+                </v:shapetype>
+                <v:shape id="Textfeld 33" o:spid="_x0000_s1028" type="#_x0000_t202" style="position:absolute;top:49866;width:42957;height:1752;visibility:visible;mso-wrap-style:square;v-text-anchor:top" o:gfxdata="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" stroked="f">
+                  <v:textbox style="mso-fit-shape-to-text:t" inset="0,0,0,0">
+                    <w:txbxContent>
+                      <w:p>
+                        <w:pPr>
+                          <w:pStyle w:val="Beschriftung"/>
+                          <w:rPr>
+                            <w:noProof/>
+                            <w:sz w:val="20"/>
+                            <w:szCs w:val="20"/>
+                          </w:rPr>
+                        </w:pPr>
+                        <w:r>
+                          <w:t xml:space="preserve">Abbildung </w:t>
+                        </w:r>
+                        <w:r>
+                          <w:fldChar w:fldCharType="begin"/>
+                        </w:r>
+                        <w:r>
+                          <w:instrText xml:space="preserve"> SEQ Abbildung \* ARABIC </w:instrText>
+                        </w:r>
+                        <w:r>
+                          <w:fldChar w:fldCharType="separate"/>
+                        </w:r>
+                        <w:r>
+                          <w:rPr>
+                            <w:noProof/>
+                          </w:rPr>
+                          <w:t>1</w:t>
+                        </w:r>
+                        <w:r>
+                          <w:rPr>
+                            <w:noProof/>
+                          </w:rPr>
+                          <w:fldChar w:fldCharType="end"/>
+                        </w:r>
+                        <w:r>
+                          <w:t xml:space="preserve"> - Architekturübersicht</w:t>
+                        </w:r>
+                      </w:p>
+                    </w:txbxContent>
+                  </v:textbox>
+                </v:shape>
+                <w10:wrap type="topAndBottom"/>
+              </v:group>
+            </w:pict>
+          </mc:Fallback>
+        </mc:AlternateContent>
+      </w:r>
+    </w:p>
+    <w:p>
+      <w:pPr>
+        <w:rPr>
+          <w:spacing w:val="15"/>
+          <w:sz w:val="22"/>
+          <w:szCs w:val="22"/>
+        </w:rPr>
+      </w:pPr>
+      <w:bookmarkStart w:id="14" w:name="_Toc290318890"/>
+      <w:r>
+        <w:br w:type="page"/>
       </w:r>
     </w:p>
     <w:p>
       <w:pPr>
         <w:pStyle w:val="berschrift2"/>
       </w:pPr>
-      <w:bookmarkStart w:id="13" w:name="_Toc290318889"/>
-      <w:r>
-        <w:t>Architekturübersicht</w:t>
-      </w:r>
-      <w:bookmarkEnd w:id="13"/>
-    </w:p>
-    <w:p>
-      <w:r>
-        <w:t>&lt;Beschreibt die Softwarearchitektur eines Systems und wie sie sich präsentiert.&gt;</w:t>
+      <w:r>
+        <w:lastRenderedPageBreak/>
+        <w:t>Kernarchitektur Übertragung Zeiteintrag</w:t>
+      </w:r>
+    </w:p>
+    <w:p>
+      <w:pPr>
+        <w:pStyle w:val="berschrift3"/>
+      </w:pPr>
+      <w:r>
+        <w:t>Sequenzdiagramm</w:t>
+      </w:r>
+    </w:p>
+    <w:p>
+      <w:r>
+        <w:rPr>
+          <w:noProof/>
+          <w:lang w:eastAsia="de-CH"/>
+        </w:rPr>
+        <mc:AlternateContent>
+          <mc:Choice Requires="wpg">
+            <w:drawing>
+              <wp:anchor distT="0" distB="0" distL="114300" distR="114300" simplePos="0" relativeHeight="251674624" behindDoc="0" locked="0" layoutInCell="1" allowOverlap="1" wp14:anchorId="498D1B03" wp14:editId="45520B5F">
+                <wp:simplePos x="0" y="0"/>
+                <wp:positionH relativeFrom="column">
+                  <wp:posOffset>5080</wp:posOffset>
+                </wp:positionH>
+                <wp:positionV relativeFrom="paragraph">
+                  <wp:posOffset>457835</wp:posOffset>
+                </wp:positionV>
+                <wp:extent cx="5838825" cy="7394575"/>
+                <wp:effectExtent l="0" t="0" r="9525" b="0"/>
+                <wp:wrapTopAndBottom/>
+                <wp:docPr id="37" name="Gruppieren 37"/>
+                <wp:cNvGraphicFramePr/>
+                <a:graphic xmlns:a="http://schemas.openxmlformats.org/drawingml/2006/main">
+                  <a:graphicData uri="http://schemas.microsoft.com/office/word/2010/wordprocessingGroup">
+                    <wpg:wgp>
+                      <wpg:cNvGrpSpPr/>
+                      <wpg:grpSpPr>
+                        <a:xfrm>
+                          <a:off x="0" y="0"/>
+                          <a:ext cx="5838825" cy="7394575"/>
+                          <a:chOff x="0" y="66675"/>
+                          <a:chExt cx="5838825" cy="7394575"/>
+                        </a:xfrm>
+                      </wpg:grpSpPr>
+                      <pic:pic xmlns:pic="http://schemas.openxmlformats.org/drawingml/2006/picture">
+                        <pic:nvPicPr>
+                          <pic:cNvPr id="35" name="Grafik 35"/>
+                          <pic:cNvPicPr>
+                            <a:picLocks noChangeAspect="1"/>
+                          </pic:cNvPicPr>
+                        </pic:nvPicPr>
+                        <pic:blipFill>
+                          <a:blip r:embed="rId12">
+                            <a:extLst>
+                              <a:ext uri="{28A0092B-C50C-407E-A947-70E740481C1C}">
+                                <a14:useLocalDpi xmlns:a14="http://schemas.microsoft.com/office/drawing/2010/main" val="0"/>
+                              </a:ext>
+                            </a:extLst>
+                          </a:blip>
+                          <a:srcRect/>
+                          <a:stretch>
+                            <a:fillRect/>
+                          </a:stretch>
+                        </pic:blipFill>
+                        <pic:spPr bwMode="auto">
+                          <a:xfrm>
+                            <a:off x="0" y="66675"/>
+                            <a:ext cx="5838825" cy="7239000"/>
+                          </a:xfrm>
+                          <a:prstGeom prst="rect">
+                            <a:avLst/>
+                          </a:prstGeom>
+                          <a:noFill/>
+                          <a:ln>
+                            <a:noFill/>
+                          </a:ln>
+                        </pic:spPr>
+                      </pic:pic>
+                      <wps:wsp>
+                        <wps:cNvPr id="36" name="Textfeld 36"/>
+                        <wps:cNvSpPr txBox="1"/>
+                        <wps:spPr>
+                          <a:xfrm>
+                            <a:off x="0" y="7286625"/>
+                            <a:ext cx="5836920" cy="174625"/>
+                          </a:xfrm>
+                          <a:prstGeom prst="rect">
+                            <a:avLst/>
+                          </a:prstGeom>
+                          <a:solidFill>
+                            <a:prstClr val="white"/>
+                          </a:solidFill>
+                          <a:ln>
+                            <a:noFill/>
+                          </a:ln>
+                          <a:effectLst/>
+                        </wps:spPr>
+                        <wps:txbx>
+                          <w:txbxContent>
+                            <w:p>
+                              <w:pPr>
+                                <w:pStyle w:val="Beschriftung"/>
+                                <w:rPr>
+                                  <w:noProof/>
+                                  <w:sz w:val="20"/>
+                                  <w:szCs w:val="20"/>
+                                </w:rPr>
+                              </w:pPr>
+                              <w:r>
+                                <w:t xml:space="preserve">Abbildung </w:t>
+                              </w:r>
+                              <w:r>
+                                <w:fldChar w:fldCharType="begin"/>
+                              </w:r>
+                              <w:r>
+                                <w:instrText xml:space="preserve"> SEQ Abbildung \* ARABIC </w:instrText>
+                              </w:r>
+                              <w:r>
+                                <w:fldChar w:fldCharType="separate"/>
+                              </w:r>
+                              <w:r>
+                                <w:rPr>
+                                  <w:noProof/>
+                                </w:rPr>
+                                <w:t>2</w:t>
+                              </w:r>
+                              <w:r>
+                                <w:rPr>
+                                  <w:noProof/>
+                                </w:rPr>
+                                <w:fldChar w:fldCharType="end"/>
+                              </w:r>
+                              <w:r>
+                                <w:t xml:space="preserve"> - Sequenzdiagramm Übertragung </w:t>
+                              </w:r>
+                              <w:proofErr w:type="spellStart"/>
+                              <w:r>
+                                <w:t>TimeEntry</w:t>
+                              </w:r>
+                              <w:proofErr w:type="spellEnd"/>
+                            </w:p>
+                          </w:txbxContent>
+                        </wps:txbx>
+                        <wps:bodyPr rot="0" spcFirstLastPara="0" vertOverflow="overflow" horzOverflow="overflow" vert="horz" wrap="square" lIns="0" tIns="0" rIns="0" bIns="0" numCol="1" spcCol="0" rtlCol="0" fromWordArt="0" anchor="t" anchorCtr="0" forceAA="0" compatLnSpc="1">
+                          <a:prstTxWarp prst="textNoShape">
+                            <a:avLst/>
+                          </a:prstTxWarp>
+                          <a:spAutoFit/>
+                        </wps:bodyPr>
+                      </wps:wsp>
+                    </wpg:wgp>
+                  </a:graphicData>
+                </a:graphic>
+                <wp14:sizeRelV relativeFrom="margin">
+                  <wp14:pctHeight>0</wp14:pctHeight>
+                </wp14:sizeRelV>
+              </wp:anchor>
+            </w:drawing>
+          </mc:Choice>
+          <mc:Fallback>
+            <w:pict>
+              <v:group id="Gruppieren 37" o:spid="_x0000_s1029" style="position:absolute;margin-left:.4pt;margin-top:36.05pt;width:459.75pt;height:582.25pt;z-index:251674624;mso-height-relative:margin" coordorigin=",666" coordsize="58388,73945" o:gfxdata="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">
+                <v:shape id="Grafik 35" o:spid="_x0000_s1030" type="#_x0000_t75" style="position:absolute;top:666;width:58388;height:72390;visibility:visible;mso-wrap-style:square" o:gfxdata="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">
+                  <v:imagedata r:id="rId13" o:title=""/>
+                  <v:path arrowok="t"/>
+                </v:shape>
+                <v:shape id="Textfeld 36" o:spid="_x0000_s1031" type="#_x0000_t202" style="position:absolute;top:72866;width:58369;height:1746;visibility:visible;mso-wrap-style:square;v-text-anchor:top" o:gfxdata="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" stroked="f">
+                  <v:textbox style="mso-fit-shape-to-text:t" inset="0,0,0,0">
+                    <w:txbxContent>
+                      <w:p>
+                        <w:pPr>
+                          <w:pStyle w:val="Beschriftung"/>
+                          <w:rPr>
+                            <w:noProof/>
+                            <w:sz w:val="20"/>
+                            <w:szCs w:val="20"/>
+                          </w:rPr>
+                        </w:pPr>
+                        <w:r>
+                          <w:t xml:space="preserve">Abbildung </w:t>
+                        </w:r>
+                        <w:r>
+                          <w:fldChar w:fldCharType="begin"/>
+                        </w:r>
+                        <w:r>
+                          <w:instrText xml:space="preserve"> SEQ Abbildung \* ARABIC </w:instrText>
+                        </w:r>
+                        <w:r>
+                          <w:fldChar w:fldCharType="separate"/>
+                        </w:r>
+                        <w:r>
+                          <w:rPr>
+                            <w:noProof/>
+                          </w:rPr>
+                          <w:t>2</w:t>
+                        </w:r>
+                        <w:r>
+                          <w:rPr>
+                            <w:noProof/>
+                          </w:rPr>
+                          <w:fldChar w:fldCharType="end"/>
+                        </w:r>
+                        <w:r>
+                          <w:t xml:space="preserve"> - Sequenzdiagramm Übertragung </w:t>
+                        </w:r>
+                        <w:proofErr w:type="spellStart"/>
+                        <w:r>
+                          <w:t>TimeEntry</w:t>
+                        </w:r>
+                        <w:proofErr w:type="spellEnd"/>
+                      </w:p>
+                    </w:txbxContent>
+                  </v:textbox>
+                </v:shape>
+                <w10:wrap type="topAndBottom"/>
+              </v:group>
+            </w:pict>
+          </mc:Fallback>
+        </mc:AlternateContent>
+      </w:r>
+      <w:r>
+        <w:t>Die folgende Abbildun</w:t>
+      </w:r>
+      <w:bookmarkStart w:id="15" w:name="_GoBack"/>
+      <w:bookmarkEnd w:id="15"/>
+      <w:r>
+        <w:t>g zeigt den Ablauf beim Übertragen eines Zeiteintrags zwischen dem Client (</w:t>
+      </w:r>
+      <w:proofErr w:type="spellStart"/>
+      <w:r>
+        <w:t>Android</w:t>
+      </w:r>
+      <w:proofErr w:type="spellEnd"/>
+      <w:r>
+        <w:t>) und dem Server.</w:t>
       </w:r>
     </w:p>
     <w:p/>
     <w:p>
+      <w:r>
+        <w:br w:type="page"/>
+      </w:r>
+    </w:p>
+    <w:p>
+      <w:pPr>
+        <w:pStyle w:val="berschrift3"/>
+      </w:pPr>
+      <w:r>
+        <w:lastRenderedPageBreak/>
+        <w:t>Zustandsdiagramm</w:t>
+      </w:r>
+    </w:p>
+    <w:p>
+      <w:r>
+        <w:t>Das Zustandsdiagramm zeigt den Ablauf beim Übertragen eines Zeiteintrags mit allen Übergängen und Aktionen.</w:t>
+      </w:r>
+    </w:p>
+    <w:p>
+      <w:pPr>
+        <w:keepNext/>
+      </w:pPr>
       <w:r>
         <w:rPr>
           <w:noProof/>
           <w:lang w:eastAsia="de-CH"/>
         </w:rPr>
         <w:drawing>
-          <wp:inline distT="0" distB="0" distL="0" distR="0" wp14:anchorId="0B68141E" wp14:editId="36DD200E">
-            <wp:extent cx="3735238" cy="4980317"/>
-            <wp:effectExtent l="0" t="0" r="0" b="0"/>
-            <wp:docPr id="5" name="Grafik 5"/>
+          <wp:inline distT="0" distB="0" distL="0" distR="0" wp14:anchorId="778B07B6" wp14:editId="2BB3C6E8">
+            <wp:extent cx="5760720" cy="4817529"/>
+            <wp:effectExtent l="0" t="0" r="0" b="2540"/>
+            <wp:docPr id="38" name="Grafik 38"/>
             <wp:cNvGraphicFramePr>
               <a:graphicFrameLocks xmlns:a="http://schemas.openxmlformats.org/drawingml/2006/main" noChangeAspect="1"/>
             </wp:cNvGraphicFramePr>
@@ -3875,23 +4438,36 @@
               <a:graphicData uri="http://schemas.openxmlformats.org/drawingml/2006/picture">
                 <pic:pic xmlns:pic="http://schemas.openxmlformats.org/drawingml/2006/picture">
                   <pic:nvPicPr>
-                    <pic:cNvPr id="0" name=""/>
-                    <pic:cNvPicPr/>
+                    <pic:cNvPr id="0" name="Picture 2"/>
+                    <pic:cNvPicPr>
+                      <a:picLocks noChangeAspect="1" noChangeArrowheads="1"/>
+                    </pic:cNvPicPr>
                   </pic:nvPicPr>
                   <pic:blipFill>
-                    <a:blip r:embed="rId10"/>
+                    <a:blip r:embed="rId14">
+                      <a:extLst>
+                        <a:ext uri="{28A0092B-C50C-407E-A947-70E740481C1C}">
+                          <a14:useLocalDpi xmlns:a14="http://schemas.microsoft.com/office/drawing/2010/main" val="0"/>
+                        </a:ext>
+                      </a:extLst>
+                    </a:blip>
+                    <a:srcRect/>
                     <a:stretch>
                       <a:fillRect/>
                     </a:stretch>
                   </pic:blipFill>
-                  <pic:spPr>
+                  <pic:spPr bwMode="auto">
                     <a:xfrm>
                       <a:off x="0" y="0"/>
-                      <a:ext cx="3735611" cy="4980814"/>
+                      <a:ext cx="5760720" cy="4817529"/>
                     </a:xfrm>
                     <a:prstGeom prst="rect">
                       <a:avLst/>
                     </a:prstGeom>
+                    <a:noFill/>
+                    <a:ln>
+                      <a:noFill/>
+                    </a:ln>
                   </pic:spPr>
                 </pic:pic>
               </a:graphicData>
@@ -3902,10 +4478,55 @@
     </w:p>
     <w:p>
       <w:pPr>
+        <w:pStyle w:val="Beschriftung"/>
+      </w:pPr>
+      <w:r>
+        <w:t xml:space="preserve">Abbildung </w:t>
+      </w:r>
+      <w:r>
+        <w:fldChar w:fldCharType="begin"/>
+      </w:r>
+      <w:r>
+        <w:instrText xml:space="preserve"> SEQ Abbildung \* ARABIC </w:instrText>
+      </w:r>
+      <w:r>
+        <w:fldChar w:fldCharType="separate"/>
+      </w:r>
+      <w:r>
+        <w:rPr>
+          <w:noProof/>
+        </w:rPr>
+        <w:t>3</w:t>
+      </w:r>
+      <w:r>
+        <w:rPr>
+          <w:noProof/>
+        </w:rPr>
+        <w:fldChar w:fldCharType="end"/>
+      </w:r>
+      <w:r>
+        <w:t xml:space="preserve"> - Zustandsdiagramm Übertragung </w:t>
+      </w:r>
+      <w:proofErr w:type="spellStart"/>
+      <w:r>
+        <w:t>TimeEntry</w:t>
+      </w:r>
+      <w:proofErr w:type="spellEnd"/>
+    </w:p>
+    <w:p>
+      <w:pPr>
+        <w:pStyle w:val="berschrift3"/>
+      </w:pPr>
+      <w:r>
+        <w:br w:type="page"/>
+      </w:r>
+    </w:p>
+    <w:p>
+      <w:pPr>
         <w:pStyle w:val="berschrift2"/>
       </w:pPr>
-      <w:bookmarkStart w:id="14" w:name="_Toc290318890"/>
-      <w:r>
+      <w:r>
+        <w:lastRenderedPageBreak/>
         <w:t>Systemstruktur</w:t>
       </w:r>
       <w:bookmarkEnd w:id="14"/>
@@ -3914,11 +4535,11 @@
       <w:pPr>
         <w:pStyle w:val="berschrift3"/>
       </w:pPr>
-      <w:bookmarkStart w:id="15" w:name="_Toc290318891"/>
+      <w:bookmarkStart w:id="16" w:name="_Toc290318891"/>
       <w:r>
         <w:t>Physische Sicht</w:t>
       </w:r>
-      <w:bookmarkEnd w:id="15"/>
+      <w:bookmarkEnd w:id="16"/>
     </w:p>
     <w:p>
       <w:pPr>
@@ -3929,9 +4550,8 @@
           <w:noProof/>
           <w:lang w:eastAsia="de-CH"/>
         </w:rPr>
-        <w:lastRenderedPageBreak/>
         <w:drawing>
-          <wp:inline distT="0" distB="0" distL="0" distR="0">
+          <wp:inline distT="0" distB="0" distL="0" distR="0" wp14:anchorId="2AE27A70" wp14:editId="4D7FF174">
             <wp:extent cx="4848225" cy="1776730"/>
             <wp:effectExtent l="0" t="0" r="9525" b="0"/>
             <wp:docPr id="7" name="Grafik 7"/>
@@ -3948,7 +4568,7 @@
                     </pic:cNvPicPr>
                   </pic:nvPicPr>
                   <pic:blipFill>
-                    <a:blip r:embed="rId11">
+                    <a:blip r:embed="rId15">
                       <a:extLst>
                         <a:ext uri="{28A0092B-C50C-407E-A947-70E740481C1C}">
                           <a14:useLocalDpi xmlns:a14="http://schemas.microsoft.com/office/drawing/2010/main" val="0"/>
@@ -3984,7 +4604,7 @@
       <w:pPr>
         <w:pStyle w:val="Beschriftung"/>
       </w:pPr>
-      <w:bookmarkStart w:id="16" w:name="_Toc290303339"/>
+      <w:bookmarkStart w:id="17" w:name="_Toc290303339"/>
       <w:r>
         <w:t xml:space="preserve">Abbildung </w:t>
       </w:r>
@@ -3993,7 +4613,7 @@
           <w:rPr>
             <w:noProof/>
           </w:rPr>
-          <w:t>1</w:t>
+          <w:t>4</w:t>
         </w:r>
       </w:fldSimple>
       <w:r>
@@ -4015,7 +4635,7 @@
       <w:r>
         <w:t xml:space="preserve"> MRT</w:t>
       </w:r>
-      <w:bookmarkEnd w:id="16"/>
+      <w:bookmarkEnd w:id="17"/>
     </w:p>
     <w:p>
       <w:r>
@@ -4149,7 +4769,7 @@
       <w:pPr>
         <w:pStyle w:val="berschrift3"/>
       </w:pPr>
-      <w:bookmarkStart w:id="17" w:name="_Toc290318892"/>
+      <w:bookmarkStart w:id="18" w:name="_Toc290318892"/>
       <w:r>
         <w:t>Logische Sicht</w:t>
       </w:r>
@@ -4160,7 +4780,7 @@
       <w:r>
         <w:t>Rails</w:t>
       </w:r>
-      <w:bookmarkEnd w:id="17"/>
+      <w:bookmarkEnd w:id="18"/>
       <w:proofErr w:type="spellEnd"/>
     </w:p>
     <w:p>
@@ -4224,8 +4844,9 @@
           <w:noProof/>
           <w:lang w:eastAsia="de-CH"/>
         </w:rPr>
+        <w:lastRenderedPageBreak/>
         <w:drawing>
-          <wp:inline distT="0" distB="0" distL="0" distR="0" wp14:anchorId="33917670" wp14:editId="6E7980E6">
+          <wp:inline distT="0" distB="0" distL="0" distR="0" wp14:anchorId="405ED604" wp14:editId="1145405B">
             <wp:extent cx="5760720" cy="4349115"/>
             <wp:effectExtent l="0" t="0" r="0" b="0"/>
             <wp:docPr id="3" name="Grafik 3"/>
@@ -4240,7 +4861,7 @@
                     <pic:cNvPicPr/>
                   </pic:nvPicPr>
                   <pic:blipFill>
-                    <a:blip r:embed="rId12"/>
+                    <a:blip r:embed="rId16"/>
                     <a:stretch>
                       <a:fillRect/>
                     </a:stretch>
@@ -4265,7 +4886,7 @@
       <w:pPr>
         <w:pStyle w:val="Beschriftung"/>
       </w:pPr>
-      <w:bookmarkStart w:id="18" w:name="_Toc290303340"/>
+      <w:bookmarkStart w:id="19" w:name="_Toc290303340"/>
       <w:r>
         <w:t xml:space="preserve">Abbildung </w:t>
       </w:r>
@@ -4274,7 +4895,7 @@
           <w:rPr>
             <w:noProof/>
           </w:rPr>
-          <w:t>2</w:t>
+          <w:t>5</w:t>
         </w:r>
       </w:fldSimple>
       <w:r>
@@ -4284,7 +4905,7 @@
       <w:r>
         <w:t>Rails</w:t>
       </w:r>
-      <w:bookmarkEnd w:id="18"/>
+      <w:bookmarkEnd w:id="19"/>
       <w:proofErr w:type="spellEnd"/>
     </w:p>
     <w:p>
@@ -4296,11 +4917,10 @@
           <w:noProof/>
           <w:lang w:eastAsia="de-CH"/>
         </w:rPr>
-        <w:lastRenderedPageBreak/>
         <mc:AlternateContent>
           <mc:Choice Requires="wps">
             <w:drawing>
-              <wp:anchor distT="0" distB="0" distL="114300" distR="114300" simplePos="0" relativeHeight="251669504" behindDoc="0" locked="0" layoutInCell="1" allowOverlap="1" wp14:anchorId="1279CE2E" wp14:editId="65E77E98">
+              <wp:anchor distT="0" distB="0" distL="114300" distR="114300" simplePos="0" relativeHeight="251668480" behindDoc="0" locked="0" layoutInCell="1" allowOverlap="1" wp14:anchorId="28C2A1ED" wp14:editId="4DCAC3C9">
                 <wp:simplePos x="0" y="0"/>
                 <wp:positionH relativeFrom="column">
                   <wp:posOffset>2740025</wp:posOffset>
@@ -4374,7 +4994,7 @@
                   <v:h position="#1,#0" xrange="0,10800" yrange="0,21600"/>
                 </v:handles>
               </v:shapetype>
-              <v:shape id="Pfeil nach oben 16" o:spid="_x0000_s1026" type="#_x0000_t68" style="position:absolute;margin-left:215.75pt;margin-top:46.05pt;width:23.05pt;height:17.65pt;z-index:251669504;visibility:visible;mso-wrap-style:square;mso-width-percent:0;mso-height-percent:0;mso-wrap-distance-left:9pt;mso-wrap-distance-top:0;mso-wrap-distance-right:9pt;mso-wrap-distance-bottom:0;mso-position-horizontal:absolute;mso-position-horizontal-relative:text;mso-position-vertical:absolute;mso-position-vertical-relative:text;mso-width-percent:0;mso-height-percent:0;mso-width-relative:margin;mso-height-relative:margin;v-text-anchor:middle" o:gfxdata="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" adj="10800" fillcolor="#a7bfde [1620]" strokecolor="#4579b8 [3044]">
+              <v:shape id="Pfeil nach oben 16" o:spid="_x0000_s1026" type="#_x0000_t68" style="position:absolute;margin-left:215.75pt;margin-top:46.05pt;width:23.05pt;height:17.65pt;z-index:251668480;visibility:visible;mso-wrap-style:square;mso-width-percent:0;mso-height-percent:0;mso-wrap-distance-left:9pt;mso-wrap-distance-top:0;mso-wrap-distance-right:9pt;mso-wrap-distance-bottom:0;mso-position-horizontal:absolute;mso-position-horizontal-relative:text;mso-position-vertical:absolute;mso-position-vertical-relative:text;mso-width-percent:0;mso-height-percent:0;mso-width-relative:margin;mso-height-relative:margin;v-text-anchor:middle" o:gfxdata="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" adj="10800" fillcolor="#a7bfde [1620]" strokecolor="#4579b8 [3044]">
                 <v:fill color2="#e4ecf5 [500]" rotate="t" angle="180" colors="0 #a3c4ff;22938f #bfd5ff;1 #e5eeff" focus="100%" type="gradient"/>
                 <v:shadow on="t" color="black" opacity="24903f" origin=",.5" offset="0,.55556mm"/>
               </v:shape>
@@ -4390,7 +5010,7 @@
         <mc:AlternateContent>
           <mc:Choice Requires="wps">
             <w:drawing>
-              <wp:anchor distT="0" distB="0" distL="114300" distR="114300" simplePos="0" relativeHeight="251667456" behindDoc="0" locked="0" layoutInCell="1" allowOverlap="1" wp14:anchorId="7CF07CC9" wp14:editId="30F0169E">
+              <wp:anchor distT="0" distB="0" distL="114300" distR="114300" simplePos="0" relativeHeight="251666432" behindDoc="0" locked="0" layoutInCell="1" allowOverlap="1" wp14:anchorId="76C5C2D1" wp14:editId="1BCFD319">
                 <wp:simplePos x="0" y="0"/>
                 <wp:positionH relativeFrom="column">
                   <wp:posOffset>2754630</wp:posOffset>
@@ -4450,7 +5070,7 @@
           </mc:Choice>
           <mc:Fallback>
             <w:pict>
-              <v:shape id="Pfeil nach oben 15" o:spid="_x0000_s1026" type="#_x0000_t68" style="position:absolute;margin-left:216.9pt;margin-top:112.95pt;width:23.05pt;height:17.65pt;z-index:251667456;visibility:visible;mso-wrap-style:square;mso-width-percent:0;mso-height-percent:0;mso-wrap-distance-left:9pt;mso-wrap-distance-top:0;mso-wrap-distance-right:9pt;mso-wrap-distance-bottom:0;mso-position-horizontal:absolute;mso-position-horizontal-relative:text;mso-position-vertical:absolute;mso-position-vertical-relative:text;mso-width-percent:0;mso-height-percent:0;mso-width-relative:margin;mso-height-relative:margin;v-text-anchor:middle" o:gfxdata="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" adj="10800" fillcolor="#a7bfde [1620]" strokecolor="#4579b8 [3044]">
+              <v:shape id="Pfeil nach oben 15" o:spid="_x0000_s1026" type="#_x0000_t68" style="position:absolute;margin-left:216.9pt;margin-top:112.95pt;width:23.05pt;height:17.65pt;z-index:251666432;visibility:visible;mso-wrap-style:square;mso-width-percent:0;mso-height-percent:0;mso-wrap-distance-left:9pt;mso-wrap-distance-top:0;mso-wrap-distance-right:9pt;mso-wrap-distance-bottom:0;mso-position-horizontal:absolute;mso-position-horizontal-relative:text;mso-position-vertical:absolute;mso-position-vertical-relative:text;mso-width-percent:0;mso-height-percent:0;mso-width-relative:margin;mso-height-relative:margin;v-text-anchor:middle" o:gfxdata="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" adj="10800" fillcolor="#a7bfde [1620]" strokecolor="#4579b8 [3044]">
                 <v:fill color2="#e4ecf5 [500]" rotate="t" angle="180" colors="0 #a3c4ff;22938f #bfd5ff;1 #e5eeff" focus="100%" type="gradient"/>
                 <v:shadow on="t" color="black" opacity="24903f" origin=",.5" offset="0,.55556mm"/>
               </v:shape>
@@ -4466,7 +5086,7 @@
         <mc:AlternateContent>
           <mc:Choice Requires="wps">
             <w:drawing>
-              <wp:anchor distT="0" distB="0" distL="114300" distR="114300" simplePos="0" relativeHeight="251665408" behindDoc="0" locked="0" layoutInCell="1" allowOverlap="1" wp14:anchorId="05A07EF3" wp14:editId="7932D1B1">
+              <wp:anchor distT="0" distB="0" distL="114300" distR="114300" simplePos="0" relativeHeight="251664384" behindDoc="0" locked="0" layoutInCell="1" allowOverlap="1" wp14:anchorId="0EE233A3" wp14:editId="16E3A79E">
                 <wp:simplePos x="0" y="0"/>
                 <wp:positionH relativeFrom="column">
                   <wp:posOffset>2757805</wp:posOffset>
@@ -4526,7 +5146,7 @@
           </mc:Choice>
           <mc:Fallback>
             <w:pict>
-              <v:shape id="Pfeil nach oben 14" o:spid="_x0000_s1026" type="#_x0000_t68" style="position:absolute;margin-left:217.15pt;margin-top:243.65pt;width:23.1pt;height:17.65pt;z-index:251665408;visibility:visible;mso-wrap-style:square;mso-width-percent:0;mso-height-percent:0;mso-wrap-distance-left:9pt;mso-wrap-distance-top:0;mso-wrap-distance-right:9pt;mso-wrap-distance-bottom:0;mso-position-horizontal:absolute;mso-position-horizontal-relative:text;mso-position-vertical:absolute;mso-position-vertical-relative:text;mso-width-percent:0;mso-height-percent:0;mso-width-relative:margin;mso-height-relative:margin;v-text-anchor:middle" o:gfxdata="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" adj="10800" fillcolor="#a7bfde [1620]" strokecolor="#4579b8 [3044]">
+              <v:shape id="Pfeil nach oben 14" o:spid="_x0000_s1026" type="#_x0000_t68" style="position:absolute;margin-left:217.15pt;margin-top:243.65pt;width:23.1pt;height:17.65pt;z-index:251664384;visibility:visible;mso-wrap-style:square;mso-width-percent:0;mso-height-percent:0;mso-wrap-distance-left:9pt;mso-wrap-distance-top:0;mso-wrap-distance-right:9pt;mso-wrap-distance-bottom:0;mso-position-horizontal:absolute;mso-position-horizontal-relative:text;mso-position-vertical:absolute;mso-position-vertical-relative:text;mso-width-percent:0;mso-height-percent:0;mso-width-relative:margin;mso-height-relative:margin;v-text-anchor:middle" o:gfxdata="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" adj="10800" fillcolor="#a7bfde [1620]" strokecolor="#4579b8 [3044]">
                 <v:fill color2="#e4ecf5 [500]" rotate="t" angle="180" colors="0 #a3c4ff;22938f #bfd5ff;1 #e5eeff" focus="100%" type="gradient"/>
                 <v:shadow on="t" color="black" opacity="24903f" origin=",.5" offset="0,.55556mm"/>
               </v:shape>
@@ -4540,14 +5160,14 @@
           <w:lang w:eastAsia="de-CH"/>
         </w:rPr>
         <w:drawing>
-          <wp:inline distT="0" distB="0" distL="0" distR="0" wp14:anchorId="2DA373F4" wp14:editId="72A42CD5">
+          <wp:inline distT="0" distB="0" distL="0" distR="0" wp14:anchorId="36A2231A" wp14:editId="052979F6">
             <wp:extent cx="4278702" cy="3933645"/>
             <wp:effectExtent l="0" t="0" r="0" b="10160"/>
             <wp:docPr id="9" name="Diagramm 9"/>
             <wp:cNvGraphicFramePr/>
             <a:graphic xmlns:a="http://schemas.openxmlformats.org/drawingml/2006/main">
               <a:graphicData uri="http://schemas.openxmlformats.org/drawingml/2006/diagram">
-                <dgm:relIds xmlns:dgm="http://schemas.openxmlformats.org/drawingml/2006/diagram" xmlns:r="http://schemas.openxmlformats.org/officeDocument/2006/relationships" r:dm="rId13" r:lo="rId14" r:qs="rId15" r:cs="rId16"/>
+                <dgm:relIds xmlns:dgm="http://schemas.openxmlformats.org/drawingml/2006/diagram" xmlns:r="http://schemas.openxmlformats.org/officeDocument/2006/relationships" r:dm="rId17" r:lo="rId18" r:qs="rId19" r:cs="rId20"/>
               </a:graphicData>
             </a:graphic>
           </wp:inline>
@@ -4558,7 +5178,7 @@
       <w:pPr>
         <w:pStyle w:val="Beschriftung"/>
       </w:pPr>
-      <w:bookmarkStart w:id="19" w:name="_Toc290303341"/>
+      <w:bookmarkStart w:id="20" w:name="_Toc290303341"/>
       <w:r>
         <w:t xml:space="preserve">Abbildung </w:t>
       </w:r>
@@ -4567,7 +5187,7 @@
           <w:rPr>
             <w:noProof/>
           </w:rPr>
-          <w:t>3</w:t>
+          <w:t>6</w:t>
         </w:r>
       </w:fldSimple>
       <w:r>
@@ -4583,27 +5203,28 @@
       <w:r>
         <w:t>Requests</w:t>
       </w:r>
-      <w:bookmarkEnd w:id="19"/>
-      <w:proofErr w:type="spellEnd"/>
-    </w:p>
-    <w:p/>
-    <w:p>
-      <w:pPr>
-        <w:pStyle w:val="berschrift3"/>
-      </w:pPr>
-      <w:bookmarkStart w:id="20" w:name="_Toc290318893"/>
-      <w:r>
-        <w:t xml:space="preserve">Logische Sicht </w:t>
-      </w:r>
-      <w:proofErr w:type="spellStart"/>
-      <w:r>
-        <w:t>Android</w:t>
-      </w:r>
       <w:bookmarkEnd w:id="20"/>
       <w:proofErr w:type="spellEnd"/>
     </w:p>
     <w:p/>
     <w:p>
+      <w:pPr>
+        <w:pStyle w:val="berschrift3"/>
+      </w:pPr>
+      <w:bookmarkStart w:id="21" w:name="_Toc290318893"/>
+      <w:r>
+        <w:lastRenderedPageBreak/>
+        <w:t xml:space="preserve">Logische Sicht </w:t>
+      </w:r>
+      <w:proofErr w:type="spellStart"/>
+      <w:r>
+        <w:t>Android</w:t>
+      </w:r>
+      <w:bookmarkEnd w:id="21"/>
+      <w:proofErr w:type="spellEnd"/>
+    </w:p>
+    <w:p/>
+    <w:p>
       <w:r>
         <w:t xml:space="preserve">&lt;Beschreibung mit Text und Diagramm der Architektur. </w:t>
       </w:r>
@@ -4629,29 +5250,19 @@
         <w:t>)&gt;</w:t>
       </w:r>
     </w:p>
-    <w:p/>
-    <w:p>
-      <w:r>
-        <w:t xml:space="preserve"> </w:t>
-      </w:r>
-      <w:r>
-        <w:br w:type="page"/>
-      </w:r>
-    </w:p>
     <w:p>
       <w:pPr>
         <w:pStyle w:val="berschrift2"/>
       </w:pPr>
-      <w:bookmarkStart w:id="21" w:name="_Toc290318894"/>
-      <w:r>
-        <w:lastRenderedPageBreak/>
+      <w:bookmarkStart w:id="22" w:name="_Toc290318894"/>
+      <w:r>
         <w:t xml:space="preserve">Design Pakete </w:t>
       </w:r>
       <w:proofErr w:type="spellStart"/>
       <w:r>
         <w:t>Rails</w:t>
       </w:r>
-      <w:bookmarkEnd w:id="21"/>
+      <w:bookmarkEnd w:id="22"/>
       <w:proofErr w:type="spellEnd"/>
     </w:p>
     <w:p>
@@ -4734,7 +5345,7 @@
       <w:pPr>
         <w:pStyle w:val="Beschriftung"/>
       </w:pPr>
-      <w:bookmarkStart w:id="22" w:name="_Toc290303342"/>
+      <w:bookmarkStart w:id="23" w:name="_Toc290303342"/>
       <w:r>
         <w:t xml:space="preserve">Abbildung </w:t>
       </w:r>
@@ -4743,7 +5354,7 @@
           <w:rPr>
             <w:noProof/>
           </w:rPr>
-          <w:t>4</w:t>
+          <w:t>7</w:t>
         </w:r>
       </w:fldSimple>
       <w:r>
@@ -4753,33 +5364,33 @@
       <w:r>
         <w:t>Rails</w:t>
       </w:r>
-      <w:bookmarkEnd w:id="22"/>
-      <w:proofErr w:type="spellEnd"/>
-    </w:p>
-    <w:p/>
-    <w:p>
-      <w:pPr>
-        <w:pStyle w:val="berschrift2"/>
-      </w:pPr>
-      <w:bookmarkStart w:id="23" w:name="_Toc290318895"/>
-      <w:r>
-        <w:t>Design Pakete</w:t>
-      </w:r>
-      <w:r>
-        <w:t xml:space="preserve"> </w:t>
-      </w:r>
-      <w:proofErr w:type="spellStart"/>
-      <w:r>
-        <w:t>Android</w:t>
-      </w:r>
       <w:bookmarkEnd w:id="23"/>
       <w:proofErr w:type="spellEnd"/>
     </w:p>
+    <w:p/>
+    <w:p>
+      <w:pPr>
+        <w:pStyle w:val="berschrift2"/>
+      </w:pPr>
+      <w:bookmarkStart w:id="24" w:name="_Toc290318895"/>
+      <w:r>
+        <w:t>Design Pakete</w:t>
+      </w:r>
+      <w:r>
+        <w:t xml:space="preserve"> </w:t>
+      </w:r>
+      <w:proofErr w:type="spellStart"/>
+      <w:r>
+        <w:t>Android</w:t>
+      </w:r>
+      <w:bookmarkEnd w:id="24"/>
+      <w:proofErr w:type="spellEnd"/>
+    </w:p>
     <w:p>
       <w:pPr>
         <w:pStyle w:val="berschrift3"/>
       </w:pPr>
-      <w:bookmarkStart w:id="24" w:name="_Toc290318896"/>
+      <w:bookmarkStart w:id="25" w:name="_Toc290318896"/>
       <w:r>
         <w:t xml:space="preserve">Package </w:t>
       </w:r>
@@ -4787,7 +5398,7 @@
       <w:r>
         <w:t>services</w:t>
       </w:r>
-      <w:bookmarkEnd w:id="24"/>
+      <w:bookmarkEnd w:id="25"/>
       <w:proofErr w:type="spellEnd"/>
     </w:p>
     <w:p>
@@ -4841,7 +5452,7 @@
                     </pic:cNvPicPr>
                   </pic:nvPicPr>
                   <pic:blipFill>
-                    <a:blip r:embed="rId18">
+                    <a:blip r:embed="rId22">
                       <a:extLst>
                         <a:ext uri="{28A0092B-C50C-407E-A947-70E740481C1C}">
                           <a14:useLocalDpi xmlns:a14="http://schemas.microsoft.com/office/drawing/2010/main" val="0"/>
@@ -4913,8 +5524,9 @@
       <w:pPr>
         <w:pStyle w:val="berschrift3"/>
       </w:pPr>
-      <w:bookmarkStart w:id="25" w:name="_Toc290318897"/>
-      <w:r>
+      <w:bookmarkStart w:id="26" w:name="_Toc290318897"/>
+      <w:r>
+        <w:lastRenderedPageBreak/>
         <w:t xml:space="preserve">Package </w:t>
       </w:r>
       <w:proofErr w:type="spellStart"/>
@@ -4925,7 +5537,7 @@
       <w:r>
         <w:t>/gen</w:t>
       </w:r>
-      <w:bookmarkEnd w:id="25"/>
+      <w:bookmarkEnd w:id="26"/>
     </w:p>
     <w:p>
       <w:pPr>
@@ -4941,7 +5553,6 @@
     <w:p>
       <w:proofErr w:type="spellStart"/>
       <w:r>
-        <w:lastRenderedPageBreak/>
         <w:t>Gui</w:t>
       </w:r>
       <w:proofErr w:type="spellEnd"/>
@@ -4998,7 +5609,7 @@
                     </pic:cNvPicPr>
                   </pic:nvPicPr>
                   <pic:blipFill>
-                    <a:blip r:embed="rId19">
+                    <a:blip r:embed="rId23">
                       <a:extLst>
                         <a:ext uri="{28A0092B-C50C-407E-A947-70E740481C1C}">
                           <a14:useLocalDpi xmlns:a14="http://schemas.microsoft.com/office/drawing/2010/main" val="0"/>
@@ -5070,7 +5681,7 @@
       <w:pPr>
         <w:pStyle w:val="berschrift3"/>
       </w:pPr>
-      <w:bookmarkStart w:id="26" w:name="_Toc290318898"/>
+      <w:bookmarkStart w:id="27" w:name="_Toc290318898"/>
       <w:r>
         <w:t xml:space="preserve">Package </w:t>
       </w:r>
@@ -5078,7 +5689,7 @@
       <w:r>
         <w:t>activities</w:t>
       </w:r>
-      <w:bookmarkEnd w:id="26"/>
+      <w:bookmarkEnd w:id="27"/>
       <w:proofErr w:type="spellEnd"/>
     </w:p>
     <w:p>
@@ -5148,7 +5759,7 @@
                     </pic:cNvPicPr>
                   </pic:nvPicPr>
                   <pic:blipFill>
-                    <a:blip r:embed="rId20">
+                    <a:blip r:embed="rId24">
                       <a:extLst>
                         <a:ext uri="{28A0092B-C50C-407E-A947-70E740481C1C}">
                           <a14:useLocalDpi xmlns:a14="http://schemas.microsoft.com/office/drawing/2010/main" val="0"/>
@@ -5185,6 +5796,7 @@
         <w:pStyle w:val="berschrift4"/>
       </w:pPr>
       <w:r>
+        <w:lastRenderedPageBreak/>
         <w:t>Schnittstellen</w:t>
       </w:r>
     </w:p>
@@ -5222,14 +5834,10 @@
         <w:pStyle w:val="berschrift4"/>
       </w:pPr>
       <w:r>
-        <w:lastRenderedPageBreak/>
         <w:t>Operationen</w:t>
       </w:r>
     </w:p>
-    <w:p>
-      <w:bookmarkStart w:id="27" w:name="_GoBack"/>
-      <w:bookmarkEnd w:id="27"/>
-    </w:p>
+    <w:p/>
     <w:p>
       <w:pPr>
         <w:pStyle w:val="berschrift5"/>
@@ -5333,7 +5941,7 @@
                     </pic:cNvPicPr>
                   </pic:nvPicPr>
                   <pic:blipFill>
-                    <a:blip r:embed="rId21">
+                    <a:blip r:embed="rId25">
                       <a:extLst>
                         <a:ext uri="{28A0092B-C50C-407E-A947-70E740481C1C}">
                           <a14:useLocalDpi xmlns:a14="http://schemas.microsoft.com/office/drawing/2010/main" val="0"/>
@@ -5445,6 +6053,7 @@
         <w:pStyle w:val="berschrift6"/>
       </w:pPr>
       <w:r>
+        <w:lastRenderedPageBreak/>
         <w:t>Diagramme</w:t>
       </w:r>
     </w:p>
@@ -5454,7 +6063,6 @@
           <w:noProof/>
           <w:lang w:eastAsia="de-CH"/>
         </w:rPr>
-        <w:lastRenderedPageBreak/>
         <w:drawing>
           <wp:inline distT="0" distB="0" distL="0" distR="0">
             <wp:extent cx="5514975" cy="3000375"/>
@@ -5473,7 +6081,7 @@
                     </pic:cNvPicPr>
                   </pic:nvPicPr>
                   <pic:blipFill>
-                    <a:blip r:embed="rId22">
+                    <a:blip r:embed="rId26">
                       <a:extLst>
                         <a:ext uri="{28A0092B-C50C-407E-A947-70E740481C1C}">
                           <a14:useLocalDpi xmlns:a14="http://schemas.microsoft.com/office/drawing/2010/main" val="0"/>
@@ -5621,7 +6229,7 @@
                     </pic:cNvPicPr>
                   </pic:nvPicPr>
                   <pic:blipFill>
-                    <a:blip r:embed="rId23">
+                    <a:blip r:embed="rId27">
                       <a:extLst>
                         <a:ext uri="{28A0092B-C50C-407E-A947-70E740481C1C}">
                           <a14:useLocalDpi xmlns:a14="http://schemas.microsoft.com/office/drawing/2010/main" val="0"/>
@@ -5760,7 +6368,7 @@
                     </pic:cNvPicPr>
                   </pic:nvPicPr>
                   <pic:blipFill>
-                    <a:blip r:embed="rId24">
+                    <a:blip r:embed="rId28">
                       <a:extLst>
                         <a:ext uri="{28A0092B-C50C-407E-A947-70E740481C1C}">
                           <a14:useLocalDpi xmlns:a14="http://schemas.microsoft.com/office/drawing/2010/main" val="0"/>
@@ -5904,7 +6512,7 @@
                     </pic:cNvPicPr>
                   </pic:nvPicPr>
                   <pic:blipFill>
-                    <a:blip r:embed="rId25">
+                    <a:blip r:embed="rId29">
                       <a:extLst>
                         <a:ext uri="{28A0092B-C50C-407E-A947-70E740481C1C}">
                           <a14:useLocalDpi xmlns:a14="http://schemas.microsoft.com/office/drawing/2010/main" val="0"/>
@@ -6033,8 +6641,8 @@
       </w:r>
     </w:p>
     <w:sectPr>
-      <w:headerReference w:type="default" r:id="rId26"/>
-      <w:footerReference w:type="default" r:id="rId27"/>
+      <w:headerReference w:type="default" r:id="rId30"/>
+      <w:footerReference w:type="default" r:id="rId31"/>
       <w:pgSz w:w="11906" w:h="16838"/>
       <w:pgMar w:top="1417" w:right="1417" w:bottom="1134" w:left="1417" w:header="708" w:footer="708" w:gutter="0"/>
       <w:pgNumType w:start="0"/>
@@ -6140,7 +6748,7 @@
         <w:noProof/>
         <w:lang w:val="de-DE"/>
       </w:rPr>
-      <w:t>7</w:t>
+      <w:t>6</w:t>
     </w:r>
     <w:r>
       <w:rPr>
@@ -6161,7 +6769,7 @@
           <w:noProof/>
           <w:lang w:val="de-DE"/>
         </w:rPr>
-        <w:t>12</w:t>
+        <w:t>15</w:t>
       </w:r>
     </w:fldSimple>
   </w:p>
@@ -10843,43 +11451,43 @@
   </dgm:ptLst>
   <dgm:cxnLst>
     <dgm:cxn modelId="{24FFFD76-A7B1-4B0D-AD13-ADF4CA1FF78B}" srcId="{93C43C86-B443-4B61-8207-EAAAFDFD3C2C}" destId="{8B7ABDE6-BB44-486A-9DCF-C53CF3661568}" srcOrd="2" destOrd="0" parTransId="{2BAD18FE-E161-40F4-83C1-434DBCF583BE}" sibTransId="{7AA74887-940C-4733-9C3D-C54D6B64B6F8}"/>
+    <dgm:cxn modelId="{361B3D92-1B0A-4B4E-8868-F5D093F343BC}" type="presOf" srcId="{7AA74887-940C-4733-9C3D-C54D6B64B6F8}" destId="{969EF72B-34CA-46D9-8114-A57C6E16CA6C}" srcOrd="0" destOrd="0" presId="urn:microsoft.com/office/officeart/2005/8/layout/process2"/>
+    <dgm:cxn modelId="{EF66C2DA-7030-454C-B064-7128C994B4E2}" type="presOf" srcId="{94090275-F6DE-4D2A-A3E0-6EE244E36329}" destId="{2697104A-151F-44AE-AF47-9E138E9F4217}" srcOrd="1" destOrd="0" presId="urn:microsoft.com/office/officeart/2005/8/layout/process2"/>
     <dgm:cxn modelId="{E9BDA8C9-3141-44F7-A85B-0A904A176D84}" srcId="{93C43C86-B443-4B61-8207-EAAAFDFD3C2C}" destId="{190CEB9B-4905-40C5-97FE-9B74198D1E8C}" srcOrd="0" destOrd="0" parTransId="{26764D1C-A815-4D78-AB47-39B597181C1B}" sibTransId="{94090275-F6DE-4D2A-A3E0-6EE244E36329}"/>
-    <dgm:cxn modelId="{741A4820-8399-4369-877C-97A69695BC20}" type="presOf" srcId="{DEB2558A-2220-4F64-A37B-23BD12A6725B}" destId="{706A3BB2-873C-43C5-8CF6-ADFB39737644}" srcOrd="0" destOrd="0" presId="urn:microsoft.com/office/officeart/2005/8/layout/process2"/>
-    <dgm:cxn modelId="{11DAAF0D-EC12-4D09-8860-93207A751FE6}" type="presOf" srcId="{03788291-0C83-40C3-B490-A2937297FBFB}" destId="{97582415-5A08-4233-9957-13706E9316EA}" srcOrd="0" destOrd="0" presId="urn:microsoft.com/office/officeart/2005/8/layout/process2"/>
-    <dgm:cxn modelId="{7DBA4D03-12D2-44B1-9E8C-AAE18813073B}" type="presOf" srcId="{BCFB4F2B-054E-4D3C-BB71-8371990EA043}" destId="{6A0DDC52-52F0-415B-A010-A8E8A1DF2E38}" srcOrd="0" destOrd="0" presId="urn:microsoft.com/office/officeart/2005/8/layout/process2"/>
-    <dgm:cxn modelId="{D963EDA2-C50F-4BC8-95C4-6A3548DDDCFE}" type="presOf" srcId="{7AA74887-940C-4733-9C3D-C54D6B64B6F8}" destId="{8453E428-F745-4F96-9DFF-79842560088F}" srcOrd="1" destOrd="0" presId="urn:microsoft.com/office/officeart/2005/8/layout/process2"/>
+    <dgm:cxn modelId="{150F1CD3-6001-44F7-A424-EA11885B6947}" type="presOf" srcId="{BCFB4F2B-054E-4D3C-BB71-8371990EA043}" destId="{6A0DDC52-52F0-415B-A010-A8E8A1DF2E38}" srcOrd="0" destOrd="0" presId="urn:microsoft.com/office/officeart/2005/8/layout/process2"/>
+    <dgm:cxn modelId="{7A2A3C21-3507-473D-9F58-D226CB0CDD08}" type="presOf" srcId="{79288920-D4C1-4B0B-8F35-D702534190F5}" destId="{29CFBEA8-9FF1-4301-AF73-7B89D7FC7CC2}" srcOrd="1" destOrd="0" presId="urn:microsoft.com/office/officeart/2005/8/layout/process2"/>
+    <dgm:cxn modelId="{774E7CA7-4694-434E-A9F5-2BA6773C9992}" type="presOf" srcId="{190CEB9B-4905-40C5-97FE-9B74198D1E8C}" destId="{7E0FCE22-1E81-4C8C-8016-2E1B120B048A}" srcOrd="0" destOrd="0" presId="urn:microsoft.com/office/officeart/2005/8/layout/process2"/>
+    <dgm:cxn modelId="{32E671BF-3ED9-42D2-8DF6-58F382D5C86B}" type="presOf" srcId="{94090275-F6DE-4D2A-A3E0-6EE244E36329}" destId="{E7DFECFA-E71C-499F-A018-2800C763E3C1}" srcOrd="0" destOrd="0" presId="urn:microsoft.com/office/officeart/2005/8/layout/process2"/>
+    <dgm:cxn modelId="{DFD79B57-CF9B-48A0-921E-CA71048B7BDD}" type="presOf" srcId="{8B7ABDE6-BB44-486A-9DCF-C53CF3661568}" destId="{D074927A-5273-44FD-B894-B1173BB5DE8B}" srcOrd="0" destOrd="0" presId="urn:microsoft.com/office/officeart/2005/8/layout/process2"/>
+    <dgm:cxn modelId="{3E2868AE-CA5D-4C69-96F6-7032B47A9880}" type="presOf" srcId="{79288920-D4C1-4B0B-8F35-D702534190F5}" destId="{95BE0844-D070-4EB3-9543-C9C0F631ABB2}" srcOrd="0" destOrd="0" presId="urn:microsoft.com/office/officeart/2005/8/layout/process2"/>
     <dgm:cxn modelId="{AD9F728E-65D7-49E1-9393-AE8D78B56371}" srcId="{93C43C86-B443-4B61-8207-EAAAFDFD3C2C}" destId="{B9EE743C-4BBB-486B-AAE0-F9F199AADA8D}" srcOrd="1" destOrd="0" parTransId="{EC512D4A-0EDC-4043-BBC4-7A08DD46221B}" sibTransId="{BCFB4F2B-054E-4D3C-BB71-8371990EA043}"/>
-    <dgm:cxn modelId="{3A64AEB7-8E7D-4977-9486-4F9D9C2CCB28}" type="presOf" srcId="{B9EE743C-4BBB-486B-AAE0-F9F199AADA8D}" destId="{A5791685-3BB7-418E-936B-2C43591BBBF5}" srcOrd="0" destOrd="0" presId="urn:microsoft.com/office/officeart/2005/8/layout/process2"/>
-    <dgm:cxn modelId="{D7AD673B-D96F-4B04-8764-52CAB99E8E3A}" type="presOf" srcId="{190CEB9B-4905-40C5-97FE-9B74198D1E8C}" destId="{7E0FCE22-1E81-4C8C-8016-2E1B120B048A}" srcOrd="0" destOrd="0" presId="urn:microsoft.com/office/officeart/2005/8/layout/process2"/>
-    <dgm:cxn modelId="{69456FAB-C3E5-4956-9155-F890B068C369}" type="presOf" srcId="{94090275-F6DE-4D2A-A3E0-6EE244E36329}" destId="{E7DFECFA-E71C-499F-A018-2800C763E3C1}" srcOrd="0" destOrd="0" presId="urn:microsoft.com/office/officeart/2005/8/layout/process2"/>
-    <dgm:cxn modelId="{CD5E8E4A-F4A8-4E8F-9097-339A90FD92A2}" type="presOf" srcId="{7AA74887-940C-4733-9C3D-C54D6B64B6F8}" destId="{969EF72B-34CA-46D9-8114-A57C6E16CA6C}" srcOrd="0" destOrd="0" presId="urn:microsoft.com/office/officeart/2005/8/layout/process2"/>
+    <dgm:cxn modelId="{1B310690-1640-48FD-A473-E1EC10F486D0}" type="presOf" srcId="{DEB2558A-2220-4F64-A37B-23BD12A6725B}" destId="{706A3BB2-873C-43C5-8CF6-ADFB39737644}" srcOrd="0" destOrd="0" presId="urn:microsoft.com/office/officeart/2005/8/layout/process2"/>
+    <dgm:cxn modelId="{57E4E83D-3293-4A2C-947E-7D16AD2B5AD7}" type="presOf" srcId="{03788291-0C83-40C3-B490-A2937297FBFB}" destId="{97582415-5A08-4233-9957-13706E9316EA}" srcOrd="0" destOrd="0" presId="urn:microsoft.com/office/officeart/2005/8/layout/process2"/>
     <dgm:cxn modelId="{487BF32B-6867-4445-A01D-41E22841C593}" srcId="{93C43C86-B443-4B61-8207-EAAAFDFD3C2C}" destId="{DEB2558A-2220-4F64-A37B-23BD12A6725B}" srcOrd="3" destOrd="0" parTransId="{60413E9D-D724-488F-9785-F2CFEB1AE0FA}" sibTransId="{79288920-D4C1-4B0B-8F35-D702534190F5}"/>
-    <dgm:cxn modelId="{D619DF71-EF54-49AE-8A2E-9ACC3F51575E}" type="presOf" srcId="{79288920-D4C1-4B0B-8F35-D702534190F5}" destId="{29CFBEA8-9FF1-4301-AF73-7B89D7FC7CC2}" srcOrd="1" destOrd="0" presId="urn:microsoft.com/office/officeart/2005/8/layout/process2"/>
-    <dgm:cxn modelId="{B77AD0B5-AA13-4A66-984A-A72FAD95AFE4}" type="presOf" srcId="{94090275-F6DE-4D2A-A3E0-6EE244E36329}" destId="{2697104A-151F-44AE-AF47-9E138E9F4217}" srcOrd="1" destOrd="0" presId="urn:microsoft.com/office/officeart/2005/8/layout/process2"/>
+    <dgm:cxn modelId="{37A947C6-D9C2-4284-959A-A63B09282F80}" type="presOf" srcId="{7AA74887-940C-4733-9C3D-C54D6B64B6F8}" destId="{8453E428-F745-4F96-9DFF-79842560088F}" srcOrd="1" destOrd="0" presId="urn:microsoft.com/office/officeart/2005/8/layout/process2"/>
+    <dgm:cxn modelId="{C01A4814-B00D-49AF-A89D-5E43304EC2A6}" type="presOf" srcId="{93C43C86-B443-4B61-8207-EAAAFDFD3C2C}" destId="{D912CAD9-F7CB-4E5D-A61C-ADAFA799229E}" srcOrd="0" destOrd="0" presId="urn:microsoft.com/office/officeart/2005/8/layout/process2"/>
+    <dgm:cxn modelId="{6CD05CA6-6F65-4E14-97D2-A6948900FBFC}" type="presOf" srcId="{BCFB4F2B-054E-4D3C-BB71-8371990EA043}" destId="{9F28AD23-8702-402B-AF07-FC2200D655D1}" srcOrd="1" destOrd="0" presId="urn:microsoft.com/office/officeart/2005/8/layout/process2"/>
     <dgm:cxn modelId="{8E530624-9260-4222-A2DC-69DB67EA855E}" srcId="{93C43C86-B443-4B61-8207-EAAAFDFD3C2C}" destId="{03788291-0C83-40C3-B490-A2937297FBFB}" srcOrd="4" destOrd="0" parTransId="{8F7FF866-DF59-4CFF-B9C9-A0635BDB4A91}" sibTransId="{E86C38DE-DAD9-473D-9D3C-B23C0C9C22F4}"/>
-    <dgm:cxn modelId="{0DB0E4EE-BFB9-4190-81F1-A691C6204309}" type="presOf" srcId="{93C43C86-B443-4B61-8207-EAAAFDFD3C2C}" destId="{D912CAD9-F7CB-4E5D-A61C-ADAFA799229E}" srcOrd="0" destOrd="0" presId="urn:microsoft.com/office/officeart/2005/8/layout/process2"/>
-    <dgm:cxn modelId="{088B73A4-0315-4745-9095-30858B078A61}" type="presOf" srcId="{79288920-D4C1-4B0B-8F35-D702534190F5}" destId="{95BE0844-D070-4EB3-9543-C9C0F631ABB2}" srcOrd="0" destOrd="0" presId="urn:microsoft.com/office/officeart/2005/8/layout/process2"/>
-    <dgm:cxn modelId="{0D346CC3-A881-43F7-8A27-FBF95BFFB213}" type="presOf" srcId="{8B7ABDE6-BB44-486A-9DCF-C53CF3661568}" destId="{D074927A-5273-44FD-B894-B1173BB5DE8B}" srcOrd="0" destOrd="0" presId="urn:microsoft.com/office/officeart/2005/8/layout/process2"/>
-    <dgm:cxn modelId="{0628E580-68FE-485B-BA81-2E746B71A722}" type="presOf" srcId="{BCFB4F2B-054E-4D3C-BB71-8371990EA043}" destId="{9F28AD23-8702-402B-AF07-FC2200D655D1}" srcOrd="1" destOrd="0" presId="urn:microsoft.com/office/officeart/2005/8/layout/process2"/>
-    <dgm:cxn modelId="{B8D36AC0-517F-4927-916D-12B1DA33DBC3}" type="presParOf" srcId="{D912CAD9-F7CB-4E5D-A61C-ADAFA799229E}" destId="{7E0FCE22-1E81-4C8C-8016-2E1B120B048A}" srcOrd="0" destOrd="0" presId="urn:microsoft.com/office/officeart/2005/8/layout/process2"/>
-    <dgm:cxn modelId="{3C416631-FAB8-4394-BD48-22D7B0E80F06}" type="presParOf" srcId="{D912CAD9-F7CB-4E5D-A61C-ADAFA799229E}" destId="{E7DFECFA-E71C-499F-A018-2800C763E3C1}" srcOrd="1" destOrd="0" presId="urn:microsoft.com/office/officeart/2005/8/layout/process2"/>
-    <dgm:cxn modelId="{A0D54805-D536-40A2-9E50-F085A1F346E6}" type="presParOf" srcId="{E7DFECFA-E71C-499F-A018-2800C763E3C1}" destId="{2697104A-151F-44AE-AF47-9E138E9F4217}" srcOrd="0" destOrd="0" presId="urn:microsoft.com/office/officeart/2005/8/layout/process2"/>
-    <dgm:cxn modelId="{83500DC2-0C7F-473B-B355-F99D63EC24E5}" type="presParOf" srcId="{D912CAD9-F7CB-4E5D-A61C-ADAFA799229E}" destId="{A5791685-3BB7-418E-936B-2C43591BBBF5}" srcOrd="2" destOrd="0" presId="urn:microsoft.com/office/officeart/2005/8/layout/process2"/>
-    <dgm:cxn modelId="{45E9DD87-91B4-44C7-A1D2-C1A1D23F42AC}" type="presParOf" srcId="{D912CAD9-F7CB-4E5D-A61C-ADAFA799229E}" destId="{6A0DDC52-52F0-415B-A010-A8E8A1DF2E38}" srcOrd="3" destOrd="0" presId="urn:microsoft.com/office/officeart/2005/8/layout/process2"/>
-    <dgm:cxn modelId="{82D4CD3F-8910-48B0-972C-A093293150FD}" type="presParOf" srcId="{6A0DDC52-52F0-415B-A010-A8E8A1DF2E38}" destId="{9F28AD23-8702-402B-AF07-FC2200D655D1}" srcOrd="0" destOrd="0" presId="urn:microsoft.com/office/officeart/2005/8/layout/process2"/>
-    <dgm:cxn modelId="{F47DCBAC-21C2-4EC4-9B4F-833EAD009099}" type="presParOf" srcId="{D912CAD9-F7CB-4E5D-A61C-ADAFA799229E}" destId="{D074927A-5273-44FD-B894-B1173BB5DE8B}" srcOrd="4" destOrd="0" presId="urn:microsoft.com/office/officeart/2005/8/layout/process2"/>
-    <dgm:cxn modelId="{A2727259-4171-4A34-BCAD-0D604C7E47AB}" type="presParOf" srcId="{D912CAD9-F7CB-4E5D-A61C-ADAFA799229E}" destId="{969EF72B-34CA-46D9-8114-A57C6E16CA6C}" srcOrd="5" destOrd="0" presId="urn:microsoft.com/office/officeart/2005/8/layout/process2"/>
-    <dgm:cxn modelId="{CABFAD9F-A20D-44FE-8766-07B9BD13D9BF}" type="presParOf" srcId="{969EF72B-34CA-46D9-8114-A57C6E16CA6C}" destId="{8453E428-F745-4F96-9DFF-79842560088F}" srcOrd="0" destOrd="0" presId="urn:microsoft.com/office/officeart/2005/8/layout/process2"/>
-    <dgm:cxn modelId="{E40B6EFC-1C44-4389-A4EC-EFCB9DE96B20}" type="presParOf" srcId="{D912CAD9-F7CB-4E5D-A61C-ADAFA799229E}" destId="{706A3BB2-873C-43C5-8CF6-ADFB39737644}" srcOrd="6" destOrd="0" presId="urn:microsoft.com/office/officeart/2005/8/layout/process2"/>
-    <dgm:cxn modelId="{44A2E9EA-1B6B-437A-A1C7-F4D06CC4626E}" type="presParOf" srcId="{D912CAD9-F7CB-4E5D-A61C-ADAFA799229E}" destId="{95BE0844-D070-4EB3-9543-C9C0F631ABB2}" srcOrd="7" destOrd="0" presId="urn:microsoft.com/office/officeart/2005/8/layout/process2"/>
-    <dgm:cxn modelId="{9F182359-5AC0-4731-820F-47AEAA1F69B6}" type="presParOf" srcId="{95BE0844-D070-4EB3-9543-C9C0F631ABB2}" destId="{29CFBEA8-9FF1-4301-AF73-7B89D7FC7CC2}" srcOrd="0" destOrd="0" presId="urn:microsoft.com/office/officeart/2005/8/layout/process2"/>
-    <dgm:cxn modelId="{0E3830C6-30AA-4A38-94FF-FCB874738E37}" type="presParOf" srcId="{D912CAD9-F7CB-4E5D-A61C-ADAFA799229E}" destId="{97582415-5A08-4233-9957-13706E9316EA}" srcOrd="8" destOrd="0" presId="urn:microsoft.com/office/officeart/2005/8/layout/process2"/>
+    <dgm:cxn modelId="{463E8BF5-53FD-4320-B267-4D592590B8BA}" type="presOf" srcId="{B9EE743C-4BBB-486B-AAE0-F9F199AADA8D}" destId="{A5791685-3BB7-418E-936B-2C43591BBBF5}" srcOrd="0" destOrd="0" presId="urn:microsoft.com/office/officeart/2005/8/layout/process2"/>
+    <dgm:cxn modelId="{AA864174-309E-4874-8822-4B0EAA45F878}" type="presParOf" srcId="{D912CAD9-F7CB-4E5D-A61C-ADAFA799229E}" destId="{7E0FCE22-1E81-4C8C-8016-2E1B120B048A}" srcOrd="0" destOrd="0" presId="urn:microsoft.com/office/officeart/2005/8/layout/process2"/>
+    <dgm:cxn modelId="{65FA098B-5DAF-40F2-8C96-42080757E5FA}" type="presParOf" srcId="{D912CAD9-F7CB-4E5D-A61C-ADAFA799229E}" destId="{E7DFECFA-E71C-499F-A018-2800C763E3C1}" srcOrd="1" destOrd="0" presId="urn:microsoft.com/office/officeart/2005/8/layout/process2"/>
+    <dgm:cxn modelId="{79403B0D-1C68-4652-AADF-8AA262C0F2A0}" type="presParOf" srcId="{E7DFECFA-E71C-499F-A018-2800C763E3C1}" destId="{2697104A-151F-44AE-AF47-9E138E9F4217}" srcOrd="0" destOrd="0" presId="urn:microsoft.com/office/officeart/2005/8/layout/process2"/>
+    <dgm:cxn modelId="{5C19CE73-6E9B-408F-804E-BBCC51D03D80}" type="presParOf" srcId="{D912CAD9-F7CB-4E5D-A61C-ADAFA799229E}" destId="{A5791685-3BB7-418E-936B-2C43591BBBF5}" srcOrd="2" destOrd="0" presId="urn:microsoft.com/office/officeart/2005/8/layout/process2"/>
+    <dgm:cxn modelId="{2E7BFBD8-F7FA-4C11-A3E8-6BE58C210467}" type="presParOf" srcId="{D912CAD9-F7CB-4E5D-A61C-ADAFA799229E}" destId="{6A0DDC52-52F0-415B-A010-A8E8A1DF2E38}" srcOrd="3" destOrd="0" presId="urn:microsoft.com/office/officeart/2005/8/layout/process2"/>
+    <dgm:cxn modelId="{D9113A55-849B-40D3-8A07-C94531210EE4}" type="presParOf" srcId="{6A0DDC52-52F0-415B-A010-A8E8A1DF2E38}" destId="{9F28AD23-8702-402B-AF07-FC2200D655D1}" srcOrd="0" destOrd="0" presId="urn:microsoft.com/office/officeart/2005/8/layout/process2"/>
+    <dgm:cxn modelId="{7BA59E0F-61CF-48E0-921D-9376196472D2}" type="presParOf" srcId="{D912CAD9-F7CB-4E5D-A61C-ADAFA799229E}" destId="{D074927A-5273-44FD-B894-B1173BB5DE8B}" srcOrd="4" destOrd="0" presId="urn:microsoft.com/office/officeart/2005/8/layout/process2"/>
+    <dgm:cxn modelId="{2451121E-447E-466A-8BA6-60936217AA8D}" type="presParOf" srcId="{D912CAD9-F7CB-4E5D-A61C-ADAFA799229E}" destId="{969EF72B-34CA-46D9-8114-A57C6E16CA6C}" srcOrd="5" destOrd="0" presId="urn:microsoft.com/office/officeart/2005/8/layout/process2"/>
+    <dgm:cxn modelId="{350083B7-BA9D-43E8-8A75-1A3171505A74}" type="presParOf" srcId="{969EF72B-34CA-46D9-8114-A57C6E16CA6C}" destId="{8453E428-F745-4F96-9DFF-79842560088F}" srcOrd="0" destOrd="0" presId="urn:microsoft.com/office/officeart/2005/8/layout/process2"/>
+    <dgm:cxn modelId="{F313F0C9-EB1A-40C1-BDA7-AC07A6FFFAA5}" type="presParOf" srcId="{D912CAD9-F7CB-4E5D-A61C-ADAFA799229E}" destId="{706A3BB2-873C-43C5-8CF6-ADFB39737644}" srcOrd="6" destOrd="0" presId="urn:microsoft.com/office/officeart/2005/8/layout/process2"/>
+    <dgm:cxn modelId="{FFACBAC6-7AD0-41E9-A043-D8BCD4AD0AFA}" type="presParOf" srcId="{D912CAD9-F7CB-4E5D-A61C-ADAFA799229E}" destId="{95BE0844-D070-4EB3-9543-C9C0F631ABB2}" srcOrd="7" destOrd="0" presId="urn:microsoft.com/office/officeart/2005/8/layout/process2"/>
+    <dgm:cxn modelId="{303BFDAE-7127-4BEC-8D0E-15CF53DBCDC9}" type="presParOf" srcId="{95BE0844-D070-4EB3-9543-C9C0F631ABB2}" destId="{29CFBEA8-9FF1-4301-AF73-7B89D7FC7CC2}" srcOrd="0" destOrd="0" presId="urn:microsoft.com/office/officeart/2005/8/layout/process2"/>
+    <dgm:cxn modelId="{C01D703F-45D1-4361-9DC5-FBD26EBB8E17}" type="presParOf" srcId="{D912CAD9-F7CB-4E5D-A61C-ADAFA799229E}" destId="{97582415-5A08-4233-9957-13706E9316EA}" srcOrd="8" destOrd="0" presId="urn:microsoft.com/office/officeart/2005/8/layout/process2"/>
   </dgm:cxnLst>
   <dgm:bg/>
   <dgm:whole/>
   <dgm:extLst>
     <a:ext uri="http://schemas.microsoft.com/office/drawing/2008/diagram">
-      <dsp:dataModelExt xmlns:dsp="http://schemas.microsoft.com/office/drawing/2008/diagram" relId="rId17" minVer="http://schemas.openxmlformats.org/drawingml/2006/diagram"/>
+      <dsp:dataModelExt xmlns:dsp="http://schemas.microsoft.com/office/drawing/2008/diagram" relId="rId21" minVer="http://schemas.openxmlformats.org/drawingml/2006/diagram"/>
     </a:ext>
   </dgm:extLst>
 </dgm:dataModel>
@@ -13140,7 +13748,7 @@
 </file>
 
 <file path=customXml/itemProps1.xml><?xml version="1.0" encoding="utf-8"?>
-<ds:datastoreItem xmlns:ds="http://schemas.openxmlformats.org/officeDocument/2006/customXml" ds:itemID="{83632403-09EA-4504-9BD2-B109264D0478}">
+<ds:datastoreItem xmlns:ds="http://schemas.openxmlformats.org/officeDocument/2006/customXml" ds:itemID="{00D98A8A-8D6E-47EB-9F75-10B885CCD96F}">
   <ds:schemaRefs>
     <ds:schemaRef ds:uri="http://schemas.openxmlformats.org/officeDocument/2006/bibliography"/>
   </ds:schemaRefs>

</xml_diff>

<commit_message>
refs #166 MVC beschreibung
</commit_message>
<xml_diff>
--- a/doc/05_Design/Software Architektur.docx
+++ b/doc/05_Design/Software Architektur.docx
@@ -58,7 +58,35 @@
                   <w:rPr>
                     <w:color w:val="4F81BD" w:themeColor="accent1"/>
                   </w:rPr>
-                  <w:t>Elmer Lukas, Heidt Christina, Steiner Diego, Treichler Delia, Waltenspül Remo</w:t>
+                  <w:t xml:space="preserve">Elmer Lukas, Heidt Christina, Steiner Diego, </w:t>
+                </w:r>
+                <w:proofErr w:type="spellStart"/>
+                <w:r>
+                  <w:rPr>
+                    <w:color w:val="4F81BD" w:themeColor="accent1"/>
+                  </w:rPr>
+                  <w:t>Treichler</w:t>
+                </w:r>
+                <w:proofErr w:type="spellEnd"/>
+                <w:r>
+                  <w:rPr>
+                    <w:color w:val="4F81BD" w:themeColor="accent1"/>
+                  </w:rPr>
+                  <w:t xml:space="preserve"> Delia, </w:t>
+                </w:r>
+                <w:proofErr w:type="spellStart"/>
+                <w:r>
+                  <w:rPr>
+                    <w:color w:val="4F81BD" w:themeColor="accent1"/>
+                  </w:rPr>
+                  <w:t>Waltenspül</w:t>
+                </w:r>
+                <w:proofErr w:type="spellEnd"/>
+                <w:r>
+                  <w:rPr>
+                    <w:color w:val="4F81BD" w:themeColor="accent1"/>
+                  </w:rPr>
+                  <w:t xml:space="preserve"> Remo</w:t>
                 </w:r>
               </w:p>
               <w:p>
@@ -154,6 +182,7 @@
                     <w:dataBinding w:prefixMappings="xmlns:ns0='http://schemas.openxmlformats.org/officeDocument/2006/extended-properties'" w:xpath="/ns0:Properties[1]/ns0:Company[1]" w:storeItemID="{6668398D-A668-4E3E-A5EB-62B293D839F1}"/>
                     <w:text/>
                   </w:sdtPr>
+                  <w:sdtEndPr/>
                   <w:sdtContent>
                     <w:r>
                       <w:rPr>
@@ -186,6 +215,7 @@
                   <w:dataBinding w:prefixMappings="xmlns:ns0='http://schemas.openxmlformats.org/package/2006/metadata/core-properties' xmlns:ns1='http://purl.org/dc/elements/1.1/'" w:xpath="/ns0:coreProperties[1]/ns1:title[1]" w:storeItemID="{6C3C8BC8-F283-45AE-878A-BAB7291924A1}"/>
                   <w:text/>
                 </w:sdtPr>
+                <w:sdtEndPr/>
                 <w:sdtContent>
                   <w:p>
                     <w:pPr>
@@ -223,6 +253,7 @@
                 <w:dataBinding w:prefixMappings="xmlns:ns0='http://schemas.openxmlformats.org/package/2006/metadata/core-properties' xmlns:ns1='http://purl.org/dc/elements/1.1/'" w:xpath="/ns0:coreProperties[1]/ns1:subject[1]" w:storeItemID="{6C3C8BC8-F283-45AE-878A-BAB7291924A1}"/>
                 <w:text/>
               </w:sdtPr>
+              <w:sdtEndPr/>
               <w:sdtContent>
                 <w:tc>
                   <w:tcPr>
@@ -592,8 +623,6 @@
           </w:r>
           <w:bookmarkEnd w:id="2"/>
         </w:p>
-        <w:bookmarkStart w:id="3" w:name="_GoBack"/>
-        <w:bookmarkEnd w:id="3"/>
         <w:p>
           <w:pPr>
             <w:pStyle w:val="Verzeichnis1"/>
@@ -3757,11 +3786,11 @@
       <w:pPr>
         <w:pStyle w:val="berschrift2"/>
       </w:pPr>
-      <w:bookmarkStart w:id="4" w:name="_Toc290467625"/>
+      <w:bookmarkStart w:id="3" w:name="_Toc290467625"/>
       <w:r>
         <w:t>Abbildungsverzeichnis</w:t>
       </w:r>
-      <w:bookmarkEnd w:id="4"/>
+      <w:bookmarkEnd w:id="3"/>
     </w:p>
     <w:p>
       <w:pPr>
@@ -4930,81 +4959,81 @@
       <w:pPr>
         <w:pStyle w:val="berschrift1"/>
       </w:pPr>
-      <w:bookmarkStart w:id="5" w:name="_Toc290467626"/>
+      <w:bookmarkStart w:id="4" w:name="_Toc290467626"/>
       <w:r>
         <w:lastRenderedPageBreak/>
         <w:t>Einführung</w:t>
       </w:r>
+      <w:bookmarkEnd w:id="4"/>
+    </w:p>
+    <w:p>
+      <w:pPr>
+        <w:pStyle w:val="berschrift2"/>
+      </w:pPr>
+      <w:bookmarkStart w:id="5" w:name="_Toc290467627"/>
+      <w:r>
+        <w:t>Zweck</w:t>
+      </w:r>
       <w:bookmarkEnd w:id="5"/>
     </w:p>
     <w:p>
+      <w:r>
+        <w:t>Dieses Dokument beschreibt die Softwar</w:t>
+      </w:r>
+      <w:r>
+        <w:t>e Architektur für das Projekt MRT (Mobile Reporting Tool).</w:t>
+      </w:r>
+    </w:p>
+    <w:p>
       <w:pPr>
         <w:pStyle w:val="berschrift2"/>
       </w:pPr>
-      <w:bookmarkStart w:id="6" w:name="_Toc290467627"/>
-      <w:r>
-        <w:t>Zweck</w:t>
+      <w:bookmarkStart w:id="6" w:name="_Toc290467628"/>
+      <w:r>
+        <w:t>Gültigkeitsbereich</w:t>
       </w:r>
       <w:bookmarkEnd w:id="6"/>
     </w:p>
     <w:p>
       <w:r>
-        <w:t>Dieses Dokument beschreibt die Softwar</w:t>
-      </w:r>
-      <w:r>
-        <w:t>e Architektur für das Projekt MRT (Mobile Reporting Tool).</w:t>
+        <w:t>Dieses Dokument ist während der gesamten Projektdauer gültig</w:t>
+      </w:r>
+      <w:r>
+        <w:t xml:space="preserve"> (21.02 bis 03.06.2011).</w:t>
       </w:r>
     </w:p>
     <w:p>
       <w:pPr>
         <w:pStyle w:val="berschrift2"/>
       </w:pPr>
-      <w:bookmarkStart w:id="7" w:name="_Toc290467628"/>
-      <w:r>
-        <w:t>Gültigkeitsbereich</w:t>
+      <w:bookmarkStart w:id="7" w:name="_Toc290467629"/>
+      <w:r>
+        <w:t>Definitionen und Abkürzungen</w:t>
       </w:r>
       <w:bookmarkEnd w:id="7"/>
     </w:p>
     <w:p>
       <w:r>
-        <w:t>Dieses Dokument ist während der gesamten Projektdauer gültig</w:t>
-      </w:r>
-      <w:r>
-        <w:t xml:space="preserve"> (21.02 bis 03.06.2011).</w:t>
+        <w:t xml:space="preserve">Die Definitionen und Abkürzungen befinden sich in der ausgelagerten Datei </w:t>
+      </w:r>
+      <w:proofErr w:type="spellStart"/>
+      <w:r>
+        <w:t>doc</w:t>
+      </w:r>
+      <w:proofErr w:type="spellEnd"/>
+      <w:r>
+        <w:t>/01_Projektplan/glossar.docx.</w:t>
       </w:r>
     </w:p>
     <w:p>
       <w:pPr>
         <w:pStyle w:val="berschrift2"/>
       </w:pPr>
-      <w:bookmarkStart w:id="8" w:name="_Toc290467629"/>
-      <w:r>
-        <w:t>Definitionen und Abkürzungen</w:t>
+      <w:bookmarkStart w:id="8" w:name="_Toc290467630"/>
+      <w:r>
+        <w:t>Referenzen</w:t>
       </w:r>
       <w:bookmarkEnd w:id="8"/>
-    </w:p>
-    <w:p>
-      <w:r>
-        <w:t xml:space="preserve">Die Definitionen und Abkürzungen befinden sich in der ausgelagerten Datei </w:t>
-      </w:r>
-      <w:proofErr w:type="spellStart"/>
-      <w:r>
-        <w:t>doc</w:t>
-      </w:r>
-      <w:proofErr w:type="spellEnd"/>
-      <w:r>
-        <w:t>/01_Projektplan/glossar.docx.</w:t>
-      </w:r>
-    </w:p>
-    <w:p>
-      <w:pPr>
-        <w:pStyle w:val="berschrift2"/>
-      </w:pPr>
-      <w:bookmarkStart w:id="9" w:name="_Toc290467630"/>
-      <w:r>
-        <w:t>Referenzen</w:t>
-      </w:r>
-      <w:bookmarkEnd w:id="9"/>
     </w:p>
     <w:p>
       <w:pPr>
@@ -5198,56 +5227,56 @@
       <w:pPr>
         <w:pStyle w:val="berschrift1"/>
       </w:pPr>
-      <w:bookmarkStart w:id="10" w:name="_Toc290467631"/>
+      <w:bookmarkStart w:id="9" w:name="_Toc290467631"/>
       <w:r>
         <w:lastRenderedPageBreak/>
         <w:t>Software Architektur</w:t>
       </w:r>
+      <w:bookmarkEnd w:id="9"/>
+    </w:p>
+    <w:p>
+      <w:pPr>
+        <w:pStyle w:val="berschrift2"/>
+      </w:pPr>
+      <w:bookmarkStart w:id="10" w:name="_Toc290467632"/>
+      <w:r>
+        <w:t>Architektonische Ziele &amp; Einschränkungen</w:t>
+      </w:r>
       <w:bookmarkEnd w:id="10"/>
     </w:p>
     <w:p>
-      <w:pPr>
-        <w:pStyle w:val="berschrift2"/>
-      </w:pPr>
-      <w:bookmarkStart w:id="11" w:name="_Toc290467632"/>
-      <w:r>
-        <w:t>Architektonische Ziele &amp; Einschränkungen</w:t>
+      <w:r>
+        <w:t>&lt;Beschreibt die Softwareanforderungen und Objekte, welche einen Einfluss auf die Architektur haben [</w:t>
+      </w:r>
+      <w:proofErr w:type="spellStart"/>
+      <w:r>
+        <w:t>Bspl</w:t>
+      </w:r>
+      <w:proofErr w:type="spellEnd"/>
+      <w:r>
+        <w:t xml:space="preserve">: </w:t>
+      </w:r>
+      <w:proofErr w:type="spellStart"/>
+      <w:r>
+        <w:t>Safety</w:t>
+      </w:r>
+      <w:proofErr w:type="spellEnd"/>
+      <w:r>
+        <w:t xml:space="preserve">, Security, Privacy, Distribution, </w:t>
+      </w:r>
+      <w:r>
+        <w:t>…] Beinhaltet auch eine Beschreibung von Design und Implementationsstrategie, Teamstruktur, Entwicklungstools, Zeitplan, etc…&gt;</w:t>
+      </w:r>
+    </w:p>
+    <w:p>
+      <w:pPr>
+        <w:pStyle w:val="berschrift3"/>
+      </w:pPr>
+      <w:bookmarkStart w:id="11" w:name="_Toc290467633"/>
+      <w:r>
+        <w:t>Ziele</w:t>
       </w:r>
       <w:bookmarkEnd w:id="11"/>
-    </w:p>
-    <w:p>
-      <w:r>
-        <w:t>&lt;Beschreibt die Softwareanforderungen und Objekte, welche einen Einfluss auf die Architektur haben [</w:t>
-      </w:r>
-      <w:proofErr w:type="spellStart"/>
-      <w:r>
-        <w:t>Bspl</w:t>
-      </w:r>
-      <w:proofErr w:type="spellEnd"/>
-      <w:r>
-        <w:t xml:space="preserve">: </w:t>
-      </w:r>
-      <w:proofErr w:type="spellStart"/>
-      <w:r>
-        <w:t>Safety</w:t>
-      </w:r>
-      <w:proofErr w:type="spellEnd"/>
-      <w:r>
-        <w:t xml:space="preserve">, Security, Privacy, Distribution, </w:t>
-      </w:r>
-      <w:r>
-        <w:t>…] Beinhaltet auch eine Beschreibung von Design und Implementationsstrategie, Teamstruktur, Entwicklungstools, Zeitplan, etc…&gt;</w:t>
-      </w:r>
-    </w:p>
-    <w:p>
-      <w:pPr>
-        <w:pStyle w:val="berschrift3"/>
-      </w:pPr>
-      <w:bookmarkStart w:id="12" w:name="_Toc290467633"/>
-      <w:r>
-        <w:t>Ziele</w:t>
-      </w:r>
-      <w:bookmarkEnd w:id="12"/>
     </w:p>
     <w:p>
       <w:pPr>
@@ -5416,11 +5445,11 @@
       <w:pPr>
         <w:pStyle w:val="berschrift3"/>
       </w:pPr>
-      <w:bookmarkStart w:id="13" w:name="_Toc290467634"/>
+      <w:bookmarkStart w:id="12" w:name="_Toc290467634"/>
       <w:r>
         <w:t>Einschränkungen</w:t>
       </w:r>
-      <w:bookmarkEnd w:id="13"/>
+      <w:bookmarkEnd w:id="12"/>
     </w:p>
     <w:p>
       <w:pPr>
@@ -5488,12 +5517,12 @@
       <w:pPr>
         <w:pStyle w:val="berschrift2"/>
       </w:pPr>
-      <w:bookmarkStart w:id="14" w:name="_Toc290467635"/>
+      <w:bookmarkStart w:id="13" w:name="_Toc290467635"/>
       <w:r>
         <w:lastRenderedPageBreak/>
         <w:t>Architekturübersicht</w:t>
       </w:r>
-      <w:bookmarkEnd w:id="14"/>
+      <w:bookmarkEnd w:id="13"/>
     </w:p>
     <w:p>
       <w:r>
@@ -5629,22 +5658,35 @@
                                   <w:szCs w:val="20"/>
                                 </w:rPr>
                               </w:pPr>
-                              <w:bookmarkStart w:id="15" w:name="_Toc290375862"/>
+                              <w:bookmarkStart w:id="14" w:name="_Toc290375862"/>
                               <w:r>
                                 <w:t xml:space="preserve">Abbildung </w:t>
                               </w:r>
-                              <w:fldSimple w:instr=" SEQ Abbildung \* ARABIC ">
-                                <w:r>
-                                  <w:rPr>
-                                    <w:noProof/>
-                                  </w:rPr>
-                                  <w:t>1</w:t>
-                                </w:r>
-                              </w:fldSimple>
+                              <w:r>
+                                <w:fldChar w:fldCharType="begin"/>
+                              </w:r>
+                              <w:r>
+                                <w:instrText xml:space="preserve"> SEQ Abbildung \* ARABIC </w:instrText>
+                              </w:r>
+                              <w:r>
+                                <w:fldChar w:fldCharType="separate"/>
+                              </w:r>
+                              <w:r>
+                                <w:rPr>
+                                  <w:noProof/>
+                                </w:rPr>
+                                <w:t>1</w:t>
+                              </w:r>
+                              <w:r>
+                                <w:rPr>
+                                  <w:noProof/>
+                                </w:rPr>
+                                <w:fldChar w:fldCharType="end"/>
+                              </w:r>
                               <w:r>
                                 <w:t xml:space="preserve"> - Architekturübersicht</w:t>
                               </w:r>
-                              <w:bookmarkEnd w:id="15"/>
+                              <w:bookmarkEnd w:id="14"/>
                             </w:p>
                           </w:txbxContent>
                         </wps:txbx>
@@ -5706,22 +5748,35 @@
                             <w:szCs w:val="20"/>
                           </w:rPr>
                         </w:pPr>
-                        <w:bookmarkStart w:id="16" w:name="_Toc290375862"/>
+                        <w:bookmarkStart w:id="15" w:name="_Toc290375862"/>
                         <w:r>
                           <w:t xml:space="preserve">Abbildung </w:t>
                         </w:r>
-                        <w:fldSimple w:instr=" SEQ Abbildung \* ARABIC ">
-                          <w:r>
-                            <w:rPr>
-                              <w:noProof/>
-                            </w:rPr>
-                            <w:t>1</w:t>
-                          </w:r>
-                        </w:fldSimple>
+                        <w:r>
+                          <w:fldChar w:fldCharType="begin"/>
+                        </w:r>
+                        <w:r>
+                          <w:instrText xml:space="preserve"> SEQ Abbildung \* ARABIC </w:instrText>
+                        </w:r>
+                        <w:r>
+                          <w:fldChar w:fldCharType="separate"/>
+                        </w:r>
+                        <w:r>
+                          <w:rPr>
+                            <w:noProof/>
+                          </w:rPr>
+                          <w:t>1</w:t>
+                        </w:r>
+                        <w:r>
+                          <w:rPr>
+                            <w:noProof/>
+                          </w:rPr>
+                          <w:fldChar w:fldCharType="end"/>
+                        </w:r>
                         <w:r>
                           <w:t xml:space="preserve"> - Architekturübersicht</w:t>
                         </w:r>
-                        <w:bookmarkEnd w:id="16"/>
+                        <w:bookmarkEnd w:id="15"/>
                       </w:p>
                     </w:txbxContent>
                   </v:textbox>
@@ -5749,22 +5804,22 @@
       <w:pPr>
         <w:pStyle w:val="berschrift2"/>
       </w:pPr>
-      <w:bookmarkStart w:id="17" w:name="_Toc290467636"/>
+      <w:bookmarkStart w:id="16" w:name="_Toc290467636"/>
       <w:r>
         <w:lastRenderedPageBreak/>
         <w:t>Kernarchitektur Übertragung Zeiteintrag</w:t>
       </w:r>
+      <w:bookmarkEnd w:id="16"/>
+    </w:p>
+    <w:p>
+      <w:pPr>
+        <w:pStyle w:val="berschrift3"/>
+      </w:pPr>
+      <w:bookmarkStart w:id="17" w:name="_Toc290467637"/>
+      <w:r>
+        <w:t>Sequenzdiagramm</w:t>
+      </w:r>
       <w:bookmarkEnd w:id="17"/>
-    </w:p>
-    <w:p>
-      <w:pPr>
-        <w:pStyle w:val="berschrift3"/>
-      </w:pPr>
-      <w:bookmarkStart w:id="18" w:name="_Toc290467637"/>
-      <w:r>
-        <w:t>Sequenzdiagramm</w:t>
-      </w:r>
-      <w:bookmarkEnd w:id="18"/>
     </w:p>
     <w:p>
       <w:r>
@@ -5864,18 +5919,31 @@
                                   <w:szCs w:val="20"/>
                                 </w:rPr>
                               </w:pPr>
-                              <w:bookmarkStart w:id="19" w:name="_Toc290375863"/>
+                              <w:bookmarkStart w:id="18" w:name="_Toc290375863"/>
                               <w:r>
                                 <w:t xml:space="preserve">Abbildung </w:t>
                               </w:r>
-                              <w:fldSimple w:instr=" SEQ Abbildung \* ARABIC ">
-                                <w:r>
-                                  <w:rPr>
-                                    <w:noProof/>
-                                  </w:rPr>
-                                  <w:t>2</w:t>
-                                </w:r>
-                              </w:fldSimple>
+                              <w:r>
+                                <w:fldChar w:fldCharType="begin"/>
+                              </w:r>
+                              <w:r>
+                                <w:instrText xml:space="preserve"> SEQ Abbildung \* ARABIC </w:instrText>
+                              </w:r>
+                              <w:r>
+                                <w:fldChar w:fldCharType="separate"/>
+                              </w:r>
+                              <w:r>
+                                <w:rPr>
+                                  <w:noProof/>
+                                </w:rPr>
+                                <w:t>2</w:t>
+                              </w:r>
+                              <w:r>
+                                <w:rPr>
+                                  <w:noProof/>
+                                </w:rPr>
+                                <w:fldChar w:fldCharType="end"/>
+                              </w:r>
                               <w:r>
                                 <w:t xml:space="preserve"> - Sequenzdiagramm Übertragung </w:t>
                               </w:r>
@@ -5883,7 +5951,7 @@
                               <w:r>
                                 <w:t>TimeEntry</w:t>
                               </w:r>
-                              <w:bookmarkEnd w:id="19"/>
+                              <w:bookmarkEnd w:id="18"/>
                               <w:proofErr w:type="spellEnd"/>
                             </w:p>
                           </w:txbxContent>
@@ -5923,18 +5991,31 @@
                             <w:szCs w:val="20"/>
                           </w:rPr>
                         </w:pPr>
-                        <w:bookmarkStart w:id="20" w:name="_Toc290375863"/>
+                        <w:bookmarkStart w:id="19" w:name="_Toc290375863"/>
                         <w:r>
                           <w:t xml:space="preserve">Abbildung </w:t>
                         </w:r>
-                        <w:fldSimple w:instr=" SEQ Abbildung \* ARABIC ">
-                          <w:r>
-                            <w:rPr>
-                              <w:noProof/>
-                            </w:rPr>
-                            <w:t>2</w:t>
-                          </w:r>
-                        </w:fldSimple>
+                        <w:r>
+                          <w:fldChar w:fldCharType="begin"/>
+                        </w:r>
+                        <w:r>
+                          <w:instrText xml:space="preserve"> SEQ Abbildung \* ARABIC </w:instrText>
+                        </w:r>
+                        <w:r>
+                          <w:fldChar w:fldCharType="separate"/>
+                        </w:r>
+                        <w:r>
+                          <w:rPr>
+                            <w:noProof/>
+                          </w:rPr>
+                          <w:t>2</w:t>
+                        </w:r>
+                        <w:r>
+                          <w:rPr>
+                            <w:noProof/>
+                          </w:rPr>
+                          <w:fldChar w:fldCharType="end"/>
+                        </w:r>
                         <w:r>
                           <w:t xml:space="preserve"> - Sequenzdiagramm Übertragung </w:t>
                         </w:r>
@@ -5942,7 +6023,7 @@
                         <w:r>
                           <w:t>TimeEntry</w:t>
                         </w:r>
-                        <w:bookmarkEnd w:id="20"/>
+                        <w:bookmarkEnd w:id="19"/>
                         <w:proofErr w:type="spellEnd"/>
                       </w:p>
                     </w:txbxContent>
@@ -5976,12 +6057,12 @@
       <w:pPr>
         <w:pStyle w:val="berschrift3"/>
       </w:pPr>
-      <w:bookmarkStart w:id="21" w:name="_Toc290467638"/>
+      <w:bookmarkStart w:id="20" w:name="_Toc290467638"/>
       <w:r>
         <w:lastRenderedPageBreak/>
         <w:t>Zustandsdiagramm</w:t>
       </w:r>
-      <w:bookmarkEnd w:id="21"/>
+      <w:bookmarkEnd w:id="20"/>
     </w:p>
     <w:p>
       <w:r>
@@ -6051,18 +6132,31 @@
       <w:pPr>
         <w:pStyle w:val="Beschriftung"/>
       </w:pPr>
-      <w:bookmarkStart w:id="22" w:name="_Toc290375864"/>
+      <w:bookmarkStart w:id="21" w:name="_Toc290375864"/>
       <w:r>
         <w:t xml:space="preserve">Abbildung </w:t>
       </w:r>
-      <w:fldSimple w:instr=" SEQ Abbildung \* ARABIC ">
-        <w:r>
-          <w:rPr>
-            <w:noProof/>
-          </w:rPr>
-          <w:t>3</w:t>
-        </w:r>
-      </w:fldSimple>
+      <w:r>
+        <w:fldChar w:fldCharType="begin"/>
+      </w:r>
+      <w:r>
+        <w:instrText xml:space="preserve"> SEQ Abbildung \* ARABIC </w:instrText>
+      </w:r>
+      <w:r>
+        <w:fldChar w:fldCharType="separate"/>
+      </w:r>
+      <w:r>
+        <w:rPr>
+          <w:noProof/>
+        </w:rPr>
+        <w:t>3</w:t>
+      </w:r>
+      <w:r>
+        <w:rPr>
+          <w:noProof/>
+        </w:rPr>
+        <w:fldChar w:fldCharType="end"/>
+      </w:r>
       <w:r>
         <w:t xml:space="preserve"> - Zustandsdiagramm Übertragung </w:t>
       </w:r>
@@ -6070,7 +6164,7 @@
       <w:r>
         <w:t>TimeEntry</w:t>
       </w:r>
-      <w:bookmarkEnd w:id="22"/>
+      <w:bookmarkEnd w:id="21"/>
       <w:proofErr w:type="spellEnd"/>
     </w:p>
     <w:p>
@@ -6085,22 +6179,22 @@
       <w:pPr>
         <w:pStyle w:val="berschrift2"/>
       </w:pPr>
-      <w:bookmarkStart w:id="23" w:name="_Toc290467639"/>
+      <w:bookmarkStart w:id="22" w:name="_Toc290467639"/>
       <w:r>
         <w:lastRenderedPageBreak/>
         <w:t>Systemstruktur</w:t>
       </w:r>
+      <w:bookmarkEnd w:id="22"/>
+    </w:p>
+    <w:p>
+      <w:pPr>
+        <w:pStyle w:val="berschrift3"/>
+      </w:pPr>
+      <w:bookmarkStart w:id="23" w:name="_Toc290467640"/>
+      <w:r>
+        <w:t>Physische Sicht</w:t>
+      </w:r>
       <w:bookmarkEnd w:id="23"/>
-    </w:p>
-    <w:p>
-      <w:pPr>
-        <w:pStyle w:val="berschrift3"/>
-      </w:pPr>
-      <w:bookmarkStart w:id="24" w:name="_Toc290467640"/>
-      <w:r>
-        <w:t>Physische Sicht</w:t>
-      </w:r>
-      <w:bookmarkEnd w:id="24"/>
     </w:p>
     <w:p>
       <w:pPr>
@@ -6165,18 +6259,31 @@
       <w:pPr>
         <w:pStyle w:val="Beschriftung"/>
       </w:pPr>
-      <w:bookmarkStart w:id="25" w:name="_Toc290375865"/>
+      <w:bookmarkStart w:id="24" w:name="_Toc290375865"/>
       <w:r>
         <w:t xml:space="preserve">Abbildung </w:t>
       </w:r>
-      <w:fldSimple w:instr=" SEQ Abbildung \* ARABIC ">
-        <w:r>
-          <w:rPr>
-            <w:noProof/>
-          </w:rPr>
-          <w:t>4</w:t>
-        </w:r>
-      </w:fldSimple>
+      <w:r>
+        <w:fldChar w:fldCharType="begin"/>
+      </w:r>
+      <w:r>
+        <w:instrText xml:space="preserve"> SEQ Abbildung \* ARABIC </w:instrText>
+      </w:r>
+      <w:r>
+        <w:fldChar w:fldCharType="separate"/>
+      </w:r>
+      <w:r>
+        <w:rPr>
+          <w:noProof/>
+        </w:rPr>
+        <w:t>4</w:t>
+      </w:r>
+      <w:r>
+        <w:rPr>
+          <w:noProof/>
+        </w:rPr>
+        <w:fldChar w:fldCharType="end"/>
+      </w:r>
       <w:r>
         <w:t xml:space="preserve"> - </w:t>
       </w:r>
@@ -6196,164 +6303,164 @@
       <w:r>
         <w:t xml:space="preserve"> MRT</w:t>
       </w:r>
+      <w:bookmarkEnd w:id="24"/>
+    </w:p>
+    <w:p>
+      <w:r>
+        <w:t xml:space="preserve">Da der Server die </w:t>
+      </w:r>
+      <w:proofErr w:type="spellStart"/>
+      <w:r>
+        <w:t>Rails</w:t>
+      </w:r>
+      <w:proofErr w:type="spellEnd"/>
+      <w:r>
+        <w:t xml:space="preserve"> Applikation </w:t>
+      </w:r>
+      <w:proofErr w:type="spellStart"/>
+      <w:r>
+        <w:t>hostet</w:t>
+      </w:r>
+      <w:proofErr w:type="spellEnd"/>
+      <w:r>
+        <w:t xml:space="preserve">, wird er als Server </w:t>
+      </w:r>
+      <w:proofErr w:type="spellStart"/>
+      <w:r>
+        <w:t>Execution</w:t>
+      </w:r>
+      <w:proofErr w:type="spellEnd"/>
+      <w:r>
+        <w:t xml:space="preserve"> </w:t>
+      </w:r>
+      <w:proofErr w:type="spellStart"/>
+      <w:r>
+        <w:t>Node</w:t>
+      </w:r>
+      <w:proofErr w:type="spellEnd"/>
+      <w:r>
+        <w:t xml:space="preserve"> dargestellt.</w:t>
+      </w:r>
+      <w:r>
+        <w:t xml:space="preserve"> </w:t>
+      </w:r>
+      <w:r>
+        <w:t>Der Client v</w:t>
+      </w:r>
+      <w:r>
+        <w:t>erbindet sich mit dem Server mit Hilfe des Protokolls HTTP/HTTPS</w:t>
+      </w:r>
+      <w:r>
+        <w:t xml:space="preserve">. Deshalb wird der Client als Client </w:t>
+      </w:r>
+      <w:proofErr w:type="spellStart"/>
+      <w:r>
+        <w:t>Execution</w:t>
+      </w:r>
+      <w:proofErr w:type="spellEnd"/>
+      <w:r>
+        <w:t xml:space="preserve"> </w:t>
+      </w:r>
+      <w:proofErr w:type="spellStart"/>
+      <w:r>
+        <w:t>Node</w:t>
+      </w:r>
+      <w:proofErr w:type="spellEnd"/>
+      <w:r>
+        <w:t xml:space="preserve"> dargestellt. </w:t>
+      </w:r>
+    </w:p>
+    <w:p>
+      <w:r>
+        <w:t>Zu beachten</w:t>
+      </w:r>
+      <w:r>
+        <w:t xml:space="preserve"> ist, dass auf dem Server und dem Client </w:t>
+      </w:r>
+      <w:r>
+        <w:t xml:space="preserve">je </w:t>
+      </w:r>
+      <w:r>
+        <w:t xml:space="preserve">eine andere Applikation läuft. Auf dem Server ist dies eine </w:t>
+      </w:r>
+      <w:proofErr w:type="spellStart"/>
+      <w:r>
+        <w:t>Rails</w:t>
+      </w:r>
+      <w:proofErr w:type="spellEnd"/>
+      <w:r>
+        <w:t xml:space="preserve"> Applikation (</w:t>
+      </w:r>
+      <w:proofErr w:type="spellStart"/>
+      <w:r>
+        <w:t>rails_app</w:t>
+      </w:r>
+      <w:proofErr w:type="spellEnd"/>
+      <w:r>
+        <w:t xml:space="preserve">), auf dem Client eine </w:t>
+      </w:r>
+      <w:proofErr w:type="spellStart"/>
+      <w:r>
+        <w:t>Android</w:t>
+      </w:r>
+      <w:proofErr w:type="spellEnd"/>
+      <w:r>
+        <w:t xml:space="preserve"> Applikation (</w:t>
+      </w:r>
+      <w:proofErr w:type="spellStart"/>
+      <w:r>
+        <w:t>mrt.apk</w:t>
+      </w:r>
+      <w:proofErr w:type="spellEnd"/>
+      <w:r>
+        <w:t>).</w:t>
+      </w:r>
+    </w:p>
+    <w:p>
+      <w:r>
+        <w:t>Server und Client kommunizieren über HTTP</w:t>
+      </w:r>
+      <w:r>
+        <w:t>/HTTPS</w:t>
+      </w:r>
+      <w:r>
+        <w:t>. Natürlich läuft HTTP</w:t>
+      </w:r>
+      <w:r>
+        <w:t>/HTTPS</w:t>
+      </w:r>
+      <w:r>
+        <w:t xml:space="preserve"> über TCP/IP. Eine klare Abgrenzung ist hier wichtig, demzufolge ist für das Projekt die Schicht</w:t>
+      </w:r>
+      <w:r>
+        <w:t xml:space="preserve"> HTTP/</w:t>
+      </w:r>
+      <w:r>
+        <w:t>HTTPS</w:t>
+      </w:r>
+      <w:r>
+        <w:t xml:space="preserve"> die</w:t>
+      </w:r>
+      <w:r>
+        <w:t xml:space="preserve"> tiefste Schicht.</w:t>
+      </w:r>
+    </w:p>
+    <w:p>
+      <w:pPr>
+        <w:pStyle w:val="berschrift3"/>
+      </w:pPr>
+      <w:bookmarkStart w:id="25" w:name="_Toc290467641"/>
+      <w:r>
+        <w:t>Logische Sicht</w:t>
+      </w:r>
+      <w:r>
+        <w:t xml:space="preserve"> </w:t>
+      </w:r>
+      <w:proofErr w:type="spellStart"/>
+      <w:r>
+        <w:t>Rails</w:t>
+      </w:r>
       <w:bookmarkEnd w:id="25"/>
-    </w:p>
-    <w:p>
-      <w:r>
-        <w:t xml:space="preserve">Da der Server die </w:t>
-      </w:r>
-      <w:proofErr w:type="spellStart"/>
-      <w:r>
-        <w:t>Rails</w:t>
-      </w:r>
-      <w:proofErr w:type="spellEnd"/>
-      <w:r>
-        <w:t xml:space="preserve"> Applikation </w:t>
-      </w:r>
-      <w:proofErr w:type="spellStart"/>
-      <w:r>
-        <w:t>hostet</w:t>
-      </w:r>
-      <w:proofErr w:type="spellEnd"/>
-      <w:r>
-        <w:t xml:space="preserve">, wird er als Server </w:t>
-      </w:r>
-      <w:proofErr w:type="spellStart"/>
-      <w:r>
-        <w:t>Execution</w:t>
-      </w:r>
-      <w:proofErr w:type="spellEnd"/>
-      <w:r>
-        <w:t xml:space="preserve"> </w:t>
-      </w:r>
-      <w:proofErr w:type="spellStart"/>
-      <w:r>
-        <w:t>Node</w:t>
-      </w:r>
-      <w:proofErr w:type="spellEnd"/>
-      <w:r>
-        <w:t xml:space="preserve"> dargestellt.</w:t>
-      </w:r>
-      <w:r>
-        <w:t xml:space="preserve"> </w:t>
-      </w:r>
-      <w:r>
-        <w:t>Der Client v</w:t>
-      </w:r>
-      <w:r>
-        <w:t>erbindet sich mit dem Server mit Hilfe des Protokolls HTTP/HTTPS</w:t>
-      </w:r>
-      <w:r>
-        <w:t xml:space="preserve">. Deshalb wird der Client als Client </w:t>
-      </w:r>
-      <w:proofErr w:type="spellStart"/>
-      <w:r>
-        <w:t>Execution</w:t>
-      </w:r>
-      <w:proofErr w:type="spellEnd"/>
-      <w:r>
-        <w:t xml:space="preserve"> </w:t>
-      </w:r>
-      <w:proofErr w:type="spellStart"/>
-      <w:r>
-        <w:t>Node</w:t>
-      </w:r>
-      <w:proofErr w:type="spellEnd"/>
-      <w:r>
-        <w:t xml:space="preserve"> dargestellt. </w:t>
-      </w:r>
-    </w:p>
-    <w:p>
-      <w:r>
-        <w:t>Zu beachten</w:t>
-      </w:r>
-      <w:r>
-        <w:t xml:space="preserve"> ist, dass auf dem Server und dem Client </w:t>
-      </w:r>
-      <w:r>
-        <w:t xml:space="preserve">je </w:t>
-      </w:r>
-      <w:r>
-        <w:t xml:space="preserve">eine andere Applikation läuft. Auf dem Server ist dies eine </w:t>
-      </w:r>
-      <w:proofErr w:type="spellStart"/>
-      <w:r>
-        <w:t>Rails</w:t>
-      </w:r>
-      <w:proofErr w:type="spellEnd"/>
-      <w:r>
-        <w:t xml:space="preserve"> Applikation (</w:t>
-      </w:r>
-      <w:proofErr w:type="spellStart"/>
-      <w:r>
-        <w:t>rails_app</w:t>
-      </w:r>
-      <w:proofErr w:type="spellEnd"/>
-      <w:r>
-        <w:t xml:space="preserve">), auf dem Client eine </w:t>
-      </w:r>
-      <w:proofErr w:type="spellStart"/>
-      <w:r>
-        <w:t>Android</w:t>
-      </w:r>
-      <w:proofErr w:type="spellEnd"/>
-      <w:r>
-        <w:t xml:space="preserve"> Applikation (</w:t>
-      </w:r>
-      <w:proofErr w:type="spellStart"/>
-      <w:r>
-        <w:t>mrt.apk</w:t>
-      </w:r>
-      <w:proofErr w:type="spellEnd"/>
-      <w:r>
-        <w:t>).</w:t>
-      </w:r>
-    </w:p>
-    <w:p>
-      <w:r>
-        <w:t>Server und Client kommunizieren über HTTP</w:t>
-      </w:r>
-      <w:r>
-        <w:t>/HTTPS</w:t>
-      </w:r>
-      <w:r>
-        <w:t>. Natürlich läuft HTTP</w:t>
-      </w:r>
-      <w:r>
-        <w:t>/HTTPS</w:t>
-      </w:r>
-      <w:r>
-        <w:t xml:space="preserve"> über TCP/IP. Eine klare Abgrenzung ist hier wichtig, demzufolge ist für das Projekt die Schicht</w:t>
-      </w:r>
-      <w:r>
-        <w:t xml:space="preserve"> HTTP/</w:t>
-      </w:r>
-      <w:r>
-        <w:t>HTTPS</w:t>
-      </w:r>
-      <w:r>
-        <w:t xml:space="preserve"> die</w:t>
-      </w:r>
-      <w:r>
-        <w:t xml:space="preserve"> tiefste Schicht.</w:t>
-      </w:r>
-    </w:p>
-    <w:p>
-      <w:pPr>
-        <w:pStyle w:val="berschrift3"/>
-      </w:pPr>
-      <w:bookmarkStart w:id="26" w:name="_Toc290467641"/>
-      <w:r>
-        <w:t>Logische Sicht</w:t>
-      </w:r>
-      <w:r>
-        <w:t xml:space="preserve"> </w:t>
-      </w:r>
-      <w:proofErr w:type="spellStart"/>
-      <w:r>
-        <w:t>Rails</w:t>
-      </w:r>
-      <w:bookmarkEnd w:id="26"/>
       <w:proofErr w:type="spellEnd"/>
     </w:p>
     <w:p>
@@ -6459,18 +6566,31 @@
       <w:pPr>
         <w:pStyle w:val="Beschriftung"/>
       </w:pPr>
-      <w:bookmarkStart w:id="27" w:name="_Toc290375866"/>
+      <w:bookmarkStart w:id="26" w:name="_Toc290375866"/>
       <w:r>
         <w:t xml:space="preserve">Abbildung </w:t>
       </w:r>
-      <w:fldSimple w:instr=" SEQ Abbildung \* ARABIC ">
-        <w:r>
-          <w:rPr>
-            <w:noProof/>
-          </w:rPr>
-          <w:t>5</w:t>
-        </w:r>
-      </w:fldSimple>
+      <w:r>
+        <w:fldChar w:fldCharType="begin"/>
+      </w:r>
+      <w:r>
+        <w:instrText xml:space="preserve"> SEQ Abbildung \* ARABIC </w:instrText>
+      </w:r>
+      <w:r>
+        <w:fldChar w:fldCharType="separate"/>
+      </w:r>
+      <w:r>
+        <w:rPr>
+          <w:noProof/>
+        </w:rPr>
+        <w:t>5</w:t>
+      </w:r>
+      <w:r>
+        <w:rPr>
+          <w:noProof/>
+        </w:rPr>
+        <w:fldChar w:fldCharType="end"/>
+      </w:r>
       <w:r>
         <w:t xml:space="preserve"> - Architektur von Ruby on </w:t>
       </w:r>
@@ -6478,7 +6598,7 @@
       <w:r>
         <w:t>Rails</w:t>
       </w:r>
-      <w:bookmarkEnd w:id="27"/>
+      <w:bookmarkEnd w:id="26"/>
       <w:proofErr w:type="spellEnd"/>
       <w:r>
         <w:t xml:space="preserve">, Quelle: </w:t>
@@ -6563,18 +6683,31 @@
       <w:pPr>
         <w:pStyle w:val="Beschriftung"/>
       </w:pPr>
-      <w:bookmarkStart w:id="28" w:name="_Toc290375867"/>
+      <w:bookmarkStart w:id="27" w:name="_Toc290375867"/>
       <w:r>
         <w:t xml:space="preserve">Abbildung </w:t>
       </w:r>
-      <w:fldSimple w:instr=" SEQ Abbildung \* ARABIC ">
-        <w:r>
-          <w:rPr>
-            <w:noProof/>
-          </w:rPr>
-          <w:t>6</w:t>
-        </w:r>
-      </w:fldSimple>
+      <w:r>
+        <w:fldChar w:fldCharType="begin"/>
+      </w:r>
+      <w:r>
+        <w:instrText xml:space="preserve"> SEQ Abbildung \* ARABIC </w:instrText>
+      </w:r>
+      <w:r>
+        <w:fldChar w:fldCharType="separate"/>
+      </w:r>
+      <w:r>
+        <w:rPr>
+          <w:noProof/>
+        </w:rPr>
+        <w:t>6</w:t>
+      </w:r>
+      <w:r>
+        <w:rPr>
+          <w:noProof/>
+        </w:rPr>
+        <w:fldChar w:fldCharType="end"/>
+      </w:r>
       <w:r>
         <w:t xml:space="preserve"> </w:t>
       </w:r>
@@ -6588,7 +6721,7 @@
       <w:r>
         <w:t>Requests</w:t>
       </w:r>
-      <w:bookmarkEnd w:id="28"/>
+      <w:bookmarkEnd w:id="27"/>
       <w:proofErr w:type="spellEnd"/>
       <w:r>
         <w:t xml:space="preserve">, Quelle: </w:t>
@@ -6604,13 +6737,121 @@
           <w:lang w:val="en-US"/>
         </w:rPr>
       </w:pPr>
+      <w:proofErr w:type="spellStart"/>
       <w:r>
         <w:rPr>
           <w:lang w:val="en-US"/>
         </w:rPr>
-        <w:t>Steps</w:t>
-      </w:r>
-    </w:p>
+        <w:t>Schritte</w:t>
+      </w:r>
+      <w:proofErr w:type="spellEnd"/>
+    </w:p>
+    <w:p>
+      <w:pPr>
+        <w:pStyle w:val="Listenabsatz"/>
+        <w:numPr>
+          <w:ilvl w:val="0"/>
+          <w:numId w:val="11"/>
+        </w:numPr>
+        <w:spacing w:after="200" w:line="276" w:lineRule="auto"/>
+      </w:pPr>
+      <w:r>
+        <w:t>Der Browser sendet eine Anfrage an den Webserver.</w:t>
+      </w:r>
+    </w:p>
+    <w:p>
+      <w:pPr>
+        <w:pStyle w:val="Listenabsatz"/>
+        <w:numPr>
+          <w:ilvl w:val="0"/>
+          <w:numId w:val="11"/>
+        </w:numPr>
+        <w:spacing w:after="200" w:line="276" w:lineRule="auto"/>
+      </w:pPr>
+      <w:r>
+        <w:t>Der Webserver verarbeitet die Anfrage, ermittelt die entsprechende Route und verschickt die Anfrage an die dazugehörige Controller Methode.</w:t>
+      </w:r>
+    </w:p>
+    <w:p>
+      <w:pPr>
+        <w:pStyle w:val="Listenabsatz"/>
+        <w:numPr>
+          <w:ilvl w:val="0"/>
+          <w:numId w:val="11"/>
+        </w:numPr>
+        <w:spacing w:after="200" w:line="276" w:lineRule="auto"/>
+      </w:pPr>
+      <w:r>
+        <w:lastRenderedPageBreak/>
+        <w:t>Der Controller erfragt danach all die benötigten Informationen vom Model Layer.</w:t>
+      </w:r>
+    </w:p>
+    <w:p>
+      <w:pPr>
+        <w:pStyle w:val="Listenabsatz"/>
+        <w:numPr>
+          <w:ilvl w:val="0"/>
+          <w:numId w:val="11"/>
+        </w:numPr>
+        <w:spacing w:after="200" w:line="276" w:lineRule="auto"/>
+      </w:pPr>
+      <w:r>
+        <w:t>Der Model Layer sammelt alle Informationen und gibt diese dem Controller zurück.</w:t>
+      </w:r>
+    </w:p>
+    <w:p>
+      <w:pPr>
+        <w:pStyle w:val="Listenabsatz"/>
+        <w:numPr>
+          <w:ilvl w:val="0"/>
+          <w:numId w:val="11"/>
+        </w:numPr>
+        <w:spacing w:after="200" w:line="276" w:lineRule="auto"/>
+      </w:pPr>
+      <w:r>
+        <w:t>Der Controller gibt die geeigneten Informationen der View weiter und fordert sie auf diese zu übersetzen.</w:t>
+      </w:r>
+    </w:p>
+    <w:p>
+      <w:pPr>
+        <w:pStyle w:val="Listenabsatz"/>
+        <w:numPr>
+          <w:ilvl w:val="0"/>
+          <w:numId w:val="11"/>
+        </w:numPr>
+        <w:spacing w:after="200" w:line="276" w:lineRule="auto"/>
+      </w:pPr>
+      <w:r>
+        <w:t>Die View rendert sich selber und übermittelt die übersetzte HTML Datei dem Controller.</w:t>
+      </w:r>
+    </w:p>
+    <w:p>
+      <w:pPr>
+        <w:pStyle w:val="Listenabsatz"/>
+        <w:numPr>
+          <w:ilvl w:val="0"/>
+          <w:numId w:val="11"/>
+        </w:numPr>
+        <w:spacing w:after="200" w:line="276" w:lineRule="auto"/>
+      </w:pPr>
+      <w:r>
+        <w:t>Der Controller erstellt daraus die gesamte HTML Datei der Seite und übergibt sie dem Webserver.</w:t>
+      </w:r>
+    </w:p>
+    <w:p>
+      <w:pPr>
+        <w:pStyle w:val="Listenabsatz"/>
+        <w:numPr>
+          <w:ilvl w:val="0"/>
+          <w:numId w:val="11"/>
+        </w:numPr>
+        <w:spacing w:after="200" w:line="276" w:lineRule="auto"/>
+      </w:pPr>
+      <w:r>
+        <w:t>Der Webserver returniert die Seite an den Browser.</w:t>
+      </w:r>
+    </w:p>
+    <w:p/>
     <w:p>
       <w:pPr>
         <w:pStyle w:val="Listenabsatz"/>
@@ -6662,7 +6903,6 @@
         <w:rPr>
           <w:lang w:val="en-US"/>
         </w:rPr>
-        <w:lastRenderedPageBreak/>
         <w:t>The controller then asks the model layer for all the necessary information in order to be able to complete the request.</w:t>
       </w:r>
     </w:p>
@@ -6767,228 +7007,107 @@
         <w:rPr>
           <w:lang w:val="en-US"/>
         </w:rPr>
-        <w:t>Summary</w:t>
-      </w:r>
-    </w:p>
-    <w:p>
-      <w:pPr>
+        <w:t xml:space="preserve">MVC </w:t>
+      </w:r>
+      <w:proofErr w:type="spellStart"/>
+      <w:r>
         <w:rPr>
           <w:lang w:val="en-US"/>
         </w:rPr>
-      </w:pPr>
-      <w:proofErr w:type="gramStart"/>
-      <w:r>
-        <w:rPr>
-          <w:lang w:val="en-US"/>
-        </w:rPr>
-        <w:t>So there are a couple of key things to notice in the way that the r</w:t>
-      </w:r>
-      <w:r>
-        <w:rPr>
-          <w:lang w:val="en-US"/>
-        </w:rPr>
-        <w:t>equest comes through the stack.</w:t>
-      </w:r>
-      <w:proofErr w:type="gramEnd"/>
-    </w:p>
-    <w:p>
-      <w:pPr>
-        <w:rPr>
-          <w:lang w:val="en-US"/>
-        </w:rPr>
-      </w:pPr>
-      <w:r>
-        <w:rPr>
-          <w:lang w:val="en-US"/>
-        </w:rPr>
-        <w:t xml:space="preserve">First, notice that there is only a single point of entry for the system. All requests are going to come into the system by the browser hitting a route, which the system parses and </w:t>
+        <w:t>Beschreibung</w:t>
+      </w:r>
+      <w:proofErr w:type="spellEnd"/>
+    </w:p>
+    <w:p>
+      <w:pPr>
+        <w:pStyle w:val="berschrift6"/>
+      </w:pPr>
+      <w:bookmarkStart w:id="28" w:name="_Toc290467642"/>
+      <w:r>
+        <w:t>Models</w:t>
+      </w:r>
+    </w:p>
+    <w:p>
+      <w:pPr>
+        <w:ind w:left="360"/>
+      </w:pPr>
+      <w:r>
+        <w:t xml:space="preserve">Ein Model verkörpert die Informationen/Daten einer Applikation und die  Regeln um diese zu manipulieren. Bei </w:t>
       </w:r>
       <w:proofErr w:type="spellStart"/>
       <w:r>
-        <w:rPr>
-          <w:lang w:val="en-US"/>
-        </w:rPr>
-        <w:t>and</w:t>
+        <w:t>Rails</w:t>
       </w:r>
       <w:proofErr w:type="spellEnd"/>
       <w:r>
-        <w:rPr>
-          <w:lang w:val="en-US"/>
-        </w:rPr>
-        <w:t xml:space="preserve"> does something with. The user might have clicked a button, clicked a link, browsed a certain distance down the page, </w:t>
+        <w:t xml:space="preserve"> werden die Models vor allem verwendet um die Interaktion mit einer dazugehörigen Datenbank Tabelle zu regeln. In den meisten Fällen wird sich eine Tabelle auf genau ein Model beziehen. Der Grossteil der Business Logik der Applikation befindet sich in den Models.</w:t>
+      </w:r>
+    </w:p>
+    <w:p>
+      <w:pPr>
+        <w:pStyle w:val="berschrift6"/>
+      </w:pPr>
+      <w:r>
+        <w:t>Views</w:t>
+      </w:r>
+    </w:p>
+    <w:p>
+      <w:pPr>
+        <w:ind w:left="360"/>
+      </w:pPr>
+      <w:r>
+        <w:t>Views stellen das User Interface einer Applikation dar</w:t>
+      </w:r>
+      <w:bookmarkStart w:id="29" w:name="_GoBack"/>
+      <w:bookmarkEnd w:id="29"/>
+      <w:r>
+        <w:t xml:space="preserve">. Bei </w:t>
       </w:r>
       <w:proofErr w:type="spellStart"/>
       <w:r>
-        <w:rPr>
-          <w:lang w:val="en-US"/>
-        </w:rPr>
-        <w:t>etc</w:t>
+        <w:t>Rails</w:t>
       </w:r>
       <w:proofErr w:type="spellEnd"/>
       <w:r>
-        <w:rPr>
-          <w:lang w:val="en-US"/>
-        </w:rPr>
-        <w:t xml:space="preserve">, but the system doesn't know, and it doesn't care. All it knows and cares about is the route which the request comes in with, and then it </w:t>
-      </w:r>
-      <w:r>
-        <w:rPr>
-          <w:lang w:val="en-US"/>
-        </w:rPr>
-        <w:t>figures out what to do with it.</w:t>
-      </w:r>
-    </w:p>
-    <w:p>
-      <w:pPr>
-        <w:rPr>
-          <w:lang w:val="en-US"/>
-        </w:rPr>
-      </w:pPr>
-      <w:r>
-        <w:rPr>
-          <w:lang w:val="en-US"/>
-        </w:rPr>
-        <w:t xml:space="preserve">Second, notice that there is only a single point of exit for the system. The system takes the route given, collects all the information that it needs, and generates a big blob of something. It could be HTML, JSON, JavaScript, XML, </w:t>
+        <w:t xml:space="preserve"> handelt es sich hierbei meist um HTML Dateien mit eingebettetem Ruby Code. Diese kümmern sich nur um die Präsentation der Daten. Views übergeben die Daten dem Webbrowser oder einem anderen Programm welches Anfragen an die Applikation sendet.</w:t>
+      </w:r>
+    </w:p>
+    <w:p>
+      <w:pPr>
+        <w:pStyle w:val="berschrift6"/>
+      </w:pPr>
+      <w:r>
+        <w:t>Controllers</w:t>
+      </w:r>
+    </w:p>
+    <w:p>
+      <w:pPr>
+        <w:ind w:left="360"/>
+      </w:pPr>
+      <w:r>
+        <w:t xml:space="preserve">Die Controller könnten als Klebstoff zwischen Models und Views bezeichnet werden. Controllers sind in </w:t>
       </w:r>
       <w:proofErr w:type="spellStart"/>
       <w:r>
-        <w:rPr>
-          <w:lang w:val="en-US"/>
-        </w:rPr>
-        <w:t>etc</w:t>
+        <w:t>Rails</w:t>
       </w:r>
       <w:proofErr w:type="spellEnd"/>
       <w:r>
-        <w:rPr>
-          <w:lang w:val="en-US"/>
-        </w:rPr>
-        <w:t xml:space="preserve"> but whatever it is, the system's job is to cobble it together, and give that big blob back to the web server. Whatever the request, the response is going to be a blob of somet</w:t>
-      </w:r>
-      <w:r>
-        <w:rPr>
-          <w:lang w:val="en-US"/>
-        </w:rPr>
-        <w:t>hing going back to the browser.</w:t>
-      </w:r>
-    </w:p>
-    <w:p>
-      <w:pPr>
-        <w:rPr>
-          <w:lang w:val="en-US"/>
-        </w:rPr>
-      </w:pPr>
-      <w:r>
-        <w:rPr>
-          <w:lang w:val="en-US"/>
-        </w:rPr>
-        <w:t xml:space="preserve">Rails and other server side frameworks set up their MVC pattern to work this way because they're trying to deal with the fact that HTTP is a stateless protocol. Unlike the traditional MVC pattern developed in Smalltalk, the application itself (particularly the views) </w:t>
+        <w:t xml:space="preserve"> dafür verantwortlich die eingehenden Anfragen vom Webbrowser weiterzuleiten, von den Models Daten abzufragen und Daten an die Views weiterzuleiten.</w:t>
+      </w:r>
+    </w:p>
+    <w:p>
+      <w:pPr>
+        <w:pStyle w:val="berschrift3"/>
+      </w:pPr>
+      <w:r>
+        <w:t xml:space="preserve">Logische Sicht </w:t>
       </w:r>
       <w:proofErr w:type="spellStart"/>
       <w:r>
-        <w:rPr>
-          <w:lang w:val="en-US"/>
-        </w:rPr>
-        <w:t>can not</w:t>
-      </w:r>
-      <w:proofErr w:type="spellEnd"/>
-      <w:r>
-        <w:rPr>
-          <w:lang w:val="en-US"/>
-        </w:rPr>
-        <w:t xml:space="preserve"> really have state. Because of this, there is no true rendering involved on the server. It's just going to receive in a request, and dump out some set of data that is going to</w:t>
-      </w:r>
-      <w:r>
-        <w:rPr>
-          <w:lang w:val="en-US"/>
-        </w:rPr>
-        <w:t xml:space="preserve"> get rendered by somebody else.</w:t>
-      </w:r>
-    </w:p>
-    <w:p>
-      <w:r>
-        <w:rPr>
-          <w:lang w:val="en-US"/>
-        </w:rPr>
-        <w:t xml:space="preserve">For most of us who learned MVC from Rails or some other server side framework this is MVC. It's all that we know. But in reality, this is a simplified version of the traditional MVC framework, and when we're no longer constrained by a stateless protocol we can take full advantage of the full pattern. </w:t>
-      </w:r>
-      <w:proofErr w:type="spellStart"/>
-      <w:r>
-        <w:t>Which</w:t>
-      </w:r>
-      <w:proofErr w:type="spellEnd"/>
-      <w:r>
-        <w:t xml:space="preserve"> </w:t>
-      </w:r>
-      <w:proofErr w:type="spellStart"/>
-      <w:r>
-        <w:t>is</w:t>
-      </w:r>
-      <w:proofErr w:type="spellEnd"/>
-      <w:r>
-        <w:t xml:space="preserve"> </w:t>
-      </w:r>
-      <w:proofErr w:type="spellStart"/>
-      <w:r>
-        <w:t>exactly</w:t>
-      </w:r>
-      <w:proofErr w:type="spellEnd"/>
-      <w:r>
-        <w:t xml:space="preserve"> </w:t>
-      </w:r>
-      <w:proofErr w:type="spellStart"/>
-      <w:r>
-        <w:t>what</w:t>
-      </w:r>
-      <w:proofErr w:type="spellEnd"/>
-      <w:r>
-        <w:t xml:space="preserve"> </w:t>
-      </w:r>
-      <w:proofErr w:type="spellStart"/>
-      <w:r>
-        <w:t>Sproutcore</w:t>
-      </w:r>
-      <w:proofErr w:type="spellEnd"/>
-      <w:r>
-        <w:t xml:space="preserve"> </w:t>
-      </w:r>
-      <w:proofErr w:type="spellStart"/>
-      <w:r>
-        <w:t>does</w:t>
-      </w:r>
-      <w:proofErr w:type="spellEnd"/>
-      <w:r>
-        <w:t xml:space="preserve"> </w:t>
-      </w:r>
-      <w:proofErr w:type="spellStart"/>
-      <w:r>
-        <w:t>with</w:t>
-      </w:r>
-      <w:proofErr w:type="spellEnd"/>
-      <w:r>
-        <w:t xml:space="preserve"> </w:t>
-      </w:r>
-      <w:proofErr w:type="spellStart"/>
-      <w:r>
-        <w:t>it's</w:t>
-      </w:r>
-      <w:proofErr w:type="spellEnd"/>
-      <w:r>
-        <w:t xml:space="preserve"> MVC.</w:t>
-      </w:r>
-    </w:p>
-    <w:p>
-      <w:pPr>
-        <w:pStyle w:val="berschrift3"/>
-      </w:pPr>
-      <w:bookmarkStart w:id="29" w:name="_Toc290467642"/>
-      <w:r>
-        <w:t xml:space="preserve">Logische Sicht </w:t>
-      </w:r>
-      <w:proofErr w:type="spellStart"/>
-      <w:r>
         <w:t>Android</w:t>
       </w:r>
-      <w:bookmarkEnd w:id="29"/>
+      <w:bookmarkEnd w:id="28"/>
       <w:proofErr w:type="spellEnd"/>
     </w:p>
     <w:p/>
@@ -7105,6 +7224,7 @@
       </w:pPr>
       <w:bookmarkStart w:id="31" w:name="_Toc290467644"/>
       <w:r>
+        <w:lastRenderedPageBreak/>
         <w:t>Design Pakete</w:t>
       </w:r>
       <w:r>
@@ -7138,7 +7258,6 @@
           <w:noProof/>
           <w:lang w:eastAsia="de-CH"/>
         </w:rPr>
-        <w:lastRenderedPageBreak/>
         <w:drawing>
           <wp:inline distT="0" distB="0" distL="0" distR="0">
             <wp:extent cx="5760720" cy="5704195"/>
@@ -7198,14 +7317,27 @@
       <w:r>
         <w:t xml:space="preserve">Abbildung </w:t>
       </w:r>
-      <w:fldSimple w:instr=" SEQ Abbildung \* ARABIC ">
-        <w:r>
-          <w:rPr>
-            <w:noProof/>
-          </w:rPr>
-          <w:t>7</w:t>
-        </w:r>
-      </w:fldSimple>
+      <w:r>
+        <w:fldChar w:fldCharType="begin"/>
+      </w:r>
+      <w:r>
+        <w:instrText xml:space="preserve"> SEQ Abbildung \* ARABIC </w:instrText>
+      </w:r>
+      <w:r>
+        <w:fldChar w:fldCharType="separate"/>
+      </w:r>
+      <w:r>
+        <w:rPr>
+          <w:noProof/>
+        </w:rPr>
+        <w:t>7</w:t>
+      </w:r>
+      <w:r>
+        <w:rPr>
+          <w:noProof/>
+        </w:rPr>
+        <w:fldChar w:fldCharType="end"/>
+      </w:r>
       <w:r>
         <w:t xml:space="preserve"> - Übersicht über die Packages</w:t>
       </w:r>
@@ -7342,14 +7474,27 @@
       <w:r>
         <w:t xml:space="preserve">Abbildung </w:t>
       </w:r>
-      <w:fldSimple w:instr=" SEQ Abbildung \* ARABIC ">
-        <w:r>
-          <w:rPr>
-            <w:noProof/>
-          </w:rPr>
-          <w:t>8</w:t>
-        </w:r>
-      </w:fldSimple>
+      <w:r>
+        <w:fldChar w:fldCharType="begin"/>
+      </w:r>
+      <w:r>
+        <w:instrText xml:space="preserve"> SEQ Abbildung \* ARABIC </w:instrText>
+      </w:r>
+      <w:r>
+        <w:fldChar w:fldCharType="separate"/>
+      </w:r>
+      <w:r>
+        <w:rPr>
+          <w:noProof/>
+        </w:rPr>
+        <w:t>8</w:t>
+      </w:r>
+      <w:r>
+        <w:rPr>
+          <w:noProof/>
+        </w:rPr>
+        <w:fldChar w:fldCharType="end"/>
+      </w:r>
       <w:r>
         <w:t xml:space="preserve"> - Package </w:t>
       </w:r>
@@ -7539,14 +7684,27 @@
       <w:r>
         <w:t xml:space="preserve">Abbildung </w:t>
       </w:r>
-      <w:fldSimple w:instr=" SEQ Abbildung \* ARABIC ">
-        <w:r>
-          <w:rPr>
-            <w:noProof/>
-          </w:rPr>
-          <w:t>9</w:t>
-        </w:r>
-      </w:fldSimple>
+      <w:r>
+        <w:fldChar w:fldCharType="begin"/>
+      </w:r>
+      <w:r>
+        <w:instrText xml:space="preserve"> SEQ Abbildung \* ARABIC </w:instrText>
+      </w:r>
+      <w:r>
+        <w:fldChar w:fldCharType="separate"/>
+      </w:r>
+      <w:r>
+        <w:rPr>
+          <w:noProof/>
+        </w:rPr>
+        <w:t>9</w:t>
+      </w:r>
+      <w:r>
+        <w:rPr>
+          <w:noProof/>
+        </w:rPr>
+        <w:fldChar w:fldCharType="end"/>
+      </w:r>
       <w:r>
         <w:t xml:space="preserve"> - Package </w:t>
       </w:r>
@@ -7778,14 +7936,27 @@
       <w:r>
         <w:t xml:space="preserve">Abbildung </w:t>
       </w:r>
-      <w:fldSimple w:instr=" SEQ Abbildung \* ARABIC ">
-        <w:r>
-          <w:rPr>
-            <w:noProof/>
-          </w:rPr>
-          <w:t>10</w:t>
-        </w:r>
-      </w:fldSimple>
+      <w:r>
+        <w:fldChar w:fldCharType="begin"/>
+      </w:r>
+      <w:r>
+        <w:instrText xml:space="preserve"> SEQ Abbildung \* ARABIC </w:instrText>
+      </w:r>
+      <w:r>
+        <w:fldChar w:fldCharType="separate"/>
+      </w:r>
+      <w:r>
+        <w:rPr>
+          <w:noProof/>
+        </w:rPr>
+        <w:t>10</w:t>
+      </w:r>
+      <w:r>
+        <w:rPr>
+          <w:noProof/>
+        </w:rPr>
+        <w:fldChar w:fldCharType="end"/>
+      </w:r>
       <w:r>
         <w:t xml:space="preserve"> - Package </w:t>
       </w:r>
@@ -8212,14 +8383,27 @@
       <w:r>
         <w:t xml:space="preserve">Abbildung </w:t>
       </w:r>
-      <w:fldSimple w:instr=" SEQ Abbildung \* ARABIC ">
-        <w:r>
-          <w:rPr>
-            <w:noProof/>
-          </w:rPr>
-          <w:t>11</w:t>
-        </w:r>
-      </w:fldSimple>
+      <w:r>
+        <w:fldChar w:fldCharType="begin"/>
+      </w:r>
+      <w:r>
+        <w:instrText xml:space="preserve"> SEQ Abbildung \* ARABIC </w:instrText>
+      </w:r>
+      <w:r>
+        <w:fldChar w:fldCharType="separate"/>
+      </w:r>
+      <w:r>
+        <w:rPr>
+          <w:noProof/>
+        </w:rPr>
+        <w:t>11</w:t>
+      </w:r>
+      <w:r>
+        <w:rPr>
+          <w:noProof/>
+        </w:rPr>
+        <w:fldChar w:fldCharType="end"/>
+      </w:r>
       <w:r>
         <w:t xml:space="preserve"> - Package </w:t>
       </w:r>
@@ -8446,14 +8630,27 @@
       <w:r>
         <w:t xml:space="preserve">Abbildung </w:t>
       </w:r>
-      <w:fldSimple w:instr=" SEQ Abbildung \* ARABIC ">
-        <w:r>
-          <w:rPr>
-            <w:noProof/>
-          </w:rPr>
-          <w:t>12</w:t>
-        </w:r>
-      </w:fldSimple>
+      <w:r>
+        <w:fldChar w:fldCharType="begin"/>
+      </w:r>
+      <w:r>
+        <w:instrText xml:space="preserve"> SEQ Abbildung \* ARABIC </w:instrText>
+      </w:r>
+      <w:r>
+        <w:fldChar w:fldCharType="separate"/>
+      </w:r>
+      <w:r>
+        <w:rPr>
+          <w:noProof/>
+        </w:rPr>
+        <w:t>12</w:t>
+      </w:r>
+      <w:r>
+        <w:rPr>
+          <w:noProof/>
+        </w:rPr>
+        <w:fldChar w:fldCharType="end"/>
+      </w:r>
       <w:r>
         <w:t xml:space="preserve"> - Package </w:t>
       </w:r>
@@ -8659,14 +8856,27 @@
       <w:r>
         <w:t xml:space="preserve">Abbildung </w:t>
       </w:r>
-      <w:fldSimple w:instr=" SEQ Abbildung \* ARABIC ">
-        <w:r>
-          <w:rPr>
-            <w:noProof/>
-          </w:rPr>
-          <w:t>13</w:t>
-        </w:r>
-      </w:fldSimple>
+      <w:r>
+        <w:fldChar w:fldCharType="begin"/>
+      </w:r>
+      <w:r>
+        <w:instrText xml:space="preserve"> SEQ Abbildung \* ARABIC </w:instrText>
+      </w:r>
+      <w:r>
+        <w:fldChar w:fldCharType="separate"/>
+      </w:r>
+      <w:r>
+        <w:rPr>
+          <w:noProof/>
+        </w:rPr>
+        <w:t>13</w:t>
+      </w:r>
+      <w:r>
+        <w:rPr>
+          <w:noProof/>
+        </w:rPr>
+        <w:fldChar w:fldCharType="end"/>
+      </w:r>
       <w:r>
         <w:t xml:space="preserve"> - Package </w:t>
       </w:r>
@@ -8841,14 +9051,30 @@
       <w:r>
         <w:t xml:space="preserve">Abbildung </w:t>
       </w:r>
-      <w:fldSimple w:instr=" SEQ Abbildung \* ARABIC ">
-        <w:r>
-          <w:rPr>
-            <w:noProof/>
-          </w:rPr>
-          <w:t>14</w:t>
-        </w:r>
-      </w:fldSimple>
+      <w:r>
+        <w:fldChar w:fldCharType="begin"/>
+      </w:r>
+      <w:r>
+        <w:instrText xml:space="preserve"> SEQ Abbildung \* AR</w:instrText>
+      </w:r>
+      <w:r>
+        <w:instrText xml:space="preserve">ABIC </w:instrText>
+      </w:r>
+      <w:r>
+        <w:fldChar w:fldCharType="separate"/>
+      </w:r>
+      <w:r>
+        <w:rPr>
+          <w:noProof/>
+        </w:rPr>
+        <w:t>14</w:t>
+      </w:r>
+      <w:r>
+        <w:rPr>
+          <w:noProof/>
+        </w:rPr>
+        <w:fldChar w:fldCharType="end"/>
+      </w:r>
       <w:r>
         <w:t xml:space="preserve"> - Package </w:t>
       </w:r>
@@ -9034,14 +9260,27 @@
       <w:r>
         <w:t xml:space="preserve">Abbildung </w:t>
       </w:r>
-      <w:fldSimple w:instr=" SEQ Abbildung \* ARABIC ">
-        <w:r>
-          <w:rPr>
-            <w:noProof/>
-          </w:rPr>
-          <w:t>15</w:t>
-        </w:r>
-      </w:fldSimple>
+      <w:r>
+        <w:fldChar w:fldCharType="begin"/>
+      </w:r>
+      <w:r>
+        <w:instrText xml:space="preserve"> SEQ Abbildung \* ARABIC </w:instrText>
+      </w:r>
+      <w:r>
+        <w:fldChar w:fldCharType="separate"/>
+      </w:r>
+      <w:r>
+        <w:rPr>
+          <w:noProof/>
+        </w:rPr>
+        <w:t>15</w:t>
+      </w:r>
+      <w:r>
+        <w:rPr>
+          <w:noProof/>
+        </w:rPr>
+        <w:fldChar w:fldCharType="end"/>
+      </w:r>
       <w:r>
         <w:t xml:space="preserve"> - Package </w:t>
       </w:r>
@@ -9247,14 +9486,27 @@
       <w:r>
         <w:t xml:space="preserve">Abbildung </w:t>
       </w:r>
-      <w:fldSimple w:instr=" SEQ Abbildung \* ARABIC ">
-        <w:r>
-          <w:rPr>
-            <w:noProof/>
-          </w:rPr>
-          <w:t>16</w:t>
-        </w:r>
-      </w:fldSimple>
+      <w:r>
+        <w:fldChar w:fldCharType="begin"/>
+      </w:r>
+      <w:r>
+        <w:instrText xml:space="preserve"> SEQ Abbildung \* ARABIC </w:instrText>
+      </w:r>
+      <w:r>
+        <w:fldChar w:fldCharType="separate"/>
+      </w:r>
+      <w:r>
+        <w:rPr>
+          <w:noProof/>
+        </w:rPr>
+        <w:t>16</w:t>
+      </w:r>
+      <w:r>
+        <w:rPr>
+          <w:noProof/>
+        </w:rPr>
+        <w:fldChar w:fldCharType="end"/>
+      </w:r>
       <w:r>
         <w:t xml:space="preserve"> - Package </w:t>
       </w:r>
@@ -9874,10 +10126,7 @@
       </w:r>
       <w:proofErr w:type="spellEnd"/>
       <w:r>
-        <w:t xml:space="preserve">, </w:t>
-      </w:r>
-      <w:r>
-        <w:t xml:space="preserve">MySQL, </w:t>
+        <w:t xml:space="preserve">, MySQL, </w:t>
       </w:r>
       <w:proofErr w:type="spellStart"/>
       <w:r>
@@ -9885,22 +10134,10 @@
       </w:r>
       <w:proofErr w:type="spellEnd"/>
       <w:r>
-        <w:t>, Microsoft</w:t>
-      </w:r>
-      <w:r>
-        <w:t xml:space="preserve"> SQL Server, H2, Derby, HSQLDB</w:t>
-      </w:r>
-      <w:r>
-        <w:t>, teilweise Unterstützung für DB2, Oracle, ODBC</w:t>
-      </w:r>
-      <w:r>
-        <w:t xml:space="preserve"> </w:t>
-      </w:r>
-      <w:r>
-        <w:t>und</w:t>
-      </w:r>
-      <w:r>
-        <w:t xml:space="preserve"> </w:t>
+        <w:t>, Microsoft SQL Server, H2, Derby, HSQLDB</w:t>
+      </w:r>
+      <w:r>
+        <w:t xml:space="preserve">, teilweise Unterstützung für DB2, Oracle, ODBC und </w:t>
       </w:r>
       <w:proofErr w:type="spellStart"/>
       <w:r>
@@ -10179,10 +10416,7 @@
       </w:pPr>
       <w:proofErr w:type="spellStart"/>
       <w:r>
-        <w:t>A</w:t>
-      </w:r>
-      <w:r>
-        <w:t>ndroid-active-record</w:t>
+        <w:t>Android-active-record</w:t>
       </w:r>
       <w:proofErr w:type="spellEnd"/>
     </w:p>
@@ -10381,7 +10615,7 @@
         <w:noProof/>
         <w:lang w:val="de-DE"/>
       </w:rPr>
-      <w:t>1</w:t>
+      <w:t>10</w:t>
     </w:r>
     <w:r>
       <w:rPr>
@@ -10395,16 +10629,31 @@
       </w:rPr>
       <w:t xml:space="preserve"> von </w:t>
     </w:r>
-    <w:fldSimple w:instr="NUMPAGES  \* Arabic  \* MERGEFORMAT">
-      <w:r>
-        <w:rPr>
-          <w:b/>
-          <w:noProof/>
-          <w:lang w:val="de-DE"/>
-        </w:rPr>
-        <w:t>20</w:t>
-      </w:r>
-    </w:fldSimple>
+    <w:r>
+      <w:fldChar w:fldCharType="begin"/>
+    </w:r>
+    <w:r>
+      <w:instrText>NUMPAGES  \* Arabic  \* MERGEFORMAT</w:instrText>
+    </w:r>
+    <w:r>
+      <w:fldChar w:fldCharType="separate"/>
+    </w:r>
+    <w:r>
+      <w:rPr>
+        <w:b/>
+        <w:noProof/>
+        <w:lang w:val="de-DE"/>
+      </w:rPr>
+      <w:t>20</w:t>
+    </w:r>
+    <w:r>
+      <w:rPr>
+        <w:b/>
+        <w:noProof/>
+        <w:lang w:val="de-DE"/>
+      </w:rPr>
+      <w:fldChar w:fldCharType="end"/>
+    </w:r>
   </w:p>
 </w:ftr>
 </file>
@@ -11273,6 +11522,92 @@
     </w:lvl>
   </w:abstractNum>
   <w:abstractNum w:abstractNumId="8">
+    <w:nsid w:val="68DC7EA8"/>
+    <w:multiLevelType w:val="hybridMultilevel"/>
+    <w:tmpl w:val="A8EE207E"/>
+    <w:lvl w:ilvl="0" w:tplc="0807000F">
+      <w:start w:val="1"/>
+      <w:numFmt w:val="decimal"/>
+      <w:lvlText w:val="%1."/>
+      <w:lvlJc w:val="left"/>
+      <w:pPr>
+        <w:ind w:left="720" w:hanging="360"/>
+      </w:pPr>
+    </w:lvl>
+    <w:lvl w:ilvl="1" w:tplc="08070019" w:tentative="1">
+      <w:start w:val="1"/>
+      <w:numFmt w:val="lowerLetter"/>
+      <w:lvlText w:val="%2."/>
+      <w:lvlJc w:val="left"/>
+      <w:pPr>
+        <w:ind w:left="1440" w:hanging="360"/>
+      </w:pPr>
+    </w:lvl>
+    <w:lvl w:ilvl="2" w:tplc="0807001B" w:tentative="1">
+      <w:start w:val="1"/>
+      <w:numFmt w:val="lowerRoman"/>
+      <w:lvlText w:val="%3."/>
+      <w:lvlJc w:val="right"/>
+      <w:pPr>
+        <w:ind w:left="2160" w:hanging="180"/>
+      </w:pPr>
+    </w:lvl>
+    <w:lvl w:ilvl="3" w:tplc="0807000F" w:tentative="1">
+      <w:start w:val="1"/>
+      <w:numFmt w:val="decimal"/>
+      <w:lvlText w:val="%4."/>
+      <w:lvlJc w:val="left"/>
+      <w:pPr>
+        <w:ind w:left="2880" w:hanging="360"/>
+      </w:pPr>
+    </w:lvl>
+    <w:lvl w:ilvl="4" w:tplc="08070019" w:tentative="1">
+      <w:start w:val="1"/>
+      <w:numFmt w:val="lowerLetter"/>
+      <w:lvlText w:val="%5."/>
+      <w:lvlJc w:val="left"/>
+      <w:pPr>
+        <w:ind w:left="3600" w:hanging="360"/>
+      </w:pPr>
+    </w:lvl>
+    <w:lvl w:ilvl="5" w:tplc="0807001B" w:tentative="1">
+      <w:start w:val="1"/>
+      <w:numFmt w:val="lowerRoman"/>
+      <w:lvlText w:val="%6."/>
+      <w:lvlJc w:val="right"/>
+      <w:pPr>
+        <w:ind w:left="4320" w:hanging="180"/>
+      </w:pPr>
+    </w:lvl>
+    <w:lvl w:ilvl="6" w:tplc="0807000F" w:tentative="1">
+      <w:start w:val="1"/>
+      <w:numFmt w:val="decimal"/>
+      <w:lvlText w:val="%7."/>
+      <w:lvlJc w:val="left"/>
+      <w:pPr>
+        <w:ind w:left="5040" w:hanging="360"/>
+      </w:pPr>
+    </w:lvl>
+    <w:lvl w:ilvl="7" w:tplc="08070019" w:tentative="1">
+      <w:start w:val="1"/>
+      <w:numFmt w:val="lowerLetter"/>
+      <w:lvlText w:val="%8."/>
+      <w:lvlJc w:val="left"/>
+      <w:pPr>
+        <w:ind w:left="5760" w:hanging="360"/>
+      </w:pPr>
+    </w:lvl>
+    <w:lvl w:ilvl="8" w:tplc="0807001B" w:tentative="1">
+      <w:start w:val="1"/>
+      <w:numFmt w:val="lowerRoman"/>
+      <w:lvlText w:val="%9."/>
+      <w:lvlJc w:val="right"/>
+      <w:pPr>
+        <w:ind w:left="6480" w:hanging="180"/>
+      </w:pPr>
+    </w:lvl>
+  </w:abstractNum>
+  <w:abstractNum w:abstractNumId="9">
     <w:nsid w:val="6BC0634B"/>
     <w:multiLevelType w:val="multilevel"/>
     <w:tmpl w:val="0807001F"/>
@@ -11358,7 +11693,7 @@
       </w:pPr>
     </w:lvl>
   </w:abstractNum>
-  <w:abstractNum w:abstractNumId="9">
+  <w:abstractNum w:abstractNumId="10">
     <w:nsid w:val="6C042D79"/>
     <w:multiLevelType w:val="hybridMultilevel"/>
     <w:tmpl w:val="60D67B76"/>
@@ -11478,13 +11813,13 @@
     <w:abstractNumId w:val="0"/>
   </w:num>
   <w:num w:numId="3">
-    <w:abstractNumId w:val="8"/>
+    <w:abstractNumId w:val="9"/>
   </w:num>
   <w:num w:numId="4">
     <w:abstractNumId w:val="7"/>
   </w:num>
   <w:num w:numId="5">
-    <w:abstractNumId w:val="9"/>
+    <w:abstractNumId w:val="10"/>
   </w:num>
   <w:num w:numId="6">
     <w:abstractNumId w:val="2"/>
@@ -11500,6 +11835,9 @@
   </w:num>
   <w:num w:numId="10">
     <w:abstractNumId w:val="5"/>
+  </w:num>
+  <w:num w:numId="11">
+    <w:abstractNumId w:val="8"/>
   </w:num>
 </w:numbering>
 </file>
@@ -14690,7 +15028,7 @@
 </file>
 
 <file path=customXml/itemProps1.xml><?xml version="1.0" encoding="utf-8"?>
-<ds:datastoreItem xmlns:ds="http://schemas.openxmlformats.org/officeDocument/2006/customXml" ds:itemID="{E457B070-8000-4909-91DF-2B0984571E13}">
+<ds:datastoreItem xmlns:ds="http://schemas.openxmlformats.org/officeDocument/2006/customXml" ds:itemID="{6288973B-9B34-46C6-AA41-2BB92C802AB2}">
   <ds:schemaRefs>
     <ds:schemaRef ds:uri="http://schemas.openxmlformats.org/officeDocument/2006/bibliography"/>
   </ds:schemaRefs>

</xml_diff>

<commit_message>
refs #358 Persistenz Rails dokumentiert
</commit_message>
<xml_diff>
--- a/doc/05_Design/Software Architektur.docx
+++ b/doc/05_Design/Software Architektur.docx
@@ -105,7 +105,7 @@
                     <w:noProof/>
                     <w:color w:val="4F81BD" w:themeColor="accent1"/>
                   </w:rPr>
-                  <w:t>3. Mai 2011</w:t>
+                  <w:t>5. Mai 2011</w:t>
                 </w:r>
                 <w:r>
                   <w:rPr>
@@ -3085,10 +3085,23 @@
     </w:sdt>
     <w:p>
       <w:pPr>
+        <w:rPr>
+          <w:spacing w:val="15"/>
+          <w:sz w:val="22"/>
+          <w:szCs w:val="22"/>
+        </w:rPr>
+      </w:pPr>
+      <w:bookmarkStart w:id="3" w:name="_Toc292112091"/>
+      <w:r>
+        <w:br w:type="page"/>
+      </w:r>
+    </w:p>
+    <w:p>
+      <w:pPr>
         <w:pStyle w:val="berschrift2"/>
       </w:pPr>
-      <w:bookmarkStart w:id="3" w:name="_Toc292112091"/>
-      <w:r>
+      <w:r>
+        <w:lastRenderedPageBreak/>
         <w:t>Abbildungsverzeichnis</w:t>
       </w:r>
       <w:bookmarkEnd w:id="3"/>
@@ -3107,7 +3120,6 @@
         </w:rPr>
       </w:pPr>
       <w:r>
-        <w:lastRenderedPageBreak/>
         <w:fldChar w:fldCharType="begin"/>
       </w:r>
       <w:r>
@@ -8329,7 +8341,35 @@
       <w:bookmarkEnd w:id="44"/>
       <w:proofErr w:type="spellEnd"/>
     </w:p>
-    <w:p/>
+    <w:p>
+      <w:r>
+        <w:t>Auf dem Server werden sämtliche Daten persistent gespeichert. Um dies durchzuführen, werden alle Domänenmodelle mitsamt den Attributen unabhängig von der konkreten Datenbank</w:t>
+      </w:r>
+      <w:r>
+        <w:t>-I</w:t>
+      </w:r>
+      <w:r>
+        <w:t xml:space="preserve">mplementation auf so genannte </w:t>
+      </w:r>
+      <w:proofErr w:type="spellStart"/>
+      <w:r>
+        <w:t>ActiveRecords</w:t>
+      </w:r>
+      <w:proofErr w:type="spellEnd"/>
+      <w:r>
+        <w:t xml:space="preserve"> abgebildet. </w:t>
+      </w:r>
+    </w:p>
+    <w:p>
+      <w:r>
+        <w:t xml:space="preserve">In einem zweiten Schritt werden anhand der vorher erzeugten Migrationsdateien </w:t>
+      </w:r>
+      <w:r>
+        <w:t xml:space="preserve">die passenden Tabellen in der Datenbank erzeugt. </w:t>
+      </w:r>
+      <w:bookmarkStart w:id="45" w:name="_GoBack"/>
+      <w:bookmarkEnd w:id="45"/>
+    </w:p>
     <w:p>
       <w:pPr>
         <w:pStyle w:val="berschrift2"/>
@@ -8404,13 +8444,11 @@
       <w:pPr>
         <w:pStyle w:val="berschrift1"/>
       </w:pPr>
-      <w:bookmarkStart w:id="45" w:name="_Toc292112112"/>
-      <w:bookmarkStart w:id="46" w:name="_GoBack"/>
+      <w:bookmarkStart w:id="46" w:name="_Toc292112112"/>
+      <w:r>
+        <w:t>Grössen und Leistung</w:t>
+      </w:r>
       <w:bookmarkEnd w:id="46"/>
-      <w:r>
-        <w:t>Grössen und Leistung</w:t>
-      </w:r>
-      <w:bookmarkEnd w:id="45"/>
     </w:p>
     <w:p>
       <w:r>
@@ -9131,7 +9169,7 @@
       <w:rPr>
         <w:noProof/>
       </w:rPr>
-      <w:t>3. Mai 2011</w:t>
+      <w:t>5. Mai 2011</w:t>
     </w:r>
     <w:r>
       <w:fldChar w:fldCharType="end"/>
@@ -13698,7 +13736,7 @@
 </file>
 
 <file path=customXml/itemProps1.xml><?xml version="1.0" encoding="utf-8"?>
-<ds:datastoreItem xmlns:ds="http://schemas.openxmlformats.org/officeDocument/2006/customXml" ds:itemID="{FABAB069-7FCC-4D50-B26C-17CB1AC8BCA5}">
+<ds:datastoreItem xmlns:ds="http://schemas.openxmlformats.org/officeDocument/2006/customXml" ds:itemID="{7DFBE948-0199-4777-BD16-7AED7454F5A5}">
   <ds:schemaRefs>
     <ds:schemaRef ds:uri="http://schemas.openxmlformats.org/officeDocument/2006/bibliography"/>
   </ds:schemaRefs>

</xml_diff>

<commit_message>
refs #359 Anpassungen Persistenzbeschreibung
</commit_message>
<xml_diff>
--- a/doc/05_Design/Software Architektur.docx
+++ b/doc/05_Design/Software Architektur.docx
@@ -58,21 +58,7 @@
                   <w:rPr>
                     <w:color w:val="4F81BD" w:themeColor="accent1"/>
                   </w:rPr>
-                  <w:t xml:space="preserve">Elmer Lukas, Heidt Christina, Steiner Diego, </w:t>
-                </w:r>
-                <w:proofErr w:type="spellStart"/>
-                <w:r>
-                  <w:rPr>
-                    <w:color w:val="4F81BD" w:themeColor="accent1"/>
-                  </w:rPr>
-                  <w:t>Treichler</w:t>
-                </w:r>
-                <w:proofErr w:type="spellEnd"/>
-                <w:r>
-                  <w:rPr>
-                    <w:color w:val="4F81BD" w:themeColor="accent1"/>
-                  </w:rPr>
-                  <w:t xml:space="preserve"> Delia, Waltenspül Remo</w:t>
+                  <w:t>Elmer Lukas, Heidt Christina, Steiner Diego, Treichler Delia, Waltenspül Remo</w:t>
                 </w:r>
               </w:p>
               <w:p>
@@ -4044,15 +4030,7 @@
     </w:p>
     <w:p>
       <w:r>
-        <w:t xml:space="preserve">Die Definitionen und Abkürzungen befinden sich in der ausgelagerten Datei </w:t>
-      </w:r>
-      <w:proofErr w:type="spellStart"/>
-      <w:r>
-        <w:t>doc</w:t>
-      </w:r>
-      <w:proofErr w:type="spellEnd"/>
-      <w:r>
-        <w:t>/01_Projektplan/glossar.docx.</w:t>
+        <w:t>Die Definitionen und Abkürzungen befinden sich in der ausgelagerten Datei doc/01_Projektplan/glossar.docx.</w:t>
       </w:r>
     </w:p>
     <w:p>
@@ -4076,19 +4054,11 @@
           <w:rFonts w:cstheme="minorHAnsi"/>
         </w:rPr>
       </w:pPr>
-      <w:proofErr w:type="spellStart"/>
       <w:r>
         <w:rPr>
           <w:rFonts w:cstheme="minorHAnsi"/>
         </w:rPr>
-        <w:t>doc</w:t>
-      </w:r>
-      <w:proofErr w:type="spellEnd"/>
-      <w:r>
-        <w:rPr>
-          <w:rFonts w:cstheme="minorHAnsi"/>
-        </w:rPr>
-        <w:t>/03_Anforderungsspezifikationen/*</w:t>
+        <w:t>doc/03_Anforderungsspezifikationen/*</w:t>
       </w:r>
     </w:p>
     <w:p>
@@ -4102,19 +4072,11 @@
           <w:rFonts w:cstheme="minorHAnsi"/>
         </w:rPr>
       </w:pPr>
-      <w:proofErr w:type="spellStart"/>
       <w:r>
         <w:rPr>
           <w:rFonts w:cstheme="minorHAnsi"/>
         </w:rPr>
-        <w:t>doc</w:t>
-      </w:r>
-      <w:proofErr w:type="spellEnd"/>
-      <w:r>
-        <w:rPr>
-          <w:rFonts w:cstheme="minorHAnsi"/>
-        </w:rPr>
-        <w:t>/</w:t>
+        <w:t>doc/</w:t>
       </w:r>
       <w:r>
         <w:rPr>
@@ -4140,19 +4102,11 @@
           <w:rFonts w:cstheme="minorHAnsi"/>
         </w:rPr>
       </w:pPr>
-      <w:proofErr w:type="spellStart"/>
       <w:r>
         <w:rPr>
           <w:rFonts w:cstheme="minorHAnsi"/>
         </w:rPr>
-        <w:t>doc</w:t>
-      </w:r>
-      <w:proofErr w:type="spellEnd"/>
-      <w:r>
-        <w:rPr>
-          <w:rFonts w:cstheme="minorHAnsi"/>
-        </w:rPr>
-        <w:t>/</w:t>
+        <w:t>doc/</w:t>
       </w:r>
       <w:r>
         <w:rPr>
@@ -4178,33 +4132,11 @@
           <w:rFonts w:cstheme="minorHAnsi"/>
         </w:rPr>
       </w:pPr>
-      <w:proofErr w:type="spellStart"/>
       <w:r>
         <w:rPr>
           <w:rFonts w:cstheme="minorHAnsi"/>
         </w:rPr>
-        <w:t>doc</w:t>
-      </w:r>
-      <w:proofErr w:type="spellEnd"/>
-      <w:r>
-        <w:rPr>
-          <w:rFonts w:cstheme="minorHAnsi"/>
-        </w:rPr>
-        <w:t>/</w:t>
-      </w:r>
-      <w:proofErr w:type="spellStart"/>
-      <w:r>
-        <w:rPr>
-          <w:rFonts w:cstheme="minorHAnsi"/>
-        </w:rPr>
-        <w:t>templates</w:t>
-      </w:r>
-      <w:proofErr w:type="spellEnd"/>
-      <w:r>
-        <w:rPr>
-          <w:rFonts w:cstheme="minorHAnsi"/>
-        </w:rPr>
-        <w:t>/template.dotx</w:t>
+        <w:t>doc/templates/template.dotx</w:t>
       </w:r>
     </w:p>
     <w:p>
@@ -4218,33 +4150,11 @@
           <w:rFonts w:cstheme="minorHAnsi"/>
         </w:rPr>
       </w:pPr>
-      <w:proofErr w:type="spellStart"/>
       <w:r>
         <w:rPr>
           <w:rFonts w:cstheme="minorHAnsi"/>
         </w:rPr>
-        <w:t>doc</w:t>
-      </w:r>
-      <w:proofErr w:type="spellEnd"/>
-      <w:r>
-        <w:rPr>
-          <w:rFonts w:cstheme="minorHAnsi"/>
-        </w:rPr>
-        <w:t>/</w:t>
-      </w:r>
-      <w:proofErr w:type="spellStart"/>
-      <w:r>
-        <w:rPr>
-          <w:rFonts w:cstheme="minorHAnsi"/>
-        </w:rPr>
-        <w:t>templates</w:t>
-      </w:r>
-      <w:proofErr w:type="spellEnd"/>
-      <w:r>
-        <w:rPr>
-          <w:rFonts w:cstheme="minorHAnsi"/>
-        </w:rPr>
-        <w:t>/</w:t>
+        <w:t>doc/templates/</w:t>
       </w:r>
       <w:r>
         <w:rPr>
@@ -4284,33 +4194,11 @@
           <w:rFonts w:cstheme="minorHAnsi"/>
         </w:rPr>
       </w:pPr>
-      <w:proofErr w:type="spellStart"/>
       <w:r>
         <w:rPr>
           <w:rFonts w:cstheme="minorHAnsi"/>
         </w:rPr>
-        <w:t>doc</w:t>
-      </w:r>
-      <w:proofErr w:type="spellEnd"/>
-      <w:r>
-        <w:rPr>
-          <w:rFonts w:cstheme="minorHAnsi"/>
-        </w:rPr>
-        <w:t>/</w:t>
-      </w:r>
-      <w:proofErr w:type="spellStart"/>
-      <w:r>
-        <w:rPr>
-          <w:rFonts w:cstheme="minorHAnsi"/>
-        </w:rPr>
-        <w:t>media</w:t>
-      </w:r>
-      <w:proofErr w:type="spellEnd"/>
-      <w:r>
-        <w:rPr>
-          <w:rFonts w:cstheme="minorHAnsi"/>
-        </w:rPr>
-        <w:t>/logo.png</w:t>
+        <w:t>doc/media/logo.png</w:t>
       </w:r>
     </w:p>
     <w:p/>
@@ -4352,23 +4240,10 @@
     </w:p>
     <w:p>
       <w:r>
-        <w:t>&lt;Beschreibt die Softwareanforderungen und Objekte, welche einen Einfluss auf die Architektur haben [</w:t>
-      </w:r>
-      <w:proofErr w:type="spellStart"/>
-      <w:r>
-        <w:t>Bspl</w:t>
-      </w:r>
-      <w:proofErr w:type="spellEnd"/>
-      <w:r>
-        <w:t xml:space="preserve">: </w:t>
-      </w:r>
-      <w:proofErr w:type="spellStart"/>
-      <w:r>
-        <w:t>Safety</w:t>
-      </w:r>
-      <w:proofErr w:type="spellEnd"/>
-      <w:r>
-        <w:t xml:space="preserve">, Security, Privacy, Distribution, </w:t>
+        <w:t xml:space="preserve">&lt;Beschreibt die Softwareanforderungen und Objekte, welche einen Einfluss auf die Architektur haben [Bspl: </w:t>
+      </w:r>
+      <w:r>
+        <w:t xml:space="preserve">Safety, Security, Privacy, Distribution, </w:t>
       </w:r>
       <w:r>
         <w:t>…] Beinhaltet auch eine Beschreibung von Design und Implementationsstrategie, Teamstruktur, Entwicklungstools, Zeitplan, etc…&gt;</w:t>
@@ -4396,18 +4271,10 @@
         <w:t>Es soll möglichst einfach möglich sein, den Android Client du</w:t>
       </w:r>
       <w:r>
-        <w:t xml:space="preserve">rch einen anderen Client (z.B. </w:t>
-      </w:r>
-      <w:proofErr w:type="spellStart"/>
-      <w:r>
-        <w:t>i</w:t>
-      </w:r>
-      <w:r>
-        <w:t>Phone</w:t>
-      </w:r>
-      <w:proofErr w:type="spellEnd"/>
-      <w:r>
-        <w:t>, Windows</w:t>
+        <w:t>rch einen anderen Client (z.B. i</w:t>
+      </w:r>
+      <w:r>
+        <w:t>Phone, Windows</w:t>
       </w:r>
       <w:r>
         <w:t xml:space="preserve"> 7</w:t>
@@ -4598,23 +4465,7 @@
         <w:t xml:space="preserve">Wie anhand der nachstehenden Abbildung ersichtlich, besteht die Architektur aus einem Client-Server System. </w:t>
       </w:r>
       <w:r>
-        <w:t xml:space="preserve">Als Clients werden Computer sowie </w:t>
-      </w:r>
-      <w:proofErr w:type="spellStart"/>
-      <w:r>
-        <w:t>Smartphones</w:t>
-      </w:r>
-      <w:proofErr w:type="spellEnd"/>
-      <w:r>
-        <w:t xml:space="preserve"> mit dem </w:t>
-      </w:r>
-      <w:proofErr w:type="spellStart"/>
-      <w:r>
-        <w:t>Android</w:t>
-      </w:r>
-      <w:proofErr w:type="spellEnd"/>
-      <w:r>
-        <w:t xml:space="preserve"> Betriebssystem eingesetzt. </w:t>
+        <w:t xml:space="preserve">Als Clients werden Computer sowie Smartphones mit dem Android Betriebssystem eingesetzt. </w:t>
       </w:r>
       <w:r>
         <w:t xml:space="preserve">Die Android </w:t>
@@ -4751,27 +4602,14 @@
                             <w:r>
                               <w:t xml:space="preserve">Abbildung </w:t>
                             </w:r>
-                            <w:r>
-                              <w:fldChar w:fldCharType="begin"/>
-                            </w:r>
-                            <w:r>
-                              <w:instrText xml:space="preserve"> SEQ Abbildung \* ARABIC </w:instrText>
-                            </w:r>
-                            <w:r>
-                              <w:fldChar w:fldCharType="separate"/>
-                            </w:r>
-                            <w:r>
-                              <w:rPr>
-                                <w:noProof/>
-                              </w:rPr>
-                              <w:t>1</w:t>
-                            </w:r>
-                            <w:r>
-                              <w:rPr>
-                                <w:noProof/>
-                              </w:rPr>
-                              <w:fldChar w:fldCharType="end"/>
-                            </w:r>
+                            <w:fldSimple w:instr=" SEQ Abbildung \* ARABIC ">
+                              <w:r>
+                                <w:rPr>
+                                  <w:noProof/>
+                                </w:rPr>
+                                <w:t>1</w:t>
+                              </w:r>
+                            </w:fldSimple>
                             <w:r>
                               <w:t xml:space="preserve"> - Architekturübersicht</w:t>
                             </w:r>
@@ -4971,36 +4809,18 @@
                               <w:r>
                                 <w:t xml:space="preserve">Abbildung </w:t>
                               </w:r>
+                              <w:fldSimple w:instr=" SEQ Abbildung \* ARABIC ">
+                                <w:r>
+                                  <w:rPr>
+                                    <w:noProof/>
+                                  </w:rPr>
+                                  <w:t>2</w:t>
+                                </w:r>
+                              </w:fldSimple>
                               <w:r>
-                                <w:fldChar w:fldCharType="begin"/>
-                              </w:r>
-                              <w:r>
-                                <w:instrText xml:space="preserve"> SEQ Abbildung \* ARABIC </w:instrText>
-                              </w:r>
-                              <w:r>
-                                <w:fldChar w:fldCharType="separate"/>
-                              </w:r>
-                              <w:r>
-                                <w:rPr>
-                                  <w:noProof/>
-                                </w:rPr>
-                                <w:t>2</w:t>
-                              </w:r>
-                              <w:r>
-                                <w:rPr>
-                                  <w:noProof/>
-                                </w:rPr>
-                                <w:fldChar w:fldCharType="end"/>
-                              </w:r>
-                              <w:r>
-                                <w:t xml:space="preserve"> - Sequenzdiagramm Übertragung </w:t>
-                              </w:r>
-                              <w:proofErr w:type="spellStart"/>
-                              <w:r>
-                                <w:t>TimeEntry</w:t>
+                                <w:t xml:space="preserve"> - Sequenzdiagramm Übertragung TimeEntry</w:t>
                               </w:r>
                               <w:bookmarkEnd w:id="17"/>
-                              <w:proofErr w:type="spellEnd"/>
                             </w:p>
                           </w:txbxContent>
                         </wps:txbx>
@@ -5182,36 +5002,18 @@
       <w:r>
         <w:t xml:space="preserve">Abbildung </w:t>
       </w:r>
-      <w:r>
-        <w:fldChar w:fldCharType="begin"/>
-      </w:r>
-      <w:r>
-        <w:instrText xml:space="preserve"> SEQ Abbildung \* ARABIC </w:instrText>
-      </w:r>
-      <w:r>
-        <w:fldChar w:fldCharType="separate"/>
-      </w:r>
-      <w:r>
-        <w:rPr>
-          <w:noProof/>
-        </w:rPr>
-        <w:t>3</w:t>
-      </w:r>
-      <w:r>
-        <w:rPr>
-          <w:noProof/>
-        </w:rPr>
-        <w:fldChar w:fldCharType="end"/>
-      </w:r>
-      <w:r>
-        <w:t xml:space="preserve"> - Zustandsdiagramm Übertragung </w:t>
-      </w:r>
-      <w:proofErr w:type="spellStart"/>
-      <w:r>
-        <w:t>TimeEntry</w:t>
+      <w:fldSimple w:instr=" SEQ Abbildung \* ARABIC ">
+        <w:r>
+          <w:rPr>
+            <w:noProof/>
+          </w:rPr>
+          <w:t>3</w:t>
+        </w:r>
+      </w:fldSimple>
+      <w:r>
+        <w:t xml:space="preserve"> - Zustandsdiagramm Übertragung TimeEntry</w:t>
       </w:r>
       <w:bookmarkEnd w:id="19"/>
-      <w:proofErr w:type="spellEnd"/>
     </w:p>
     <w:p>
       <w:pPr>
@@ -5309,461 +5111,297 @@
       <w:r>
         <w:t xml:space="preserve">Abbildung </w:t>
       </w:r>
+      <w:fldSimple w:instr=" SEQ Abbildung \* ARABIC ">
+        <w:r>
+          <w:rPr>
+            <w:noProof/>
+          </w:rPr>
+          <w:t>4</w:t>
+        </w:r>
+      </w:fldSimple>
+      <w:r>
+        <w:t xml:space="preserve"> - Deployment Diagram MRT</w:t>
+      </w:r>
+      <w:bookmarkEnd w:id="22"/>
+    </w:p>
+    <w:p>
+      <w:r>
+        <w:t>Da der Server die Rails Applikation hostet, wird er als Server Execution Node dargestellt.</w:t>
+      </w:r>
+      <w:r>
+        <w:t xml:space="preserve"> </w:t>
+      </w:r>
+      <w:r>
+        <w:t>Der Client v</w:t>
+      </w:r>
+      <w:r>
+        <w:t>erbindet sich mit dem Server mit Hilfe des Protokolls HTTP/HTTPS</w:t>
+      </w:r>
+      <w:r>
+        <w:t xml:space="preserve">. Deshalb wird der Client als Client Execution Node dargestellt. </w:t>
+      </w:r>
+    </w:p>
+    <w:p>
+      <w:r>
+        <w:t>Zu beachten</w:t>
+      </w:r>
+      <w:r>
+        <w:t xml:space="preserve"> ist, dass auf dem Server und dem Client </w:t>
+      </w:r>
+      <w:r>
+        <w:t xml:space="preserve">je </w:t>
+      </w:r>
+      <w:r>
+        <w:t>eine andere Applikation läuft. Auf dem Server ist dies eine Rails Applikation (rails_app), auf dem Client eine Android Applikation (mrt.apk).</w:t>
+      </w:r>
+    </w:p>
+    <w:p>
+      <w:r>
+        <w:t>Server und Client kommunizieren über HTTP</w:t>
+      </w:r>
+      <w:r>
+        <w:t>/HTTPS</w:t>
+      </w:r>
+      <w:r>
+        <w:t>. Natürlich läuft HTTP</w:t>
+      </w:r>
+      <w:r>
+        <w:t>/HTTPS</w:t>
+      </w:r>
+      <w:r>
+        <w:t xml:space="preserve"> über TCP/IP. Eine klare Abgrenzung ist hier wichtig, demzufolge ist für das Projekt die Schicht</w:t>
+      </w:r>
+      <w:r>
+        <w:t xml:space="preserve"> HTTP/</w:t>
+      </w:r>
+      <w:r>
+        <w:t>HTTPS</w:t>
+      </w:r>
+      <w:r>
+        <w:t xml:space="preserve"> die</w:t>
+      </w:r>
+      <w:r>
+        <w:t xml:space="preserve"> tiefste Schicht.</w:t>
+      </w:r>
+    </w:p>
+    <w:p>
+      <w:r>
+        <w:t xml:space="preserve">Eine ausführliche Begründung für den Architekturentscheid ist im Anhang </w:t>
+      </w:r>
       <w:r>
         <w:fldChar w:fldCharType="begin"/>
       </w:r>
       <w:r>
-        <w:instrText xml:space="preserve"> SEQ Abbildung \* ARABIC </w:instrText>
+        <w:instrText xml:space="preserve"> REF _Ref292107157 \r \h </w:instrText>
       </w:r>
       <w:r>
         <w:fldChar w:fldCharType="separate"/>
       </w:r>
       <w:r>
-        <w:rPr>
-          <w:noProof/>
-        </w:rPr>
-        <w:t>4</w:t>
-      </w:r>
-      <w:r>
-        <w:rPr>
-          <w:noProof/>
-        </w:rPr>
+        <w:t>7.1</w:t>
+      </w:r>
+      <w:r>
         <w:fldChar w:fldCharType="end"/>
       </w:r>
       <w:r>
-        <w:t xml:space="preserve"> - </w:t>
-      </w:r>
-      <w:proofErr w:type="spellStart"/>
-      <w:r>
-        <w:t>Deployment</w:t>
-      </w:r>
-      <w:proofErr w:type="spellEnd"/>
-      <w:r>
         <w:t xml:space="preserve"> </w:t>
       </w:r>
-      <w:proofErr w:type="spellStart"/>
-      <w:r>
-        <w:t>Diagram</w:t>
-      </w:r>
-      <w:proofErr w:type="spellEnd"/>
-      <w:r>
-        <w:t xml:space="preserve"> MRT</w:t>
-      </w:r>
-      <w:bookmarkEnd w:id="22"/>
-    </w:p>
-    <w:p>
-      <w:r>
-        <w:t xml:space="preserve">Da der Server die </w:t>
-      </w:r>
-      <w:proofErr w:type="spellStart"/>
-      <w:r>
-        <w:t>Rails</w:t>
-      </w:r>
-      <w:proofErr w:type="spellEnd"/>
-      <w:r>
-        <w:t xml:space="preserve"> Applikation </w:t>
-      </w:r>
-      <w:proofErr w:type="spellStart"/>
-      <w:r>
-        <w:t>hostet</w:t>
-      </w:r>
-      <w:proofErr w:type="spellEnd"/>
-      <w:r>
-        <w:t xml:space="preserve">, wird er als Server </w:t>
-      </w:r>
-      <w:proofErr w:type="spellStart"/>
-      <w:r>
-        <w:t>Execution</w:t>
-      </w:r>
-      <w:proofErr w:type="spellEnd"/>
+      <w:r>
+        <w:fldChar w:fldCharType="begin"/>
+      </w:r>
+      <w:r>
+        <w:instrText xml:space="preserve"> REF _Ref292107175 \h </w:instrText>
+      </w:r>
+      <w:r>
+        <w:fldChar w:fldCharType="separate"/>
+      </w:r>
+      <w:r>
+        <w:t>Architekturentscheide</w:t>
+      </w:r>
+      <w:r>
+        <w:fldChar w:fldCharType="end"/>
+      </w:r>
+      <w:r>
+        <w:t xml:space="preserve"> zu finden.</w:t>
+      </w:r>
+    </w:p>
+    <w:p>
+      <w:pPr>
+        <w:pStyle w:val="berschrift3"/>
+      </w:pPr>
+      <w:bookmarkStart w:id="23" w:name="_Toc292112107"/>
+      <w:r>
+        <w:t>Logische Sicht</w:t>
+      </w:r>
+      <w:r>
+        <w:t xml:space="preserve"> Rails</w:t>
+      </w:r>
+      <w:bookmarkEnd w:id="23"/>
+    </w:p>
+    <w:p>
+      <w:r>
+        <w:t xml:space="preserve">Die Architektur der Rails Applikation </w:t>
+      </w:r>
+      <w:r>
+        <w:t>ist</w:t>
+      </w:r>
+      <w:r>
+        <w:t xml:space="preserve"> zu</w:t>
+      </w:r>
+      <w:r>
+        <w:t xml:space="preserve"> eine</w:t>
+      </w:r>
+      <w:r>
+        <w:t>m grossen Teil vorgegeben.</w:t>
+      </w:r>
+      <w:r>
+        <w:t xml:space="preserve"> Diese wird nachfolgend beschrieben.</w:t>
+      </w:r>
+    </w:p>
+    <w:p>
+      <w:pPr>
+        <w:pStyle w:val="KeinLeerraum"/>
+      </w:pPr>
+      <w:r>
+        <w:t>Rails setzt sich aus nachfolgenden individuellen Komponenten zusammen:</w:t>
+      </w:r>
+    </w:p>
+    <w:p>
+      <w:pPr>
+        <w:pStyle w:val="berschrift4"/>
+      </w:pPr>
+      <w:r>
+        <w:t>Action Pack</w:t>
+      </w:r>
+    </w:p>
+    <w:p>
+      <w:pPr>
+        <w:pStyle w:val="KeinLeerraum"/>
+      </w:pPr>
+      <w:r>
+        <w:t>Das Action Pack besteht aus drei Komponenten</w:t>
+      </w:r>
+      <w:r>
+        <w:t>,</w:t>
+      </w:r>
+      <w:r>
+        <w:t xml:space="preserve"> dem Action Controller, der</w:t>
+      </w:r>
+      <w:r>
+        <w:t xml:space="preserve"> Action View u</w:t>
+      </w:r>
+      <w:r>
+        <w:t xml:space="preserve">nd dem Action Dispatch. </w:t>
+      </w:r>
+      <w:r>
+        <w:t>Es ist der View Controller - Teil des Architekturmusters “</w:t>
+      </w:r>
+      <w:r>
+        <w:t>MVC”.</w:t>
+      </w:r>
+    </w:p>
+    <w:p>
+      <w:pPr>
+        <w:pStyle w:val="berschrift5"/>
+      </w:pPr>
+      <w:r>
+        <w:t>Action Controller</w:t>
+      </w:r>
+    </w:p>
+    <w:p>
+      <w:pPr>
+        <w:pStyle w:val="KeinLeerraum"/>
+      </w:pPr>
+      <w:r>
+        <w:t xml:space="preserve">Der </w:t>
+      </w:r>
+      <w:r>
+        <w:t xml:space="preserve">Action Controller ist die Komponente, welche die </w:t>
+      </w:r>
+      <w:r>
+        <w:t>Controller in einer Rails-Applik</w:t>
+      </w:r>
+      <w:r>
+        <w:t>ation</w:t>
+      </w:r>
+      <w:r>
+        <w:t xml:space="preserve"> steuert. Das Framework leitet eingehende Anfragen an die Applikation weiter, extrahiert die Parameter und verteilt diese an die zuständige Aktion. Der Service umfasst das Sitzungsmanagement</w:t>
+      </w:r>
+      <w:r>
+        <w:t xml:space="preserve">, </w:t>
+      </w:r>
+      <w:r>
+        <w:t>das Rendering von Templates und das Weiterleitungs</w:t>
+      </w:r>
+      <w:r>
+        <w:t>management.</w:t>
+      </w:r>
+    </w:p>
+    <w:p>
+      <w:pPr>
+        <w:pStyle w:val="berschrift5"/>
+      </w:pPr>
+      <w:r>
+        <w:t>Action View</w:t>
+      </w:r>
+    </w:p>
+    <w:p>
+      <w:pPr>
+        <w:pStyle w:val="KeinLeerraum"/>
+      </w:pPr>
+    </w:p>
+    <w:p>
+      <w:pPr>
+        <w:pStyle w:val="KeinLeerraum"/>
+      </w:pPr>
+      <w:r>
+        <w:t xml:space="preserve">Die Action View verwaltet die </w:t>
+      </w:r>
+      <w:r>
+        <w:t>Ansichten der Rails-Applikation. Standardmässig kann HTML und XML Output generiert werden.</w:t>
+      </w:r>
       <w:r>
         <w:t xml:space="preserve"> </w:t>
       </w:r>
-      <w:proofErr w:type="spellStart"/>
-      <w:r>
-        <w:t>Node</w:t>
-      </w:r>
-      <w:proofErr w:type="spellEnd"/>
-      <w:r>
-        <w:t xml:space="preserve"> dargestellt.</w:t>
-      </w:r>
-      <w:r>
-        <w:t xml:space="preserve"> </w:t>
-      </w:r>
-      <w:r>
-        <w:t>Der Client v</w:t>
-      </w:r>
-      <w:r>
-        <w:t>erbindet sich mit dem Server mit Hilfe des Protokolls HTTP/HTTPS</w:t>
-      </w:r>
-      <w:r>
-        <w:t xml:space="preserve">. Deshalb wird der Client als Client </w:t>
-      </w:r>
-      <w:proofErr w:type="spellStart"/>
-      <w:r>
-        <w:t>Execution</w:t>
-      </w:r>
-      <w:proofErr w:type="spellEnd"/>
-      <w:r>
-        <w:t xml:space="preserve"> </w:t>
-      </w:r>
-      <w:proofErr w:type="spellStart"/>
-      <w:r>
-        <w:t>Node</w:t>
-      </w:r>
-      <w:proofErr w:type="spellEnd"/>
-      <w:r>
-        <w:t xml:space="preserve"> dargestellt. </w:t>
-      </w:r>
-    </w:p>
-    <w:p>
-      <w:r>
-        <w:t>Zu beachten</w:t>
-      </w:r>
-      <w:r>
-        <w:t xml:space="preserve"> ist, dass auf dem Server und dem Client </w:t>
-      </w:r>
-      <w:r>
-        <w:t xml:space="preserve">je </w:t>
-      </w:r>
-      <w:r>
-        <w:t xml:space="preserve">eine andere Applikation läuft. Auf dem Server ist dies eine </w:t>
-      </w:r>
-      <w:proofErr w:type="spellStart"/>
-      <w:r>
-        <w:t>Rails</w:t>
-      </w:r>
-      <w:proofErr w:type="spellEnd"/>
-      <w:r>
-        <w:t xml:space="preserve"> Applikation (</w:t>
-      </w:r>
-      <w:proofErr w:type="spellStart"/>
-      <w:r>
-        <w:t>rails_app</w:t>
-      </w:r>
-      <w:proofErr w:type="spellEnd"/>
-      <w:r>
-        <w:t xml:space="preserve">), auf dem Client eine </w:t>
-      </w:r>
-      <w:proofErr w:type="spellStart"/>
-      <w:r>
-        <w:t>Android</w:t>
-      </w:r>
-      <w:proofErr w:type="spellEnd"/>
-      <w:r>
-        <w:t xml:space="preserve"> Applikation (</w:t>
-      </w:r>
-      <w:proofErr w:type="spellStart"/>
-      <w:r>
-        <w:t>mrt.apk</w:t>
-      </w:r>
-      <w:proofErr w:type="spellEnd"/>
-      <w:r>
-        <w:t>).</w:t>
-      </w:r>
-    </w:p>
-    <w:p>
-      <w:r>
-        <w:t>Server und Client kommunizieren über HTTP</w:t>
-      </w:r>
-      <w:r>
-        <w:t>/HTTPS</w:t>
-      </w:r>
-      <w:r>
-        <w:t>. Natürlich läuft HTTP</w:t>
-      </w:r>
-      <w:r>
-        <w:t>/HTTPS</w:t>
-      </w:r>
-      <w:r>
-        <w:t xml:space="preserve"> über TCP/IP. Eine klare Abgrenzung ist hier wichtig, demzufolge ist für das Projekt die Schicht</w:t>
-      </w:r>
-      <w:r>
-        <w:t xml:space="preserve"> HTTP/</w:t>
-      </w:r>
-      <w:r>
-        <w:t>HTTPS</w:t>
-      </w:r>
-      <w:r>
-        <w:t xml:space="preserve"> die</w:t>
-      </w:r>
-      <w:r>
-        <w:t xml:space="preserve"> tiefste Schicht.</w:t>
-      </w:r>
-    </w:p>
-    <w:p>
-      <w:r>
-        <w:t xml:space="preserve">Eine ausführliche Begründung für den Architekturentscheid ist im Anhang </w:t>
-      </w:r>
-      <w:r>
-        <w:fldChar w:fldCharType="begin"/>
-      </w:r>
-      <w:r>
-        <w:instrText xml:space="preserve"> REF _Ref292107157 \r \h </w:instrText>
-      </w:r>
-      <w:r>
-        <w:fldChar w:fldCharType="separate"/>
-      </w:r>
-      <w:r>
-        <w:t>7.1</w:t>
-      </w:r>
-      <w:r>
-        <w:fldChar w:fldCharType="end"/>
-      </w:r>
-      <w:r>
-        <w:t xml:space="preserve"> </w:t>
-      </w:r>
-      <w:r>
-        <w:fldChar w:fldCharType="begin"/>
-      </w:r>
-      <w:r>
-        <w:instrText xml:space="preserve"> REF _Ref292107175 \h </w:instrText>
-      </w:r>
-      <w:r>
-        <w:fldChar w:fldCharType="separate"/>
-      </w:r>
-      <w:r>
-        <w:t>Architekturentscheide</w:t>
-      </w:r>
-      <w:r>
-        <w:fldChar w:fldCharType="end"/>
-      </w:r>
-      <w:r>
-        <w:t xml:space="preserve"> zu finden.</w:t>
-      </w:r>
-    </w:p>
-    <w:p>
-      <w:pPr>
-        <w:pStyle w:val="berschrift3"/>
-      </w:pPr>
-      <w:bookmarkStart w:id="23" w:name="_Toc292112107"/>
-      <w:r>
-        <w:t>Logische Sicht</w:t>
-      </w:r>
-      <w:r>
-        <w:t xml:space="preserve"> </w:t>
-      </w:r>
-      <w:proofErr w:type="spellStart"/>
-      <w:r>
-        <w:t>Rails</w:t>
-      </w:r>
-      <w:bookmarkEnd w:id="23"/>
-      <w:proofErr w:type="spellEnd"/>
-    </w:p>
-    <w:p>
-      <w:r>
-        <w:t xml:space="preserve">Die Architektur der </w:t>
-      </w:r>
-      <w:proofErr w:type="spellStart"/>
-      <w:r>
-        <w:t>Rails</w:t>
-      </w:r>
-      <w:proofErr w:type="spellEnd"/>
-      <w:r>
-        <w:t xml:space="preserve"> Applikation </w:t>
-      </w:r>
-      <w:r>
-        <w:t>ist</w:t>
-      </w:r>
-      <w:r>
-        <w:t xml:space="preserve"> zu</w:t>
-      </w:r>
-      <w:r>
-        <w:t xml:space="preserve"> eine</w:t>
-      </w:r>
-      <w:r>
-        <w:t>m grossen Teil vorgegeben.</w:t>
-      </w:r>
-      <w:r>
-        <w:t xml:space="preserve"> Diese wird nachfolgend beschrieben.</w:t>
+      <w:r>
+        <w:t xml:space="preserve">Die </w:t>
+      </w:r>
+      <w:r>
+        <w:t xml:space="preserve">Action View </w:t>
+      </w:r>
+      <w:r>
+        <w:t>beinhaltet</w:t>
+      </w:r>
+      <w:r>
+        <w:t xml:space="preserve"> das Rendering von Templates</w:t>
+      </w:r>
+      <w:r>
+        <w:t>, inklusive verschachtelten und Teil-Templates. Zudem schliesst es einen eingebauten AJAX S</w:t>
+      </w:r>
+      <w:r>
+        <w:t>upport</w:t>
+      </w:r>
+      <w:r>
+        <w:t xml:space="preserve"> ein</w:t>
+      </w:r>
+      <w:r>
+        <w:t>.</w:t>
+      </w:r>
+    </w:p>
+    <w:p>
+      <w:pPr>
+        <w:pStyle w:val="berschrift5"/>
+      </w:pPr>
+      <w:r>
+        <w:t>Action Dispatch</w:t>
       </w:r>
     </w:p>
     <w:p>
       <w:pPr>
         <w:pStyle w:val="KeinLeerraum"/>
       </w:pPr>
-      <w:proofErr w:type="spellStart"/>
-      <w:r>
-        <w:t>Rails</w:t>
-      </w:r>
-      <w:proofErr w:type="spellEnd"/>
-      <w:r>
-        <w:t xml:space="preserve"> setzt sich aus nachfolgenden individuellen Komponenten zusammen:</w:t>
-      </w:r>
-    </w:p>
-    <w:p>
-      <w:pPr>
-        <w:pStyle w:val="berschrift4"/>
-      </w:pPr>
-      <w:r>
-        <w:t>Action Pack</w:t>
-      </w:r>
-    </w:p>
-    <w:p>
-      <w:pPr>
-        <w:pStyle w:val="KeinLeerraum"/>
-      </w:pPr>
-      <w:r>
-        <w:t>Das Action Pack besteht aus drei Komponenten</w:t>
-      </w:r>
-      <w:r>
-        <w:t>,</w:t>
-      </w:r>
-      <w:r>
-        <w:t xml:space="preserve"> dem Action Controller, der</w:t>
-      </w:r>
-      <w:r>
-        <w:t xml:space="preserve"> Action View u</w:t>
-      </w:r>
-      <w:r>
-        <w:t xml:space="preserve">nd dem Action </w:t>
-      </w:r>
-      <w:proofErr w:type="spellStart"/>
-      <w:r>
-        <w:t>Dispatch</w:t>
-      </w:r>
-      <w:proofErr w:type="spellEnd"/>
-      <w:r>
-        <w:t xml:space="preserve">. </w:t>
-      </w:r>
-      <w:r>
-        <w:t>Es ist der View Controller - Teil des Architekturmusters “</w:t>
-      </w:r>
-      <w:r>
-        <w:t>MVC”.</w:t>
-      </w:r>
-    </w:p>
-    <w:p>
-      <w:pPr>
-        <w:pStyle w:val="berschrift5"/>
-      </w:pPr>
-      <w:r>
-        <w:t>Action Controller</w:t>
-      </w:r>
-    </w:p>
-    <w:p>
-      <w:pPr>
-        <w:pStyle w:val="KeinLeerraum"/>
-      </w:pPr>
-      <w:r>
-        <w:t xml:space="preserve">Der </w:t>
-      </w:r>
-      <w:r>
-        <w:t xml:space="preserve">Action Controller ist die Komponente, welche die </w:t>
-      </w:r>
-      <w:r>
-        <w:t xml:space="preserve">Controller in einer </w:t>
-      </w:r>
-      <w:proofErr w:type="spellStart"/>
-      <w:r>
-        <w:t>Rails</w:t>
-      </w:r>
-      <w:proofErr w:type="spellEnd"/>
-      <w:r>
-        <w:t>-Applik</w:t>
-      </w:r>
-      <w:r>
-        <w:t>ation</w:t>
-      </w:r>
-      <w:r>
-        <w:t xml:space="preserve"> steuert. Das Framework leitet eingehende Anfragen an die Applikation weiter, extrahiert die Parameter und verteilt diese an die zuständige Aktion. Der Service umfasst das Sitzungsmanagement</w:t>
-      </w:r>
-      <w:r>
-        <w:t xml:space="preserve">, </w:t>
-      </w:r>
-      <w:r>
-        <w:t>das Rendering von Templates und das Weiterleitungs</w:t>
-      </w:r>
-      <w:r>
-        <w:t>management.</w:t>
-      </w:r>
-    </w:p>
-    <w:p>
-      <w:pPr>
-        <w:pStyle w:val="berschrift5"/>
-      </w:pPr>
-      <w:r>
-        <w:t>Action View</w:t>
-      </w:r>
-    </w:p>
-    <w:p>
-      <w:pPr>
-        <w:pStyle w:val="KeinLeerraum"/>
-      </w:pPr>
-    </w:p>
-    <w:p>
-      <w:pPr>
-        <w:pStyle w:val="KeinLeerraum"/>
-      </w:pPr>
-      <w:r>
-        <w:t xml:space="preserve">Die Action View verwaltet die </w:t>
-      </w:r>
-      <w:r>
-        <w:t xml:space="preserve">Ansichten der </w:t>
-      </w:r>
-      <w:proofErr w:type="spellStart"/>
-      <w:r>
-        <w:t>Rails</w:t>
-      </w:r>
-      <w:proofErr w:type="spellEnd"/>
-      <w:r>
-        <w:t>-Applikation. Standardmässig kann HTML und XML Output generiert werden.</w:t>
-      </w:r>
-      <w:r>
-        <w:t xml:space="preserve"> </w:t>
-      </w:r>
-      <w:r>
-        <w:t xml:space="preserve">Die </w:t>
-      </w:r>
-      <w:r>
-        <w:t xml:space="preserve">Action View </w:t>
-      </w:r>
-      <w:r>
-        <w:t>beinhaltet</w:t>
-      </w:r>
-      <w:r>
-        <w:t xml:space="preserve"> das Rendering von Templates</w:t>
-      </w:r>
-      <w:r>
-        <w:t>, inklusive verschachtelten und Teil-Templates. Zudem schliesst es einen eingebauten AJAX S</w:t>
-      </w:r>
-      <w:r>
-        <w:t>upport</w:t>
-      </w:r>
-      <w:r>
-        <w:t xml:space="preserve"> ein</w:t>
-      </w:r>
-      <w:r>
-        <w:t>.</w:t>
-      </w:r>
-    </w:p>
-    <w:p>
-      <w:pPr>
-        <w:pStyle w:val="berschrift5"/>
-      </w:pPr>
-      <w:r>
-        <w:t xml:space="preserve">Action </w:t>
-      </w:r>
-      <w:proofErr w:type="spellStart"/>
-      <w:r>
-        <w:t>Dispatch</w:t>
-      </w:r>
-      <w:proofErr w:type="spellEnd"/>
-    </w:p>
-    <w:p>
-      <w:pPr>
-        <w:pStyle w:val="KeinLeerraum"/>
-      </w:pPr>
-      <w:r>
-        <w:t xml:space="preserve">Der Action </w:t>
-      </w:r>
-      <w:proofErr w:type="spellStart"/>
-      <w:r>
-        <w:t>Dispatch</w:t>
-      </w:r>
-      <w:proofErr w:type="spellEnd"/>
-      <w:r>
-        <w:t xml:space="preserve"> </w:t>
+      <w:r>
+        <w:t xml:space="preserve">Der Action Dispatch </w:t>
       </w:r>
       <w:r>
         <w:t>führt das Routing von</w:t>
@@ -5841,13 +5479,8 @@
       <w:pPr>
         <w:pStyle w:val="berschrift4"/>
       </w:pPr>
-      <w:proofErr w:type="spellStart"/>
-      <w:r>
-        <w:t>Active</w:t>
-      </w:r>
-      <w:proofErr w:type="spellEnd"/>
-      <w:r>
-        <w:t xml:space="preserve"> Model</w:t>
+      <w:r>
+        <w:t>Active Model</w:t>
       </w:r>
     </w:p>
     <w:p>
@@ -5855,15 +5488,7 @@
         <w:pStyle w:val="KeinLeerraum"/>
       </w:pPr>
       <w:r>
-        <w:t xml:space="preserve">Das </w:t>
-      </w:r>
-      <w:proofErr w:type="spellStart"/>
-      <w:r>
-        <w:t>Active</w:t>
-      </w:r>
-      <w:proofErr w:type="spellEnd"/>
-      <w:r>
-        <w:t xml:space="preserve"> Model stellt ein vordefiniertes Interface bereit, welches zwischen dem</w:t>
+        <w:t>Das Active Model stellt ein vordefiniertes Interface bereit, welches zwischen dem</w:t>
       </w:r>
       <w:r>
         <w:t xml:space="preserve"> Service des</w:t>
@@ -5878,55 +5503,7 @@
         <w:t>Pack</w:t>
       </w:r>
       <w:r>
-        <w:t xml:space="preserve">s und </w:t>
-      </w:r>
-      <w:proofErr w:type="spellStart"/>
-      <w:r>
-        <w:t>Object</w:t>
-      </w:r>
-      <w:proofErr w:type="spellEnd"/>
-      <w:r>
-        <w:t xml:space="preserve"> </w:t>
-      </w:r>
-      <w:proofErr w:type="spellStart"/>
-      <w:r>
-        <w:t>Relationship</w:t>
-      </w:r>
-      <w:proofErr w:type="spellEnd"/>
-      <w:r>
-        <w:t xml:space="preserve"> Mapping-Komponenten wie </w:t>
-      </w:r>
-      <w:proofErr w:type="spellStart"/>
-      <w:r>
-        <w:t>Active</w:t>
-      </w:r>
-      <w:proofErr w:type="spellEnd"/>
-      <w:r>
-        <w:t xml:space="preserve"> </w:t>
-      </w:r>
-      <w:proofErr w:type="spellStart"/>
-      <w:r>
-        <w:t>Record</w:t>
-      </w:r>
-      <w:proofErr w:type="spellEnd"/>
-      <w:r>
-        <w:t xml:space="preserve"> fungiert. Es erlaubt </w:t>
-      </w:r>
-      <w:proofErr w:type="spellStart"/>
-      <w:r>
-        <w:t>Rails</w:t>
-      </w:r>
-      <w:proofErr w:type="spellEnd"/>
-      <w:r>
-        <w:t xml:space="preserve">, andere ORM Frameworks anstelle des </w:t>
-      </w:r>
-      <w:proofErr w:type="spellStart"/>
-      <w:r>
-        <w:t>Active</w:t>
-      </w:r>
-      <w:proofErr w:type="spellEnd"/>
-      <w:r>
-        <w:t xml:space="preserve"> Records zu verwenden, sofern dies für die Applikation nötig ist.</w:t>
+        <w:t>s und Object Relationship Mapping-Komponenten wie Active Record fungiert. Es erlaubt Rails, andere ORM Frameworks anstelle des Active Records zu verwenden, sofern dies für die Applikation nötig ist.</w:t>
       </w:r>
     </w:p>
     <w:p>
@@ -5948,42 +5525,10 @@
         <w:pStyle w:val="KeinLeerraum"/>
       </w:pPr>
       <w:r>
-        <w:t xml:space="preserve">Der </w:t>
-      </w:r>
-      <w:proofErr w:type="spellStart"/>
-      <w:r>
-        <w:t>Active</w:t>
-      </w:r>
-      <w:proofErr w:type="spellEnd"/>
-      <w:r>
-        <w:t xml:space="preserve"> </w:t>
-      </w:r>
-      <w:proofErr w:type="spellStart"/>
-      <w:r>
-        <w:t>Record</w:t>
-      </w:r>
-      <w:proofErr w:type="spellEnd"/>
-      <w:r>
-        <w:t xml:space="preserve"> ist die Grundlage der Models einer </w:t>
-      </w:r>
-      <w:proofErr w:type="spellStart"/>
-      <w:r>
-        <w:t>Rails</w:t>
-      </w:r>
-      <w:proofErr w:type="spellEnd"/>
-      <w:r>
-        <w:t>-Applikation.</w:t>
-      </w:r>
-      <w:r>
-        <w:t xml:space="preserve"> Er stellt Datenbank-</w:t>
-      </w:r>
-      <w:proofErr w:type="spellStart"/>
-      <w:r>
-        <w:t>Unabhängikeit</w:t>
-      </w:r>
-      <w:proofErr w:type="spellEnd"/>
-      <w:r>
-        <w:t>, CRUD Funktionalitäten, fortgeschrittene Suchfähigkeiten und die Möglichkeit, Models miteinander oder anderen Services zu verknüpfen,  bereit.</w:t>
+        <w:t>Der Active Record ist die Grundlage der Models einer Rails-Applikation.</w:t>
+      </w:r>
+      <w:r>
+        <w:t xml:space="preserve"> Er stellt Datenbank-Unabhängikeit, CRUD Funktionalitäten, fortgeschrittene Suchfähigkeiten und die Möglichkeit, Models miteinander oder anderen Services zu verknüpfen,  bereit.</w:t>
       </w:r>
     </w:p>
     <w:p>
@@ -5995,61 +5540,19 @@
       <w:pPr>
         <w:pStyle w:val="berschrift4"/>
       </w:pPr>
-      <w:proofErr w:type="spellStart"/>
-      <w:r>
-        <w:t>Active</w:t>
-      </w:r>
-      <w:proofErr w:type="spellEnd"/>
-      <w:r>
-        <w:t xml:space="preserve"> </w:t>
-      </w:r>
-      <w:proofErr w:type="spellStart"/>
-      <w:r>
-        <w:t>Resource</w:t>
-      </w:r>
-      <w:proofErr w:type="spellEnd"/>
+      <w:r>
+        <w:t>Active Resource</w:t>
+      </w:r>
     </w:p>
     <w:p>
       <w:pPr>
         <w:pStyle w:val="KeinLeerraum"/>
       </w:pPr>
       <w:r>
-        <w:t xml:space="preserve">Die </w:t>
-      </w:r>
-      <w:proofErr w:type="spellStart"/>
-      <w:r>
-        <w:t>Active</w:t>
-      </w:r>
-      <w:proofErr w:type="spellEnd"/>
-      <w:r>
-        <w:t xml:space="preserve"> </w:t>
-      </w:r>
-      <w:proofErr w:type="spellStart"/>
-      <w:r>
-        <w:t>Resource</w:t>
-      </w:r>
-      <w:proofErr w:type="spellEnd"/>
-      <w:r>
-        <w:t xml:space="preserve"> bietet ein </w:t>
-      </w:r>
-      <w:proofErr w:type="spellStart"/>
-      <w:r>
-        <w:t>Framwork</w:t>
-      </w:r>
-      <w:proofErr w:type="spellEnd"/>
-      <w:r>
-        <w:t xml:space="preserve"> zur Verwaltung der Verbindung zwischen Business Objekten</w:t>
-      </w:r>
-      <w:r>
-        <w:t xml:space="preserve"> und </w:t>
-      </w:r>
-      <w:proofErr w:type="spellStart"/>
-      <w:r>
-        <w:t>RESTful</w:t>
-      </w:r>
-      <w:proofErr w:type="spellEnd"/>
-      <w:r>
-        <w:t xml:space="preserve"> Web Services. Es implementiert eine Methode, um webbasierte Ressourcen auf lokale Objekte mit CRUD Semantik abbilden zu können.</w:t>
+        <w:t>Die Active Resource bietet ein Framwork zur Verwaltung der Verbindung zwischen Business Objekten</w:t>
+      </w:r>
+      <w:r>
+        <w:t xml:space="preserve"> und RESTful Web Services. Es implementiert eine Methode, um webbasierte Ressourcen auf lokale Objekte mit CRUD Semantik abbilden zu können.</w:t>
       </w:r>
     </w:p>
     <w:p>
@@ -6077,100 +5580,29 @@
         <w:pStyle w:val="KeinLeerraum"/>
       </w:pPr>
       <w:r>
-        <w:t xml:space="preserve">Der </w:t>
-      </w:r>
-      <w:proofErr w:type="spellStart"/>
-      <w:r>
-        <w:t>Active</w:t>
-      </w:r>
-      <w:proofErr w:type="spellEnd"/>
-      <w:r>
-        <w:t xml:space="preserve"> Support ist eine umfangreiche Sammlung</w:t>
-      </w:r>
-      <w:r>
-        <w:t xml:space="preserve"> an Werkzeugklassen und Standard-Bibliothekserweiterungen von Ruby, welche in </w:t>
-      </w:r>
-      <w:proofErr w:type="spellStart"/>
-      <w:r>
-        <w:t>Rails</w:t>
-      </w:r>
-      <w:proofErr w:type="spellEnd"/>
-      <w:r>
-        <w:t xml:space="preserve">, im </w:t>
-      </w:r>
-      <w:proofErr w:type="spellStart"/>
-      <w:r>
-        <w:t>Kerncode</w:t>
-      </w:r>
-      <w:proofErr w:type="spellEnd"/>
-      <w:r>
-        <w:t xml:space="preserve"> und den Applikationen, benutzt werden.</w:t>
+        <w:t>Der Active Support ist eine umfangreiche Sammlung</w:t>
+      </w:r>
+      <w:r>
+        <w:t xml:space="preserve"> an Werkzeugklassen und Standard-Bibliothekserweiterungen von Ruby, welche in Rails, im Kerncode und den Applikationen, benutzt werden.</w:t>
       </w:r>
     </w:p>
     <w:p>
       <w:pPr>
         <w:pStyle w:val="berschrift4"/>
       </w:pPr>
-      <w:proofErr w:type="spellStart"/>
       <w:r>
         <w:t>Railties</w:t>
       </w:r>
-      <w:proofErr w:type="spellEnd"/>
     </w:p>
     <w:p>
       <w:pPr>
         <w:pStyle w:val="KeinLeerraum"/>
       </w:pPr>
-      <w:proofErr w:type="spellStart"/>
-      <w:r>
-        <w:t>Railties</w:t>
-      </w:r>
-      <w:proofErr w:type="spellEnd"/>
-      <w:r>
-        <w:t xml:space="preserve"> ist der </w:t>
-      </w:r>
-      <w:proofErr w:type="spellStart"/>
-      <w:r>
-        <w:t>Kerncode</w:t>
-      </w:r>
-      <w:proofErr w:type="spellEnd"/>
-      <w:r>
-        <w:t xml:space="preserve"> von </w:t>
-      </w:r>
-      <w:proofErr w:type="spellStart"/>
-      <w:r>
-        <w:t>Rails</w:t>
-      </w:r>
-      <w:proofErr w:type="spellEnd"/>
-      <w:r>
-        <w:t xml:space="preserve">, welcher neue </w:t>
-      </w:r>
-      <w:proofErr w:type="spellStart"/>
-      <w:r>
-        <w:t>Rails</w:t>
-      </w:r>
-      <w:proofErr w:type="spellEnd"/>
-      <w:r>
-        <w:t xml:space="preserve">-Applikationen erzeugt und verschiedene Frameworks </w:t>
-      </w:r>
-      <w:r>
-        <w:t xml:space="preserve">und </w:t>
-      </w:r>
-      <w:proofErr w:type="spellStart"/>
-      <w:r>
-        <w:t>Plugins</w:t>
-      </w:r>
-      <w:proofErr w:type="spellEnd"/>
-      <w:r>
-        <w:t xml:space="preserve"> in einer </w:t>
-      </w:r>
-      <w:proofErr w:type="spellStart"/>
-      <w:r>
-        <w:t>Rails</w:t>
-      </w:r>
-      <w:proofErr w:type="spellEnd"/>
-      <w:r>
-        <w:t>-Applikation vereint.</w:t>
+      <w:r>
+        <w:t xml:space="preserve">Railties ist der Kerncode von Rails, welcher neue Rails-Applikationen erzeugt und verschiedene Frameworks </w:t>
+      </w:r>
+      <w:r>
+        <w:t>und Plugins in einer Rails-Applikation vereint.</w:t>
       </w:r>
     </w:p>
     <w:p/>
@@ -6178,13 +5610,8 @@
       <w:pPr>
         <w:pStyle w:val="berschrift4"/>
       </w:pPr>
-      <w:proofErr w:type="spellStart"/>
-      <w:r>
-        <w:t>Rails</w:t>
-      </w:r>
-      <w:proofErr w:type="spellEnd"/>
-      <w:r>
-        <w:t xml:space="preserve"> MVC</w:t>
+      <w:r>
+        <w:t>Rails MVC</w:t>
       </w:r>
     </w:p>
     <w:p>
@@ -6203,15 +5630,7 @@
         <w:t>,</w:t>
       </w:r>
       <w:r>
-        <w:t xml:space="preserve"> um diese zu manipulieren. Bei </w:t>
-      </w:r>
-      <w:proofErr w:type="spellStart"/>
-      <w:r>
-        <w:t>Rails</w:t>
-      </w:r>
-      <w:proofErr w:type="spellEnd"/>
-      <w:r>
-        <w:t xml:space="preserve"> werden die Models vor allem verwendet</w:t>
+        <w:t xml:space="preserve"> um diese zu manipulieren. Bei Rails werden die Models vor allem verwendet</w:t>
       </w:r>
       <w:r>
         <w:t>,</w:t>
@@ -6239,15 +5658,7 @@
     </w:p>
     <w:p>
       <w:r>
-        <w:t xml:space="preserve">Views stellen das User Interface einer Applikation dar. Bei </w:t>
-      </w:r>
-      <w:proofErr w:type="spellStart"/>
-      <w:r>
-        <w:t>Rails</w:t>
-      </w:r>
-      <w:proofErr w:type="spellEnd"/>
-      <w:r>
-        <w:t xml:space="preserve"> handelt es sich hierbei meist um HTML Dateien mit eingebettetem Ruby Code. Diese kümmern sich nur um die Präsentation der Daten. Views übergeben die Daten dem Webbrowser oder einem anderen Programm</w:t>
+        <w:t>Views stellen das User Interface einer Applikation dar. Bei Rails handelt es sich hierbei meist um HTML Dateien mit eingebettetem Ruby Code. Diese kümmern sich nur um die Präsentation der Daten. Views übergeben die Daten dem Webbrowser oder einem anderen Programm</w:t>
       </w:r>
       <w:r>
         <w:t>,</w:t>
@@ -6280,15 +5691,7 @@
     </w:p>
     <w:p>
       <w:r>
-        <w:t xml:space="preserve">Die Controller könnten als Klebstoff zwischen Models und Views bezeichnet werden. Controllers sind in </w:t>
-      </w:r>
-      <w:proofErr w:type="spellStart"/>
-      <w:r>
-        <w:t>Rails</w:t>
-      </w:r>
-      <w:proofErr w:type="spellEnd"/>
-      <w:r>
-        <w:t xml:space="preserve"> dafür verantwortlich</w:t>
+        <w:t>Die Controller könnten als Klebstoff zwischen Models und Views bezeichnet werden. Controllers sind in Rails dafür verantwortlich</w:t>
       </w:r>
       <w:r>
         <w:t>,</w:t>
@@ -6364,40 +5767,19 @@
       <w:r>
         <w:t xml:space="preserve">Abbildung </w:t>
       </w:r>
-      <w:r>
-        <w:fldChar w:fldCharType="begin"/>
-      </w:r>
-      <w:r>
-        <w:instrText xml:space="preserve"> SEQ Abbildung \* ARABIC </w:instrText>
-      </w:r>
-      <w:r>
-        <w:fldChar w:fldCharType="separate"/>
-      </w:r>
-      <w:r>
-        <w:rPr>
-          <w:noProof/>
-        </w:rPr>
-        <w:t>5</w:t>
-      </w:r>
-      <w:r>
-        <w:rPr>
-          <w:noProof/>
-        </w:rPr>
-        <w:fldChar w:fldCharType="end"/>
-      </w:r>
+      <w:fldSimple w:instr=" SEQ Abbildung \* ARABIC ">
+        <w:r>
+          <w:rPr>
+            <w:noProof/>
+          </w:rPr>
+          <w:t>5</w:t>
+        </w:r>
+      </w:fldSimple>
       <w:r>
         <w:t xml:space="preserve"> - </w:t>
       </w:r>
       <w:r>
-        <w:t xml:space="preserve">Ablauf eines </w:t>
-      </w:r>
-      <w:proofErr w:type="spellStart"/>
-      <w:r>
-        <w:t>Requests</w:t>
-      </w:r>
-      <w:proofErr w:type="spellEnd"/>
-      <w:r>
-        <w:t>, Quelle: http://gmoeck.github.com/2011/03/10/sproutcore-mvc-vs-rails-mvc.html</w:t>
+        <w:t>Ablauf eines Requests, Quelle: http://gmoeck.github.com/2011/03/10/sproutcore-mvc-vs-rails-mvc.html</w:t>
       </w:r>
       <w:bookmarkEnd w:id="24"/>
     </w:p>
@@ -6638,15 +6020,7 @@
     <w:p/>
     <w:p>
       <w:r>
-        <w:t xml:space="preserve">Diagramm mit Packages und </w:t>
-      </w:r>
-      <w:proofErr w:type="spellStart"/>
-      <w:r>
-        <w:t>Dependencies</w:t>
-      </w:r>
-      <w:proofErr w:type="spellEnd"/>
-      <w:r>
-        <w:t xml:space="preserve"> zwischen Packages</w:t>
+        <w:t>Diagramm mit Packages und Dependencies zwischen Packages</w:t>
       </w:r>
     </w:p>
     <w:p>
@@ -6656,15 +6030,7 @@
     </w:p>
     <w:p>
       <w:r>
-        <w:t xml:space="preserve">o Eventuell Kurzbeschreibung wesentlicher Klassen (Exportklassen, </w:t>
-      </w:r>
-      <w:proofErr w:type="spellStart"/>
-      <w:r>
-        <w:t>Facades</w:t>
-      </w:r>
-      <w:proofErr w:type="spellEnd"/>
-      <w:r>
-        <w:t>)</w:t>
+        <w:t>o Eventuell Kurzbeschreibung wesentlicher Klassen (Exportklassen, Facades)</w:t>
       </w:r>
     </w:p>
     <w:p>
@@ -6761,27 +6127,14 @@
       <w:r>
         <w:t xml:space="preserve">Abbildung </w:t>
       </w:r>
-      <w:r>
-        <w:fldChar w:fldCharType="begin"/>
-      </w:r>
-      <w:r>
-        <w:instrText xml:space="preserve"> SEQ Abbildung \* ARABIC </w:instrText>
-      </w:r>
-      <w:r>
-        <w:fldChar w:fldCharType="separate"/>
-      </w:r>
-      <w:r>
-        <w:rPr>
-          <w:noProof/>
-        </w:rPr>
-        <w:t>6</w:t>
-      </w:r>
-      <w:r>
-        <w:rPr>
-          <w:noProof/>
-        </w:rPr>
-        <w:fldChar w:fldCharType="end"/>
-      </w:r>
+      <w:fldSimple w:instr=" SEQ Abbildung \* ARABIC ">
+        <w:r>
+          <w:rPr>
+            <w:noProof/>
+          </w:rPr>
+          <w:t>6</w:t>
+        </w:r>
+      </w:fldSimple>
       <w:r>
         <w:t xml:space="preserve"> - Übersicht über die Packages</w:t>
       </w:r>
@@ -6795,23 +6148,7 @@
     </w:p>
     <w:p>
       <w:r>
-        <w:t>Das Package „</w:t>
-      </w:r>
-      <w:proofErr w:type="spellStart"/>
-      <w:r>
-        <w:t>gui</w:t>
-      </w:r>
-      <w:proofErr w:type="spellEnd"/>
-      <w:r>
-        <w:t xml:space="preserve">/gen“ läuft selbständig und benötigt keine Testklassen. Das Package </w:t>
-      </w:r>
-      <w:proofErr w:type="spellStart"/>
-      <w:r>
-        <w:t>interface</w:t>
-      </w:r>
-      <w:proofErr w:type="spellEnd"/>
-      <w:r>
-        <w:t xml:space="preserve"> benötigt ebenfalls keine Testklassen.</w:t>
+        <w:t>Das Package „gui/gen“ läuft selbständig und benötigt keine Testklassen. Das Package interface benötigt ebenfalls keine Testklassen.</w:t>
       </w:r>
     </w:p>
     <w:p>
@@ -6836,41 +6173,12 @@
         <w:pStyle w:val="berschrift5"/>
       </w:pPr>
       <w:r>
-        <w:t xml:space="preserve">Package </w:t>
-      </w:r>
-      <w:proofErr w:type="spellStart"/>
-      <w:r>
-        <w:t>interfaces</w:t>
-      </w:r>
-      <w:proofErr w:type="spellEnd"/>
-    </w:p>
-    <w:p>
-      <w:r>
-        <w:t>Das Package „</w:t>
-      </w:r>
-      <w:proofErr w:type="spellStart"/>
-      <w:r>
-        <w:t>interfaces</w:t>
-      </w:r>
-      <w:proofErr w:type="spellEnd"/>
-      <w:r>
-        <w:t>“ beinhaltet die JSON-</w:t>
-      </w:r>
-      <w:proofErr w:type="spellStart"/>
-      <w:r>
-        <w:t>Serialisierung</w:t>
-      </w:r>
-      <w:proofErr w:type="spellEnd"/>
-      <w:r>
-        <w:t>, welche von den Klassen im Package „</w:t>
-      </w:r>
-      <w:proofErr w:type="spellStart"/>
-      <w:r>
-        <w:t>models</w:t>
-      </w:r>
-      <w:proofErr w:type="spellEnd"/>
-      <w:r>
-        <w:t>“ benötigt werden.</w:t>
+        <w:t>Package interfaces</w:t>
+      </w:r>
+    </w:p>
+    <w:p>
+      <w:r>
+        <w:t>Das Package „interfaces“ beinhaltet die JSON-Serialisierung, welche von den Klassen im Package „models“ benötigt werden.</w:t>
       </w:r>
     </w:p>
     <w:p>
@@ -6941,61 +6249,30 @@
       <w:r>
         <w:t xml:space="preserve">Abbildung </w:t>
       </w:r>
-      <w:r>
-        <w:fldChar w:fldCharType="begin"/>
-      </w:r>
-      <w:r>
-        <w:instrText xml:space="preserve"> SEQ Abbildung \* ARABIC </w:instrText>
-      </w:r>
-      <w:r>
-        <w:fldChar w:fldCharType="separate"/>
-      </w:r>
-      <w:r>
-        <w:rPr>
-          <w:noProof/>
-        </w:rPr>
-        <w:t>7</w:t>
-      </w:r>
-      <w:r>
-        <w:rPr>
-          <w:noProof/>
-        </w:rPr>
-        <w:fldChar w:fldCharType="end"/>
-      </w:r>
-      <w:r>
-        <w:t xml:space="preserve"> - Package </w:t>
-      </w:r>
-      <w:proofErr w:type="spellStart"/>
-      <w:r>
-        <w:t>interfaces</w:t>
+      <w:fldSimple w:instr=" SEQ Abbildung \* ARABIC ">
+        <w:r>
+          <w:rPr>
+            <w:noProof/>
+          </w:rPr>
+          <w:t>7</w:t>
+        </w:r>
+      </w:fldSimple>
+      <w:r>
+        <w:t xml:space="preserve"> - Package interfaces</w:t>
       </w:r>
       <w:bookmarkEnd w:id="32"/>
-      <w:proofErr w:type="spellEnd"/>
     </w:p>
     <w:p>
       <w:pPr>
         <w:pStyle w:val="berschrift5"/>
       </w:pPr>
       <w:r>
-        <w:t xml:space="preserve">Package </w:t>
-      </w:r>
-      <w:proofErr w:type="spellStart"/>
-      <w:r>
-        <w:t>network</w:t>
-      </w:r>
-      <w:proofErr w:type="spellEnd"/>
-    </w:p>
-    <w:p>
-      <w:r>
-        <w:t>Das Package „</w:t>
-      </w:r>
-      <w:proofErr w:type="spellStart"/>
-      <w:r>
-        <w:t>network</w:t>
-      </w:r>
-      <w:proofErr w:type="spellEnd"/>
-      <w:r>
-        <w:t>“ ist dafür verantwortlich, dass die Daten übertragen werden.</w:t>
+        <w:t>Package network</w:t>
+      </w:r>
+    </w:p>
+    <w:p>
+      <w:r>
+        <w:t>Das Package „network“ ist dafür verantwortlich, dass die Daten übertragen werden.</w:t>
       </w:r>
     </w:p>
     <w:p/>
@@ -7010,26 +6287,16 @@
       </w:r>
       <w:bookmarkEnd w:id="33"/>
       <w:bookmarkEnd w:id="34"/>
-      <w:proofErr w:type="spellStart"/>
       <w:r>
         <w:t>models</w:t>
       </w:r>
-      <w:proofErr w:type="spellEnd"/>
     </w:p>
     <w:p>
       <w:pPr>
         <w:pStyle w:val="KeinLeerraum"/>
       </w:pPr>
       <w:r>
-        <w:t>„</w:t>
-      </w:r>
-      <w:proofErr w:type="spellStart"/>
-      <w:r>
-        <w:t>models</w:t>
-      </w:r>
-      <w:proofErr w:type="spellEnd"/>
-      <w:r>
-        <w:t>“ beinhaltet alle Daten, welche persistent gespeichert werden sollen.</w:t>
+        <w:t>„models“ beinhaltet alle Daten, welche persistent gespeichert werden sollen.</w:t>
       </w:r>
     </w:p>
     <w:p>
@@ -7101,51 +6368,46 @@
       <w:r>
         <w:t xml:space="preserve">Abbildung </w:t>
       </w:r>
-      <w:fldSimple w:instr=" SEQ Abbildung \* ARABIC ">
-        <w:r>
-          <w:rPr>
-            <w:noProof/>
-          </w:rPr>
-          <w:t>8</w:t>
-        </w:r>
-      </w:fldSimple>
-      <w:r>
-        <w:t xml:space="preserve"> - Package </w:t>
-      </w:r>
-      <w:proofErr w:type="spellStart"/>
-      <w:r>
-        <w:t>models</w:t>
+      <w:r>
+        <w:fldChar w:fldCharType="begin"/>
+      </w:r>
+      <w:r>
+        <w:instrText xml:space="preserve"> SEQ Abbildung \* ARABIC </w:instrText>
+      </w:r>
+      <w:r>
+        <w:fldChar w:fldCharType="separate"/>
+      </w:r>
+      <w:r>
+        <w:rPr>
+          <w:noProof/>
+        </w:rPr>
+        <w:t>8</w:t>
+      </w:r>
+      <w:r>
+        <w:rPr>
+          <w:noProof/>
+        </w:rPr>
+        <w:fldChar w:fldCharType="end"/>
+      </w:r>
+      <w:r>
+        <w:t xml:space="preserve"> - Package models</w:t>
       </w:r>
       <w:bookmarkEnd w:id="35"/>
-      <w:proofErr w:type="spellEnd"/>
     </w:p>
     <w:p>
       <w:pPr>
         <w:pStyle w:val="berschrift5"/>
       </w:pPr>
       <w:r>
-        <w:t xml:space="preserve">Package </w:t>
-      </w:r>
-      <w:proofErr w:type="spellStart"/>
-      <w:r>
-        <w:t>database</w:t>
-      </w:r>
-      <w:proofErr w:type="spellEnd"/>
+        <w:t>Package database</w:t>
+      </w:r>
     </w:p>
     <w:p>
       <w:pPr>
         <w:pStyle w:val="KeinLeerraum"/>
       </w:pPr>
       <w:r>
-        <w:t>„</w:t>
-      </w:r>
-      <w:proofErr w:type="spellStart"/>
-      <w:r>
-        <w:t>database</w:t>
-      </w:r>
-      <w:proofErr w:type="spellEnd"/>
-      <w:r>
-        <w:t>“ ist dafür verantwortlich, dass eine Verbindung zur Datenbank hergestellt wird. Ist es zuständig für die Erstellung der Datenbank, mit den einzelnen Tabellen.</w:t>
+        <w:t>„database“ ist dafür verantwortlich, dass eine Verbindung zur Datenbank hergestellt wird. Ist es zuständig für die Erstellung der Datenbank, mit den einzelnen Tabellen.</w:t>
       </w:r>
     </w:p>
     <w:p>
@@ -7216,36 +6478,18 @@
       <w:r>
         <w:t xml:space="preserve">Abbildung </w:t>
       </w:r>
-      <w:r>
-        <w:fldChar w:fldCharType="begin"/>
-      </w:r>
-      <w:r>
-        <w:instrText xml:space="preserve"> SEQ Abbildung \* ARABIC </w:instrText>
-      </w:r>
-      <w:r>
-        <w:fldChar w:fldCharType="separate"/>
-      </w:r>
-      <w:r>
-        <w:rPr>
-          <w:noProof/>
-        </w:rPr>
-        <w:t>9</w:t>
-      </w:r>
-      <w:r>
-        <w:rPr>
-          <w:noProof/>
-        </w:rPr>
-        <w:fldChar w:fldCharType="end"/>
-      </w:r>
-      <w:r>
-        <w:t xml:space="preserve"> - Package </w:t>
-      </w:r>
-      <w:proofErr w:type="spellStart"/>
-      <w:r>
-        <w:t>database</w:t>
+      <w:fldSimple w:instr=" SEQ Abbildung \* ARABIC ">
+        <w:r>
+          <w:rPr>
+            <w:noProof/>
+          </w:rPr>
+          <w:t>9</w:t>
+        </w:r>
+      </w:fldSimple>
+      <w:r>
+        <w:t xml:space="preserve"> - Package database</w:t>
       </w:r>
       <w:bookmarkEnd w:id="36"/>
-      <w:proofErr w:type="spellEnd"/>
     </w:p>
     <w:p>
       <w:pPr>
@@ -7258,26 +6502,16 @@
         <w:t>s</w:t>
       </w:r>
       <w:r>
-        <w:t xml:space="preserve"> </w:t>
-      </w:r>
-      <w:proofErr w:type="spellStart"/>
-      <w:r>
-        <w:t>service</w:t>
-      </w:r>
-      <w:proofErr w:type="spellEnd"/>
-    </w:p>
-    <w:p>
-      <w:r>
-        <w:t>Das Package „</w:t>
-      </w:r>
-      <w:proofErr w:type="spellStart"/>
-      <w:r>
-        <w:t>s</w:t>
+        <w:t xml:space="preserve"> service</w:t>
+      </w:r>
+    </w:p>
+    <w:p>
+      <w:r>
+        <w:t>Das Package „s</w:t>
       </w:r>
       <w:r>
         <w:t>ervices</w:t>
       </w:r>
-      <w:proofErr w:type="spellEnd"/>
       <w:r>
         <w:t>“</w:t>
       </w:r>
@@ -7355,36 +6589,18 @@
       <w:r>
         <w:t xml:space="preserve">Abbildung </w:t>
       </w:r>
-      <w:r>
-        <w:fldChar w:fldCharType="begin"/>
-      </w:r>
-      <w:r>
-        <w:instrText xml:space="preserve"> SEQ Abbildung \* ARABIC </w:instrText>
-      </w:r>
-      <w:r>
-        <w:fldChar w:fldCharType="separate"/>
-      </w:r>
-      <w:r>
-        <w:rPr>
-          <w:noProof/>
-        </w:rPr>
-        <w:t>10</w:t>
-      </w:r>
-      <w:r>
-        <w:rPr>
-          <w:noProof/>
-        </w:rPr>
-        <w:fldChar w:fldCharType="end"/>
-      </w:r>
-      <w:r>
-        <w:t xml:space="preserve"> - Package </w:t>
-      </w:r>
-      <w:proofErr w:type="spellStart"/>
-      <w:r>
-        <w:t>services</w:t>
+      <w:fldSimple w:instr=" SEQ Abbildung \* ARABIC ">
+        <w:r>
+          <w:rPr>
+            <w:noProof/>
+          </w:rPr>
+          <w:t>10</w:t>
+        </w:r>
+      </w:fldSimple>
+      <w:r>
+        <w:t xml:space="preserve"> - Package services</w:t>
       </w:r>
       <w:bookmarkEnd w:id="37"/>
-      <w:proofErr w:type="spellEnd"/>
     </w:p>
     <w:p>
       <w:pPr>
@@ -7393,13 +6609,8 @@
       <w:r>
         <w:t xml:space="preserve">Package </w:t>
       </w:r>
-      <w:proofErr w:type="spellStart"/>
-      <w:r>
-        <w:t>gui</w:t>
-      </w:r>
-      <w:proofErr w:type="spellEnd"/>
-      <w:r>
-        <w:t>/gen</w:t>
+      <w:r>
+        <w:t>gui/gen</w:t>
       </w:r>
     </w:p>
     <w:p>
@@ -7407,15 +6618,7 @@
         <w:t xml:space="preserve"> </w:t>
       </w:r>
       <w:r>
-        <w:t>„</w:t>
-      </w:r>
-      <w:proofErr w:type="spellStart"/>
-      <w:r>
-        <w:t>gui</w:t>
-      </w:r>
-      <w:proofErr w:type="spellEnd"/>
-      <w:r>
-        <w:t>/g</w:t>
+        <w:t>„gui/g</w:t>
       </w:r>
       <w:r>
         <w:t>en</w:t>
@@ -7427,15 +6630,7 @@
         <w:t xml:space="preserve"> w</w:t>
       </w:r>
       <w:r>
-        <w:t xml:space="preserve">ird vom </w:t>
-      </w:r>
-      <w:proofErr w:type="spellStart"/>
-      <w:r>
-        <w:t>Android</w:t>
-      </w:r>
-      <w:proofErr w:type="spellEnd"/>
-      <w:r>
-        <w:t xml:space="preserve"> generiert. Durch dieses Package können die User Interfaces Angaben, welche in einem separaten XML-File gespeichert sind,</w:t>
+        <w:t>ird vom Android generiert. Durch dieses Package können die User Interfaces Angaben, welche in einem separaten XML-File gespeichert sind,</w:t>
       </w:r>
       <w:r>
         <w:t xml:space="preserve"> </w:t>
@@ -7511,37 +6706,16 @@
       <w:r>
         <w:t xml:space="preserve">Abbildung </w:t>
       </w:r>
-      <w:r>
-        <w:fldChar w:fldCharType="begin"/>
-      </w:r>
-      <w:r>
-        <w:instrText xml:space="preserve"> SEQ Abbildung \* ARABIC </w:instrText>
-      </w:r>
-      <w:r>
-        <w:fldChar w:fldCharType="separate"/>
-      </w:r>
-      <w:r>
-        <w:rPr>
-          <w:noProof/>
-        </w:rPr>
-        <w:t>11</w:t>
-      </w:r>
-      <w:r>
-        <w:rPr>
-          <w:noProof/>
-        </w:rPr>
-        <w:fldChar w:fldCharType="end"/>
-      </w:r>
-      <w:r>
-        <w:t xml:space="preserve"> - Package </w:t>
-      </w:r>
-      <w:proofErr w:type="spellStart"/>
-      <w:r>
-        <w:t>gui</w:t>
-      </w:r>
-      <w:proofErr w:type="spellEnd"/>
-      <w:r>
-        <w:t>/gen</w:t>
+      <w:fldSimple w:instr=" SEQ Abbildung \* ARABIC ">
+        <w:r>
+          <w:rPr>
+            <w:noProof/>
+          </w:rPr>
+          <w:t>11</w:t>
+        </w:r>
+      </w:fldSimple>
+      <w:r>
+        <w:t xml:space="preserve"> - Package gui/gen</w:t>
       </w:r>
       <w:bookmarkEnd w:id="38"/>
     </w:p>
@@ -7552,15 +6726,10 @@
       <w:bookmarkStart w:id="39" w:name="_Ref290376141"/>
       <w:bookmarkStart w:id="40" w:name="_Ref290376144"/>
       <w:r>
-        <w:t xml:space="preserve">Package </w:t>
-      </w:r>
-      <w:proofErr w:type="spellStart"/>
-      <w:r>
-        <w:t>activities</w:t>
+        <w:t>Package activities</w:t>
       </w:r>
       <w:bookmarkEnd w:id="39"/>
       <w:bookmarkEnd w:id="40"/>
-      <w:proofErr w:type="spellEnd"/>
     </w:p>
     <w:p>
       <w:r>
@@ -7570,16 +6739,11 @@
         <w:t xml:space="preserve">st die Schnittstelle des Benutzers. In den </w:t>
       </w:r>
       <w:r>
-        <w:t>„</w:t>
-      </w:r>
-      <w:proofErr w:type="spellStart"/>
-      <w:r>
-        <w:t>a</w:t>
+        <w:t>„a</w:t>
       </w:r>
       <w:r>
         <w:t>ctivities</w:t>
       </w:r>
-      <w:proofErr w:type="spellEnd"/>
       <w:r>
         <w:t>“</w:t>
       </w:r>
@@ -7587,16 +6751,11 @@
         <w:t xml:space="preserve"> wird die Problem Domain abgehandelt. </w:t>
       </w:r>
       <w:r>
-        <w:t>„</w:t>
-      </w:r>
-      <w:proofErr w:type="spellStart"/>
-      <w:r>
-        <w:t>a</w:t>
+        <w:t>„a</w:t>
       </w:r>
       <w:r>
         <w:t>ctivities</w:t>
       </w:r>
-      <w:proofErr w:type="spellEnd"/>
       <w:r>
         <w:t>“</w:t>
       </w:r>
@@ -7604,16 +6763,11 @@
         <w:t xml:space="preserve"> nehmen Benutzerbefehle entgegen, bearbeiten </w:t>
       </w:r>
       <w:r>
-        <w:t>„</w:t>
-      </w:r>
-      <w:proofErr w:type="spellStart"/>
-      <w:r>
-        <w:t>m</w:t>
+        <w:t>„m</w:t>
       </w:r>
       <w:r>
         <w:t>odels</w:t>
       </w:r>
-      <w:proofErr w:type="spellEnd"/>
       <w:r>
         <w:t>“</w:t>
       </w:r>
@@ -7621,16 +6775,11 @@
         <w:t xml:space="preserve"> und starten </w:t>
       </w:r>
       <w:r>
-        <w:t>„</w:t>
-      </w:r>
-      <w:proofErr w:type="spellStart"/>
-      <w:r>
-        <w:t>s</w:t>
+        <w:t>„s</w:t>
       </w:r>
       <w:r>
         <w:t>ervices</w:t>
       </w:r>
-      <w:proofErr w:type="spellEnd"/>
       <w:r>
         <w:t>“</w:t>
       </w:r>
@@ -7706,36 +6855,18 @@
       <w:r>
         <w:t xml:space="preserve">Abbildung </w:t>
       </w:r>
-      <w:r>
-        <w:fldChar w:fldCharType="begin"/>
-      </w:r>
-      <w:r>
-        <w:instrText xml:space="preserve"> SEQ Abbildung \* ARABIC </w:instrText>
-      </w:r>
-      <w:r>
-        <w:fldChar w:fldCharType="separate"/>
-      </w:r>
-      <w:r>
-        <w:rPr>
-          <w:noProof/>
-        </w:rPr>
-        <w:t>12</w:t>
-      </w:r>
-      <w:r>
-        <w:rPr>
-          <w:noProof/>
-        </w:rPr>
-        <w:fldChar w:fldCharType="end"/>
-      </w:r>
-      <w:r>
-        <w:t xml:space="preserve"> - Package </w:t>
-      </w:r>
-      <w:proofErr w:type="spellStart"/>
-      <w:r>
-        <w:t>activities</w:t>
+      <w:fldSimple w:instr=" SEQ Abbildung \* ARABIC ">
+        <w:r>
+          <w:rPr>
+            <w:noProof/>
+          </w:rPr>
+          <w:t>12</w:t>
+        </w:r>
+      </w:fldSimple>
+      <w:r>
+        <w:t xml:space="preserve"> - Package activities</w:t>
       </w:r>
       <w:bookmarkEnd w:id="41"/>
-      <w:proofErr w:type="spellEnd"/>
     </w:p>
     <w:p>
       <w:pPr>
@@ -7750,15 +6881,7 @@
         <w:t>&lt;</w:t>
       </w:r>
       <w:r>
-        <w:t xml:space="preserve">Exportklassen der Packages mit allen </w:t>
-      </w:r>
-      <w:proofErr w:type="spellStart"/>
-      <w:r>
-        <w:t>public</w:t>
-      </w:r>
-      <w:proofErr w:type="spellEnd"/>
-      <w:r>
-        <w:t>-Methoden</w:t>
+        <w:t>Exportklassen der Packages mit allen public-Methoden</w:t>
       </w:r>
     </w:p>
     <w:p>
@@ -7782,26 +6905,13 @@
         <w:t>&lt;</w:t>
       </w:r>
       <w:r>
-        <w:t xml:space="preserve">Generell angewandte Lösungsmuster, die nicht einem Package zugeordnet werden, wie </w:t>
-      </w:r>
-      <w:proofErr w:type="spellStart"/>
-      <w:r>
-        <w:t>Errorhandling</w:t>
-      </w:r>
-      <w:proofErr w:type="spellEnd"/>
-      <w:r>
-        <w:t>,</w:t>
+        <w:t>Generell angewandte Lösungsmuster, die nicht einem Package zugeordnet werden, wie Errorhandling,</w:t>
       </w:r>
       <w:r>
         <w:t xml:space="preserve"> </w:t>
       </w:r>
-      <w:proofErr w:type="spellStart"/>
-      <w:r>
-        <w:t>Logging</w:t>
-      </w:r>
-      <w:proofErr w:type="spellEnd"/>
-      <w:r>
-        <w:t>- und Debugging-Mechanismen, Speicherverwaltung u.a.m. mit Begründungen für gewählte</w:t>
+      <w:r>
+        <w:t>Logging- und Debugging-Mechanismen, Speicherverwaltung u.a.m. mit Begründungen für gewählte</w:t>
       </w:r>
       <w:r>
         <w:t xml:space="preserve"> </w:t>
@@ -7815,15 +6925,7 @@
     </w:p>
     <w:p>
       <w:r>
-        <w:t xml:space="preserve">Multitasking und Multithreading, d.h. </w:t>
-      </w:r>
-      <w:proofErr w:type="spellStart"/>
-      <w:r>
-        <w:t>Process</w:t>
-      </w:r>
-      <w:proofErr w:type="spellEnd"/>
-      <w:r>
-        <w:t xml:space="preserve"> View: aktive Objekte (wenn nötig)</w:t>
+        <w:t>Multitasking und Multithreading, d.h. Process View: aktive Objekte (wenn nötig)</w:t>
       </w:r>
       <w:r>
         <w:t>&gt;</w:t>
@@ -7859,25 +6961,12 @@
         <w:t>&lt;</w:t>
       </w:r>
       <w:r>
-        <w:t>• Klassendiagramm mit Design-Information wie Zugriffsebenen, Navigationspfaden, Containment (</w:t>
-      </w:r>
-      <w:proofErr w:type="spellStart"/>
-      <w:r>
-        <w:t>By</w:t>
-      </w:r>
-      <w:proofErr w:type="spellEnd"/>
-    </w:p>
-    <w:p>
-      <w:r>
-        <w:t xml:space="preserve">Value, </w:t>
-      </w:r>
-      <w:proofErr w:type="spellStart"/>
-      <w:r>
-        <w:t>By</w:t>
-      </w:r>
-      <w:proofErr w:type="spellEnd"/>
-      <w:r>
-        <w:t xml:space="preserve"> Reference)</w:t>
+        <w:t>• Klassendiagramm mit Design-Information wie Zugriffsebenen, Navigationspfaden, Containment (By</w:t>
+      </w:r>
+    </w:p>
+    <w:p>
+      <w:r>
+        <w:t>Value, By Reference)</w:t>
       </w:r>
       <w:r>
         <w:t>&gt;</w:t>
@@ -7928,15 +7017,7 @@
         <w:ind w:left="708"/>
       </w:pPr>
       <w:r>
-        <w:t xml:space="preserve">o mit wesentlichen Attributen und Methoden (meist als </w:t>
-      </w:r>
-      <w:proofErr w:type="spellStart"/>
-      <w:r>
-        <w:t>Javadoc</w:t>
-      </w:r>
-      <w:proofErr w:type="spellEnd"/>
-      <w:r>
-        <w:t>)</w:t>
+        <w:t>o mit wesentlichen Attributen und Methoden (meist als Javadoc)</w:t>
       </w:r>
     </w:p>
     <w:p>
@@ -7991,25 +7072,12 @@
         <w:t>&lt;</w:t>
       </w:r>
       <w:r>
-        <w:t>• Klassendiagramm mit Design-Information wie Zugriffsebenen, Navigationspfaden, Containment (</w:t>
-      </w:r>
-      <w:proofErr w:type="spellStart"/>
-      <w:r>
-        <w:t>By</w:t>
-      </w:r>
-      <w:proofErr w:type="spellEnd"/>
-    </w:p>
-    <w:p>
-      <w:r>
-        <w:t xml:space="preserve">Value, </w:t>
-      </w:r>
-      <w:proofErr w:type="spellStart"/>
-      <w:r>
-        <w:t>By</w:t>
-      </w:r>
-      <w:proofErr w:type="spellEnd"/>
-      <w:r>
-        <w:t xml:space="preserve"> Reference)</w:t>
+        <w:t>• Klassendiagramm mit Design-Information wie Zugriffsebenen, Navigationspfaden, Containment (By</w:t>
+      </w:r>
+    </w:p>
+    <w:p>
+      <w:r>
+        <w:t>Value, By Reference)</w:t>
       </w:r>
       <w:r>
         <w:t>&gt;</w:t>
@@ -8060,15 +7128,7 @@
         <w:ind w:left="708"/>
       </w:pPr>
       <w:r>
-        <w:t xml:space="preserve">o mit wesentlichen Attributen und Methoden (meist als </w:t>
-      </w:r>
-      <w:proofErr w:type="spellStart"/>
-      <w:r>
-        <w:t>Javadoc</w:t>
-      </w:r>
-      <w:proofErr w:type="spellEnd"/>
-      <w:r>
-        <w:t>)</w:t>
+        <w:t>o mit wesentlichen Attributen und Methoden (meist als Javadoc)</w:t>
       </w:r>
     </w:p>
     <w:p>
@@ -8120,25 +7180,12 @@
         <w:t>&lt;</w:t>
       </w:r>
       <w:r>
-        <w:t>• Klassendiagramm mit Design-Information wie Zugriffsebenen, Navigationspfaden, Containment (</w:t>
-      </w:r>
-      <w:proofErr w:type="spellStart"/>
-      <w:r>
-        <w:t>By</w:t>
-      </w:r>
-      <w:proofErr w:type="spellEnd"/>
-    </w:p>
-    <w:p>
-      <w:r>
-        <w:t xml:space="preserve">Value, </w:t>
-      </w:r>
-      <w:proofErr w:type="spellStart"/>
-      <w:r>
-        <w:t>By</w:t>
-      </w:r>
-      <w:proofErr w:type="spellEnd"/>
-      <w:r>
-        <w:t xml:space="preserve"> Reference)</w:t>
+        <w:t>• Klassendiagramm mit Design-Information wie Zugriffsebenen, Navigationspfaden, Containment (By</w:t>
+      </w:r>
+    </w:p>
+    <w:p>
+      <w:r>
+        <w:t>Value, By Reference)</w:t>
       </w:r>
       <w:r>
         <w:t>&gt;</w:t>
@@ -8189,15 +7236,7 @@
         <w:ind w:left="708"/>
       </w:pPr>
       <w:r>
-        <w:t xml:space="preserve">o mit wesentlichen Attributen und Methoden (meist als </w:t>
-      </w:r>
-      <w:proofErr w:type="spellStart"/>
-      <w:r>
-        <w:t>Javadoc</w:t>
-      </w:r>
-      <w:proofErr w:type="spellEnd"/>
-      <w:r>
-        <w:t>)</w:t>
+        <w:t>o mit wesentlichen Attributen und Methoden (meist als Javadoc)</w:t>
       </w:r>
     </w:p>
     <w:p>
@@ -8234,15 +7273,7 @@
       </w:pPr>
       <w:bookmarkStart w:id="42" w:name="_Toc292112109"/>
       <w:r>
-        <w:t xml:space="preserve">Real </w:t>
-      </w:r>
-      <w:proofErr w:type="spellStart"/>
-      <w:r>
-        <w:t>Use</w:t>
-      </w:r>
-      <w:proofErr w:type="spellEnd"/>
-      <w:r>
-        <w:t xml:space="preserve"> Cases</w:t>
+        <w:t>Real Use Cases</w:t>
       </w:r>
     </w:p>
     <w:p>
@@ -8250,15 +7281,7 @@
         <w:t>&lt;</w:t>
       </w:r>
       <w:r>
-        <w:t xml:space="preserve">• Interaktionsdiagramme für </w:t>
-      </w:r>
-      <w:proofErr w:type="spellStart"/>
-      <w:r>
-        <w:t>Use</w:t>
-      </w:r>
-      <w:proofErr w:type="spellEnd"/>
-      <w:r>
-        <w:t xml:space="preserve"> Cases bzw. Systemoperationen</w:t>
+        <w:t>• Interaktionsdiagramme für Use Cases bzw. Systemoperationen</w:t>
       </w:r>
     </w:p>
     <w:p>
@@ -8328,18 +7351,28 @@
     </w:p>
     <w:p>
       <w:pPr>
+        <w:rPr>
+          <w:b/>
+          <w:color w:val="FF0000"/>
+        </w:rPr>
+      </w:pPr>
+      <w:r>
+        <w:rPr>
+          <w:b/>
+          <w:color w:val="FF0000"/>
+        </w:rPr>
+        <w:t>=&gt;Diagramme für Rails nicht notwendig  (Hr. Rudin)</w:t>
+      </w:r>
+    </w:p>
+    <w:p>
+      <w:pPr>
         <w:pStyle w:val="berschrift2"/>
       </w:pPr>
       <w:bookmarkStart w:id="44" w:name="_Toc292112111"/>
       <w:r>
-        <w:t xml:space="preserve">Persistenz </w:t>
-      </w:r>
-      <w:proofErr w:type="spellStart"/>
-      <w:r>
-        <w:t>Rails</w:t>
+        <w:t>Persistenz Rails</w:t>
       </w:r>
       <w:bookmarkEnd w:id="44"/>
-      <w:proofErr w:type="spellEnd"/>
     </w:p>
     <w:p>
       <w:r>
@@ -8349,15 +7382,7 @@
         <w:t>-I</w:t>
       </w:r>
       <w:r>
-        <w:t xml:space="preserve">mplementation auf so genannte </w:t>
-      </w:r>
-      <w:proofErr w:type="spellStart"/>
-      <w:r>
-        <w:t>ActiveRecords</w:t>
-      </w:r>
-      <w:proofErr w:type="spellEnd"/>
-      <w:r>
-        <w:t xml:space="preserve"> abgebildet. </w:t>
+        <w:t xml:space="preserve">mplementation auf so genannte ActiveRecords abgebildet. </w:t>
       </w:r>
     </w:p>
     <w:p>
@@ -8366,6 +7391,11 @@
       </w:r>
       <w:r>
         <w:t xml:space="preserve">die passenden Tabellen in der Datenbank erzeugt. </w:t>
+      </w:r>
+    </w:p>
+    <w:p>
+      <w:r>
+        <w:t>Es wurde absichtlich auf ein Datenmodell verzichtet, da die Datenbank streng nach dem Prinzip „Convention over Configuration“ erzeugt wird.</w:t>
       </w:r>
       <w:bookmarkStart w:id="45" w:name="_GoBack"/>
       <w:bookmarkEnd w:id="45"/>
@@ -8375,33 +7405,12 @@
         <w:pStyle w:val="berschrift2"/>
       </w:pPr>
       <w:r>
-        <w:t xml:space="preserve">Persistenz </w:t>
-      </w:r>
-      <w:proofErr w:type="spellStart"/>
-      <w:r>
-        <w:t>Android</w:t>
-      </w:r>
-      <w:proofErr w:type="spellEnd"/>
-    </w:p>
-    <w:p>
-      <w:r>
-        <w:t xml:space="preserve">Die Daten werden mithilfe des </w:t>
-      </w:r>
-      <w:proofErr w:type="spellStart"/>
-      <w:r>
-        <w:t>ORMLite</w:t>
-      </w:r>
-      <w:proofErr w:type="spellEnd"/>
-      <w:r>
-        <w:t xml:space="preserve"> in einer lokalen </w:t>
-      </w:r>
-      <w:proofErr w:type="spellStart"/>
-      <w:r>
-        <w:t>SQLite</w:t>
-      </w:r>
-      <w:proofErr w:type="spellEnd"/>
-      <w:r>
-        <w:t xml:space="preserve"> Datenbank gespeichert. Dieses ORM hat sich während der Evaluation sehr bewährt. Weitere Infos zum Entscheid sind unter </w:t>
+        <w:t>Persistenz Android</w:t>
+      </w:r>
+    </w:p>
+    <w:p>
+      <w:r>
+        <w:t xml:space="preserve">Die Daten werden mithilfe des ORMLite in einer lokalen SQLite Datenbank gespeichert. Dieses ORM hat sich während der Evaluation sehr bewährt. Weitere Infos zum Entscheid sind unter </w:t>
       </w:r>
       <w:r>
         <w:fldChar w:fldCharType="begin"/>
@@ -8525,15 +7534,7 @@
     </w:p>
     <w:p>
       <w:r>
-        <w:t xml:space="preserve">Schlussendlich wurde für </w:t>
-      </w:r>
-      <w:proofErr w:type="spellStart"/>
-      <w:r>
-        <w:t>ORMLite</w:t>
-      </w:r>
-      <w:proofErr w:type="spellEnd"/>
-      <w:r>
-        <w:t xml:space="preserve"> entschieden, da sich dieser OR Mapper am besten für die Android Plattform eignet und speziell dafür optimiert wurde.</w:t>
+        <w:t>Schlussendlich wurde für ORMLite entschieden, da sich dieser OR Mapper am besten für die Android Plattform eignet und speziell dafür optimiert wurde.</w:t>
       </w:r>
       <w:r>
         <w:t xml:space="preserve"> Ausserdem ist dieser OR Mapper schlank und die angebotene Grundfunktionalität reicht völlig aus.</w:t>
@@ -8555,11 +7556,9 @@
       <w:r>
         <w:t xml:space="preserve">primitives </w:t>
       </w:r>
-      <w:proofErr w:type="spellStart"/>
       <w:r>
         <w:t>SQLite</w:t>
       </w:r>
-      <w:proofErr w:type="spellEnd"/>
     </w:p>
     <w:p>
       <w:r>
@@ -8580,23 +7579,7 @@
         <w:t>Leider wurde schnell festgestellt, dass ohne ORM schnell redundanter Code entsteht, und dass schnell ein kleines ORM entwickelt werden müsste</w:t>
       </w:r>
       <w:r>
-        <w:t xml:space="preserve"> (mit </w:t>
-      </w:r>
-      <w:proofErr w:type="spellStart"/>
-      <w:r>
-        <w:t>Annotations</w:t>
-      </w:r>
-      <w:proofErr w:type="spellEnd"/>
-      <w:r>
-        <w:t xml:space="preserve"> oder </w:t>
-      </w:r>
-      <w:proofErr w:type="spellStart"/>
-      <w:r>
-        <w:t>Reflections</w:t>
-      </w:r>
-      <w:proofErr w:type="spellEnd"/>
-      <w:r>
-        <w:t>)</w:t>
+        <w:t xml:space="preserve"> (mit Annotations oder Reflections)</w:t>
       </w:r>
       <w:r>
         <w:t>, um Redundanzen zu vermeiden.</w:t>
@@ -8697,20 +7680,13 @@
           </wp:anchor>
         </w:drawing>
       </w:r>
-      <w:proofErr w:type="spellStart"/>
       <w:r>
         <w:t>ORMLite</w:t>
       </w:r>
-      <w:proofErr w:type="spellEnd"/>
-    </w:p>
-    <w:p>
-      <w:proofErr w:type="spellStart"/>
-      <w:r>
-        <w:t>ORMLite</w:t>
-      </w:r>
-      <w:proofErr w:type="spellEnd"/>
-      <w:r>
-        <w:t xml:space="preserve"> ist ein leichtgewichtiger OR Mapper für Java Applikationen</w:t>
+    </w:p>
+    <w:p>
+      <w:r>
+        <w:t>ORMLite ist ein leichtgewichtiger OR Mapper für Java Applikationen</w:t>
       </w:r>
       <w:r>
         <w:t xml:space="preserve"> (Grösse: 234 KB)</w:t>
@@ -8730,43 +7706,17 @@
       <w:r>
         <w:t xml:space="preserve">volle Unterstützung für </w:t>
       </w:r>
-      <w:proofErr w:type="spellStart"/>
-      <w:r>
-        <w:t>SQLite</w:t>
-      </w:r>
-      <w:proofErr w:type="spellEnd"/>
-      <w:r>
-        <w:t xml:space="preserve">, MySQL, </w:t>
-      </w:r>
-      <w:proofErr w:type="spellStart"/>
-      <w:r>
-        <w:t>Postgres</w:t>
-      </w:r>
-      <w:proofErr w:type="spellEnd"/>
-      <w:r>
-        <w:t>, Microsoft SQL Server, H2, Derby, HSQLDB</w:t>
-      </w:r>
-      <w:r>
-        <w:t xml:space="preserve">, teilweise Unterstützung für DB2, Oracle, ODBC und </w:t>
-      </w:r>
-      <w:proofErr w:type="spellStart"/>
-      <w:r>
-        <w:t>Netezza</w:t>
-      </w:r>
-      <w:proofErr w:type="spellEnd"/>
+      <w:r>
+        <w:t>SQLite, MySQL, Postgres, Microsoft SQL Server, H2, Derby, HSQLDB</w:t>
+      </w:r>
+      <w:r>
+        <w:t>, teilweise Unterstützung für DB2, Oracle, ODBC und Netezza</w:t>
+      </w:r>
       <w:r>
         <w:t xml:space="preserve">) und ist leicht für andere Datenbanken erweiterbar, was für den modularen Aufbau des OR Mappers spricht. </w:t>
       </w:r>
       <w:r>
-        <w:t xml:space="preserve">Zusätzlich bietet </w:t>
-      </w:r>
-      <w:proofErr w:type="spellStart"/>
-      <w:r>
-        <w:t>ORMLite</w:t>
-      </w:r>
-      <w:proofErr w:type="spellEnd"/>
-      <w:r>
-        <w:t xml:space="preserve"> </w:t>
+        <w:t xml:space="preserve">Zusätzlich bietet ORMLite </w:t>
       </w:r>
       <w:r>
         <w:t>eine einfache und strukturierte Integration in die Android Plattform.</w:t>
@@ -8946,7 +7896,6 @@
           </wp:anchor>
         </w:drawing>
       </w:r>
-      <w:proofErr w:type="spellStart"/>
       <w:r>
         <w:t>A</w:t>
       </w:r>
@@ -8959,41 +7908,19 @@
       <w:r>
         <w:t>ndroid</w:t>
       </w:r>
-      <w:proofErr w:type="spellEnd"/>
-    </w:p>
-    <w:p>
-      <w:proofErr w:type="spellStart"/>
-      <w:r>
-        <w:t>ActiveAndroid</w:t>
-      </w:r>
-      <w:proofErr w:type="spellEnd"/>
-      <w:r>
-        <w:t xml:space="preserve"> ist ein schlankes aber mächtiges ORM, das spezie</w:t>
+    </w:p>
+    <w:p>
+      <w:r>
+        <w:t>ActiveAndroid ist ein schlankes aber mächtiges ORM, das spezie</w:t>
       </w:r>
       <w:r>
         <w:t xml:space="preserve">ll für Android entwickelt wurde. </w:t>
       </w:r>
       <w:r>
-        <w:t xml:space="preserve">Leider ist dieses ORM nicht </w:t>
-      </w:r>
-      <w:proofErr w:type="spellStart"/>
-      <w:r>
-        <w:t>OpenSource</w:t>
-      </w:r>
-      <w:proofErr w:type="spellEnd"/>
-      <w:r>
-        <w:t xml:space="preserve"> und kostet für 5 Entwickler 60 USD</w:t>
-      </w:r>
-      <w:r>
-        <w:t xml:space="preserve">. Aus diesem Grund wird </w:t>
-      </w:r>
-      <w:proofErr w:type="spellStart"/>
-      <w:r>
-        <w:t>ActiveAndroid</w:t>
-      </w:r>
-      <w:proofErr w:type="spellEnd"/>
-      <w:r>
-        <w:t xml:space="preserve"> nicht verwendet.</w:t>
+        <w:t>Leider ist dieses ORM nicht OpenSource und kostet für 5 Entwickler 60 USD</w:t>
+      </w:r>
+      <w:r>
+        <w:t>. Aus diesem Grund wird ActiveAndroid nicht verwendet.</w:t>
       </w:r>
     </w:p>
     <w:p>
@@ -9013,12 +7940,10 @@
       <w:pPr>
         <w:pStyle w:val="berschrift4"/>
       </w:pPr>
-      <w:proofErr w:type="spellStart"/>
       <w:r>
         <w:lastRenderedPageBreak/>
         <w:t>Android-active-record</w:t>
       </w:r>
-      <w:proofErr w:type="spellEnd"/>
     </w:p>
     <w:p>
       <w:r>
@@ -9082,13 +8007,8 @@
           </wp:anchor>
         </w:drawing>
       </w:r>
-      <w:proofErr w:type="spellStart"/>
-      <w:r>
-        <w:t>Android-active-record</w:t>
-      </w:r>
-      <w:proofErr w:type="spellEnd"/>
-      <w:r>
-        <w:t xml:space="preserve"> ist zwar grundsätzlich ein sehr gutes ORM, da es sehr klein ist und sich sehr einfach in das Android Framework integrieren lässt. Allerdings ist dieses ORM noch stark in der Entwicklungsphase und ist somit noch nicht stabil genug, um in einer produktiven Applikation eingesetzt zu werden.</w:t>
+      <w:r>
+        <w:t>Android-active-record ist zwar grundsätzlich ein sehr gutes ORM, da es sehr klein ist und sich sehr einfach in das Android Framework integrieren lässt. Allerdings ist dieses ORM noch stark in der Entwicklungsphase und ist somit noch nicht stabil genug, um in einer produktiven Applikation eingesetzt zu werden.</w:t>
       </w:r>
     </w:p>
     <w:p>
@@ -9221,31 +8141,16 @@
       </w:rPr>
       <w:t xml:space="preserve"> von </w:t>
     </w:r>
-    <w:r>
-      <w:fldChar w:fldCharType="begin"/>
-    </w:r>
-    <w:r>
-      <w:instrText>NUMPAGES  \* Arabic  \* MERGEFORMAT</w:instrText>
-    </w:r>
-    <w:r>
-      <w:fldChar w:fldCharType="separate"/>
-    </w:r>
-    <w:r>
-      <w:rPr>
-        <w:b/>
-        <w:noProof/>
-        <w:lang w:val="de-DE"/>
-      </w:rPr>
-      <w:t>18</w:t>
-    </w:r>
-    <w:r>
-      <w:rPr>
-        <w:b/>
-        <w:noProof/>
-        <w:lang w:val="de-DE"/>
-      </w:rPr>
-      <w:fldChar w:fldCharType="end"/>
-    </w:r>
+    <w:fldSimple w:instr="NUMPAGES  \* Arabic  \* MERGEFORMAT">
+      <w:r>
+        <w:rPr>
+          <w:b/>
+          <w:noProof/>
+          <w:lang w:val="de-DE"/>
+        </w:rPr>
+        <w:t>18</w:t>
+      </w:r>
+    </w:fldSimple>
   </w:p>
 </w:ftr>
 </file>
@@ -9360,6 +8265,118 @@
 <file path=word/numbering.xml><?xml version="1.0" encoding="utf-8"?>
 <w:numbering xmlns:wpc="http://schemas.microsoft.com/office/word/2010/wordprocessingCanvas" xmlns:mc="http://schemas.openxmlformats.org/markup-compatibility/2006" xmlns:o="urn:schemas-microsoft-com:office:office" xmlns:r="http://schemas.openxmlformats.org/officeDocument/2006/relationships" xmlns:m="http://schemas.openxmlformats.org/officeDocument/2006/math" xmlns:v="urn:schemas-microsoft-com:vml" xmlns:wp14="http://schemas.microsoft.com/office/word/2010/wordprocessingDrawing" xmlns:wp="http://schemas.openxmlformats.org/drawingml/2006/wordprocessingDrawing" xmlns:w10="urn:schemas-microsoft-com:office:word" xmlns:w="http://schemas.openxmlformats.org/wordprocessingml/2006/main" xmlns:w14="http://schemas.microsoft.com/office/word/2010/wordml" xmlns:wpg="http://schemas.microsoft.com/office/word/2010/wordprocessingGroup" xmlns:wpi="http://schemas.microsoft.com/office/word/2010/wordprocessingInk" xmlns:wne="http://schemas.microsoft.com/office/word/2006/wordml" xmlns:wps="http://schemas.microsoft.com/office/word/2010/wordprocessingShape" mc:Ignorable="w14 wp14">
   <w:abstractNum w:abstractNumId="0">
+    <w:nsid w:val="058C6F9D"/>
+    <w:multiLevelType w:val="hybridMultilevel"/>
+    <w:tmpl w:val="8B8A9A8A"/>
+    <w:lvl w:ilvl="0" w:tplc="DFEE5BDC">
+      <w:numFmt w:val="bullet"/>
+      <w:lvlText w:val=""/>
+      <w:lvlJc w:val="left"/>
+      <w:pPr>
+        <w:ind w:left="720" w:hanging="360"/>
+      </w:pPr>
+      <w:rPr>
+        <w:rFonts w:ascii="Wingdings" w:eastAsiaTheme="minorEastAsia" w:hAnsi="Wingdings" w:cstheme="minorBidi" w:hint="default"/>
+      </w:rPr>
+    </w:lvl>
+    <w:lvl w:ilvl="1" w:tplc="08070003" w:tentative="1">
+      <w:start w:val="1"/>
+      <w:numFmt w:val="bullet"/>
+      <w:lvlText w:val="o"/>
+      <w:lvlJc w:val="left"/>
+      <w:pPr>
+        <w:ind w:left="1440" w:hanging="360"/>
+      </w:pPr>
+      <w:rPr>
+        <w:rFonts w:ascii="Courier New" w:hAnsi="Courier New" w:cs="Courier New" w:hint="default"/>
+      </w:rPr>
+    </w:lvl>
+    <w:lvl w:ilvl="2" w:tplc="08070005" w:tentative="1">
+      <w:start w:val="1"/>
+      <w:numFmt w:val="bullet"/>
+      <w:lvlText w:val=""/>
+      <w:lvlJc w:val="left"/>
+      <w:pPr>
+        <w:ind w:left="2160" w:hanging="360"/>
+      </w:pPr>
+      <w:rPr>
+        <w:rFonts w:ascii="Wingdings" w:hAnsi="Wingdings" w:hint="default"/>
+      </w:rPr>
+    </w:lvl>
+    <w:lvl w:ilvl="3" w:tplc="08070001" w:tentative="1">
+      <w:start w:val="1"/>
+      <w:numFmt w:val="bullet"/>
+      <w:lvlText w:val=""/>
+      <w:lvlJc w:val="left"/>
+      <w:pPr>
+        <w:ind w:left="2880" w:hanging="360"/>
+      </w:pPr>
+      <w:rPr>
+        <w:rFonts w:ascii="Symbol" w:hAnsi="Symbol" w:hint="default"/>
+      </w:rPr>
+    </w:lvl>
+    <w:lvl w:ilvl="4" w:tplc="08070003" w:tentative="1">
+      <w:start w:val="1"/>
+      <w:numFmt w:val="bullet"/>
+      <w:lvlText w:val="o"/>
+      <w:lvlJc w:val="left"/>
+      <w:pPr>
+        <w:ind w:left="3600" w:hanging="360"/>
+      </w:pPr>
+      <w:rPr>
+        <w:rFonts w:ascii="Courier New" w:hAnsi="Courier New" w:cs="Courier New" w:hint="default"/>
+      </w:rPr>
+    </w:lvl>
+    <w:lvl w:ilvl="5" w:tplc="08070005" w:tentative="1">
+      <w:start w:val="1"/>
+      <w:numFmt w:val="bullet"/>
+      <w:lvlText w:val=""/>
+      <w:lvlJc w:val="left"/>
+      <w:pPr>
+        <w:ind w:left="4320" w:hanging="360"/>
+      </w:pPr>
+      <w:rPr>
+        <w:rFonts w:ascii="Wingdings" w:hAnsi="Wingdings" w:hint="default"/>
+      </w:rPr>
+    </w:lvl>
+    <w:lvl w:ilvl="6" w:tplc="08070001" w:tentative="1">
+      <w:start w:val="1"/>
+      <w:numFmt w:val="bullet"/>
+      <w:lvlText w:val=""/>
+      <w:lvlJc w:val="left"/>
+      <w:pPr>
+        <w:ind w:left="5040" w:hanging="360"/>
+      </w:pPr>
+      <w:rPr>
+        <w:rFonts w:ascii="Symbol" w:hAnsi="Symbol" w:hint="default"/>
+      </w:rPr>
+    </w:lvl>
+    <w:lvl w:ilvl="7" w:tplc="08070003" w:tentative="1">
+      <w:start w:val="1"/>
+      <w:numFmt w:val="bullet"/>
+      <w:lvlText w:val="o"/>
+      <w:lvlJc w:val="left"/>
+      <w:pPr>
+        <w:ind w:left="5760" w:hanging="360"/>
+      </w:pPr>
+      <w:rPr>
+        <w:rFonts w:ascii="Courier New" w:hAnsi="Courier New" w:cs="Courier New" w:hint="default"/>
+      </w:rPr>
+    </w:lvl>
+    <w:lvl w:ilvl="8" w:tplc="08070005" w:tentative="1">
+      <w:start w:val="1"/>
+      <w:numFmt w:val="bullet"/>
+      <w:lvlText w:val=""/>
+      <w:lvlJc w:val="left"/>
+      <w:pPr>
+        <w:ind w:left="6480" w:hanging="360"/>
+      </w:pPr>
+      <w:rPr>
+        <w:rFonts w:ascii="Wingdings" w:hAnsi="Wingdings" w:hint="default"/>
+      </w:rPr>
+    </w:lvl>
+  </w:abstractNum>
+  <w:abstractNum w:abstractNumId="1">
     <w:nsid w:val="1F8E48AC"/>
     <w:multiLevelType w:val="multilevel"/>
     <w:tmpl w:val="0807001F"/>
@@ -9445,7 +8462,7 @@
       </w:pPr>
     </w:lvl>
   </w:abstractNum>
-  <w:abstractNum w:abstractNumId="1">
+  <w:abstractNum w:abstractNumId="2">
     <w:nsid w:val="21AB550D"/>
     <w:multiLevelType w:val="hybridMultilevel"/>
     <w:tmpl w:val="011E213C"/>
@@ -9531,7 +8548,7 @@
       </w:pPr>
     </w:lvl>
   </w:abstractNum>
-  <w:abstractNum w:abstractNumId="2">
+  <w:abstractNum w:abstractNumId="3">
     <w:nsid w:val="32E11BBA"/>
     <w:multiLevelType w:val="hybridMultilevel"/>
     <w:tmpl w:val="C4D0118A"/>
@@ -9644,7 +8661,7 @@
       </w:rPr>
     </w:lvl>
   </w:abstractNum>
-  <w:abstractNum w:abstractNumId="3">
+  <w:abstractNum w:abstractNumId="4">
     <w:nsid w:val="34A022CF"/>
     <w:multiLevelType w:val="multilevel"/>
     <w:tmpl w:val="3EB88196"/>
@@ -9733,7 +8750,7 @@
       </w:pPr>
     </w:lvl>
   </w:abstractNum>
-  <w:abstractNum w:abstractNumId="4">
+  <w:abstractNum w:abstractNumId="5">
     <w:nsid w:val="358C6F31"/>
     <w:multiLevelType w:val="multilevel"/>
     <w:tmpl w:val="B4548ED4"/>
@@ -9828,7 +8845,7 @@
       </w:pPr>
     </w:lvl>
   </w:abstractNum>
-  <w:abstractNum w:abstractNumId="5">
+  <w:abstractNum w:abstractNumId="6">
     <w:nsid w:val="37265AD5"/>
     <w:multiLevelType w:val="hybridMultilevel"/>
     <w:tmpl w:val="B7E202A6"/>
@@ -9914,7 +8931,7 @@
       </w:pPr>
     </w:lvl>
   </w:abstractNum>
-  <w:abstractNum w:abstractNumId="6">
+  <w:abstractNum w:abstractNumId="7">
     <w:nsid w:val="428C2A46"/>
     <w:multiLevelType w:val="hybridMultilevel"/>
     <w:tmpl w:val="FBF0AAD2"/>
@@ -10027,7 +9044,7 @@
       </w:rPr>
     </w:lvl>
   </w:abstractNum>
-  <w:abstractNum w:abstractNumId="7">
+  <w:abstractNum w:abstractNumId="8">
     <w:nsid w:val="45C66E52"/>
     <w:multiLevelType w:val="multilevel"/>
     <w:tmpl w:val="39D89590"/>
@@ -10113,7 +9130,7 @@
       </w:pPr>
     </w:lvl>
   </w:abstractNum>
-  <w:abstractNum w:abstractNumId="8">
+  <w:abstractNum w:abstractNumId="9">
     <w:nsid w:val="68DC7EA8"/>
     <w:multiLevelType w:val="hybridMultilevel"/>
     <w:tmpl w:val="A8EE207E"/>
@@ -10199,7 +9216,7 @@
       </w:pPr>
     </w:lvl>
   </w:abstractNum>
-  <w:abstractNum w:abstractNumId="9">
+  <w:abstractNum w:abstractNumId="10">
     <w:nsid w:val="6BC0634B"/>
     <w:multiLevelType w:val="multilevel"/>
     <w:tmpl w:val="0807001F"/>
@@ -10285,7 +9302,7 @@
       </w:pPr>
     </w:lvl>
   </w:abstractNum>
-  <w:abstractNum w:abstractNumId="10">
+  <w:abstractNum w:abstractNumId="11">
     <w:nsid w:val="6BDB0E17"/>
     <w:multiLevelType w:val="hybridMultilevel"/>
     <w:tmpl w:val="7632EEE6"/>
@@ -10398,7 +9415,7 @@
       </w:rPr>
     </w:lvl>
   </w:abstractNum>
-  <w:abstractNum w:abstractNumId="11">
+  <w:abstractNum w:abstractNumId="12">
     <w:nsid w:val="6C042D79"/>
     <w:multiLevelType w:val="hybridMultilevel"/>
     <w:tmpl w:val="60D67B76"/>
@@ -10512,40 +9529,43 @@
     </w:lvl>
   </w:abstractNum>
   <w:num w:numId="1">
+    <w:abstractNumId w:val="2"/>
+  </w:num>
+  <w:num w:numId="2">
     <w:abstractNumId w:val="1"/>
   </w:num>
-  <w:num w:numId="2">
-    <w:abstractNumId w:val="0"/>
+  <w:num w:numId="3">
+    <w:abstractNumId w:val="10"/>
   </w:num>
-  <w:num w:numId="3">
+  <w:num w:numId="4">
+    <w:abstractNumId w:val="8"/>
+  </w:num>
+  <w:num w:numId="5">
+    <w:abstractNumId w:val="12"/>
+  </w:num>
+  <w:num w:numId="6">
+    <w:abstractNumId w:val="3"/>
+  </w:num>
+  <w:num w:numId="7">
+    <w:abstractNumId w:val="7"/>
+  </w:num>
+  <w:num w:numId="8">
+    <w:abstractNumId w:val="5"/>
+  </w:num>
+  <w:num w:numId="9">
+    <w:abstractNumId w:val="4"/>
+  </w:num>
+  <w:num w:numId="10">
+    <w:abstractNumId w:val="6"/>
+  </w:num>
+  <w:num w:numId="11">
     <w:abstractNumId w:val="9"/>
   </w:num>
-  <w:num w:numId="4">
-    <w:abstractNumId w:val="7"/>
-  </w:num>
-  <w:num w:numId="5">
+  <w:num w:numId="12">
     <w:abstractNumId w:val="11"/>
   </w:num>
-  <w:num w:numId="6">
-    <w:abstractNumId w:val="2"/>
-  </w:num>
-  <w:num w:numId="7">
-    <w:abstractNumId w:val="6"/>
-  </w:num>
-  <w:num w:numId="8">
-    <w:abstractNumId w:val="4"/>
-  </w:num>
-  <w:num w:numId="9">
-    <w:abstractNumId w:val="3"/>
-  </w:num>
-  <w:num w:numId="10">
-    <w:abstractNumId w:val="5"/>
-  </w:num>
-  <w:num w:numId="11">
-    <w:abstractNumId w:val="8"/>
-  </w:num>
-  <w:num w:numId="12">
-    <w:abstractNumId w:val="10"/>
+  <w:num w:numId="13">
+    <w:abstractNumId w:val="0"/>
   </w:num>
 </w:numbering>
 </file>
@@ -13736,7 +12756,7 @@
 </file>
 
 <file path=customXml/itemProps1.xml><?xml version="1.0" encoding="utf-8"?>
-<ds:datastoreItem xmlns:ds="http://schemas.openxmlformats.org/officeDocument/2006/customXml" ds:itemID="{7DFBE948-0199-4777-BD16-7AED7454F5A5}">
+<ds:datastoreItem xmlns:ds="http://schemas.openxmlformats.org/officeDocument/2006/customXml" ds:itemID="{33BAA806-3D4E-4EF2-9204-BADC69BD6AF2}">
   <ds:schemaRefs>
     <ds:schemaRef ds:uri="http://schemas.openxmlformats.org/officeDocument/2006/bibliography"/>
   </ds:schemaRefs>

</xml_diff>

<commit_message>
refs #173 Merging Files
</commit_message>
<xml_diff>
--- a/doc/05_Design/Software Architektur.docx
+++ b/doc/05_Design/Software Architektur.docx
@@ -72,21 +72,7 @@
                   <w:rPr>
                     <w:color w:val="4F81BD" w:themeColor="accent1"/>
                   </w:rPr>
-                  <w:t xml:space="preserve"> Delia, </w:t>
-                </w:r>
-                <w:proofErr w:type="spellStart"/>
-                <w:r>
-                  <w:rPr>
-                    <w:color w:val="4F81BD" w:themeColor="accent1"/>
-                  </w:rPr>
-                  <w:t>Waltenspül</w:t>
-                </w:r>
-                <w:proofErr w:type="spellEnd"/>
-                <w:r>
-                  <w:rPr>
-                    <w:color w:val="4F81BD" w:themeColor="accent1"/>
-                  </w:rPr>
-                  <w:t xml:space="preserve"> Remo</w:t>
+                  <w:t xml:space="preserve"> Delia, Waltenspül Remo</w:t>
                 </w:r>
               </w:p>
               <w:p>
@@ -11679,7 +11665,15 @@
       </w:r>
       <w:proofErr w:type="spellEnd"/>
       <w:r>
-        <w:t xml:space="preserve"> für Eclipse. Damit können UML-Diagramme direkt aus dem Source Code generiert werden. Es </w:t>
+        <w:t xml:space="preserve"> für </w:t>
+      </w:r>
+      <w:proofErr w:type="spellStart"/>
+      <w:r>
+        <w:t>Eclipse</w:t>
+      </w:r>
+      <w:proofErr w:type="spellEnd"/>
+      <w:r>
+        <w:t xml:space="preserve">. Damit können UML-Diagramme direkt aus dem Source Code generiert werden. Es </w:t>
       </w:r>
       <w:proofErr w:type="gramStart"/>
       <w:r>
@@ -11716,7 +11710,21 @@
         <w:rPr>
           <w:b/>
         </w:rPr>
-        <w:t xml:space="preserve"> Flow Eclipse </w:t>
+        <w:t xml:space="preserve"> Flow </w:t>
+      </w:r>
+      <w:proofErr w:type="spellStart"/>
+      <w:r>
+        <w:rPr>
+          <w:b/>
+        </w:rPr>
+        <w:t>Eclipse</w:t>
+      </w:r>
+      <w:proofErr w:type="spellEnd"/>
+      <w:r>
+        <w:rPr>
+          <w:b/>
+        </w:rPr>
+        <w:t xml:space="preserve"> </w:t>
       </w:r>
       <w:proofErr w:type="spellStart"/>
       <w:r>
@@ -11798,7 +11806,15 @@
         <w:t>Crap4J:</w:t>
       </w:r>
       <w:r>
-        <w:t xml:space="preserve"> Hierbei handelt es sich ebenfalls um ein Eclipse </w:t>
+        <w:t xml:space="preserve"> Hierbei handelt es sich ebenfalls um ein </w:t>
+      </w:r>
+      <w:proofErr w:type="spellStart"/>
+      <w:r>
+        <w:t>Eclipse</w:t>
+      </w:r>
+      <w:proofErr w:type="spellEnd"/>
+      <w:r>
+        <w:t xml:space="preserve"> </w:t>
       </w:r>
       <w:proofErr w:type="spellStart"/>
       <w:r>
@@ -12093,27 +12109,14 @@
                             <w:r>
                               <w:t xml:space="preserve">Abbildung </w:t>
                             </w:r>
-                            <w:r>
-                              <w:fldChar w:fldCharType="begin"/>
-                            </w:r>
-                            <w:r>
-                              <w:instrText xml:space="preserve"> SEQ Abbildung \* ARABIC </w:instrText>
-                            </w:r>
-                            <w:r>
-                              <w:fldChar w:fldCharType="separate"/>
-                            </w:r>
-                            <w:r>
-                              <w:rPr>
-                                <w:noProof/>
-                              </w:rPr>
-                              <w:t>1</w:t>
-                            </w:r>
-                            <w:r>
-                              <w:rPr>
-                                <w:noProof/>
-                              </w:rPr>
-                              <w:fldChar w:fldCharType="end"/>
-                            </w:r>
+                            <w:fldSimple w:instr=" SEQ Abbildung \* ARABIC ">
+                              <w:r>
+                                <w:rPr>
+                                  <w:noProof/>
+                                </w:rPr>
+                                <w:t>1</w:t>
+                              </w:r>
+                            </w:fldSimple>
                             <w:r>
                               <w:t xml:space="preserve"> - Architekturübersicht</w:t>
                             </w:r>
@@ -12156,27 +12159,14 @@
                       <w:r>
                         <w:t xml:space="preserve">Abbildung </w:t>
                       </w:r>
-                      <w:r>
-                        <w:fldChar w:fldCharType="begin"/>
-                      </w:r>
-                      <w:r>
-                        <w:instrText xml:space="preserve"> SEQ Abbildung \* ARABIC </w:instrText>
-                      </w:r>
-                      <w:r>
-                        <w:fldChar w:fldCharType="separate"/>
-                      </w:r>
-                      <w:r>
-                        <w:rPr>
-                          <w:noProof/>
-                        </w:rPr>
-                        <w:t>1</w:t>
-                      </w:r>
-                      <w:r>
-                        <w:rPr>
-                          <w:noProof/>
-                        </w:rPr>
-                        <w:fldChar w:fldCharType="end"/>
-                      </w:r>
+                      <w:fldSimple w:instr=" SEQ Abbildung \* ARABIC ">
+                        <w:r>
+                          <w:rPr>
+                            <w:noProof/>
+                          </w:rPr>
+                          <w:t>1</w:t>
+                        </w:r>
+                      </w:fldSimple>
                       <w:r>
                         <w:t xml:space="preserve"> - Architekturübersicht</w:t>
                       </w:r>
@@ -12280,14 +12270,27 @@
                             <w:r>
                               <w:t xml:space="preserve">Abbildung </w:t>
                             </w:r>
-                            <w:fldSimple w:instr=" SEQ Abbildung \* ARABIC ">
-                              <w:r>
-                                <w:rPr>
-                                  <w:noProof/>
-                                </w:rPr>
-                                <w:t>2</w:t>
-                              </w:r>
-                            </w:fldSimple>
+                            <w:r>
+                              <w:fldChar w:fldCharType="begin"/>
+                            </w:r>
+                            <w:r>
+                              <w:instrText xml:space="preserve"> SEQ Abbildung \* ARABIC </w:instrText>
+                            </w:r>
+                            <w:r>
+                              <w:fldChar w:fldCharType="separate"/>
+                            </w:r>
+                            <w:r>
+                              <w:rPr>
+                                <w:noProof/>
+                              </w:rPr>
+                              <w:t>2</w:t>
+                            </w:r>
+                            <w:r>
+                              <w:rPr>
+                                <w:noProof/>
+                              </w:rPr>
+                              <w:fldChar w:fldCharType="end"/>
+                            </w:r>
                             <w:r>
                               <w:t xml:space="preserve"> - </w:t>
                             </w:r>
@@ -12331,14 +12334,27 @@
                       <w:r>
                         <w:t xml:space="preserve">Abbildung </w:t>
                       </w:r>
-                      <w:fldSimple w:instr=" SEQ Abbildung \* ARABIC ">
-                        <w:r>
-                          <w:rPr>
-                            <w:noProof/>
-                          </w:rPr>
-                          <w:t>2</w:t>
-                        </w:r>
-                      </w:fldSimple>
+                      <w:r>
+                        <w:fldChar w:fldCharType="begin"/>
+                      </w:r>
+                      <w:r>
+                        <w:instrText xml:space="preserve"> SEQ Abbildung \* ARABIC </w:instrText>
+                      </w:r>
+                      <w:r>
+                        <w:fldChar w:fldCharType="separate"/>
+                      </w:r>
+                      <w:r>
+                        <w:rPr>
+                          <w:noProof/>
+                        </w:rPr>
+                        <w:t>2</w:t>
+                      </w:r>
+                      <w:r>
+                        <w:rPr>
+                          <w:noProof/>
+                        </w:rPr>
+                        <w:fldChar w:fldCharType="end"/>
+                      </w:r>
                       <w:r>
                         <w:t xml:space="preserve"> - </w:t>
                       </w:r>
@@ -12519,27 +12535,14 @@
       <w:r>
         <w:t xml:space="preserve">Abbildung </w:t>
       </w:r>
-      <w:r>
-        <w:fldChar w:fldCharType="begin"/>
-      </w:r>
-      <w:r>
-        <w:instrText xml:space="preserve"> SEQ Abbildung \* ARABIC </w:instrText>
-      </w:r>
-      <w:r>
-        <w:fldChar w:fldCharType="separate"/>
-      </w:r>
-      <w:r>
-        <w:rPr>
-          <w:noProof/>
-        </w:rPr>
-        <w:t>3</w:t>
-      </w:r>
-      <w:r>
-        <w:rPr>
-          <w:noProof/>
-        </w:rPr>
-        <w:fldChar w:fldCharType="end"/>
-      </w:r>
+      <w:fldSimple w:instr=" SEQ Abbildung \* ARABIC ">
+        <w:r>
+          <w:rPr>
+            <w:noProof/>
+          </w:rPr>
+          <w:t>3</w:t>
+        </w:r>
+      </w:fldSimple>
       <w:r>
         <w:t xml:space="preserve"> - Zustandsdiagramm Übertragung </w:t>
       </w:r>
@@ -12646,27 +12649,14 @@
       <w:r>
         <w:t xml:space="preserve">Abbildung </w:t>
       </w:r>
-      <w:r>
-        <w:fldChar w:fldCharType="begin"/>
-      </w:r>
-      <w:r>
-        <w:instrText xml:space="preserve"> SEQ Abbildung \* ARABIC </w:instrText>
-      </w:r>
-      <w:r>
-        <w:fldChar w:fldCharType="separate"/>
-      </w:r>
-      <w:r>
-        <w:rPr>
-          <w:noProof/>
-        </w:rPr>
-        <w:t>4</w:t>
-      </w:r>
-      <w:r>
-        <w:rPr>
-          <w:noProof/>
-        </w:rPr>
-        <w:fldChar w:fldCharType="end"/>
-      </w:r>
+      <w:fldSimple w:instr=" SEQ Abbildung \* ARABIC ">
+        <w:r>
+          <w:rPr>
+            <w:noProof/>
+          </w:rPr>
+          <w:t>4</w:t>
+        </w:r>
+      </w:fldSimple>
       <w:r>
         <w:t xml:space="preserve"> - </w:t>
       </w:r>
@@ -13712,27 +13702,14 @@
       <w:r>
         <w:t xml:space="preserve">Abbildung </w:t>
       </w:r>
-      <w:r>
-        <w:fldChar w:fldCharType="begin"/>
-      </w:r>
-      <w:r>
-        <w:instrText xml:space="preserve"> SEQ Abbildung \* ARABIC </w:instrText>
-      </w:r>
-      <w:r>
-        <w:fldChar w:fldCharType="separate"/>
-      </w:r>
-      <w:r>
-        <w:rPr>
-          <w:noProof/>
-        </w:rPr>
-        <w:t>5</w:t>
-      </w:r>
-      <w:r>
-        <w:rPr>
-          <w:noProof/>
-        </w:rPr>
-        <w:fldChar w:fldCharType="end"/>
-      </w:r>
+      <w:fldSimple w:instr=" SEQ Abbildung \* ARABIC ">
+        <w:r>
+          <w:rPr>
+            <w:noProof/>
+          </w:rPr>
+          <w:t>5</w:t>
+        </w:r>
+      </w:fldSimple>
       <w:r>
         <w:t xml:space="preserve"> - </w:t>
       </w:r>
@@ -14081,30 +14058,14 @@
       <w:r>
         <w:t xml:space="preserve">Abbildung </w:t>
       </w:r>
-      <w:r>
-        <w:fldChar w:fldCharType="begin"/>
-      </w:r>
-      <w:r>
-        <w:instrText xml:space="preserve"> SEQ A</w:instrText>
-      </w:r>
-      <w:r>
-        <w:instrText xml:space="preserve">bbildung \* ARABIC </w:instrText>
-      </w:r>
-      <w:r>
-        <w:fldChar w:fldCharType="separate"/>
-      </w:r>
-      <w:r>
-        <w:rPr>
-          <w:noProof/>
-        </w:rPr>
-        <w:t>6</w:t>
-      </w:r>
-      <w:r>
-        <w:rPr>
-          <w:noProof/>
-        </w:rPr>
-        <w:fldChar w:fldCharType="end"/>
-      </w:r>
+      <w:fldSimple w:instr=" SEQ Abbildung \* ARABIC ">
+        <w:r>
+          <w:rPr>
+            <w:noProof/>
+          </w:rPr>
+          <w:t>6</w:t>
+        </w:r>
+      </w:fldSimple>
       <w:r>
         <w:t xml:space="preserve"> - Übersicht über die Packages</w:t>
       </w:r>
@@ -14558,27 +14519,14 @@
       <w:r>
         <w:t xml:space="preserve">Abbildung </w:t>
       </w:r>
-      <w:r>
-        <w:fldChar w:fldCharType="begin"/>
-      </w:r>
-      <w:r>
-        <w:instrText xml:space="preserve"> SEQ Abbildung \* ARABIC </w:instrText>
-      </w:r>
-      <w:r>
-        <w:fldChar w:fldCharType="separate"/>
-      </w:r>
-      <w:r>
-        <w:rPr>
-          <w:noProof/>
-        </w:rPr>
-        <w:t>7</w:t>
-      </w:r>
-      <w:r>
-        <w:rPr>
-          <w:noProof/>
-        </w:rPr>
-        <w:fldChar w:fldCharType="end"/>
-      </w:r>
+      <w:fldSimple w:instr=" SEQ Abbildung \* ARABIC ">
+        <w:r>
+          <w:rPr>
+            <w:noProof/>
+          </w:rPr>
+          <w:t>7</w:t>
+        </w:r>
+      </w:fldSimple>
       <w:r>
         <w:t xml:space="preserve"> - Übersicht Packages</w:t>
       </w:r>
@@ -15415,27 +15363,14 @@
                               <w:r>
                                 <w:t xml:space="preserve">Abbildung </w:t>
                               </w:r>
-                              <w:r>
-                                <w:fldChar w:fldCharType="begin"/>
-                              </w:r>
-                              <w:r>
-                                <w:instrText xml:space="preserve"> SEQ Abbildung \* ARABIC </w:instrText>
-                              </w:r>
-                              <w:r>
-                                <w:fldChar w:fldCharType="separate"/>
-                              </w:r>
-                              <w:r>
-                                <w:rPr>
-                                  <w:noProof/>
-                                </w:rPr>
-                                <w:t>8</w:t>
-                              </w:r>
-                              <w:r>
-                                <w:rPr>
-                                  <w:noProof/>
-                                </w:rPr>
-                                <w:fldChar w:fldCharType="end"/>
-                              </w:r>
+                              <w:fldSimple w:instr=" SEQ Abbildung \* ARABIC ">
+                                <w:r>
+                                  <w:rPr>
+                                    <w:noProof/>
+                                  </w:rPr>
+                                  <w:t>8</w:t>
+                                </w:r>
+                              </w:fldSimple>
                               <w:r>
                                 <w:t xml:space="preserve"> - </w:t>
                               </w:r>
@@ -15507,27 +15442,14 @@
                         <w:r>
                           <w:t xml:space="preserve">Abbildung </w:t>
                         </w:r>
-                        <w:r>
-                          <w:fldChar w:fldCharType="begin"/>
-                        </w:r>
-                        <w:r>
-                          <w:instrText xml:space="preserve"> SEQ Abbildung \* ARABIC </w:instrText>
-                        </w:r>
-                        <w:r>
-                          <w:fldChar w:fldCharType="separate"/>
-                        </w:r>
-                        <w:r>
-                          <w:rPr>
-                            <w:noProof/>
-                          </w:rPr>
-                          <w:t>8</w:t>
-                        </w:r>
-                        <w:r>
-                          <w:rPr>
-                            <w:noProof/>
-                          </w:rPr>
-                          <w:fldChar w:fldCharType="end"/>
-                        </w:r>
+                        <w:fldSimple w:instr=" SEQ Abbildung \* ARABIC ">
+                          <w:r>
+                            <w:rPr>
+                              <w:noProof/>
+                            </w:rPr>
+                            <w:t>8</w:t>
+                          </w:r>
+                        </w:fldSimple>
                         <w:r>
                           <w:t xml:space="preserve"> - </w:t>
                         </w:r>
@@ -15789,27 +15711,14 @@
                               <w:r>
                                 <w:t xml:space="preserve">Abbildung </w:t>
                               </w:r>
-                              <w:r>
-                                <w:fldChar w:fldCharType="begin"/>
-                              </w:r>
-                              <w:r>
-                                <w:instrText xml:space="preserve"> SEQ Abbildung \* ARABIC </w:instrText>
-                              </w:r>
-                              <w:r>
-                                <w:fldChar w:fldCharType="separate"/>
-                              </w:r>
-                              <w:r>
-                                <w:rPr>
-                                  <w:noProof/>
-                                </w:rPr>
-                                <w:t>9</w:t>
-                              </w:r>
-                              <w:r>
-                                <w:rPr>
-                                  <w:noProof/>
-                                </w:rPr>
-                                <w:fldChar w:fldCharType="end"/>
-                              </w:r>
+                              <w:fldSimple w:instr=" SEQ Abbildung \* ARABIC ">
+                                <w:r>
+                                  <w:rPr>
+                                    <w:noProof/>
+                                  </w:rPr>
+                                  <w:t>9</w:t>
+                                </w:r>
+                              </w:fldSimple>
                               <w:r>
                                 <w:t xml:space="preserve"> - Allgemeine Fehlermeldung </w:t>
                               </w:r>
@@ -15863,27 +15772,14 @@
                         <w:r>
                           <w:t xml:space="preserve">Abbildung </w:t>
                         </w:r>
-                        <w:r>
-                          <w:fldChar w:fldCharType="begin"/>
-                        </w:r>
-                        <w:r>
-                          <w:instrText xml:space="preserve"> SEQ Abbildung \* ARABIC </w:instrText>
-                        </w:r>
-                        <w:r>
-                          <w:fldChar w:fldCharType="separate"/>
-                        </w:r>
-                        <w:r>
-                          <w:rPr>
-                            <w:noProof/>
-                          </w:rPr>
-                          <w:t>9</w:t>
-                        </w:r>
-                        <w:r>
-                          <w:rPr>
-                            <w:noProof/>
-                          </w:rPr>
-                          <w:fldChar w:fldCharType="end"/>
-                        </w:r>
+                        <w:fldSimple w:instr=" SEQ Abbildung \* ARABIC ">
+                          <w:r>
+                            <w:rPr>
+                              <w:noProof/>
+                            </w:rPr>
+                            <w:t>9</w:t>
+                          </w:r>
+                        </w:fldSimple>
                         <w:r>
                           <w:t xml:space="preserve"> - Allgemeine Fehlermeldung </w:t>
                         </w:r>
@@ -16177,27 +16073,14 @@
                               <w:r>
                                 <w:t xml:space="preserve">Abbildung </w:t>
                               </w:r>
-                              <w:r>
-                                <w:fldChar w:fldCharType="begin"/>
-                              </w:r>
-                              <w:r>
-                                <w:instrText xml:space="preserve"> SEQ Abbildung \* ARABIC </w:instrText>
-                              </w:r>
-                              <w:r>
-                                <w:fldChar w:fldCharType="separate"/>
-                              </w:r>
-                              <w:r>
-                                <w:rPr>
-                                  <w:noProof/>
-                                </w:rPr>
-                                <w:t>10</w:t>
-                              </w:r>
-                              <w:r>
-                                <w:rPr>
-                                  <w:noProof/>
-                                </w:rPr>
-                                <w:fldChar w:fldCharType="end"/>
-                              </w:r>
+                              <w:fldSimple w:instr=" SEQ Abbildung \* ARABIC ">
+                                <w:r>
+                                  <w:rPr>
+                                    <w:noProof/>
+                                  </w:rPr>
+                                  <w:t>10</w:t>
+                                </w:r>
+                              </w:fldSimple>
                               <w:r>
                                 <w:t xml:space="preserve"> - Logeintrag unter </w:t>
                               </w:r>
@@ -16246,27 +16129,14 @@
                         <w:r>
                           <w:t xml:space="preserve">Abbildung </w:t>
                         </w:r>
-                        <w:r>
-                          <w:fldChar w:fldCharType="begin"/>
-                        </w:r>
-                        <w:r>
-                          <w:instrText xml:space="preserve"> SEQ Abbildung \* ARABIC </w:instrText>
-                        </w:r>
-                        <w:r>
-                          <w:fldChar w:fldCharType="separate"/>
-                        </w:r>
-                        <w:r>
-                          <w:rPr>
-                            <w:noProof/>
-                          </w:rPr>
-                          <w:t>10</w:t>
-                        </w:r>
-                        <w:r>
-                          <w:rPr>
-                            <w:noProof/>
-                          </w:rPr>
-                          <w:fldChar w:fldCharType="end"/>
-                        </w:r>
+                        <w:fldSimple w:instr=" SEQ Abbildung \* ARABIC ">
+                          <w:r>
+                            <w:rPr>
+                              <w:noProof/>
+                            </w:rPr>
+                            <w:t>10</w:t>
+                          </w:r>
+                        </w:fldSimple>
                         <w:r>
                           <w:t xml:space="preserve"> - Logeintrag unter </w:t>
                         </w:r>
@@ -16477,27 +16347,14 @@
                               <w:r>
                                 <w:t xml:space="preserve">Abbildung </w:t>
                               </w:r>
-                              <w:r>
-                                <w:fldChar w:fldCharType="begin"/>
-                              </w:r>
-                              <w:r>
-                                <w:instrText xml:space="preserve"> SEQ Abbildung \* ARABIC </w:instrText>
-                              </w:r>
-                              <w:r>
-                                <w:fldChar w:fldCharType="separate"/>
-                              </w:r>
-                              <w:r>
-                                <w:rPr>
-                                  <w:noProof/>
-                                </w:rPr>
-                                <w:t>11</w:t>
-                              </w:r>
-                              <w:r>
-                                <w:rPr>
-                                  <w:noProof/>
-                                </w:rPr>
-                                <w:fldChar w:fldCharType="end"/>
-                              </w:r>
+                              <w:fldSimple w:instr=" SEQ Abbildung \* ARABIC ">
+                                <w:r>
+                                  <w:rPr>
+                                    <w:noProof/>
+                                  </w:rPr>
+                                  <w:t>11</w:t>
+                                </w:r>
+                              </w:fldSimple>
                               <w:r>
                                 <w:t xml:space="preserve"> - Fehlerbericht von Ruby-Server</w:t>
                               </w:r>
@@ -16541,27 +16398,14 @@
                         <w:r>
                           <w:t xml:space="preserve">Abbildung </w:t>
                         </w:r>
-                        <w:r>
-                          <w:fldChar w:fldCharType="begin"/>
-                        </w:r>
-                        <w:r>
-                          <w:instrText xml:space="preserve"> SEQ Abbildung \* ARABIC </w:instrText>
-                        </w:r>
-                        <w:r>
-                          <w:fldChar w:fldCharType="separate"/>
-                        </w:r>
-                        <w:r>
-                          <w:rPr>
-                            <w:noProof/>
-                          </w:rPr>
-                          <w:t>11</w:t>
-                        </w:r>
-                        <w:r>
-                          <w:rPr>
-                            <w:noProof/>
-                          </w:rPr>
-                          <w:fldChar w:fldCharType="end"/>
-                        </w:r>
+                        <w:fldSimple w:instr=" SEQ Abbildung \* ARABIC ">
+                          <w:r>
+                            <w:rPr>
+                              <w:noProof/>
+                            </w:rPr>
+                            <w:t>11</w:t>
+                          </w:r>
+                        </w:fldSimple>
                         <w:r>
                           <w:t xml:space="preserve"> - Fehlerbericht von Ruby-Server</w:t>
                         </w:r>
@@ -16945,30 +16789,14 @@
       <w:r>
         <w:t xml:space="preserve">Abbildung </w:t>
       </w:r>
-      <w:r>
-        <w:fldChar w:fldCharType="begin"/>
-      </w:r>
-      <w:r>
-        <w:instrText xml:space="preserve"> SEQ A</w:instrText>
-      </w:r>
-      <w:r>
-        <w:instrText xml:space="preserve">bbildung \* ARABIC </w:instrText>
-      </w:r>
-      <w:r>
-        <w:fldChar w:fldCharType="separate"/>
-      </w:r>
-      <w:r>
-        <w:rPr>
-          <w:noProof/>
-        </w:rPr>
-        <w:t>12</w:t>
-      </w:r>
-      <w:r>
-        <w:rPr>
-          <w:noProof/>
-        </w:rPr>
-        <w:fldChar w:fldCharType="end"/>
-      </w:r>
+      <w:fldSimple w:instr=" SEQ Abbildung \* ARABIC ">
+        <w:r>
+          <w:rPr>
+            <w:noProof/>
+          </w:rPr>
+          <w:t>12</w:t>
+        </w:r>
+      </w:fldSimple>
       <w:r>
         <w:t xml:space="preserve"> - </w:t>
       </w:r>
@@ -17511,27 +17339,14 @@
                               <w:r>
                                 <w:t xml:space="preserve">Abbildung </w:t>
                               </w:r>
-                              <w:r>
-                                <w:fldChar w:fldCharType="begin"/>
-                              </w:r>
-                              <w:r>
-                                <w:instrText xml:space="preserve"> SEQ Abbildung \* ARABIC </w:instrText>
-                              </w:r>
-                              <w:r>
-                                <w:fldChar w:fldCharType="separate"/>
-                              </w:r>
-                              <w:r>
-                                <w:rPr>
-                                  <w:noProof/>
-                                </w:rPr>
-                                <w:t>13</w:t>
-                              </w:r>
-                              <w:r>
-                                <w:rPr>
-                                  <w:noProof/>
-                                </w:rPr>
-                                <w:fldChar w:fldCharType="end"/>
-                              </w:r>
+                              <w:fldSimple w:instr=" SEQ Abbildung \* ARABIC ">
+                                <w:r>
+                                  <w:rPr>
+                                    <w:noProof/>
+                                  </w:rPr>
+                                  <w:t>13</w:t>
+                                </w:r>
+                              </w:fldSimple>
                               <w:r>
                                 <w:t xml:space="preserve"> - Interface </w:t>
                               </w:r>
@@ -17580,27 +17395,14 @@
                         <w:r>
                           <w:t xml:space="preserve">Abbildung </w:t>
                         </w:r>
-                        <w:r>
-                          <w:fldChar w:fldCharType="begin"/>
-                        </w:r>
-                        <w:r>
-                          <w:instrText xml:space="preserve"> SEQ Abbildung \* ARABIC </w:instrText>
-                        </w:r>
-                        <w:r>
-                          <w:fldChar w:fldCharType="separate"/>
-                        </w:r>
-                        <w:r>
-                          <w:rPr>
-                            <w:noProof/>
-                          </w:rPr>
-                          <w:t>13</w:t>
-                        </w:r>
-                        <w:r>
-                          <w:rPr>
-                            <w:noProof/>
-                          </w:rPr>
-                          <w:fldChar w:fldCharType="end"/>
-                        </w:r>
+                        <w:fldSimple w:instr=" SEQ Abbildung \* ARABIC ">
+                          <w:r>
+                            <w:rPr>
+                              <w:noProof/>
+                            </w:rPr>
+                            <w:t>13</w:t>
+                          </w:r>
+                        </w:fldSimple>
                         <w:r>
                           <w:t xml:space="preserve"> - Interface </w:t>
                         </w:r>
@@ -17796,27 +17598,14 @@
       <w:r>
         <w:t xml:space="preserve">Abbildung </w:t>
       </w:r>
-      <w:r>
-        <w:fldChar w:fldCharType="begin"/>
-      </w:r>
-      <w:r>
-        <w:instrText xml:space="preserve"> SEQ Abbildung \* ARABIC </w:instrText>
-      </w:r>
-      <w:r>
-        <w:fldChar w:fldCharType="separate"/>
-      </w:r>
-      <w:r>
-        <w:rPr>
-          <w:noProof/>
-        </w:rPr>
-        <w:t>14</w:t>
-      </w:r>
-      <w:r>
-        <w:rPr>
-          <w:noProof/>
-        </w:rPr>
-        <w:fldChar w:fldCharType="end"/>
-      </w:r>
+      <w:fldSimple w:instr=" SEQ Abbildung \* ARABIC ">
+        <w:r>
+          <w:rPr>
+            <w:noProof/>
+          </w:rPr>
+          <w:t>14</w:t>
+        </w:r>
+      </w:fldSimple>
       <w:r>
         <w:t xml:space="preserve"> </w:t>
       </w:r>
@@ -17941,27 +17730,14 @@
       <w:r>
         <w:t xml:space="preserve">Abbildung </w:t>
       </w:r>
-      <w:r>
-        <w:fldChar w:fldCharType="begin"/>
-      </w:r>
-      <w:r>
-        <w:instrText xml:space="preserve"> SEQ Abbildung \* ARABIC </w:instrText>
-      </w:r>
-      <w:r>
-        <w:fldChar w:fldCharType="separate"/>
-      </w:r>
-      <w:r>
-        <w:rPr>
-          <w:noProof/>
-        </w:rPr>
-        <w:t>15</w:t>
-      </w:r>
-      <w:r>
-        <w:rPr>
-          <w:noProof/>
-        </w:rPr>
-        <w:fldChar w:fldCharType="end"/>
-      </w:r>
+      <w:fldSimple w:instr=" SEQ Abbildung \* ARABIC ">
+        <w:r>
+          <w:rPr>
+            <w:noProof/>
+          </w:rPr>
+          <w:t>15</w:t>
+        </w:r>
+      </w:fldSimple>
       <w:r>
         <w:t xml:space="preserve"> - Try Catch Konstrukt (Error Handling)</w:t>
       </w:r>
@@ -18718,27 +18494,14 @@
                                 <w:r>
                                   <w:t xml:space="preserve">Abbildung </w:t>
                                 </w:r>
-                                <w:r>
-                                  <w:fldChar w:fldCharType="begin"/>
-                                </w:r>
-                                <w:r>
-                                  <w:instrText xml:space="preserve"> SEQ Abbildung \* ARABIC </w:instrText>
-                                </w:r>
-                                <w:r>
-                                  <w:fldChar w:fldCharType="separate"/>
-                                </w:r>
-                                <w:r>
-                                  <w:rPr>
-                                    <w:noProof/>
-                                  </w:rPr>
-                                  <w:t>16</w:t>
-                                </w:r>
-                                <w:r>
-                                  <w:rPr>
-                                    <w:noProof/>
-                                  </w:rPr>
-                                  <w:fldChar w:fldCharType="end"/>
-                                </w:r>
+                                <w:fldSimple w:instr=" SEQ Abbildung \* ARABIC ">
+                                  <w:r>
+                                    <w:rPr>
+                                      <w:noProof/>
+                                    </w:rPr>
+                                    <w:t>16</w:t>
+                                  </w:r>
+                                </w:fldSimple>
                                 <w:r>
                                   <w:t xml:space="preserve"> </w:t>
                                 </w:r>
@@ -18861,27 +18624,14 @@
                           <w:r>
                             <w:t xml:space="preserve">Abbildung </w:t>
                           </w:r>
-                          <w:r>
-                            <w:fldChar w:fldCharType="begin"/>
-                          </w:r>
-                          <w:r>
-                            <w:instrText xml:space="preserve"> SEQ Abbildung \* ARABIC </w:instrText>
-                          </w:r>
-                          <w:r>
-                            <w:fldChar w:fldCharType="separate"/>
-                          </w:r>
-                          <w:r>
-                            <w:rPr>
-                              <w:noProof/>
-                            </w:rPr>
-                            <w:t>16</w:t>
-                          </w:r>
-                          <w:r>
-                            <w:rPr>
-                              <w:noProof/>
-                            </w:rPr>
-                            <w:fldChar w:fldCharType="end"/>
-                          </w:r>
+                          <w:fldSimple w:instr=" SEQ Abbildung \* ARABIC ">
+                            <w:r>
+                              <w:rPr>
+                                <w:noProof/>
+                              </w:rPr>
+                              <w:t>16</w:t>
+                            </w:r>
+                          </w:fldSimple>
                           <w:r>
                             <w:t xml:space="preserve"> </w:t>
                           </w:r>
@@ -19215,27 +18965,14 @@
       <w:r>
         <w:t xml:space="preserve">Abbildung </w:t>
       </w:r>
-      <w:r>
-        <w:fldChar w:fldCharType="begin"/>
-      </w:r>
-      <w:r>
-        <w:instrText xml:space="preserve"> SEQ Abbildung \* ARABIC </w:instrText>
-      </w:r>
-      <w:r>
-        <w:fldChar w:fldCharType="separate"/>
-      </w:r>
-      <w:r>
-        <w:rPr>
-          <w:noProof/>
-        </w:rPr>
-        <w:t>17</w:t>
-      </w:r>
-      <w:r>
-        <w:rPr>
-          <w:noProof/>
-        </w:rPr>
-        <w:fldChar w:fldCharType="end"/>
-      </w:r>
+      <w:fldSimple w:instr=" SEQ Abbildung \* ARABIC ">
+        <w:r>
+          <w:rPr>
+            <w:noProof/>
+          </w:rPr>
+          <w:t>17</w:t>
+        </w:r>
+      </w:fldSimple>
       <w:r>
         <w:t xml:space="preserve"> – Klassenstruktur Package </w:t>
       </w:r>
@@ -20201,27 +19938,14 @@
       <w:r>
         <w:t xml:space="preserve">Abbildung </w:t>
       </w:r>
-      <w:r>
-        <w:fldChar w:fldCharType="begin"/>
-      </w:r>
-      <w:r>
-        <w:instrText xml:space="preserve"> SEQ Abbildung \* ARABIC </w:instrText>
-      </w:r>
-      <w:r>
-        <w:fldChar w:fldCharType="separate"/>
-      </w:r>
-      <w:r>
-        <w:rPr>
-          <w:noProof/>
-        </w:rPr>
-        <w:t>18</w:t>
-      </w:r>
-      <w:r>
-        <w:rPr>
-          <w:noProof/>
-        </w:rPr>
-        <w:fldChar w:fldCharType="end"/>
-      </w:r>
+      <w:fldSimple w:instr=" SEQ Abbildung \* ARABIC ">
+        <w:r>
+          <w:rPr>
+            <w:noProof/>
+          </w:rPr>
+          <w:t>18</w:t>
+        </w:r>
+      </w:fldSimple>
       <w:r>
         <w:t xml:space="preserve"> - Klassenstruktur Package </w:t>
       </w:r>
@@ -20374,13 +20098,7 @@
     </w:p>
     <w:p>
       <w:r>
-        <w:t>In einigen Klassen befinden sich Methoden die zum jetzigen Zeitpunkt nicht verwendet werden. Da das Projekt jedoch weiter ausbaufähig ist, wurden diese nicht en</w:t>
-      </w:r>
-      <w:r>
-        <w:t>t</w:t>
-      </w:r>
-      <w:r>
-        <w:t>fernt.</w:t>
+        <w:t>In einigen Klassen befinden sich Methoden die zum jetzigen Zeitpunkt nicht verwendet werden. Da das Projekt jedoch weiter ausbaufähig ist, wurden diese nicht entfernt.</w:t>
       </w:r>
     </w:p>
     <w:p>
@@ -20467,27 +20185,14 @@
       <w:r>
         <w:t xml:space="preserve">Abbildung </w:t>
       </w:r>
-      <w:r>
-        <w:fldChar w:fldCharType="begin"/>
-      </w:r>
-      <w:r>
-        <w:instrText xml:space="preserve"> SEQ Abbildung \* ARABIC </w:instrText>
-      </w:r>
-      <w:r>
-        <w:fldChar w:fldCharType="separate"/>
-      </w:r>
-      <w:r>
-        <w:rPr>
-          <w:noProof/>
-        </w:rPr>
-        <w:t>19</w:t>
-      </w:r>
-      <w:r>
-        <w:rPr>
-          <w:noProof/>
-        </w:rPr>
-        <w:fldChar w:fldCharType="end"/>
-      </w:r>
+      <w:fldSimple w:instr=" SEQ Abbildung \* ARABIC ">
+        <w:r>
+          <w:rPr>
+            <w:noProof/>
+          </w:rPr>
+          <w:t>19</w:t>
+        </w:r>
+      </w:fldSimple>
       <w:r>
         <w:t xml:space="preserve"> - Klassenstruktur Package </w:t>
       </w:r>
@@ -20893,30 +20598,14 @@
       <w:r>
         <w:t xml:space="preserve">Abbildung </w:t>
       </w:r>
-      <w:r>
-        <w:fldChar w:fldCharType="begin"/>
-      </w:r>
-      <w:r>
-        <w:instrText xml:space="preserve"> SE</w:instrText>
-      </w:r>
-      <w:r>
-        <w:instrText xml:space="preserve">Q Abbildung \* ARABIC </w:instrText>
-      </w:r>
-      <w:r>
-        <w:fldChar w:fldCharType="separate"/>
-      </w:r>
-      <w:r>
-        <w:rPr>
-          <w:noProof/>
-        </w:rPr>
-        <w:t>20</w:t>
-      </w:r>
-      <w:r>
-        <w:rPr>
-          <w:noProof/>
-        </w:rPr>
-        <w:fldChar w:fldCharType="end"/>
-      </w:r>
+      <w:fldSimple w:instr=" SEQ Abbildung \* ARABIC ">
+        <w:r>
+          <w:rPr>
+            <w:noProof/>
+          </w:rPr>
+          <w:t>20</w:t>
+        </w:r>
+      </w:fldSimple>
       <w:r>
         <w:t xml:space="preserve"> - Klassenstruktur Package </w:t>
       </w:r>
@@ -21130,27 +20819,14 @@
       <w:r>
         <w:t xml:space="preserve">Abbildung </w:t>
       </w:r>
-      <w:r>
-        <w:fldChar w:fldCharType="begin"/>
-      </w:r>
-      <w:r>
-        <w:instrText xml:space="preserve"> SEQ Abbildung \* ARABIC </w:instrText>
-      </w:r>
-      <w:r>
-        <w:fldChar w:fldCharType="separate"/>
-      </w:r>
-      <w:r>
-        <w:rPr>
-          <w:noProof/>
-        </w:rPr>
-        <w:t>21</w:t>
-      </w:r>
-      <w:r>
-        <w:rPr>
-          <w:noProof/>
-        </w:rPr>
-        <w:fldChar w:fldCharType="end"/>
-      </w:r>
+      <w:fldSimple w:instr=" SEQ Abbildung \* ARABIC ">
+        <w:r>
+          <w:rPr>
+            <w:noProof/>
+          </w:rPr>
+          <w:t>21</w:t>
+        </w:r>
+      </w:fldSimple>
       <w:r>
         <w:t xml:space="preserve"> - Klassenstruktur Package </w:t>
       </w:r>
@@ -21362,14 +21038,30 @@
       <w:r>
         <w:t xml:space="preserve">Abbildung </w:t>
       </w:r>
-      <w:fldSimple w:instr=" SEQ Abbildung \* ARABIC ">
-        <w:r>
-          <w:rPr>
-            <w:noProof/>
-          </w:rPr>
-          <w:t>24</w:t>
-        </w:r>
-      </w:fldSimple>
+      <w:r>
+        <w:fldChar w:fldCharType="begin"/>
+      </w:r>
+      <w:r>
+        <w:instrText xml:space="preserve"> SEQ </w:instrText>
+      </w:r>
+      <w:r>
+        <w:instrText xml:space="preserve">Abbildung \* ARABIC </w:instrText>
+      </w:r>
+      <w:r>
+        <w:fldChar w:fldCharType="separate"/>
+      </w:r>
+      <w:r>
+        <w:rPr>
+          <w:noProof/>
+        </w:rPr>
+        <w:t>24</w:t>
+      </w:r>
+      <w:r>
+        <w:rPr>
+          <w:noProof/>
+        </w:rPr>
+        <w:fldChar w:fldCharType="end"/>
+      </w:r>
       <w:r>
         <w:t xml:space="preserve"> - Klassenstruktur </w:t>
       </w:r>
@@ -21451,64 +21143,54 @@
     </w:p>
     <w:p>
       <w:pPr>
+        <w:pStyle w:val="berschrift2"/>
+      </w:pPr>
+      <w:bookmarkStart w:id="108" w:name="_Toc293321570"/>
+      <w:r>
+        <w:t>Services</w:t>
+      </w:r>
+      <w:bookmarkEnd w:id="108"/>
+    </w:p>
+    <w:p>
+      <w:pPr>
         <w:pStyle w:val="berschrift3"/>
       </w:pPr>
-      <w:bookmarkStart w:id="108" w:name="_Toc293321581"/>
-      <w:r>
-        <w:t>Interaktionen innerhalb Package (falls sinnvoll)</w:t>
-      </w:r>
-      <w:bookmarkEnd w:id="108"/>
-    </w:p>
-    <w:p>
-      <w:pPr>
-        <w:pStyle w:val="berschrift2"/>
-      </w:pPr>
-      <w:bookmarkStart w:id="109" w:name="_Toc293321570"/>
-      <w:r>
-        <w:t>Services</w:t>
+      <w:bookmarkStart w:id="109" w:name="_Toc293321571"/>
+      <w:r>
+        <w:t>Beschreibung</w:t>
       </w:r>
       <w:bookmarkEnd w:id="109"/>
     </w:p>
     <w:p>
+      <w:bookmarkStart w:id="110" w:name="_Toc293321572"/>
+      <w:r>
+        <w:t>Das Package „</w:t>
+      </w:r>
+      <w:proofErr w:type="spellStart"/>
+      <w:r>
+        <w:t>services</w:t>
+      </w:r>
+      <w:proofErr w:type="spellEnd"/>
+      <w:r>
+        <w:t>“ sorgt dafür, dass die Daten zwischen Server und Client synchronisiert werden. So ist sind die Services dafür verantwortlich, die Daten aus der Datenbank zu lesen, diese mithilfe des Packages „</w:t>
+      </w:r>
+      <w:proofErr w:type="spellStart"/>
+      <w:r>
+        <w:t>network</w:t>
+      </w:r>
+      <w:proofErr w:type="spellEnd"/>
+      <w:r>
+        <w:t>“ zu übertragen, und schlussendlich die empfangenen Daten wieder in die Datenbank zu schreiben.</w:t>
+      </w:r>
+    </w:p>
+    <w:p>
       <w:pPr>
         <w:pStyle w:val="berschrift3"/>
       </w:pPr>
-      <w:bookmarkStart w:id="110" w:name="_Toc293321571"/>
-      <w:r>
-        <w:t>Beschreibung</w:t>
+      <w:r>
+        <w:t>Klassenstruktur</w:t>
       </w:r>
       <w:bookmarkEnd w:id="110"/>
-    </w:p>
-    <w:p>
-      <w:bookmarkStart w:id="111" w:name="_Toc293321572"/>
-      <w:r>
-        <w:t>Das Package „</w:t>
-      </w:r>
-      <w:proofErr w:type="spellStart"/>
-      <w:r>
-        <w:t>services</w:t>
-      </w:r>
-      <w:proofErr w:type="spellEnd"/>
-      <w:r>
-        <w:t>“ sorgt dafür, dass die Daten zwischen Server und Client synchronisiert werden. So ist sind die Services dafür verantwortlich, die Daten aus der Datenbank zu lesen, diese mithilfe des Packages „</w:t>
-      </w:r>
-      <w:proofErr w:type="spellStart"/>
-      <w:r>
-        <w:t>network</w:t>
-      </w:r>
-      <w:proofErr w:type="spellEnd"/>
-      <w:r>
-        <w:t>“ zu übertragen, und schlussendlich die empfangenen Daten wieder in die Datenbank zu schreiben.</w:t>
-      </w:r>
-    </w:p>
-    <w:p>
-      <w:pPr>
-        <w:pStyle w:val="berschrift3"/>
-      </w:pPr>
-      <w:r>
-        <w:t>Klassenstruktur</w:t>
-      </w:r>
-      <w:bookmarkEnd w:id="111"/>
     </w:p>
     <w:p>
       <w:pPr>
@@ -21574,197 +21256,184 @@
       <w:pPr>
         <w:pStyle w:val="Beschriftung"/>
       </w:pPr>
-      <w:bookmarkStart w:id="112" w:name="_Toc293247008"/>
-      <w:bookmarkStart w:id="113" w:name="_Toc293321653"/>
+      <w:bookmarkStart w:id="111" w:name="_Toc293247008"/>
+      <w:bookmarkStart w:id="112" w:name="_Toc293321653"/>
       <w:r>
         <w:t xml:space="preserve">Abbildung </w:t>
       </w:r>
+      <w:fldSimple w:instr=" SEQ Abbildung \* ARABIC ">
+        <w:r>
+          <w:rPr>
+            <w:noProof/>
+          </w:rPr>
+          <w:t>22</w:t>
+        </w:r>
+      </w:fldSimple>
+      <w:r>
+        <w:t xml:space="preserve"> - Klassenstruktur Package </w:t>
+      </w:r>
+      <w:proofErr w:type="spellStart"/>
+      <w:r>
+        <w:t>services</w:t>
+      </w:r>
+      <w:bookmarkEnd w:id="111"/>
+      <w:bookmarkEnd w:id="112"/>
+      <w:proofErr w:type="spellEnd"/>
+    </w:p>
+    <w:p>
+      <w:r>
+        <w:t xml:space="preserve">Was in diesem Bild sofort auffällt, ist die zyklische Abhängigkeit zwischen der Klasse </w:t>
+      </w:r>
+      <w:proofErr w:type="spellStart"/>
+      <w:r>
+        <w:t>SynchronizationService</w:t>
+      </w:r>
+      <w:proofErr w:type="spellEnd"/>
+      <w:r>
+        <w:t xml:space="preserve"> (weiter Service genannt) und </w:t>
+      </w:r>
+      <w:proofErr w:type="spellStart"/>
+      <w:r>
+        <w:t>SynchronizationServiceTask</w:t>
+      </w:r>
+      <w:proofErr w:type="spellEnd"/>
+      <w:r>
+        <w:t xml:space="preserve"> (weiter </w:t>
+      </w:r>
+      <w:proofErr w:type="spellStart"/>
+      <w:r>
+        <w:t>ServiceTask</w:t>
+      </w:r>
+      <w:proofErr w:type="spellEnd"/>
+      <w:r>
+        <w:t xml:space="preserve"> genannt). Während der Grund für die Abhängigkeit nach unten trivial ist (Service erstellt </w:t>
+      </w:r>
+      <w:proofErr w:type="spellStart"/>
+      <w:r>
+        <w:t>ServiceTask</w:t>
+      </w:r>
+      <w:proofErr w:type="spellEnd"/>
+      <w:r>
+        <w:t xml:space="preserve">), braucht es für die Abhängigkeit nach oben eine Erklärung: Der </w:t>
+      </w:r>
+      <w:proofErr w:type="spellStart"/>
+      <w:r>
+        <w:t>ServiceTask</w:t>
+      </w:r>
+      <w:proofErr w:type="spellEnd"/>
+      <w:r>
+        <w:t xml:space="preserve"> muss bei jeder Iteration die Konfiguration neu laden, damit die richtigen Daten übertragen werden. Da für das Laden der Konfiguration dem </w:t>
+      </w:r>
+      <w:proofErr w:type="spellStart"/>
+      <w:r>
+        <w:t>ServiceTask</w:t>
+      </w:r>
+      <w:proofErr w:type="spellEnd"/>
+      <w:r>
+        <w:t xml:space="preserve"> die Berechtigung fehlt (</w:t>
+      </w:r>
+      <w:proofErr w:type="spellStart"/>
+      <w:r>
+        <w:t>Andorid</w:t>
+      </w:r>
+      <w:proofErr w:type="spellEnd"/>
+      <w:r>
+        <w:t xml:space="preserve"> spezifisch), muss die Konfiguration über den Service geladen werden.</w:t>
+      </w:r>
+    </w:p>
+    <w:p>
+      <w:r>
+        <w:t xml:space="preserve">Diese zyklische Abhängigkeit ist von aussen betrachtet aber gar nicht relevant, da der </w:t>
+      </w:r>
+      <w:proofErr w:type="spellStart"/>
+      <w:r>
+        <w:t>SynchronizationService</w:t>
+      </w:r>
+      <w:proofErr w:type="spellEnd"/>
+      <w:r>
+        <w:t xml:space="preserve"> die einzige Exportklasse in diesem Package darstellt.</w:t>
+      </w:r>
+    </w:p>
+    <w:p>
+      <w:pPr>
+        <w:pStyle w:val="berschrift3"/>
+      </w:pPr>
+      <w:bookmarkStart w:id="113" w:name="_Toc293321573"/>
+      <w:r>
+        <w:t>Architekturkonzepte für Package (falls vorhanden)</w:t>
+      </w:r>
+      <w:bookmarkEnd w:id="113"/>
+    </w:p>
+    <w:p>
+      <w:r>
+        <w:t>&lt;• Umsetzung der generellen Architekturkonzepte</w:t>
+      </w:r>
+    </w:p>
+    <w:p>
+      <w:r>
+        <w:t>• Spezifische Architekturkonzepte für Package&gt;</w:t>
+      </w:r>
+    </w:p>
+    <w:p>
+      <w:pPr>
+        <w:pStyle w:val="berschrift4"/>
+      </w:pPr>
+      <w:proofErr w:type="spellStart"/>
+      <w:r>
+        <w:t>Synchronizer</w:t>
+      </w:r>
+      <w:proofErr w:type="spellEnd"/>
+    </w:p>
+    <w:p>
+      <w:r>
+        <w:t xml:space="preserve">Die Interfaces beruhen auf dem Konzept des Polymorphismus welches in Kapitel </w:t>
+      </w:r>
       <w:r>
         <w:fldChar w:fldCharType="begin"/>
       </w:r>
       <w:r>
-        <w:instrText xml:space="preserve"> SEQ Abbildung \* ARABIC </w:instrText>
+        <w:instrText xml:space="preserve"> REF _Ref293393174 \r \h </w:instrText>
       </w:r>
       <w:r>
         <w:fldChar w:fldCharType="separate"/>
       </w:r>
       <w:r>
-        <w:rPr>
-          <w:noProof/>
-        </w:rPr>
-        <w:t>22</w:t>
-      </w:r>
-      <w:r>
-        <w:rPr>
-          <w:noProof/>
-        </w:rPr>
+        <w:t>3.6.2.1.3</w:t>
+      </w:r>
+      <w:r>
         <w:fldChar w:fldCharType="end"/>
       </w:r>
       <w:r>
-        <w:t xml:space="preserve"> - Klassenstruktur Package </w:t>
-      </w:r>
-      <w:proofErr w:type="spellStart"/>
-      <w:r>
-        <w:t>services</w:t>
-      </w:r>
-      <w:bookmarkEnd w:id="112"/>
-      <w:bookmarkEnd w:id="113"/>
-      <w:proofErr w:type="spellEnd"/>
-    </w:p>
-    <w:p>
-      <w:r>
-        <w:t xml:space="preserve">Was in diesem Bild sofort auffällt, ist die zyklische Abhängigkeit zwischen der Klasse </w:t>
-      </w:r>
-      <w:proofErr w:type="spellStart"/>
-      <w:r>
-        <w:t>SynchronizationService</w:t>
-      </w:r>
-      <w:proofErr w:type="spellEnd"/>
-      <w:r>
-        <w:t xml:space="preserve"> (weiter Service genannt) und </w:t>
-      </w:r>
-      <w:proofErr w:type="spellStart"/>
-      <w:r>
-        <w:t>SynchronizationServiceTask</w:t>
-      </w:r>
-      <w:proofErr w:type="spellEnd"/>
-      <w:r>
-        <w:t xml:space="preserve"> (weiter </w:t>
-      </w:r>
-      <w:proofErr w:type="spellStart"/>
-      <w:r>
-        <w:t>ServiceTask</w:t>
-      </w:r>
-      <w:proofErr w:type="spellEnd"/>
-      <w:r>
-        <w:t xml:space="preserve"> genannt). Während der Grund für die Abhängigkeit nach unten trivial ist (Service erstellt </w:t>
-      </w:r>
-      <w:proofErr w:type="spellStart"/>
-      <w:r>
-        <w:t>ServiceTask</w:t>
-      </w:r>
-      <w:proofErr w:type="spellEnd"/>
-      <w:r>
-        <w:t xml:space="preserve">), braucht es für die Abhängigkeit nach oben eine Erklärung: Der </w:t>
-      </w:r>
-      <w:proofErr w:type="spellStart"/>
-      <w:r>
-        <w:t>ServiceTask</w:t>
-      </w:r>
-      <w:proofErr w:type="spellEnd"/>
-      <w:r>
-        <w:t xml:space="preserve"> muss bei jeder Iteration die Konfiguration neu laden, damit die richtigen Daten übertragen werden. Da für das Laden der Konfiguration dem </w:t>
-      </w:r>
-      <w:proofErr w:type="spellStart"/>
-      <w:r>
-        <w:t>ServiceTask</w:t>
-      </w:r>
-      <w:proofErr w:type="spellEnd"/>
-      <w:r>
-        <w:t xml:space="preserve"> die Berechtigung fehlt (</w:t>
-      </w:r>
-      <w:proofErr w:type="spellStart"/>
-      <w:r>
-        <w:t>Andorid</w:t>
-      </w:r>
-      <w:proofErr w:type="spellEnd"/>
-      <w:r>
-        <w:t xml:space="preserve"> spezifisch), muss die Konfiguration über den Service geladen werden.</w:t>
-      </w:r>
-    </w:p>
-    <w:p>
-      <w:r>
-        <w:t xml:space="preserve">Diese zyklische Abhängigkeit ist von aussen betrachtet aber gar nicht relevant, da der </w:t>
-      </w:r>
-      <w:proofErr w:type="spellStart"/>
-      <w:r>
-        <w:t>SynchronizationService</w:t>
-      </w:r>
-      <w:proofErr w:type="spellEnd"/>
-      <w:r>
-        <w:t xml:space="preserve"> die einzige Exportklasse in diesem Package darstellt.</w:t>
+        <w:t xml:space="preserve"> </w:t>
+      </w:r>
+      <w:r>
+        <w:fldChar w:fldCharType="begin"/>
+      </w:r>
+      <w:r>
+        <w:instrText xml:space="preserve"> REF _Ref293393174 \h </w:instrText>
+      </w:r>
+      <w:r>
+        <w:fldChar w:fldCharType="separate"/>
+      </w:r>
+      <w:r>
+        <w:t>Polymorphismus</w:t>
+      </w:r>
+      <w:r>
+        <w:fldChar w:fldCharType="end"/>
+      </w:r>
+      <w:r>
+        <w:t xml:space="preserve"> genauer erklärt wird.</w:t>
       </w:r>
     </w:p>
     <w:p>
       <w:pPr>
         <w:pStyle w:val="berschrift3"/>
       </w:pPr>
-      <w:bookmarkStart w:id="114" w:name="_Toc293321573"/>
-      <w:r>
-        <w:t>Architekturkonzepte für Package (falls vorhanden)</w:t>
+      <w:bookmarkStart w:id="114" w:name="_Toc293321574"/>
+      <w:r>
+        <w:t>Klassenspezifikationen</w:t>
       </w:r>
       <w:bookmarkEnd w:id="114"/>
-    </w:p>
-    <w:p>
-      <w:r>
-        <w:t>&lt;• Umsetzung der generellen Architekturkonzepte</w:t>
-      </w:r>
-    </w:p>
-    <w:p>
-      <w:r>
-        <w:t>• Spezifische Architekturkonzepte für Package&gt;</w:t>
-      </w:r>
-    </w:p>
-    <w:p>
-      <w:pPr>
-        <w:pStyle w:val="berschrift4"/>
-      </w:pPr>
-      <w:proofErr w:type="spellStart"/>
-      <w:r>
-        <w:t>Synchronizer</w:t>
-      </w:r>
-      <w:proofErr w:type="spellEnd"/>
-    </w:p>
-    <w:p>
-      <w:r>
-        <w:t xml:space="preserve">Die Interfaces beruhen auf dem Konzept des Polymorphismus welches in Kapitel </w:t>
-      </w:r>
-      <w:r>
-        <w:fldChar w:fldCharType="begin"/>
-      </w:r>
-      <w:r>
-        <w:instrText xml:space="preserve"> REF _Ref293393174 \r \h </w:instrText>
-      </w:r>
-      <w:r>
-        <w:fldChar w:fldCharType="separate"/>
-      </w:r>
-      <w:r>
-        <w:t>3.6.2.1.3</w:t>
-      </w:r>
-      <w:r>
-        <w:fldChar w:fldCharType="end"/>
-      </w:r>
-      <w:r>
-        <w:t xml:space="preserve"> </w:t>
-      </w:r>
-      <w:r>
-        <w:fldChar w:fldCharType="begin"/>
-      </w:r>
-      <w:r>
-        <w:instrText xml:space="preserve"> REF _Ref293393174 \h </w:instrText>
-      </w:r>
-      <w:r>
-        <w:fldChar w:fldCharType="separate"/>
-      </w:r>
-      <w:r>
-        <w:t>Polymorphismus</w:t>
-      </w:r>
-      <w:r>
-        <w:fldChar w:fldCharType="end"/>
-      </w:r>
-      <w:r>
-        <w:t xml:space="preserve"> genauer erklärt wird.</w:t>
-      </w:r>
-    </w:p>
-    <w:p>
-      <w:pPr>
-        <w:pStyle w:val="berschrift3"/>
-      </w:pPr>
-      <w:bookmarkStart w:id="115" w:name="_Toc293321574"/>
-      <w:r>
-        <w:t>Klassenspezifikationen</w:t>
-      </w:r>
-      <w:bookmarkEnd w:id="115"/>
     </w:p>
     <w:p>
       <w:r>
@@ -21937,10 +21606,12 @@
       <w:pPr>
         <w:pStyle w:val="berschrift4"/>
       </w:pPr>
+      <w:bookmarkStart w:id="115" w:name="_Ref293401963"/>
       <w:proofErr w:type="spellStart"/>
       <w:r>
         <w:t>CustomerSynchronizer</w:t>
       </w:r>
+      <w:bookmarkEnd w:id="115"/>
       <w:proofErr w:type="spellEnd"/>
     </w:p>
     <w:p>
@@ -22401,16 +22072,135 @@
       <w:pPr>
         <w:pStyle w:val="berschrift3"/>
       </w:pPr>
-      <w:bookmarkStart w:id="116" w:name="_Toc293321575"/>
       <w:r>
         <w:lastRenderedPageBreak/>
         <w:t>Interaktionen innerhalb Package</w:t>
       </w:r>
+    </w:p>
+    <w:p>
+      <w:pPr>
+        <w:pStyle w:val="berschrift4"/>
+      </w:pPr>
+      <w:bookmarkStart w:id="116" w:name="_Ref293402180"/>
+      <w:r>
+        <w:t>Übersicht Synchronisation</w:t>
+      </w:r>
       <w:bookmarkEnd w:id="116"/>
     </w:p>
     <w:p>
+      <w:r>
+        <w:t xml:space="preserve">Die folgende  </w:t>
+      </w:r>
+      <w:r>
+        <w:fldChar w:fldCharType="begin"/>
+      </w:r>
+      <w:r>
+        <w:instrText xml:space="preserve"> REF _Ref293401853 \h </w:instrText>
+      </w:r>
+      <w:r>
+        <w:fldChar w:fldCharType="separate"/>
+      </w:r>
+      <w:r>
+        <w:t xml:space="preserve">Abbildung </w:t>
+      </w:r>
+      <w:r>
+        <w:rPr>
+          <w:noProof/>
+        </w:rPr>
+        <w:t>22</w:t>
+      </w:r>
+      <w:r>
+        <w:t xml:space="preserve"> - </w:t>
+      </w:r>
+      <w:r>
+        <w:t>I</w:t>
+      </w:r>
+      <w:r>
+        <w:t>nteraktionsdiagramm Synchronisation</w:t>
+      </w:r>
+      <w:r>
+        <w:fldChar w:fldCharType="end"/>
+      </w:r>
+      <w:r>
+        <w:t xml:space="preserve"> </w:t>
+      </w:r>
+      <w:r>
+        <w:t xml:space="preserve">zeigt eine Übersicht über den Synchronisationsprozess. In einem ersten Schritt wird ein </w:t>
+      </w:r>
+      <w:proofErr w:type="spellStart"/>
+      <w:r>
+        <w:t>SynchronizationServiceTask</w:t>
+      </w:r>
+      <w:proofErr w:type="spellEnd"/>
+      <w:r>
+        <w:t xml:space="preserve"> erstellt, welcher für das Starten der zu synchronisierenden Klassen zuständig ist. Anschliessend wird ein </w:t>
+      </w:r>
+      <w:proofErr w:type="spellStart"/>
+      <w:r>
+        <w:t>Timer</w:t>
+      </w:r>
+      <w:proofErr w:type="spellEnd"/>
+      <w:r>
+        <w:t xml:space="preserve"> erzeugt, der periodisch alle 30 Sekunden die Methode </w:t>
+      </w:r>
+      <w:proofErr w:type="spellStart"/>
+      <w:r>
+        <w:t>run</w:t>
+      </w:r>
+      <w:proofErr w:type="spellEnd"/>
+      <w:r>
+        <w:t xml:space="preserve">() des </w:t>
+      </w:r>
+      <w:proofErr w:type="spellStart"/>
+      <w:r>
+        <w:t>ServiceTasks</w:t>
+      </w:r>
+      <w:proofErr w:type="spellEnd"/>
+      <w:r>
+        <w:t xml:space="preserve"> aufruft. In einer Schleife werden für die Klassen „</w:t>
+      </w:r>
+      <w:proofErr w:type="spellStart"/>
+      <w:r>
+        <w:t>CustomerSynchronizer</w:t>
+      </w:r>
+      <w:proofErr w:type="spellEnd"/>
+      <w:r>
+        <w:t>“</w:t>
+      </w:r>
+      <w:proofErr w:type="gramStart"/>
+      <w:r>
+        <w:t>,“</w:t>
+      </w:r>
+      <w:proofErr w:type="spellStart"/>
+      <w:proofErr w:type="gramEnd"/>
+      <w:r>
+        <w:t>TimeEntrySynchronizer</w:t>
+      </w:r>
+      <w:proofErr w:type="spellEnd"/>
+      <w:r>
+        <w:t>“ sowie „</w:t>
+      </w:r>
+      <w:proofErr w:type="spellStart"/>
+      <w:r>
+        <w:t>TimeEntryTypeSynchronizer</w:t>
+      </w:r>
+      <w:proofErr w:type="spellEnd"/>
+      <w:r>
+        <w:t xml:space="preserve">“ die Methode </w:t>
+      </w:r>
+      <w:proofErr w:type="spellStart"/>
+      <w:r>
+        <w:t>synchronize</w:t>
+      </w:r>
+      <w:proofErr w:type="spellEnd"/>
+      <w:r>
+        <w:t>() aufgerufen, die für die komplette Synchronisation verantwortlich ist.</w:t>
+      </w:r>
+    </w:p>
+    <w:p>
       <w:pPr>
         <w:keepNext/>
+        <w:jc w:val="both"/>
       </w:pPr>
       <w:r>
         <w:rPr>
@@ -22418,10 +22208,10 @@
           <w:lang w:eastAsia="de-CH"/>
         </w:rPr>
         <w:drawing>
-          <wp:inline distT="0" distB="0" distL="0" distR="0" wp14:anchorId="49224103" wp14:editId="4224EE94">
-            <wp:extent cx="8161638" cy="5634619"/>
-            <wp:effectExtent l="6032" t="0" r="0" b="0"/>
-            <wp:docPr id="45" name="Grafik 45"/>
+          <wp:inline distT="0" distB="0" distL="0" distR="0" wp14:anchorId="304FAED5" wp14:editId="7BF2EAA8">
+            <wp:extent cx="5760720" cy="5137222"/>
+            <wp:effectExtent l="0" t="0" r="0" b="6350"/>
+            <wp:docPr id="37" name="Grafik 37"/>
             <wp:cNvGraphicFramePr>
               <a:graphicFrameLocks xmlns:a="http://schemas.openxmlformats.org/drawingml/2006/main" noChangeAspect="1"/>
             </wp:cNvGraphicFramePr>
@@ -22429,13 +22219,13 @@
               <a:graphicData uri="http://schemas.openxmlformats.org/drawingml/2006/picture">
                 <pic:pic xmlns:pic="http://schemas.openxmlformats.org/drawingml/2006/picture">
                   <pic:nvPicPr>
-                    <pic:cNvPr id="0" name="Picture 2"/>
+                    <pic:cNvPr id="0" name="Picture 4"/>
                     <pic:cNvPicPr>
                       <a:picLocks noChangeAspect="1" noChangeArrowheads="1"/>
                     </pic:cNvPicPr>
                   </pic:nvPicPr>
                   <pic:blipFill>
-                    <a:blip r:embed="rId51" cstate="print">
+                    <a:blip r:embed="rId51">
                       <a:extLst>
                         <a:ext uri="{28A0092B-C50C-407E-A947-70E740481C1C}">
                           <a14:useLocalDpi xmlns:a14="http://schemas.microsoft.com/office/drawing/2010/main" val="0"/>
@@ -22448,9 +22238,9 @@
                     </a:stretch>
                   </pic:blipFill>
                   <pic:spPr bwMode="auto">
-                    <a:xfrm rot="16200000">
+                    <a:xfrm>
                       <a:off x="0" y="0"/>
-                      <a:ext cx="8164655" cy="5636702"/>
+                      <a:ext cx="5760720" cy="5137222"/>
                     </a:xfrm>
                     <a:prstGeom prst="rect">
                       <a:avLst/>
@@ -22471,7 +22261,7 @@
       <w:pPr>
         <w:pStyle w:val="Beschriftung"/>
       </w:pPr>
-      <w:bookmarkStart w:id="117" w:name="_Toc293321654"/>
+      <w:bookmarkStart w:id="117" w:name="_Ref293401853"/>
       <w:r>
         <w:t xml:space="preserve">Abbildung </w:t>
       </w:r>
@@ -22488,7 +22278,7 @@
         <w:rPr>
           <w:noProof/>
         </w:rPr>
-        <w:t>23</w:t>
+        <w:t>22</w:t>
       </w:r>
       <w:r>
         <w:rPr>
@@ -22501,114 +22291,50 @@
       </w:r>
       <w:bookmarkEnd w:id="117"/>
     </w:p>
-    <w:p/>
-    <w:p>
-      <w:pPr>
-        <w:pStyle w:val="berschrift2"/>
-      </w:pPr>
-      <w:bookmarkStart w:id="118" w:name="_Toc293321582"/>
-      <w:proofErr w:type="spellStart"/>
+    <w:p>
+      <w:pPr>
+        <w:rPr>
+          <w:color w:val="365F91" w:themeColor="accent1" w:themeShade="BF"/>
+          <w:spacing w:val="10"/>
+          <w:sz w:val="22"/>
+          <w:szCs w:val="22"/>
+        </w:rPr>
+      </w:pPr>
+      <w:r>
+        <w:br w:type="page"/>
+      </w:r>
+    </w:p>
+    <w:p>
+      <w:pPr>
+        <w:pStyle w:val="berschrift4"/>
+      </w:pPr>
+      <w:bookmarkStart w:id="118" w:name="_Ref293402000"/>
       <w:r>
         <w:lastRenderedPageBreak/>
-        <w:t>Activities</w:t>
+        <w:t>Synchronisation von Kunden</w:t>
       </w:r>
       <w:bookmarkEnd w:id="118"/>
-      <w:proofErr w:type="spellEnd"/>
-    </w:p>
-    <w:p>
-      <w:pPr>
-        <w:pStyle w:val="berschrift3"/>
-      </w:pPr>
-      <w:bookmarkStart w:id="119" w:name="_Toc293321583"/>
-      <w:r>
-        <w:t>Beschreibung</w:t>
-      </w:r>
-      <w:bookmarkEnd w:id="119"/>
-    </w:p>
-    <w:p>
-      <w:r>
-        <w:t>Das Package „</w:t>
-      </w:r>
-      <w:proofErr w:type="spellStart"/>
-      <w:r>
-        <w:t>activities</w:t>
-      </w:r>
-      <w:proofErr w:type="spellEnd"/>
-      <w:r>
-        <w:t xml:space="preserve">“ stellt die oberste Schicht und somit die Schnittstelle zum Benutzer dar. </w:t>
-      </w:r>
-      <w:r>
-        <w:t xml:space="preserve">Die </w:t>
-      </w:r>
-      <w:r>
-        <w:t>„</w:t>
-      </w:r>
-      <w:proofErr w:type="spellStart"/>
-      <w:r>
-        <w:t>a</w:t>
-      </w:r>
-      <w:r>
-        <w:t>ctivities</w:t>
-      </w:r>
-      <w:proofErr w:type="spellEnd"/>
-      <w:r>
-        <w:t>“</w:t>
-      </w:r>
-      <w:r>
-        <w:t xml:space="preserve"> nehmen die Benutzerbefehle entgegen und leiten diese an die unteren Schichten weiter. </w:t>
-      </w:r>
-      <w:r>
-        <w:t xml:space="preserve">Sie bearbeiten die </w:t>
-      </w:r>
-      <w:r>
-        <w:t>„</w:t>
-      </w:r>
-      <w:proofErr w:type="spellStart"/>
-      <w:r>
-        <w:t>m</w:t>
-      </w:r>
-      <w:r>
-        <w:t>odels</w:t>
-      </w:r>
-      <w:proofErr w:type="spellEnd"/>
-      <w:r>
-        <w:t>“</w:t>
-      </w:r>
-      <w:r>
-        <w:t xml:space="preserve"> und star</w:t>
-      </w:r>
-      <w:r>
-        <w:t xml:space="preserve">ten die verschiedenen </w:t>
-      </w:r>
-      <w:r>
-        <w:t>„</w:t>
-      </w:r>
-      <w:proofErr w:type="spellStart"/>
-      <w:r>
-        <w:t>s</w:t>
-      </w:r>
-      <w:r>
-        <w:t>ervices</w:t>
-      </w:r>
-      <w:proofErr w:type="spellEnd"/>
-      <w:r>
-        <w:t>“</w:t>
-      </w:r>
-      <w:r>
-        <w:t>.</w:t>
-      </w:r>
-      <w:bookmarkStart w:id="120" w:name="_GoBack"/>
-      <w:bookmarkEnd w:id="120"/>
-    </w:p>
-    <w:p>
-      <w:pPr>
-        <w:pStyle w:val="berschrift3"/>
-      </w:pPr>
-      <w:bookmarkStart w:id="121" w:name="_Toc293321584"/>
-      <w:r>
-        <w:t>Klassenstruktur</w:t>
-      </w:r>
-      <w:bookmarkEnd w:id="121"/>
+    </w:p>
+    <w:p>
+      <w:r>
+        <w:t xml:space="preserve">Beim Abgleichen von Kundendaten werden beim Aufruf der Methode </w:t>
+      </w:r>
+      <w:proofErr w:type="spellStart"/>
+      <w:r>
+        <w:t>synchronize</w:t>
+      </w:r>
+      <w:proofErr w:type="spellEnd"/>
+      <w:r>
+        <w:t xml:space="preserve">() zuerst die benötigten Hilfsklassen instanziiert, welche für das Auslesen der Datenbank sowie für das Übertragen notwendig sind. Sobald diese Schritte durchgeführt wurden, werden die lokalen Kundendatensätze mit den Datensätzen auf dem Server verglichen. Falls neue Kundendaten auf dem Server vorhanden sind, wird die Liste mit den geänderten Kunden angepasst.  Abschliessend werden die aktualisierten Kundendatensätze mittels der Methode </w:t>
+      </w:r>
+      <w:proofErr w:type="spellStart"/>
+      <w:r>
+        <w:t>processCustomer</w:t>
+      </w:r>
+      <w:proofErr w:type="spellEnd"/>
+      <w:r>
+        <w:t xml:space="preserve">() in der Datenbank mutiert, entfernt oder erstellt. </w:t>
+      </w:r>
     </w:p>
     <w:p>
       <w:pPr>
@@ -22619,6 +22345,425 @@
           <w:noProof/>
           <w:lang w:eastAsia="de-CH"/>
         </w:rPr>
+        <w:drawing>
+          <wp:inline distT="0" distB="0" distL="0" distR="0" wp14:anchorId="31212199" wp14:editId="5F12BA14">
+            <wp:extent cx="5883215" cy="4175185"/>
+            <wp:effectExtent l="0" t="0" r="3810" b="0"/>
+            <wp:docPr id="38" name="Grafik 38"/>
+            <wp:cNvGraphicFramePr>
+              <a:graphicFrameLocks xmlns:a="http://schemas.openxmlformats.org/drawingml/2006/main" noChangeAspect="1"/>
+            </wp:cNvGraphicFramePr>
+            <a:graphic xmlns:a="http://schemas.openxmlformats.org/drawingml/2006/main">
+              <a:graphicData uri="http://schemas.openxmlformats.org/drawingml/2006/picture">
+                <pic:pic xmlns:pic="http://schemas.openxmlformats.org/drawingml/2006/picture">
+                  <pic:nvPicPr>
+                    <pic:cNvPr id="0" name="Picture 5"/>
+                    <pic:cNvPicPr>
+                      <a:picLocks noChangeAspect="1" noChangeArrowheads="1"/>
+                    </pic:cNvPicPr>
+                  </pic:nvPicPr>
+                  <pic:blipFill>
+                    <a:blip r:embed="rId52">
+                      <a:extLst>
+                        <a:ext uri="{28A0092B-C50C-407E-A947-70E740481C1C}">
+                          <a14:useLocalDpi xmlns:a14="http://schemas.microsoft.com/office/drawing/2010/main" val="0"/>
+                        </a:ext>
+                      </a:extLst>
+                    </a:blip>
+                    <a:srcRect/>
+                    <a:stretch>
+                      <a:fillRect/>
+                    </a:stretch>
+                  </pic:blipFill>
+                  <pic:spPr bwMode="auto">
+                    <a:xfrm>
+                      <a:off x="0" y="0"/>
+                      <a:ext cx="5886500" cy="4177516"/>
+                    </a:xfrm>
+                    <a:prstGeom prst="rect">
+                      <a:avLst/>
+                    </a:prstGeom>
+                    <a:noFill/>
+                    <a:ln>
+                      <a:noFill/>
+                    </a:ln>
+                  </pic:spPr>
+                </pic:pic>
+              </a:graphicData>
+            </a:graphic>
+          </wp:inline>
+        </w:drawing>
+      </w:r>
+    </w:p>
+    <w:p>
+      <w:pPr>
+        <w:pStyle w:val="Beschriftung"/>
+      </w:pPr>
+      <w:r>
+        <w:t xml:space="preserve">Abbildung </w:t>
+      </w:r>
+      <w:r>
+        <w:fldChar w:fldCharType="begin"/>
+      </w:r>
+      <w:r>
+        <w:instrText xml:space="preserve"> SEQ Abbildung \* ARABIC </w:instrText>
+      </w:r>
+      <w:r>
+        <w:fldChar w:fldCharType="separate"/>
+      </w:r>
+      <w:r>
+        <w:rPr>
+          <w:noProof/>
+        </w:rPr>
+        <w:t>23</w:t>
+      </w:r>
+      <w:r>
+        <w:rPr>
+          <w:noProof/>
+        </w:rPr>
+        <w:fldChar w:fldCharType="end"/>
+      </w:r>
+      <w:r>
+        <w:t xml:space="preserve"> – Interaktionsdiagramm Synchronisation Kunde</w:t>
+      </w:r>
+    </w:p>
+    <w:p>
+      <w:pPr>
+        <w:rPr>
+          <w:color w:val="365F91" w:themeColor="accent1" w:themeShade="BF"/>
+          <w:spacing w:val="10"/>
+          <w:sz w:val="22"/>
+          <w:szCs w:val="22"/>
+        </w:rPr>
+      </w:pPr>
+      <w:r>
+        <w:br w:type="page"/>
+      </w:r>
+    </w:p>
+    <w:p>
+      <w:pPr>
+        <w:pStyle w:val="berschrift4"/>
+      </w:pPr>
+      <w:r>
+        <w:lastRenderedPageBreak/>
+        <w:t>Synchronisation Kunde 2. Version (</w:t>
+      </w:r>
+      <w:proofErr w:type="spellStart"/>
+      <w:r>
+        <w:t>Generated</w:t>
+      </w:r>
+      <w:proofErr w:type="spellEnd"/>
+      <w:r>
+        <w:t xml:space="preserve"> </w:t>
+      </w:r>
+      <w:proofErr w:type="spellStart"/>
+      <w:r>
+        <w:t>by</w:t>
+      </w:r>
+      <w:proofErr w:type="spellEnd"/>
+      <w:r>
+        <w:t xml:space="preserve"> </w:t>
+      </w:r>
+      <w:proofErr w:type="spellStart"/>
+      <w:r>
+        <w:t>ObjectAid</w:t>
+      </w:r>
+      <w:proofErr w:type="spellEnd"/>
+      <w:r>
+        <w:t>)</w:t>
+      </w:r>
+    </w:p>
+    <w:p>
+      <w:pPr>
+        <w:keepNext/>
+      </w:pPr>
+      <w:r>
+        <w:rPr>
+          <w:noProof/>
+          <w:lang w:eastAsia="de-CH"/>
+        </w:rPr>
+        <w:drawing>
+          <wp:inline distT="0" distB="0" distL="0" distR="0" wp14:anchorId="6C7986C0" wp14:editId="0D336CC3">
+            <wp:extent cx="5760720" cy="3017549"/>
+            <wp:effectExtent l="0" t="0" r="0" b="0"/>
+            <wp:docPr id="42" name="Grafik 42"/>
+            <wp:cNvGraphicFramePr>
+              <a:graphicFrameLocks xmlns:a="http://schemas.openxmlformats.org/drawingml/2006/main" noChangeAspect="1"/>
+            </wp:cNvGraphicFramePr>
+            <a:graphic xmlns:a="http://schemas.openxmlformats.org/drawingml/2006/main">
+              <a:graphicData uri="http://schemas.openxmlformats.org/drawingml/2006/picture">
+                <pic:pic xmlns:pic="http://schemas.openxmlformats.org/drawingml/2006/picture">
+                  <pic:nvPicPr>
+                    <pic:cNvPr id="0" name=""/>
+                    <pic:cNvPicPr/>
+                  </pic:nvPicPr>
+                  <pic:blipFill>
+                    <a:blip r:embed="rId53"/>
+                    <a:stretch>
+                      <a:fillRect/>
+                    </a:stretch>
+                  </pic:blipFill>
+                  <pic:spPr>
+                    <a:xfrm>
+                      <a:off x="0" y="0"/>
+                      <a:ext cx="5760720" cy="3017549"/>
+                    </a:xfrm>
+                    <a:prstGeom prst="rect">
+                      <a:avLst/>
+                    </a:prstGeom>
+                  </pic:spPr>
+                </pic:pic>
+              </a:graphicData>
+            </a:graphic>
+          </wp:inline>
+        </w:drawing>
+      </w:r>
+    </w:p>
+    <w:p>
+      <w:pPr>
+        <w:pStyle w:val="Beschriftung"/>
+      </w:pPr>
+      <w:r>
+        <w:t xml:space="preserve">Abbildung </w:t>
+      </w:r>
+      <w:r>
+        <w:fldChar w:fldCharType="begin"/>
+      </w:r>
+      <w:r>
+        <w:instrText xml:space="preserve"> SEQ Abbildung \* ARABIC </w:instrText>
+      </w:r>
+      <w:r>
+        <w:fldChar w:fldCharType="separate"/>
+      </w:r>
+      <w:r>
+        <w:rPr>
+          <w:noProof/>
+        </w:rPr>
+        <w:t>24</w:t>
+      </w:r>
+      <w:r>
+        <w:rPr>
+          <w:noProof/>
+        </w:rPr>
+        <w:fldChar w:fldCharType="end"/>
+      </w:r>
+      <w:r>
+        <w:t xml:space="preserve"> - Interaktionsdiagramm Synchronisation Kunde</w:t>
+      </w:r>
+    </w:p>
+    <w:p>
+      <w:pPr>
+        <w:pStyle w:val="berschrift4"/>
+      </w:pPr>
+      <w:r>
+        <w:t>Synchronisation von Stundeneintragstypen</w:t>
+      </w:r>
+    </w:p>
+    <w:p>
+      <w:r>
+        <w:t xml:space="preserve">Da der Ablauf beim Synchronisieren von Stundeneintragstypen dem Abgleichen von Kunden gleicht, wurde auf ein Interaktionsdiagramm verzichtet. Stattdessen wird auf das Kapitel </w:t>
+      </w:r>
+      <w:r>
+        <w:fldChar w:fldCharType="begin"/>
+      </w:r>
+      <w:r>
+        <w:instrText xml:space="preserve"> REF _Ref293402000 \r \h </w:instrText>
+      </w:r>
+      <w:r>
+        <w:fldChar w:fldCharType="separate"/>
+      </w:r>
+      <w:r>
+        <w:t>4.7.5.2</w:t>
+      </w:r>
+      <w:r>
+        <w:fldChar w:fldCharType="end"/>
+      </w:r>
+      <w:r>
+        <w:t xml:space="preserve"> </w:t>
+      </w:r>
+      <w:r>
+        <w:fldChar w:fldCharType="begin"/>
+      </w:r>
+      <w:r>
+        <w:instrText xml:space="preserve"> REF _Ref293402000 \h </w:instrText>
+      </w:r>
+      <w:r>
+        <w:fldChar w:fldCharType="separate"/>
+      </w:r>
+      <w:r>
+        <w:t>Synchronisation von Kunden</w:t>
+      </w:r>
+      <w:r>
+        <w:fldChar w:fldCharType="end"/>
+      </w:r>
+      <w:r>
+        <w:t xml:space="preserve"> verwiesen. </w:t>
+      </w:r>
+    </w:p>
+    <w:p>
+      <w:pPr>
+        <w:pStyle w:val="berschrift4"/>
+      </w:pPr>
+      <w:r>
+        <w:t>Synchronisation von Stundeneinträgen</w:t>
+      </w:r>
+    </w:p>
+    <w:p>
+      <w:r>
+        <w:t xml:space="preserve">Wie bei dem vorhergehenden Kapitel handelt es sich bei der Synchronisation von Stundeneinträgen um einen ähnlichen Ablauf wie bei der Synchronisation von Kunden, deshalb wird auf das Kapitel </w:t>
+      </w:r>
+      <w:r>
+        <w:fldChar w:fldCharType="begin"/>
+      </w:r>
+      <w:r>
+        <w:instrText xml:space="preserve"> REF _Ref293402000 \r \h </w:instrText>
+      </w:r>
+      <w:r>
+        <w:fldChar w:fldCharType="separate"/>
+      </w:r>
+      <w:r>
+        <w:t>4.7.5.2</w:t>
+      </w:r>
+      <w:r>
+        <w:fldChar w:fldCharType="end"/>
+      </w:r>
+      <w:r>
+        <w:t xml:space="preserve"> </w:t>
+      </w:r>
+      <w:r>
+        <w:fldChar w:fldCharType="begin"/>
+      </w:r>
+      <w:r>
+        <w:instrText xml:space="preserve"> REF _Ref293402000 \h </w:instrText>
+      </w:r>
+      <w:r>
+        <w:fldChar w:fldCharType="separate"/>
+      </w:r>
+      <w:r>
+        <w:t>Synchronisation von Kunden</w:t>
+      </w:r>
+      <w:r>
+        <w:fldChar w:fldCharType="end"/>
+      </w:r>
+      <w:r>
+        <w:t xml:space="preserve"> verwiesen.</w:t>
+      </w:r>
+    </w:p>
+    <w:p>
+      <w:pPr>
+        <w:pStyle w:val="berschrift2"/>
+      </w:pPr>
+      <w:bookmarkStart w:id="119" w:name="_Toc293321582"/>
+      <w:proofErr w:type="spellStart"/>
+      <w:r>
+        <w:t>Activities</w:t>
+      </w:r>
+      <w:bookmarkEnd w:id="119"/>
+      <w:proofErr w:type="spellEnd"/>
+    </w:p>
+    <w:p>
+      <w:pPr>
+        <w:pStyle w:val="berschrift3"/>
+      </w:pPr>
+      <w:bookmarkStart w:id="120" w:name="_Toc293321583"/>
+      <w:r>
+        <w:t>Beschreibung</w:t>
+      </w:r>
+      <w:bookmarkEnd w:id="120"/>
+    </w:p>
+    <w:p>
+      <w:r>
+        <w:t>Das Package „</w:t>
+      </w:r>
+      <w:proofErr w:type="spellStart"/>
+      <w:r>
+        <w:t>activities</w:t>
+      </w:r>
+      <w:proofErr w:type="spellEnd"/>
+      <w:r>
+        <w:t xml:space="preserve">“ stellt die oberste Schicht und somit die Schnittstelle zum Benutzer dar. </w:t>
+      </w:r>
+      <w:r>
+        <w:t xml:space="preserve">Die </w:t>
+      </w:r>
+      <w:r>
+        <w:t>„</w:t>
+      </w:r>
+      <w:proofErr w:type="spellStart"/>
+      <w:r>
+        <w:t>a</w:t>
+      </w:r>
+      <w:r>
+        <w:t>ctivities</w:t>
+      </w:r>
+      <w:proofErr w:type="spellEnd"/>
+      <w:r>
+        <w:t>“</w:t>
+      </w:r>
+      <w:r>
+        <w:t xml:space="preserve"> nehmen die Benutzerbefehle entgegen und leiten diese an die unteren Schichten weiter. </w:t>
+      </w:r>
+      <w:r>
+        <w:t xml:space="preserve">Sie bearbeiten die </w:t>
+      </w:r>
+      <w:r>
+        <w:t>„</w:t>
+      </w:r>
+      <w:proofErr w:type="spellStart"/>
+      <w:r>
+        <w:t>m</w:t>
+      </w:r>
+      <w:r>
+        <w:t>odels</w:t>
+      </w:r>
+      <w:proofErr w:type="spellEnd"/>
+      <w:r>
+        <w:t>“</w:t>
+      </w:r>
+      <w:r>
+        <w:t xml:space="preserve"> und star</w:t>
+      </w:r>
+      <w:r>
+        <w:t xml:space="preserve">ten die verschiedenen </w:t>
+      </w:r>
+      <w:r>
+        <w:t>„</w:t>
+      </w:r>
+      <w:proofErr w:type="spellStart"/>
+      <w:r>
+        <w:t>s</w:t>
+      </w:r>
+      <w:r>
+        <w:t>ervices</w:t>
+      </w:r>
+      <w:proofErr w:type="spellEnd"/>
+      <w:r>
+        <w:t>“</w:t>
+      </w:r>
+      <w:r>
+        <w:t>.</w:t>
+      </w:r>
+    </w:p>
+    <w:p>
+      <w:pPr>
+        <w:pStyle w:val="berschrift3"/>
+      </w:pPr>
+      <w:bookmarkStart w:id="121" w:name="_Toc293321584"/>
+      <w:r>
+        <w:t>Klassenstruktur</w:t>
+      </w:r>
+      <w:bookmarkEnd w:id="121"/>
+    </w:p>
+    <w:p>
+      <w:pPr>
+        <w:keepNext/>
+      </w:pPr>
+      <w:r>
+        <w:rPr>
+          <w:noProof/>
+          <w:lang w:eastAsia="de-CH"/>
+        </w:rPr>
+        <w:lastRenderedPageBreak/>
         <w:drawing>
           <wp:inline distT="0" distB="0" distL="0" distR="0" wp14:anchorId="408099C8" wp14:editId="64DB3E71">
             <wp:extent cx="5760720" cy="2389238"/>
@@ -22635,7 +22780,7 @@
                     <pic:cNvPicPr/>
                   </pic:nvPicPr>
                   <pic:blipFill>
-                    <a:blip r:embed="rId52">
+                    <a:blip r:embed="rId54">
                       <a:extLst>
                         <a:ext uri="{28A0092B-C50C-407E-A947-70E740481C1C}">
                           <a14:useLocalDpi xmlns:a14="http://schemas.microsoft.com/office/drawing/2010/main" val="0"/>
@@ -22671,27 +22816,14 @@
       <w:r>
         <w:t xml:space="preserve">Abbildung </w:t>
       </w:r>
-      <w:r>
-        <w:fldChar w:fldCharType="begin"/>
-      </w:r>
-      <w:r>
-        <w:instrText xml:space="preserve"> SEQ Abbildung \* ARABIC </w:instrText>
-      </w:r>
-      <w:r>
-        <w:fldChar w:fldCharType="separate"/>
-      </w:r>
-      <w:r>
-        <w:rPr>
-          <w:noProof/>
-        </w:rPr>
-        <w:t>25</w:t>
-      </w:r>
-      <w:r>
-        <w:rPr>
-          <w:noProof/>
-        </w:rPr>
-        <w:fldChar w:fldCharType="end"/>
-      </w:r>
+      <w:fldSimple w:instr=" SEQ Abbildung \* ARABIC ">
+        <w:r>
+          <w:rPr>
+            <w:noProof/>
+          </w:rPr>
+          <w:t>25</w:t>
+        </w:r>
+      </w:fldSimple>
       <w:r>
         <w:t xml:space="preserve"> - Klassenstruktur Package </w:t>
       </w:r>
@@ -22764,10 +22896,7 @@
       </w:r>
       <w:proofErr w:type="spellEnd"/>
       <w:r>
-        <w:t xml:space="preserve"> implementiert, handelt es sich um ein den Einsatz eines Null Objects.</w:t>
-      </w:r>
-      <w:r>
-        <w:t xml:space="preserve"> Dies wird im Kapitel </w:t>
+        <w:t xml:space="preserve"> implementiert, handelt es sich um ein den Einsatz eines Null Objects. Dies wird im Kapitel </w:t>
       </w:r>
       <w:r>
         <w:fldChar w:fldCharType="begin"/>
@@ -22957,6 +23086,42 @@
         <w:t>Im Falle einer negativen Antwort vom Server auf die Anfrage, wird dem Benutzer eine Fehlermeldung angezeigt.</w:t>
       </w:r>
     </w:p>
+    <w:p/>
+    <w:p>
+      <w:r>
+        <w:t xml:space="preserve">Für eine visuelle Darstellung des beschriebenen Ablaufs wird auf die </w:t>
+      </w:r>
+      <w:r>
+        <w:fldChar w:fldCharType="begin"/>
+      </w:r>
+      <w:r>
+        <w:instrText xml:space="preserve"> REF _Ref293402090 \h </w:instrText>
+      </w:r>
+      <w:r>
+        <w:fldChar w:fldCharType="separate"/>
+      </w:r>
+      <w:r>
+        <w:t xml:space="preserve">Abbildung </w:t>
+      </w:r>
+      <w:r>
+        <w:rPr>
+          <w:noProof/>
+        </w:rPr>
+        <w:t>26</w:t>
+      </w:r>
+      <w:r>
+        <w:t xml:space="preserve"> - </w:t>
+      </w:r>
+      <w:r>
+        <w:t>Sequenzdiagramm Authentifizierung</w:t>
+      </w:r>
+      <w:r>
+        <w:fldChar w:fldCharType="end"/>
+      </w:r>
+      <w:r>
+        <w:t xml:space="preserve"> verwiesen.</w:t>
+      </w:r>
+    </w:p>
     <w:p>
       <w:pPr>
         <w:pStyle w:val="berschrift2"/>
@@ -22990,11 +23155,52 @@
     </w:p>
     <w:p>
       <w:r>
-        <w:t>Wenn die Zeitmessung bereits aktiv war, wird die Messung gestoppt, die GPS-Anzeige ausgeblendet und keine GPS-Koordinaten mehr empfangen. Anschliessend wird die aktuelle GPS Position in ein Attribut abgelegt. Sobald dies durchgeführt wurde, werden sämtliche Angaben in di</w:t>
-      </w:r>
-      <w:r>
-        <w:t>e lokale Datenbank gespeichert.</w:t>
-      </w:r>
+        <w:t>Wenn die Zeitmessung bereits aktiv war, wird die Messung gestoppt, die GPS-Anzeige ausgeblendet und keine GPS-Koordinaten mehr empfangen. Anschliessend wird die aktuelle GPS Position in ein Attribut abgelegt. Sobald dies durchgeführt wurde, werden sämtliche Angaben in die lokale Datenbank gespeichert.</w:t>
+      </w:r>
+    </w:p>
+    <w:p/>
+    <w:p>
+      <w:r>
+        <w:t xml:space="preserve">Die </w:t>
+      </w:r>
+      <w:r>
+        <w:fldChar w:fldCharType="begin"/>
+      </w:r>
+      <w:r>
+        <w:instrText xml:space="preserve"> REF _Ref293402136 \h </w:instrText>
+      </w:r>
+      <w:r>
+        <w:fldChar w:fldCharType="separate"/>
+      </w:r>
+      <w:r>
+        <w:t xml:space="preserve">Abbildung </w:t>
+      </w:r>
+      <w:r>
+        <w:rPr>
+          <w:noProof/>
+        </w:rPr>
+        <w:t>27</w:t>
+      </w:r>
+      <w:r>
+        <w:t xml:space="preserve"> - </w:t>
+      </w:r>
+      <w:r>
+        <w:t>Interaktionsdi</w:t>
+      </w:r>
+      <w:r>
+        <w:t>a</w:t>
+      </w:r>
+      <w:r>
+        <w:t>gramm Stundeneintrag erfassen</w:t>
+      </w:r>
+      <w:r>
+        <w:fldChar w:fldCharType="end"/>
+      </w:r>
+      <w:r>
+        <w:t xml:space="preserve"> zeigt den sequenziellen Ablauf anhand einer Illustration.</w:t>
+      </w:r>
+    </w:p>
+    <w:p>
       <w:r>
         <w:br w:type="page"/>
       </w:r>
@@ -23056,7 +23262,7 @@
                     </pic:cNvPicPr>
                   </pic:nvPicPr>
                   <pic:blipFill>
-                    <a:blip r:embed="rId53">
+                    <a:blip r:embed="rId55">
                       <a:extLst>
                         <a:ext uri="{28A0092B-C50C-407E-A947-70E740481C1C}">
                           <a14:useLocalDpi xmlns:a14="http://schemas.microsoft.com/office/drawing/2010/main" val="0"/>
@@ -23093,30 +23299,18 @@
         <w:pStyle w:val="Beschriftung"/>
       </w:pPr>
       <w:bookmarkStart w:id="131" w:name="_Toc293321656"/>
+      <w:bookmarkStart w:id="132" w:name="_Ref293402090"/>
       <w:r>
         <w:t xml:space="preserve">Abbildung </w:t>
       </w:r>
-      <w:r>
-        <w:fldChar w:fldCharType="begin"/>
-      </w:r>
-      <w:r>
-        <w:instrText xml:space="preserve"> SEQ Abbildung \* ARABIC </w:instrText>
-      </w:r>
-      <w:r>
-        <w:fldChar w:fldCharType="separate"/>
-      </w:r>
-      <w:r>
-        <w:rPr>
-          <w:noProof/>
-        </w:rPr>
-        <w:t>26</w:t>
-      </w:r>
-      <w:r>
-        <w:rPr>
-          <w:noProof/>
-        </w:rPr>
-        <w:fldChar w:fldCharType="end"/>
-      </w:r>
+      <w:fldSimple w:instr=" SEQ Abbildung \* ARABIC ">
+        <w:r>
+          <w:rPr>
+            <w:noProof/>
+          </w:rPr>
+          <w:t>26</w:t>
+        </w:r>
+      </w:fldSimple>
       <w:r>
         <w:t xml:space="preserve"> - </w:t>
       </w:r>
@@ -23124,17 +23318,18 @@
         <w:t>Sequenzdiagramm Authentifizierung</w:t>
       </w:r>
       <w:bookmarkEnd w:id="131"/>
+      <w:bookmarkEnd w:id="132"/>
     </w:p>
     <w:p>
       <w:pPr>
         <w:pStyle w:val="berschrift2"/>
       </w:pPr>
-      <w:bookmarkStart w:id="132" w:name="_Toc293321592"/>
+      <w:bookmarkStart w:id="133" w:name="_Toc293321592"/>
       <w:r>
         <w:lastRenderedPageBreak/>
         <w:t>Interaktionsdiagramm Stundeneintrag erfassen</w:t>
       </w:r>
-      <w:bookmarkEnd w:id="132"/>
+      <w:bookmarkEnd w:id="133"/>
     </w:p>
     <w:p>
       <w:r>
@@ -23176,7 +23371,7 @@
                     </pic:cNvPicPr>
                   </pic:nvPicPr>
                   <pic:blipFill>
-                    <a:blip r:embed="rId54">
+                    <a:blip r:embed="rId56">
                       <a:extLst>
                         <a:ext uri="{28A0092B-C50C-407E-A947-70E740481C1C}">
                           <a14:useLocalDpi xmlns:a14="http://schemas.microsoft.com/office/drawing/2010/main" val="0"/>
@@ -23212,40 +23407,89 @@
       <w:pPr>
         <w:pStyle w:val="Beschriftung"/>
       </w:pPr>
-      <w:bookmarkStart w:id="133" w:name="_Toc293321657"/>
+      <w:bookmarkStart w:id="134" w:name="_Toc293321657"/>
+      <w:bookmarkStart w:id="135" w:name="_Ref293402136"/>
       <w:r>
         <w:t xml:space="preserve">Abbildung </w:t>
       </w:r>
+      <w:fldSimple w:instr=" SEQ Abbildung \* ARABIC ">
+        <w:r>
+          <w:rPr>
+            <w:noProof/>
+          </w:rPr>
+          <w:t>27</w:t>
+        </w:r>
+      </w:fldSimple>
+      <w:r>
+        <w:t xml:space="preserve"> - </w:t>
+      </w:r>
+      <w:r>
+        <w:t>Interaktionsdiagramm Stundeneintrag erfassen</w:t>
+      </w:r>
+      <w:bookmarkEnd w:id="134"/>
+      <w:bookmarkEnd w:id="135"/>
+    </w:p>
+    <w:p>
+      <w:pPr>
+        <w:pStyle w:val="berschrift2"/>
+      </w:pPr>
+      <w:r>
+        <w:t>Synchronisation Server/Client</w:t>
+      </w:r>
+    </w:p>
+    <w:p>
+      <w:r>
+        <w:t xml:space="preserve">Um die Daten zwischen dem Server und dem </w:t>
+      </w:r>
+      <w:proofErr w:type="spellStart"/>
+      <w:r>
+        <w:t>Android</w:t>
+      </w:r>
+      <w:proofErr w:type="spellEnd"/>
+      <w:r>
+        <w:t xml:space="preserve"> Client periodisch zu übermitteln existiert ein spezieller Service, welcher für die komplette Synchronisation zustä</w:t>
+      </w:r>
+      <w:bookmarkStart w:id="136" w:name="_GoBack"/>
+      <w:bookmarkEnd w:id="136"/>
+      <w:r>
+        <w:t xml:space="preserve">ndig ist. Dieser Abgleich wird unter dem Kapitel </w:t>
+      </w:r>
       <w:r>
         <w:fldChar w:fldCharType="begin"/>
       </w:r>
       <w:r>
-        <w:instrText xml:space="preserve"> SEQ Abbildung \* ARABIC </w:instrText>
+        <w:instrText xml:space="preserve"> REF _Ref293402180 \r \h </w:instrText>
       </w:r>
       <w:r>
         <w:fldChar w:fldCharType="separate"/>
       </w:r>
       <w:r>
-        <w:rPr>
-          <w:noProof/>
-        </w:rPr>
-        <w:t>27</w:t>
-      </w:r>
-      <w:r>
-        <w:rPr>
-          <w:noProof/>
-        </w:rPr>
+        <w:t>4.7.5.1</w:t>
+      </w:r>
+      <w:r>
         <w:fldChar w:fldCharType="end"/>
       </w:r>
       <w:r>
-        <w:t xml:space="preserve"> - </w:t>
-      </w:r>
-      <w:r>
-        <w:t>Interaktionsdiagramm Stundeneintrag erfassen</w:t>
-      </w:r>
-      <w:bookmarkEnd w:id="133"/>
-    </w:p>
-    <w:p>
+        <w:t xml:space="preserve"> </w:t>
+      </w:r>
+      <w:r>
+        <w:fldChar w:fldCharType="begin"/>
+      </w:r>
+      <w:r>
+        <w:instrText xml:space="preserve"> REF _Ref293402180 \h </w:instrText>
+      </w:r>
+      <w:r>
+        <w:fldChar w:fldCharType="separate"/>
+      </w:r>
+      <w:r>
+        <w:t>Übersicht Synchronisation</w:t>
+      </w:r>
+      <w:r>
+        <w:fldChar w:fldCharType="end"/>
+      </w:r>
+      <w:r>
+        <w:t xml:space="preserve"> näher erläutert.</w:t>
+      </w:r>
       <w:r>
         <w:br w:type="page"/>
       </w:r>
@@ -23290,7 +23534,7 @@
       <w:pPr>
         <w:pStyle w:val="berschrift1"/>
       </w:pPr>
-      <w:bookmarkStart w:id="134" w:name="_Ref293351781"/>
+      <w:bookmarkStart w:id="137" w:name="_Ref293351781"/>
       <w:r>
         <w:lastRenderedPageBreak/>
         <w:t xml:space="preserve">Server </w:t>
@@ -23298,7 +23542,7 @@
       <w:r>
         <w:t>API</w:t>
       </w:r>
-      <w:bookmarkEnd w:id="134"/>
+      <w:bookmarkEnd w:id="137"/>
     </w:p>
     <w:p>
       <w:r>
@@ -23312,7 +23556,7 @@
       <w:pPr>
         <w:pStyle w:val="berschrift1"/>
       </w:pPr>
-      <w:bookmarkStart w:id="135" w:name="_Toc293321593"/>
+      <w:bookmarkStart w:id="138" w:name="_Toc293321593"/>
       <w:r>
         <w:lastRenderedPageBreak/>
         <w:t>Pr</w:t>
@@ -23320,7 +23564,7 @@
       <w:r>
         <w:t>ozesse und Threads</w:t>
       </w:r>
-      <w:bookmarkEnd w:id="135"/>
+      <w:bookmarkEnd w:id="138"/>
     </w:p>
     <w:p>
       <w:r>
@@ -23385,11 +23629,11 @@
       <w:pPr>
         <w:pStyle w:val="berschrift2"/>
       </w:pPr>
-      <w:bookmarkStart w:id="136" w:name="_Toc293321594"/>
+      <w:bookmarkStart w:id="139" w:name="_Toc293321594"/>
       <w:r>
         <w:t>Server</w:t>
       </w:r>
-      <w:bookmarkEnd w:id="136"/>
+      <w:bookmarkEnd w:id="139"/>
     </w:p>
     <w:p>
       <w:r>
@@ -23436,11 +23680,11 @@
       <w:pPr>
         <w:pStyle w:val="berschrift2"/>
       </w:pPr>
-      <w:bookmarkStart w:id="137" w:name="_Toc293321595"/>
+      <w:bookmarkStart w:id="140" w:name="_Toc293321595"/>
       <w:r>
         <w:t>Client</w:t>
       </w:r>
-      <w:bookmarkEnd w:id="137"/>
+      <w:bookmarkEnd w:id="140"/>
     </w:p>
     <w:p>
       <w:pPr>
@@ -23496,12 +23740,12 @@
       <w:pPr>
         <w:pStyle w:val="berschrift4"/>
       </w:pPr>
-      <w:bookmarkStart w:id="138" w:name="_Toc293321596"/>
+      <w:bookmarkStart w:id="141" w:name="_Toc293321596"/>
       <w:proofErr w:type="spellStart"/>
       <w:r>
         <w:t>Activity</w:t>
       </w:r>
-      <w:bookmarkEnd w:id="138"/>
+      <w:bookmarkEnd w:id="141"/>
       <w:proofErr w:type="spellEnd"/>
     </w:p>
     <w:p>
@@ -23534,11 +23778,11 @@
       <w:pPr>
         <w:pStyle w:val="berschrift4"/>
       </w:pPr>
-      <w:bookmarkStart w:id="139" w:name="_Toc293321597"/>
+      <w:bookmarkStart w:id="142" w:name="_Toc293321597"/>
       <w:r>
         <w:t>Synchronisationsservice</w:t>
       </w:r>
-      <w:bookmarkEnd w:id="139"/>
+      <w:bookmarkEnd w:id="142"/>
     </w:p>
     <w:p>
       <w:r>
@@ -23604,12 +23848,12 @@
       <w:pPr>
         <w:pStyle w:val="berschrift1"/>
       </w:pPr>
-      <w:bookmarkStart w:id="140" w:name="_Toc293321598"/>
+      <w:bookmarkStart w:id="143" w:name="_Toc293321598"/>
       <w:r>
         <w:lastRenderedPageBreak/>
         <w:t>Datenspeicherung</w:t>
       </w:r>
-      <w:bookmarkEnd w:id="140"/>
+      <w:bookmarkEnd w:id="143"/>
     </w:p>
     <w:p>
       <w:r>
@@ -23620,7 +23864,7 @@
       <w:pPr>
         <w:pStyle w:val="berschrift2"/>
       </w:pPr>
-      <w:bookmarkStart w:id="141" w:name="_Toc293321599"/>
+      <w:bookmarkStart w:id="144" w:name="_Toc293321599"/>
       <w:r>
         <w:t xml:space="preserve">Persistenz </w:t>
       </w:r>
@@ -23628,7 +23872,7 @@
       <w:r>
         <w:t>Rails</w:t>
       </w:r>
-      <w:bookmarkEnd w:id="141"/>
+      <w:bookmarkEnd w:id="144"/>
       <w:proofErr w:type="spellEnd"/>
     </w:p>
     <w:p>
@@ -23943,7 +24187,7 @@
       <w:pPr>
         <w:pStyle w:val="berschrift2"/>
       </w:pPr>
-      <w:bookmarkStart w:id="142" w:name="_Toc293321600"/>
+      <w:bookmarkStart w:id="145" w:name="_Toc293321600"/>
       <w:r>
         <w:t xml:space="preserve">Persistenz </w:t>
       </w:r>
@@ -23951,7 +24195,7 @@
       <w:r>
         <w:t>Android</w:t>
       </w:r>
-      <w:bookmarkEnd w:id="142"/>
+      <w:bookmarkEnd w:id="145"/>
       <w:proofErr w:type="spellEnd"/>
     </w:p>
     <w:p>
@@ -24037,22 +24281,22 @@
       <w:pPr>
         <w:pStyle w:val="berschrift1"/>
       </w:pPr>
-      <w:bookmarkStart w:id="143" w:name="_Toc293321601"/>
+      <w:bookmarkStart w:id="146" w:name="_Toc293321601"/>
       <w:r>
         <w:lastRenderedPageBreak/>
         <w:t>Grössen und Leistung</w:t>
       </w:r>
-      <w:bookmarkEnd w:id="143"/>
+      <w:bookmarkEnd w:id="146"/>
     </w:p>
     <w:p>
       <w:pPr>
         <w:pStyle w:val="berschrift2"/>
       </w:pPr>
-      <w:bookmarkStart w:id="144" w:name="_Toc293321602"/>
+      <w:bookmarkStart w:id="147" w:name="_Toc293321602"/>
       <w:r>
         <w:t>Server</w:t>
       </w:r>
-      <w:bookmarkEnd w:id="144"/>
+      <w:bookmarkEnd w:id="147"/>
     </w:p>
     <w:p>
       <w:r>
@@ -24275,11 +24519,11 @@
       <w:pPr>
         <w:pStyle w:val="berschrift2"/>
       </w:pPr>
-      <w:bookmarkStart w:id="145" w:name="_Toc293321603"/>
+      <w:bookmarkStart w:id="148" w:name="_Toc293321603"/>
       <w:r>
         <w:t>Client</w:t>
       </w:r>
-      <w:bookmarkEnd w:id="145"/>
+      <w:bookmarkEnd w:id="148"/>
     </w:p>
     <w:p>
       <w:r>
@@ -24345,230 +24589,230 @@
       <w:pPr>
         <w:pStyle w:val="berschrift1"/>
       </w:pPr>
-      <w:bookmarkStart w:id="146" w:name="_Toc293321604"/>
+      <w:bookmarkStart w:id="149" w:name="_Toc293321604"/>
       <w:r>
         <w:lastRenderedPageBreak/>
         <w:t>Anhang</w:t>
       </w:r>
-      <w:bookmarkEnd w:id="146"/>
+      <w:bookmarkEnd w:id="149"/>
     </w:p>
     <w:p>
       <w:pPr>
         <w:pStyle w:val="berschrift2"/>
       </w:pPr>
-      <w:bookmarkStart w:id="147" w:name="_Ref292107157"/>
-      <w:bookmarkStart w:id="148" w:name="_Ref292107175"/>
-      <w:bookmarkStart w:id="149" w:name="_Toc293321605"/>
+      <w:bookmarkStart w:id="150" w:name="_Ref292107157"/>
+      <w:bookmarkStart w:id="151" w:name="_Ref292107175"/>
+      <w:bookmarkStart w:id="152" w:name="_Toc293321605"/>
       <w:r>
         <w:t>Architekturentscheide</w:t>
       </w:r>
-      <w:bookmarkEnd w:id="147"/>
-      <w:bookmarkEnd w:id="148"/>
-      <w:bookmarkEnd w:id="149"/>
-    </w:p>
-    <w:p>
-      <w:pPr>
-        <w:pStyle w:val="berschrift3"/>
-      </w:pPr>
-      <w:bookmarkStart w:id="150" w:name="_Ref293350846"/>
-      <w:r>
-        <w:t>Starker Server / mobiler Client</w:t>
-      </w:r>
       <w:bookmarkEnd w:id="150"/>
-    </w:p>
-    <w:p>
-      <w:r>
-        <w:t xml:space="preserve">Ein starker Server und ein mobiler Client ist ein bewährtes Konzept </w:t>
-      </w:r>
-      <w:r>
-        <w:t xml:space="preserve">in der heutigen Welt. Der Server muss immer schneller sein und mehr Anfragen behandeln, während der Client überallhin </w:t>
-      </w:r>
-      <w:r>
-        <w:t>mitgenommen werden soll.</w:t>
-      </w:r>
-    </w:p>
-    <w:p>
-      <w:r>
-        <w:t>Im Fall von MRT geht es ja um ein mobiles Reporting-Tool. Es soll also möglich sein, von überall aus Stundeneinträge auf möglichst einfache Art zu erfassen.</w:t>
-      </w:r>
-    </w:p>
-    <w:p>
-      <w:pPr>
-        <w:pStyle w:val="berschrift4"/>
-      </w:pPr>
-      <w:r>
-        <w:t>Client</w:t>
-      </w:r>
-    </w:p>
-    <w:p>
-      <w:r>
-        <w:t xml:space="preserve">Für den Client haben wir </w:t>
-      </w:r>
-      <w:proofErr w:type="spellStart"/>
-      <w:r>
-        <w:t>Android</w:t>
-      </w:r>
-      <w:proofErr w:type="spellEnd"/>
-      <w:r>
-        <w:t xml:space="preserve"> ausgewählt, weil immer mehr Mobiltelefone heute mit dem Betriebssystem </w:t>
-      </w:r>
-      <w:proofErr w:type="spellStart"/>
-      <w:r>
-        <w:t>Android</w:t>
-      </w:r>
-      <w:proofErr w:type="spellEnd"/>
-      <w:r>
-        <w:t xml:space="preserve"> verkauft werden. Dadurch ist es eine Technologie, die auch in der Zukunft interessant sein wird.</w:t>
-      </w:r>
-      <w:r>
-        <w:t xml:space="preserve"> Zudem hat jeder Mitarbeiter sowieso ein Telefon und muss dadurch nicht eine spezielle Hardware kaufen.</w:t>
-      </w:r>
-    </w:p>
-    <w:p>
-      <w:pPr>
-        <w:pStyle w:val="berschrift4"/>
-      </w:pPr>
-      <w:r>
-        <w:t>Server</w:t>
-      </w:r>
-    </w:p>
-    <w:p>
-      <w:r>
-        <w:t xml:space="preserve">Um schnell einen Server zu entwickeln, haben wir Ruby on </w:t>
-      </w:r>
-      <w:proofErr w:type="spellStart"/>
-      <w:r>
-        <w:t>Rails</w:t>
-      </w:r>
-      <w:proofErr w:type="spellEnd"/>
-      <w:r>
-        <w:t xml:space="preserve"> gewählt. Dieses mächtige Framework ermöglicht ideales </w:t>
-      </w:r>
-      <w:proofErr w:type="spellStart"/>
-      <w:r>
-        <w:t>Prototyping</w:t>
-      </w:r>
-      <w:proofErr w:type="spellEnd"/>
-      <w:r>
-        <w:t xml:space="preserve"> und eine sehr schnelle Entwicklung. Dies ist in diesem Projekt umso wichtiger, da nur wenig Budget für die Konstruktion des Produktes zur Verfügung steht.</w:t>
-      </w:r>
-    </w:p>
-    <w:p>
-      <w:pPr>
-        <w:pStyle w:val="berschrift4"/>
-      </w:pPr>
-      <w:r>
-        <w:t>HTTP / HTTPS</w:t>
-      </w:r>
-    </w:p>
-    <w:p>
-      <w:r>
-        <w:t xml:space="preserve">HTTP / HTTPS ist ein sehr einfaches Protokoll, das von verschiedensten Geräten und Software unterstützt wird. So ist es mit diesem Protokoll möglich, sowohl </w:t>
-      </w:r>
-      <w:proofErr w:type="spellStart"/>
-      <w:r>
-        <w:t>PC’s</w:t>
-      </w:r>
-      <w:proofErr w:type="spellEnd"/>
-      <w:r>
-        <w:t xml:space="preserve"> mit einem Browser wie auch mobile Geräte mit einer installierten Software anzusprechen.</w:t>
-      </w:r>
-    </w:p>
-    <w:p>
-      <w:pPr>
-        <w:pStyle w:val="berschrift4"/>
-      </w:pPr>
-      <w:r>
-        <w:t>JSON</w:t>
-      </w:r>
-    </w:p>
-    <w:p>
-      <w:r>
-        <w:t xml:space="preserve">JSON ist ein </w:t>
-      </w:r>
-      <w:r>
-        <w:t>leichtgewichtiges</w:t>
-      </w:r>
-      <w:r>
-        <w:t xml:space="preserve"> Protokoll zur </w:t>
-      </w:r>
-      <w:proofErr w:type="spellStart"/>
-      <w:r>
-        <w:t>Serialisierung</w:t>
-      </w:r>
-      <w:proofErr w:type="spellEnd"/>
-      <w:r>
-        <w:t xml:space="preserve"> und Übertragung von Daten, ähnlich wie XML. </w:t>
-      </w:r>
-      <w:r>
-        <w:t>Durch seine Einfachheit stehen in verschiedensten Sprachen Libraries zur Codierung von JSON zur Verfügung. Durch die Server API (siehe</w:t>
-      </w:r>
-      <w:r>
-        <w:t xml:space="preserve"> </w:t>
-      </w:r>
-      <w:r>
-        <w:fldChar w:fldCharType="begin"/>
-      </w:r>
-      <w:r>
-        <w:instrText xml:space="preserve"> REF _Ref293351781 \r \h </w:instrText>
-      </w:r>
-      <w:r>
-        <w:fldChar w:fldCharType="separate"/>
-      </w:r>
-      <w:r>
-        <w:t>7</w:t>
-      </w:r>
-      <w:r>
-        <w:fldChar w:fldCharType="end"/>
-      </w:r>
-      <w:r>
-        <w:t xml:space="preserve"> </w:t>
-      </w:r>
-      <w:r>
-        <w:fldChar w:fldCharType="begin"/>
-      </w:r>
-      <w:r>
-        <w:instrText xml:space="preserve"> REF _Ref293351781 \h </w:instrText>
-      </w:r>
-      <w:r>
-        <w:fldChar w:fldCharType="separate"/>
-      </w:r>
-      <w:r>
-        <w:t>Server API</w:t>
-      </w:r>
-      <w:r>
-        <w:fldChar w:fldCharType="end"/>
-      </w:r>
-      <w:r>
-        <w:t>)</w:t>
-      </w:r>
-      <w:r>
-        <w:t xml:space="preserve"> ist es auch auf einfache Art und Weis</w:t>
-      </w:r>
-      <w:r>
-        <w:t>e</w:t>
-      </w:r>
-      <w:r>
-        <w:t xml:space="preserve"> möglich, weitere Clients für MRT zu entwick</w:t>
-      </w:r>
-      <w:r>
-        <w:t>el</w:t>
-      </w:r>
-      <w:r>
-        <w:t>n.</w:t>
-      </w:r>
-    </w:p>
-    <w:p>
-      <w:pPr>
-        <w:pStyle w:val="berschrift3"/>
-      </w:pPr>
-      <w:bookmarkStart w:id="151" w:name="_Ref290464196"/>
-      <w:bookmarkStart w:id="152" w:name="_Toc293321606"/>
-      <w:r>
-        <w:t>Datenspeicherung / ORM</w:t>
-      </w:r>
       <w:bookmarkEnd w:id="151"/>
       <w:bookmarkEnd w:id="152"/>
+    </w:p>
+    <w:p>
+      <w:pPr>
+        <w:pStyle w:val="berschrift3"/>
+      </w:pPr>
+      <w:bookmarkStart w:id="153" w:name="_Ref293350846"/>
+      <w:r>
+        <w:t>Starker Server / mobiler Client</w:t>
+      </w:r>
+      <w:bookmarkEnd w:id="153"/>
+    </w:p>
+    <w:p>
+      <w:r>
+        <w:t xml:space="preserve">Ein starker Server und ein mobiler Client ist ein bewährtes Konzept </w:t>
+      </w:r>
+      <w:r>
+        <w:t xml:space="preserve">in der heutigen Welt. Der Server muss immer schneller sein und mehr Anfragen behandeln, während der Client überallhin </w:t>
+      </w:r>
+      <w:r>
+        <w:t>mitgenommen werden soll.</w:t>
+      </w:r>
+    </w:p>
+    <w:p>
+      <w:r>
+        <w:t>Im Fall von MRT geht es ja um ein mobiles Reporting-Tool. Es soll also möglich sein, von überall aus Stundeneinträge auf möglichst einfache Art zu erfassen.</w:t>
+      </w:r>
+    </w:p>
+    <w:p>
+      <w:pPr>
+        <w:pStyle w:val="berschrift4"/>
+      </w:pPr>
+      <w:r>
+        <w:t>Client</w:t>
+      </w:r>
+    </w:p>
+    <w:p>
+      <w:r>
+        <w:t xml:space="preserve">Für den Client haben wir </w:t>
+      </w:r>
+      <w:proofErr w:type="spellStart"/>
+      <w:r>
+        <w:t>Android</w:t>
+      </w:r>
+      <w:proofErr w:type="spellEnd"/>
+      <w:r>
+        <w:t xml:space="preserve"> ausgewählt, weil immer mehr Mobiltelefone heute mit dem Betriebssystem </w:t>
+      </w:r>
+      <w:proofErr w:type="spellStart"/>
+      <w:r>
+        <w:t>Android</w:t>
+      </w:r>
+      <w:proofErr w:type="spellEnd"/>
+      <w:r>
+        <w:t xml:space="preserve"> verkauft werden. Dadurch ist es eine Technologie, die auch in der Zukunft interessant sein wird.</w:t>
+      </w:r>
+      <w:r>
+        <w:t xml:space="preserve"> Zudem hat jeder Mitarbeiter sowieso ein Telefon und muss dadurch nicht eine spezielle Hardware kaufen.</w:t>
+      </w:r>
+    </w:p>
+    <w:p>
+      <w:pPr>
+        <w:pStyle w:val="berschrift4"/>
+      </w:pPr>
+      <w:r>
+        <w:t>Server</w:t>
+      </w:r>
+    </w:p>
+    <w:p>
+      <w:r>
+        <w:t xml:space="preserve">Um schnell einen Server zu entwickeln, haben wir Ruby on </w:t>
+      </w:r>
+      <w:proofErr w:type="spellStart"/>
+      <w:r>
+        <w:t>Rails</w:t>
+      </w:r>
+      <w:proofErr w:type="spellEnd"/>
+      <w:r>
+        <w:t xml:space="preserve"> gewählt. Dieses mächtige Framework ermöglicht ideales </w:t>
+      </w:r>
+      <w:proofErr w:type="spellStart"/>
+      <w:r>
+        <w:t>Prototyping</w:t>
+      </w:r>
+      <w:proofErr w:type="spellEnd"/>
+      <w:r>
+        <w:t xml:space="preserve"> und eine sehr schnelle Entwicklung. Dies ist in diesem Projekt umso wichtiger, da nur wenig Budget für die Konstruktion des Produktes zur Verfügung steht.</w:t>
+      </w:r>
+    </w:p>
+    <w:p>
+      <w:pPr>
+        <w:pStyle w:val="berschrift4"/>
+      </w:pPr>
+      <w:r>
+        <w:t>HTTP / HTTPS</w:t>
+      </w:r>
+    </w:p>
+    <w:p>
+      <w:r>
+        <w:t xml:space="preserve">HTTP / HTTPS ist ein sehr einfaches Protokoll, das von verschiedensten Geräten und Software unterstützt wird. So ist es mit diesem Protokoll möglich, sowohl </w:t>
+      </w:r>
+      <w:proofErr w:type="spellStart"/>
+      <w:r>
+        <w:t>PC’s</w:t>
+      </w:r>
+      <w:proofErr w:type="spellEnd"/>
+      <w:r>
+        <w:t xml:space="preserve"> mit einem Browser wie auch mobile Geräte mit einer installierten Software anzusprechen.</w:t>
+      </w:r>
+    </w:p>
+    <w:p>
+      <w:pPr>
+        <w:pStyle w:val="berschrift4"/>
+      </w:pPr>
+      <w:r>
+        <w:t>JSON</w:t>
+      </w:r>
+    </w:p>
+    <w:p>
+      <w:r>
+        <w:t xml:space="preserve">JSON ist ein </w:t>
+      </w:r>
+      <w:r>
+        <w:t>leichtgewichtiges</w:t>
+      </w:r>
+      <w:r>
+        <w:t xml:space="preserve"> Protokoll zur </w:t>
+      </w:r>
+      <w:proofErr w:type="spellStart"/>
+      <w:r>
+        <w:t>Serialisierung</w:t>
+      </w:r>
+      <w:proofErr w:type="spellEnd"/>
+      <w:r>
+        <w:t xml:space="preserve"> und Übertragung von Daten, ähnlich wie XML. </w:t>
+      </w:r>
+      <w:r>
+        <w:t>Durch seine Einfachheit stehen in verschiedensten Sprachen Libraries zur Codierung von JSON zur Verfügung. Durch die Server API (siehe</w:t>
+      </w:r>
+      <w:r>
+        <w:t xml:space="preserve"> </w:t>
+      </w:r>
+      <w:r>
+        <w:fldChar w:fldCharType="begin"/>
+      </w:r>
+      <w:r>
+        <w:instrText xml:space="preserve"> REF _Ref293351781 \r \h </w:instrText>
+      </w:r>
+      <w:r>
+        <w:fldChar w:fldCharType="separate"/>
+      </w:r>
+      <w:r>
+        <w:t>7</w:t>
+      </w:r>
+      <w:r>
+        <w:fldChar w:fldCharType="end"/>
+      </w:r>
+      <w:r>
+        <w:t xml:space="preserve"> </w:t>
+      </w:r>
+      <w:r>
+        <w:fldChar w:fldCharType="begin"/>
+      </w:r>
+      <w:r>
+        <w:instrText xml:space="preserve"> REF _Ref293351781 \h </w:instrText>
+      </w:r>
+      <w:r>
+        <w:fldChar w:fldCharType="separate"/>
+      </w:r>
+      <w:r>
+        <w:t>Server API</w:t>
+      </w:r>
+      <w:r>
+        <w:fldChar w:fldCharType="end"/>
+      </w:r>
+      <w:r>
+        <w:t>)</w:t>
+      </w:r>
+      <w:r>
+        <w:t xml:space="preserve"> ist es auch auf einfache Art und Weis</w:t>
+      </w:r>
+      <w:r>
+        <w:t>e</w:t>
+      </w:r>
+      <w:r>
+        <w:t xml:space="preserve"> möglich, weitere Clients für MRT zu entwick</w:t>
+      </w:r>
+      <w:r>
+        <w:t>el</w:t>
+      </w:r>
+      <w:r>
+        <w:t>n.</w:t>
+      </w:r>
+    </w:p>
+    <w:p>
+      <w:pPr>
+        <w:pStyle w:val="berschrift3"/>
+      </w:pPr>
+      <w:bookmarkStart w:id="154" w:name="_Ref290464196"/>
+      <w:bookmarkStart w:id="155" w:name="_Toc293321606"/>
+      <w:r>
+        <w:t>Datenspeicherung / ORM</w:t>
+      </w:r>
+      <w:bookmarkEnd w:id="154"/>
+      <w:bookmarkEnd w:id="155"/>
     </w:p>
     <w:p>
       <w:r>
@@ -24747,7 +24991,7 @@
                     <pic:cNvPicPr/>
                   </pic:nvPicPr>
                   <pic:blipFill>
-                    <a:blip r:embed="rId55" cstate="print">
+                    <a:blip r:embed="rId57" cstate="print">
                       <a:extLst>
                         <a:ext uri="{28A0092B-C50C-407E-A947-70E740481C1C}">
                           <a14:useLocalDpi xmlns:a14="http://schemas.microsoft.com/office/drawing/2010/main" val="0"/>
@@ -24911,7 +25155,7 @@
                     <pic:cNvPicPr/>
                   </pic:nvPicPr>
                   <pic:blipFill>
-                    <a:blip r:embed="rId56">
+                    <a:blip r:embed="rId58">
                       <a:extLst>
                         <a:ext uri="{28A0092B-C50C-407E-A947-70E740481C1C}">
                           <a14:useLocalDpi xmlns:a14="http://schemas.microsoft.com/office/drawing/2010/main" val="0"/>
@@ -25004,7 +25248,7 @@
                     <pic:cNvPicPr/>
                   </pic:nvPicPr>
                   <pic:blipFill>
-                    <a:blip r:embed="rId57">
+                    <a:blip r:embed="rId59">
                       <a:extLst>
                         <a:ext uri="{28A0092B-C50C-407E-A947-70E740481C1C}">
                           <a14:useLocalDpi xmlns:a14="http://schemas.microsoft.com/office/drawing/2010/main" val="0"/>
@@ -25148,7 +25392,7 @@
                     <pic:cNvPicPr/>
                   </pic:nvPicPr>
                   <pic:blipFill>
-                    <a:blip r:embed="rId58">
+                    <a:blip r:embed="rId60">
                       <a:extLst>
                         <a:ext uri="{28A0092B-C50C-407E-A947-70E740481C1C}">
                           <a14:useLocalDpi xmlns:a14="http://schemas.microsoft.com/office/drawing/2010/main" val="0"/>
@@ -25209,11 +25453,11 @@
       <w:pPr>
         <w:pStyle w:val="berschrift2"/>
       </w:pPr>
-      <w:bookmarkStart w:id="153" w:name="_Auszug_Fehlerbericht_per"/>
-      <w:bookmarkStart w:id="154" w:name="_Ref293200551"/>
-      <w:bookmarkStart w:id="155" w:name="_Ref293200560"/>
-      <w:bookmarkStart w:id="156" w:name="_Toc293321607"/>
-      <w:bookmarkEnd w:id="153"/>
+      <w:bookmarkStart w:id="156" w:name="_Auszug_Fehlerbericht_per"/>
+      <w:bookmarkStart w:id="157" w:name="_Ref293200551"/>
+      <w:bookmarkStart w:id="158" w:name="_Ref293200560"/>
+      <w:bookmarkStart w:id="159" w:name="_Toc293321607"/>
+      <w:bookmarkEnd w:id="156"/>
       <w:r>
         <w:t xml:space="preserve">Auszug Fehlerbericht per Mail von </w:t>
       </w:r>
@@ -25221,9 +25465,9 @@
       <w:r>
         <w:t>Rails</w:t>
       </w:r>
-      <w:bookmarkEnd w:id="154"/>
-      <w:bookmarkEnd w:id="155"/>
-      <w:bookmarkEnd w:id="156"/>
+      <w:bookmarkEnd w:id="157"/>
+      <w:bookmarkEnd w:id="158"/>
+      <w:bookmarkEnd w:id="159"/>
       <w:proofErr w:type="spellEnd"/>
     </w:p>
     <w:p>
@@ -32327,8 +32571,8 @@
     </w:p>
     <w:p/>
     <w:sectPr>
-      <w:headerReference w:type="default" r:id="rId59"/>
-      <w:footerReference w:type="default" r:id="rId60"/>
+      <w:headerReference w:type="default" r:id="rId61"/>
+      <w:footerReference w:type="default" r:id="rId62"/>
       <w:pgSz w:w="11906" w:h="16838"/>
       <w:pgMar w:top="1417" w:right="1417" w:bottom="1134" w:left="1417" w:header="708" w:footer="708" w:gutter="0"/>
       <w:pgNumType w:start="0"/>
@@ -32441,7 +32685,7 @@
         <w:noProof/>
         <w:lang w:val="de-DE"/>
       </w:rPr>
-      <w:t>33</w:t>
+      <w:t>38</w:t>
     </w:r>
     <w:r>
       <w:rPr>
@@ -32455,31 +32699,16 @@
       </w:rPr>
       <w:t xml:space="preserve"> von </w:t>
     </w:r>
-    <w:r>
-      <w:fldChar w:fldCharType="begin"/>
-    </w:r>
-    <w:r>
-      <w:instrText>NUMPAGES  \* Arabic  \* MERGEFORMAT</w:instrText>
-    </w:r>
-    <w:r>
-      <w:fldChar w:fldCharType="separate"/>
-    </w:r>
-    <w:r>
-      <w:rPr>
-        <w:b/>
-        <w:noProof/>
-        <w:lang w:val="de-DE"/>
-      </w:rPr>
-      <w:t>48</w:t>
-    </w:r>
-    <w:r>
-      <w:rPr>
-        <w:b/>
-        <w:noProof/>
-        <w:lang w:val="de-DE"/>
-      </w:rPr>
-      <w:fldChar w:fldCharType="end"/>
-    </w:r>
+    <w:fldSimple w:instr="NUMPAGES  \* Arabic  \* MERGEFORMAT">
+      <w:r>
+        <w:rPr>
+          <w:b/>
+          <w:noProof/>
+          <w:lang w:val="de-DE"/>
+        </w:rPr>
+        <w:t>50</w:t>
+      </w:r>
+    </w:fldSimple>
   </w:p>
 </w:ftr>
 </file>
@@ -38290,7 +38519,7 @@
 </file>
 
 <file path=customXml/itemProps1.xml><?xml version="1.0" encoding="utf-8"?>
-<ds:datastoreItem xmlns:ds="http://schemas.openxmlformats.org/officeDocument/2006/customXml" ds:itemID="{711E4EE5-CBB7-4AC3-9DEB-C5A31FB3BA26}">
+<ds:datastoreItem xmlns:ds="http://schemas.openxmlformats.org/officeDocument/2006/customXml" ds:itemID="{6CB0D7A4-6953-452B-93C4-5C8125C7F39B}">
   <ds:schemaRefs>
     <ds:schemaRef ds:uri="http://schemas.openxmlformats.org/officeDocument/2006/bibliography"/>
   </ds:schemaRefs>
@@ -38298,7 +38527,7 @@
 </file>
 
 <file path=customXml/itemProps2.xml><?xml version="1.0" encoding="utf-8"?>
-<ds:datastoreItem xmlns:ds="http://schemas.openxmlformats.org/officeDocument/2006/customXml" ds:itemID="{4F365AC3-5FB5-4661-9141-F23F6652D6C8}">
+<ds:datastoreItem xmlns:ds="http://schemas.openxmlformats.org/officeDocument/2006/customXml" ds:itemID="{5736CE44-F1A3-44DA-A763-B743A414541C}">
   <ds:schemaRefs>
     <ds:schemaRef ds:uri="http://schemas.openxmlformats.org/officeDocument/2006/bibliography"/>
   </ds:schemaRefs>

</xml_diff>

<commit_message>
refs #403 Kleine Anpassungen
</commit_message>
<xml_diff>
--- a/doc/05_Design/Software Architektur.docx
+++ b/doc/05_Design/Software Architektur.docx
@@ -14372,8 +14372,6 @@
       <w:r>
         <w:t xml:space="preserve"> konzipierte System essentiell</w:t>
       </w:r>
-      <w:bookmarkStart w:id="44" w:name="_GoBack"/>
-      <w:bookmarkEnd w:id="44"/>
       <w:r>
         <w:t xml:space="preserve">, da es gut möglich ist, dass mehrere Aussendienstmitarbeiter den Server gleichzeitig beanspruchen. </w:t>
       </w:r>
@@ -14625,8 +14623,8 @@
                                   <w:szCs w:val="20"/>
                                 </w:rPr>
                               </w:pPr>
-                              <w:bookmarkStart w:id="45" w:name="_Ref293199705"/>
-                              <w:bookmarkStart w:id="46" w:name="_Toc293582085"/>
+                              <w:bookmarkStart w:id="44" w:name="_Ref293199705"/>
+                              <w:bookmarkStart w:id="45" w:name="_Toc293582085"/>
                               <w:r>
                                 <w:t xml:space="preserve">Abbildung </w:t>
                               </w:r>
@@ -14641,8 +14639,8 @@
                               <w:r>
                                 <w:t xml:space="preserve"> - Allgemeine Fehlermeldung Rails-Server</w:t>
                               </w:r>
+                              <w:bookmarkEnd w:id="44"/>
                               <w:bookmarkEnd w:id="45"/>
-                              <w:bookmarkEnd w:id="46"/>
                             </w:p>
                           </w:txbxContent>
                         </wps:txbx>
@@ -14870,11 +14868,11 @@
       <w:pPr>
         <w:pStyle w:val="berschrift4"/>
       </w:pPr>
-      <w:bookmarkStart w:id="47" w:name="_Ref293491053"/>
+      <w:bookmarkStart w:id="46" w:name="_Ref293491053"/>
       <w:r>
         <w:t>Logging &amp; Debugging</w:t>
       </w:r>
-      <w:bookmarkEnd w:id="47"/>
+      <w:bookmarkEnd w:id="46"/>
     </w:p>
     <w:p>
       <w:pPr>
@@ -15018,8 +15016,8 @@
                                   <w:szCs w:val="20"/>
                                 </w:rPr>
                               </w:pPr>
-                              <w:bookmarkStart w:id="48" w:name="_Ref293491179"/>
-                              <w:bookmarkStart w:id="49" w:name="_Toc293582086"/>
+                              <w:bookmarkStart w:id="47" w:name="_Ref293491179"/>
+                              <w:bookmarkStart w:id="48" w:name="_Toc293582086"/>
                               <w:r>
                                 <w:t xml:space="preserve">Abbildung </w:t>
                               </w:r>
@@ -15034,8 +15032,8 @@
                               <w:r>
                                 <w:t xml:space="preserve"> - Logeintrag unter Rails</w:t>
                               </w:r>
+                              <w:bookmarkEnd w:id="47"/>
                               <w:bookmarkEnd w:id="48"/>
-                              <w:bookmarkEnd w:id="49"/>
                             </w:p>
                           </w:txbxContent>
                         </wps:txbx>
@@ -15279,8 +15277,8 @@
                                   <w:szCs w:val="20"/>
                                 </w:rPr>
                               </w:pPr>
-                              <w:bookmarkStart w:id="50" w:name="_Ref293492083"/>
-                              <w:bookmarkStart w:id="51" w:name="_Toc293582087"/>
+                              <w:bookmarkStart w:id="49" w:name="_Ref293492083"/>
+                              <w:bookmarkStart w:id="50" w:name="_Toc293582087"/>
                               <w:r>
                                 <w:t xml:space="preserve">Abbildung </w:t>
                               </w:r>
@@ -15295,8 +15293,8 @@
                               <w:r>
                                 <w:t xml:space="preserve"> - Fehlerbericht von Ruby-Server</w:t>
                               </w:r>
+                              <w:bookmarkEnd w:id="49"/>
                               <w:bookmarkEnd w:id="50"/>
-                              <w:bookmarkEnd w:id="51"/>
                             </w:p>
                           </w:txbxContent>
                         </wps:txbx>
@@ -15500,74 +15498,74 @@
       <w:pPr>
         <w:pStyle w:val="berschrift3"/>
       </w:pPr>
-      <w:bookmarkStart w:id="52" w:name="_Toc293502649"/>
+      <w:bookmarkStart w:id="51" w:name="_Toc293502649"/>
       <w:r>
         <w:lastRenderedPageBreak/>
         <w:t>Android</w:t>
       </w:r>
+      <w:bookmarkEnd w:id="51"/>
+    </w:p>
+    <w:p>
+      <w:pPr>
+        <w:pStyle w:val="berschrift4"/>
+      </w:pPr>
+      <w:r>
+        <w:t>Angewandte Patterns</w:t>
+      </w:r>
+    </w:p>
+    <w:p>
+      <w:r>
+        <w:t>In den folgenden Kapiteln werden nur die wichtigsten angewandten Pattern</w:t>
+      </w:r>
+      <w:r>
+        <w:t>s</w:t>
+      </w:r>
+      <w:r>
+        <w:t xml:space="preserve"> beschrieben.</w:t>
+      </w:r>
+      <w:r>
+        <w:t xml:space="preserve"> </w:t>
+      </w:r>
+      <w:r>
+        <w:t>W</w:t>
+      </w:r>
+      <w:r>
+        <w:t>eitere Lösungsmuster sind im Code</w:t>
+      </w:r>
+      <w:r>
+        <w:t xml:space="preserve"> oder im Framework</w:t>
+      </w:r>
+      <w:r>
+        <w:t xml:space="preserve"> enthalten, werden aber </w:t>
+      </w:r>
+      <w:r>
+        <w:t>hier</w:t>
+      </w:r>
+      <w:r>
+        <w:t xml:space="preserve"> nicht speziell </w:t>
+      </w:r>
+      <w:r>
+        <w:t>beschrieben</w:t>
+      </w:r>
+      <w:r>
+        <w:t>.</w:t>
+      </w:r>
+    </w:p>
+    <w:p>
+      <w:pPr>
+        <w:pStyle w:val="berschrift5"/>
+      </w:pPr>
+      <w:bookmarkStart w:id="52" w:name="_Ref293393844"/>
+      <w:r>
+        <w:t>Null</w:t>
+      </w:r>
+      <w:r>
+        <w:t xml:space="preserve"> </w:t>
+      </w:r>
+      <w:r>
+        <w:t>Object</w:t>
+      </w:r>
       <w:bookmarkEnd w:id="52"/>
-    </w:p>
-    <w:p>
-      <w:pPr>
-        <w:pStyle w:val="berschrift4"/>
-      </w:pPr>
-      <w:r>
-        <w:t>Angewandte Patterns</w:t>
-      </w:r>
-    </w:p>
-    <w:p>
-      <w:r>
-        <w:t>In den folgenden Kapiteln werden nur die wichtigsten angewandten Pattern</w:t>
-      </w:r>
-      <w:r>
-        <w:t>s</w:t>
-      </w:r>
-      <w:r>
-        <w:t xml:space="preserve"> beschrieben.</w:t>
-      </w:r>
-      <w:r>
-        <w:t xml:space="preserve"> </w:t>
-      </w:r>
-      <w:r>
-        <w:t>W</w:t>
-      </w:r>
-      <w:r>
-        <w:t>eitere Lösungsmuster sind im Code</w:t>
-      </w:r>
-      <w:r>
-        <w:t xml:space="preserve"> oder im Framework</w:t>
-      </w:r>
-      <w:r>
-        <w:t xml:space="preserve"> enthalten, werden aber </w:t>
-      </w:r>
-      <w:r>
-        <w:t>hier</w:t>
-      </w:r>
-      <w:r>
-        <w:t xml:space="preserve"> nicht speziell </w:t>
-      </w:r>
-      <w:r>
-        <w:t>beschrieben</w:t>
-      </w:r>
-      <w:r>
-        <w:t>.</w:t>
-      </w:r>
-    </w:p>
-    <w:p>
-      <w:pPr>
-        <w:pStyle w:val="berschrift5"/>
-      </w:pPr>
-      <w:bookmarkStart w:id="53" w:name="_Ref293393844"/>
-      <w:r>
-        <w:t>Null</w:t>
-      </w:r>
-      <w:r>
-        <w:t xml:space="preserve"> </w:t>
-      </w:r>
-      <w:r>
-        <w:t>Object</w:t>
-      </w:r>
-      <w:bookmarkEnd w:id="53"/>
     </w:p>
     <w:p>
       <w:r>
@@ -15666,7 +15664,7 @@
       <w:pPr>
         <w:pStyle w:val="Beschriftung"/>
       </w:pPr>
-      <w:bookmarkStart w:id="54" w:name="_Toc293582088"/>
+      <w:bookmarkStart w:id="53" w:name="_Toc293582088"/>
       <w:r>
         <w:t xml:space="preserve">Abbildung </w:t>
       </w:r>
@@ -15684,7 +15682,7 @@
       <w:r>
         <w:t>Null Object Pattern für LocationListener</w:t>
       </w:r>
-      <w:bookmarkEnd w:id="54"/>
+      <w:bookmarkEnd w:id="53"/>
     </w:p>
     <w:p>
       <w:pPr>
@@ -15876,12 +15874,12 @@
       <w:pPr>
         <w:pStyle w:val="berschrift5"/>
       </w:pPr>
-      <w:bookmarkStart w:id="55" w:name="_Ref293393174"/>
+      <w:bookmarkStart w:id="54" w:name="_Ref293393174"/>
       <w:r>
         <w:lastRenderedPageBreak/>
         <w:t>Polymorphismus</w:t>
       </w:r>
-      <w:bookmarkEnd w:id="55"/>
+      <w:bookmarkEnd w:id="54"/>
     </w:p>
     <w:p>
       <w:r>
@@ -16208,7 +16206,7 @@
                                   <w:szCs w:val="20"/>
                                 </w:rPr>
                               </w:pPr>
-                              <w:bookmarkStart w:id="56" w:name="_Toc293582089"/>
+                              <w:bookmarkStart w:id="55" w:name="_Toc293582089"/>
                               <w:r>
                                 <w:t xml:space="preserve">Abbildung </w:t>
                               </w:r>
@@ -16223,7 +16221,7 @@
                               <w:r>
                                 <w:t xml:space="preserve"> - Interface Transmittable</w:t>
                               </w:r>
-                              <w:bookmarkEnd w:id="56"/>
+                              <w:bookmarkEnd w:id="55"/>
                             </w:p>
                           </w:txbxContent>
                         </wps:txbx>
@@ -16443,8 +16441,8 @@
           <w:szCs w:val="20"/>
         </w:rPr>
       </w:pPr>
-      <w:bookmarkStart w:id="57" w:name="_Ref293201055"/>
-      <w:bookmarkStart w:id="58" w:name="_Toc293582090"/>
+      <w:bookmarkStart w:id="56" w:name="_Ref293201055"/>
+      <w:bookmarkStart w:id="57" w:name="_Toc293582090"/>
       <w:r>
         <w:t xml:space="preserve">Abbildung </w:t>
       </w:r>
@@ -16462,8 +16460,8 @@
       <w:r>
         <w:t>- Verwendung Interface Transmittable</w:t>
       </w:r>
+      <w:bookmarkEnd w:id="56"/>
       <w:bookmarkEnd w:id="57"/>
-      <w:bookmarkEnd w:id="58"/>
     </w:p>
     <w:p>
       <w:r>
@@ -16606,8 +16604,8 @@
           <w:szCs w:val="20"/>
         </w:rPr>
       </w:pPr>
-      <w:bookmarkStart w:id="59" w:name="_Ref293493383"/>
-      <w:bookmarkStart w:id="60" w:name="_Toc293582091"/>
+      <w:bookmarkStart w:id="58" w:name="_Ref293493383"/>
+      <w:bookmarkStart w:id="59" w:name="_Toc293582091"/>
       <w:r>
         <w:t xml:space="preserve">Abbildung </w:t>
       </w:r>
@@ -16625,139 +16623,139 @@
       <w:r>
         <w:t>Konstrukt (Error Handling)</w:t>
       </w:r>
+      <w:bookmarkEnd w:id="58"/>
       <w:bookmarkEnd w:id="59"/>
+    </w:p>
+    <w:p>
+      <w:r>
+        <w:t>Dem Benutzer werden in der Regel Fehler nicht angezeigt</w:t>
+      </w:r>
+      <w:r>
+        <w:t>, stattdessen werden</w:t>
+      </w:r>
+      <w:r>
+        <w:t xml:space="preserve"> Fehler</w:t>
+      </w:r>
+      <w:r>
+        <w:t xml:space="preserve"> im Logging System </w:t>
+      </w:r>
+      <w:r>
+        <w:t>„</w:t>
+      </w:r>
+      <w:r>
+        <w:t>LogCat</w:t>
+      </w:r>
+      <w:r>
+        <w:t>“</w:t>
+      </w:r>
+      <w:r>
+        <w:t xml:space="preserve"> von Android erfasst.</w:t>
+      </w:r>
+    </w:p>
+    <w:p>
+      <w:r>
+        <w:t>Da der Benutzer von den Fehlern nichts mitbekommen sollte, darf ein Fehler den Systemzustand grund</w:t>
+      </w:r>
+      <w:r>
+        <w:t>sätzlich nicht ändern. Wird zum Beispiel</w:t>
+      </w:r>
+      <w:r>
+        <w:t xml:space="preserve"> die Internetverbindung während der Übertragung von Daten unterbrochen, so muss der Vorgang </w:t>
+      </w:r>
+      <w:r>
+        <w:t xml:space="preserve">so lange </w:t>
+      </w:r>
+      <w:r>
+        <w:t>wiederholt werden, bis die Übertragung erfolgreich beendet.</w:t>
+      </w:r>
+    </w:p>
+    <w:p>
+      <w:pPr>
+        <w:pStyle w:val="berschrift4"/>
+      </w:pPr>
+      <w:r>
+        <w:t>Logging &amp; Debugging</w:t>
+      </w:r>
+    </w:p>
+    <w:p>
+      <w:r>
+        <w:t xml:space="preserve">Um Informationen über den Ablauf des Systems zu erhalten, werden an verschiedenen bedeutenden Stellen im Code </w:t>
+      </w:r>
+      <w:r>
+        <w:t>Log-</w:t>
+      </w:r>
+      <w:r>
+        <w:t>Meldungen geschrieben. Dies dient in erster Linie dazu, Fehler oder Abläufe zu reproduzieren und Eins</w:t>
+      </w:r>
+      <w:r>
+        <w:t>icht in das System zu erhalten.</w:t>
+      </w:r>
+    </w:p>
+    <w:p>
+      <w:r>
+        <w:t>Dazu werden</w:t>
+      </w:r>
+      <w:r>
+        <w:t xml:space="preserve"> fünf Kategorien von „Logging“ Meldungen erkannt</w:t>
+      </w:r>
+      <w:r>
+        <w:t xml:space="preserve">, welche im </w:t>
+      </w:r>
+      <w:r>
+        <w:t xml:space="preserve">nachfolgenden </w:t>
+      </w:r>
+      <w:r>
+        <w:t xml:space="preserve">Unterkapitel </w:t>
+      </w:r>
+      <w:r>
+        <w:fldChar w:fldCharType="begin"/>
+      </w:r>
+      <w:r>
+        <w:instrText xml:space="preserve"> REF _Ref293493803 \r \h </w:instrText>
+      </w:r>
+      <w:r>
+        <w:fldChar w:fldCharType="separate"/>
+      </w:r>
+      <w:r>
+        <w:t>3.6.2.3.1</w:t>
+      </w:r>
+      <w:r>
+        <w:fldChar w:fldCharType="end"/>
+      </w:r>
+      <w:r>
+        <w:t xml:space="preserve"> „</w:t>
+      </w:r>
+      <w:r>
+        <w:fldChar w:fldCharType="begin"/>
+      </w:r>
+      <w:r>
+        <w:instrText xml:space="preserve"> REF _Ref293493803 \h </w:instrText>
+      </w:r>
+      <w:r>
+        <w:fldChar w:fldCharType="separate"/>
+      </w:r>
+      <w:r>
+        <w:t>Logging-Levels</w:t>
+      </w:r>
+      <w:r>
+        <w:fldChar w:fldCharType="end"/>
+      </w:r>
+      <w:r>
+        <w:t>“ beschrieben sind</w:t>
+      </w:r>
+      <w:r>
+        <w:t>.</w:t>
+      </w:r>
+    </w:p>
+    <w:p>
+      <w:pPr>
+        <w:pStyle w:val="berschrift5"/>
+      </w:pPr>
+      <w:bookmarkStart w:id="60" w:name="_Ref293493803"/>
+      <w:r>
+        <w:t>Logging-Levels</w:t>
+      </w:r>
       <w:bookmarkEnd w:id="60"/>
-    </w:p>
-    <w:p>
-      <w:r>
-        <w:t>Dem Benutzer werden in der Regel Fehler nicht angezeigt</w:t>
-      </w:r>
-      <w:r>
-        <w:t>, stattdessen werden</w:t>
-      </w:r>
-      <w:r>
-        <w:t xml:space="preserve"> Fehler</w:t>
-      </w:r>
-      <w:r>
-        <w:t xml:space="preserve"> im Logging System </w:t>
-      </w:r>
-      <w:r>
-        <w:t>„</w:t>
-      </w:r>
-      <w:r>
-        <w:t>LogCat</w:t>
-      </w:r>
-      <w:r>
-        <w:t>“</w:t>
-      </w:r>
-      <w:r>
-        <w:t xml:space="preserve"> von Android erfasst.</w:t>
-      </w:r>
-    </w:p>
-    <w:p>
-      <w:r>
-        <w:t>Da der Benutzer von den Fehlern nichts mitbekommen sollte, darf ein Fehler den Systemzustand grund</w:t>
-      </w:r>
-      <w:r>
-        <w:t>sätzlich nicht ändern. Wird zum Beispiel</w:t>
-      </w:r>
-      <w:r>
-        <w:t xml:space="preserve"> die Internetverbindung während der Übertragung von Daten unterbrochen, so muss der Vorgang </w:t>
-      </w:r>
-      <w:r>
-        <w:t xml:space="preserve">so lange </w:t>
-      </w:r>
-      <w:r>
-        <w:t>wiederholt werden, bis die Übertragung erfolgreich beendet.</w:t>
-      </w:r>
-    </w:p>
-    <w:p>
-      <w:pPr>
-        <w:pStyle w:val="berschrift4"/>
-      </w:pPr>
-      <w:r>
-        <w:t>Logging &amp; Debugging</w:t>
-      </w:r>
-    </w:p>
-    <w:p>
-      <w:r>
-        <w:t xml:space="preserve">Um Informationen über den Ablauf des Systems zu erhalten, werden an verschiedenen bedeutenden Stellen im Code </w:t>
-      </w:r>
-      <w:r>
-        <w:t>Log-</w:t>
-      </w:r>
-      <w:r>
-        <w:t>Meldungen geschrieben. Dies dient in erster Linie dazu, Fehler oder Abläufe zu reproduzieren und Eins</w:t>
-      </w:r>
-      <w:r>
-        <w:t>icht in das System zu erhalten.</w:t>
-      </w:r>
-    </w:p>
-    <w:p>
-      <w:r>
-        <w:t>Dazu werden</w:t>
-      </w:r>
-      <w:r>
-        <w:t xml:space="preserve"> fünf Kategorien von „Logging“ Meldungen erkannt</w:t>
-      </w:r>
-      <w:r>
-        <w:t xml:space="preserve">, welche im </w:t>
-      </w:r>
-      <w:r>
-        <w:t xml:space="preserve">nachfolgenden </w:t>
-      </w:r>
-      <w:r>
-        <w:t xml:space="preserve">Unterkapitel </w:t>
-      </w:r>
-      <w:r>
-        <w:fldChar w:fldCharType="begin"/>
-      </w:r>
-      <w:r>
-        <w:instrText xml:space="preserve"> REF _Ref293493803 \r \h </w:instrText>
-      </w:r>
-      <w:r>
-        <w:fldChar w:fldCharType="separate"/>
-      </w:r>
-      <w:r>
-        <w:t>3.6.2.3.1</w:t>
-      </w:r>
-      <w:r>
-        <w:fldChar w:fldCharType="end"/>
-      </w:r>
-      <w:r>
-        <w:t xml:space="preserve"> „</w:t>
-      </w:r>
-      <w:r>
-        <w:fldChar w:fldCharType="begin"/>
-      </w:r>
-      <w:r>
-        <w:instrText xml:space="preserve"> REF _Ref293493803 \h </w:instrText>
-      </w:r>
-      <w:r>
-        <w:fldChar w:fldCharType="separate"/>
-      </w:r>
-      <w:r>
-        <w:t>Logging-Levels</w:t>
-      </w:r>
-      <w:r>
-        <w:fldChar w:fldCharType="end"/>
-      </w:r>
-      <w:r>
-        <w:t>“ beschrieben sind</w:t>
-      </w:r>
-      <w:r>
-        <w:t>.</w:t>
-      </w:r>
-    </w:p>
-    <w:p>
-      <w:pPr>
-        <w:pStyle w:val="berschrift5"/>
-      </w:pPr>
-      <w:bookmarkStart w:id="61" w:name="_Ref293493803"/>
-      <w:r>
-        <w:t>Logging-Levels</w:t>
-      </w:r>
-      <w:bookmarkEnd w:id="61"/>
     </w:p>
     <w:p>
       <w:pPr>
@@ -17469,7 +17467,7 @@
                                     <w:szCs w:val="20"/>
                                   </w:rPr>
                                 </w:pPr>
-                                <w:bookmarkStart w:id="62" w:name="_Toc293582092"/>
+                                <w:bookmarkStart w:id="61" w:name="_Toc293582092"/>
                                 <w:r>
                                   <w:t xml:space="preserve">Abbildung </w:t>
                                 </w:r>
@@ -17487,7 +17485,7 @@
                                 <w:r>
                                   <w:t>- Logeinträge anzeigen mit LogCat</w:t>
                                 </w:r>
-                                <w:bookmarkEnd w:id="62"/>
+                                <w:bookmarkEnd w:id="61"/>
                               </w:p>
                             </w:txbxContent>
                           </wps:txbx>
@@ -17685,148 +17683,148 @@
       <w:pPr>
         <w:pStyle w:val="berschrift1"/>
       </w:pPr>
-      <w:bookmarkStart w:id="63" w:name="_Ref293200898"/>
-      <w:bookmarkStart w:id="64" w:name="_Ref293200910"/>
-      <w:bookmarkStart w:id="65" w:name="_Toc293502650"/>
+      <w:bookmarkStart w:id="62" w:name="_Ref293200898"/>
+      <w:bookmarkStart w:id="63" w:name="_Ref293200910"/>
+      <w:bookmarkStart w:id="64" w:name="_Toc293502650"/>
       <w:r>
         <w:lastRenderedPageBreak/>
         <w:t>Beschreibung der Packages</w:t>
       </w:r>
+      <w:bookmarkEnd w:id="62"/>
       <w:bookmarkEnd w:id="63"/>
       <w:bookmarkEnd w:id="64"/>
+    </w:p>
+    <w:p>
+      <w:r>
+        <w:t xml:space="preserve">Die Packages werden in den folgenden Kapiteln genauer umschrieben und aufgezeichnet. Bei vorhandenem Architekturkonzept wird auf dieses näher eingegangen. </w:t>
+      </w:r>
+      <w:r>
+        <w:t>Die w</w:t>
+      </w:r>
+      <w:r>
+        <w:t>ichtig</w:t>
+      </w:r>
+      <w:r>
+        <w:t>st</w:t>
+      </w:r>
+      <w:r>
+        <w:t>e</w:t>
+      </w:r>
+      <w:r>
+        <w:t>n</w:t>
+      </w:r>
+      <w:r>
+        <w:t xml:space="preserve"> Klassenspezifikationen werden in diesem Dok</w:t>
+      </w:r>
+      <w:r>
+        <w:t>ument aufgelistet und erläutert</w:t>
+      </w:r>
+      <w:r>
+        <w:t>.</w:t>
+      </w:r>
+    </w:p>
+    <w:p>
+      <w:r>
+        <w:t>Um die</w:t>
+      </w:r>
+      <w:r>
+        <w:t xml:space="preserve"> Klassen und Methoden genauer zu analysieren</w:t>
+      </w:r>
+      <w:r>
+        <w:t>, ver</w:t>
+      </w:r>
+      <w:r>
+        <w:t>weisen wir hier auf die Javadoc</w:t>
+      </w:r>
+      <w:r>
+        <w:t>s</w:t>
+      </w:r>
+      <w:r>
+        <w:t xml:space="preserve"> (siehe </w:t>
+      </w:r>
+      <w:r>
+        <w:t xml:space="preserve">Kapitel </w:t>
+      </w:r>
+      <w:r>
+        <w:fldChar w:fldCharType="begin"/>
+      </w:r>
+      <w:r>
+        <w:instrText xml:space="preserve"> REF _Ref293093350 \r \h </w:instrText>
+      </w:r>
+      <w:r>
+        <w:fldChar w:fldCharType="separate"/>
+      </w:r>
+      <w:r>
+        <w:t>2.4</w:t>
+      </w:r>
+      <w:r>
+        <w:fldChar w:fldCharType="end"/>
+      </w:r>
+      <w:r>
+        <w:t xml:space="preserve"> </w:t>
+      </w:r>
+      <w:r>
+        <w:t>„</w:t>
+      </w:r>
+      <w:r>
+        <w:fldChar w:fldCharType="begin"/>
+      </w:r>
+      <w:r>
+        <w:instrText xml:space="preserve"> REF _Ref293093357 \h </w:instrText>
+      </w:r>
+      <w:r>
+        <w:fldChar w:fldCharType="separate"/>
+      </w:r>
+      <w:r>
+        <w:t>Referenzen</w:t>
+      </w:r>
+      <w:r>
+        <w:fldChar w:fldCharType="end"/>
+      </w:r>
+      <w:r>
+        <w:t>“</w:t>
+      </w:r>
+      <w:r>
+        <w:t xml:space="preserve">). </w:t>
+      </w:r>
+    </w:p>
+    <w:p>
+      <w:pPr>
+        <w:pStyle w:val="berschrift2"/>
+      </w:pPr>
+      <w:bookmarkStart w:id="65" w:name="_Toc293502651"/>
+      <w:r>
+        <w:t>I</w:t>
+      </w:r>
+      <w:r>
+        <w:t>nterfaces</w:t>
+      </w:r>
       <w:bookmarkEnd w:id="65"/>
     </w:p>
     <w:p>
-      <w:r>
-        <w:t xml:space="preserve">Die Packages werden in den folgenden Kapiteln genauer umschrieben und aufgezeichnet. Bei vorhandenem Architekturkonzept wird auf dieses näher eingegangen. </w:t>
-      </w:r>
-      <w:r>
-        <w:t>Die w</w:t>
-      </w:r>
-      <w:r>
-        <w:t>ichtig</w:t>
-      </w:r>
-      <w:r>
-        <w:t>st</w:t>
-      </w:r>
-      <w:r>
-        <w:t>e</w:t>
-      </w:r>
-      <w:r>
-        <w:t>n</w:t>
-      </w:r>
-      <w:r>
-        <w:t xml:space="preserve"> Klassenspezifikationen werden in diesem Dok</w:t>
-      </w:r>
-      <w:r>
-        <w:t>ument aufgelistet und erläutert</w:t>
-      </w:r>
-      <w:r>
-        <w:t>.</w:t>
-      </w:r>
-    </w:p>
-    <w:p>
-      <w:r>
-        <w:t>Um die</w:t>
-      </w:r>
-      <w:r>
-        <w:t xml:space="preserve"> Klassen und Methoden genauer zu analysieren</w:t>
-      </w:r>
-      <w:r>
-        <w:t>, ver</w:t>
-      </w:r>
-      <w:r>
-        <w:t>weisen wir hier auf die Javadoc</w:t>
-      </w:r>
-      <w:r>
-        <w:t>s</w:t>
-      </w:r>
-      <w:r>
-        <w:t xml:space="preserve"> (siehe </w:t>
-      </w:r>
-      <w:r>
-        <w:t xml:space="preserve">Kapitel </w:t>
-      </w:r>
-      <w:r>
-        <w:fldChar w:fldCharType="begin"/>
-      </w:r>
-      <w:r>
-        <w:instrText xml:space="preserve"> REF _Ref293093350 \r \h </w:instrText>
-      </w:r>
-      <w:r>
-        <w:fldChar w:fldCharType="separate"/>
-      </w:r>
-      <w:r>
-        <w:t>2.4</w:t>
-      </w:r>
-      <w:r>
-        <w:fldChar w:fldCharType="end"/>
-      </w:r>
-      <w:r>
-        <w:t xml:space="preserve"> </w:t>
-      </w:r>
-      <w:r>
-        <w:t>„</w:t>
-      </w:r>
-      <w:r>
-        <w:fldChar w:fldCharType="begin"/>
-      </w:r>
-      <w:r>
-        <w:instrText xml:space="preserve"> REF _Ref293093357 \h </w:instrText>
-      </w:r>
-      <w:r>
-        <w:fldChar w:fldCharType="separate"/>
-      </w:r>
-      <w:r>
-        <w:t>Referenzen</w:t>
-      </w:r>
-      <w:r>
-        <w:fldChar w:fldCharType="end"/>
-      </w:r>
-      <w:r>
-        <w:t>“</w:t>
-      </w:r>
-      <w:r>
-        <w:t xml:space="preserve">). </w:t>
-      </w:r>
-    </w:p>
-    <w:p>
-      <w:pPr>
-        <w:pStyle w:val="berschrift2"/>
-      </w:pPr>
-      <w:bookmarkStart w:id="66" w:name="_Toc293502651"/>
-      <w:r>
-        <w:t>I</w:t>
-      </w:r>
-      <w:r>
-        <w:t>nterfaces</w:t>
+      <w:pPr>
+        <w:pStyle w:val="berschrift3"/>
+      </w:pPr>
+      <w:bookmarkStart w:id="66" w:name="_Toc293502652"/>
+      <w:r>
+        <w:t>Beschreibung</w:t>
       </w:r>
       <w:bookmarkEnd w:id="66"/>
     </w:p>
     <w:p>
+      <w:r>
+        <w:t>Das Package „interfaces“ dient als Schnittstelle zwischen Server und Client. Die verschiedenen Interfaces stellen Methoden zur Verfügung, welche die erfolgreiche Datenübertragung sicherstellen. Die Interfaces werden von verschiedenen Klassen des Packages „models“ implementiert. Verwendet werden sie von den Klassen im Package „network“, um die Daten zu übermitteln. Die Beschreibung der abstrakten Funktionalität vereinfacht es wesentlich, weitere Klassen dem Package „models“ hinzuzufügen.</w:t>
+      </w:r>
+    </w:p>
+    <w:p>
       <w:pPr>
         <w:pStyle w:val="berschrift3"/>
       </w:pPr>
-      <w:bookmarkStart w:id="67" w:name="_Toc293502652"/>
-      <w:r>
-        <w:t>Beschreibung</w:t>
+      <w:bookmarkStart w:id="67" w:name="_Toc293502653"/>
+      <w:r>
+        <w:t>Klassenstruktur</w:t>
       </w:r>
       <w:bookmarkEnd w:id="67"/>
-    </w:p>
-    <w:p>
-      <w:r>
-        <w:t>Das Package „interfaces“ dient als Schnittstelle zwischen Server und Client. Die verschiedenen Interfaces stellen Methoden zur Verfügung, welche die erfolgreiche Datenübertragung sicherstellen. Die Interfaces werden von verschiedenen Klassen des Packages „models“ implementiert. Verwendet werden sie von den Klassen im Package „network“, um die Daten zu übermitteln. Die Beschreibung der abstrakten Funktionalität vereinfacht es wesentlich, weitere Klassen dem Package „models“ hinzuzufügen.</w:t>
-      </w:r>
-    </w:p>
-    <w:p>
-      <w:pPr>
-        <w:pStyle w:val="berschrift3"/>
-      </w:pPr>
-      <w:bookmarkStart w:id="68" w:name="_Toc293502653"/>
-      <w:r>
-        <w:t>Klassenstruktur</w:t>
-      </w:r>
-      <w:bookmarkEnd w:id="68"/>
     </w:p>
     <w:p>
       <w:pPr>
@@ -17891,8 +17889,8 @@
       <w:pPr>
         <w:pStyle w:val="Beschriftung"/>
       </w:pPr>
-      <w:bookmarkStart w:id="69" w:name="_Toc293247003"/>
-      <w:bookmarkStart w:id="70" w:name="_Toc293582093"/>
+      <w:bookmarkStart w:id="68" w:name="_Toc293247003"/>
+      <w:bookmarkStart w:id="69" w:name="_Toc293582093"/>
       <w:r>
         <w:t xml:space="preserve">Abbildung </w:t>
       </w:r>
@@ -17913,94 +17911,94 @@
       <w:r>
         <w:t xml:space="preserve"> Klassenstruktur Package interfaces</w:t>
       </w:r>
+      <w:bookmarkEnd w:id="68"/>
       <w:bookmarkEnd w:id="69"/>
+    </w:p>
+    <w:p>
+      <w:pPr>
+        <w:pStyle w:val="berschrift3"/>
+      </w:pPr>
+      <w:bookmarkStart w:id="70" w:name="_Toc293502654"/>
+      <w:r>
+        <w:t>Architekturkonzepte für Package</w:t>
+      </w:r>
       <w:bookmarkEnd w:id="70"/>
     </w:p>
     <w:p>
+      <w:r>
+        <w:t xml:space="preserve">Die Interfaces beruhen auf dem Konzept des Polymorphismus welches in Kapitel </w:t>
+      </w:r>
+      <w:r>
+        <w:fldChar w:fldCharType="begin"/>
+      </w:r>
+      <w:r>
+        <w:instrText xml:space="preserve"> REF _Ref293393174 \r \h </w:instrText>
+      </w:r>
+      <w:r>
+        <w:fldChar w:fldCharType="separate"/>
+      </w:r>
+      <w:r>
+        <w:t>3.6.2.1.3</w:t>
+      </w:r>
+      <w:r>
+        <w:fldChar w:fldCharType="end"/>
+      </w:r>
+      <w:r>
+        <w:t xml:space="preserve"> </w:t>
+      </w:r>
+      <w:r>
+        <w:t>„</w:t>
+      </w:r>
+      <w:r>
+        <w:fldChar w:fldCharType="begin"/>
+      </w:r>
+      <w:r>
+        <w:instrText xml:space="preserve"> REF _Ref293393174 \h </w:instrText>
+      </w:r>
+      <w:r>
+        <w:fldChar w:fldCharType="separate"/>
+      </w:r>
+      <w:r>
+        <w:t>Polymorphismus</w:t>
+      </w:r>
+      <w:r>
+        <w:fldChar w:fldCharType="end"/>
+      </w:r>
+      <w:r>
+        <w:t>“</w:t>
+      </w:r>
+      <w:r>
+        <w:t xml:space="preserve"> </w:t>
+      </w:r>
+      <w:r>
+        <w:t>genauer erklärt wird.</w:t>
+      </w:r>
+    </w:p>
+    <w:p>
       <w:pPr>
         <w:pStyle w:val="berschrift3"/>
       </w:pPr>
-      <w:bookmarkStart w:id="71" w:name="_Toc293502654"/>
-      <w:r>
-        <w:t>Architekturkonzepte für Package</w:t>
+      <w:bookmarkStart w:id="71" w:name="_Toc293502655"/>
+      <w:r>
+        <w:t>Klassenspezifikationen</w:t>
       </w:r>
       <w:bookmarkEnd w:id="71"/>
     </w:p>
     <w:p>
-      <w:r>
-        <w:t xml:space="preserve">Die Interfaces beruhen auf dem Konzept des Polymorphismus welches in Kapitel </w:t>
-      </w:r>
-      <w:r>
-        <w:fldChar w:fldCharType="begin"/>
-      </w:r>
-      <w:r>
-        <w:instrText xml:space="preserve"> REF _Ref293393174 \r \h </w:instrText>
-      </w:r>
-      <w:r>
-        <w:fldChar w:fldCharType="separate"/>
-      </w:r>
-      <w:r>
-        <w:t>3.6.2.1.3</w:t>
-      </w:r>
-      <w:r>
-        <w:fldChar w:fldCharType="end"/>
-      </w:r>
-      <w:r>
-        <w:t xml:space="preserve"> </w:t>
-      </w:r>
-      <w:r>
-        <w:t>„</w:t>
-      </w:r>
-      <w:r>
-        <w:fldChar w:fldCharType="begin"/>
-      </w:r>
-      <w:r>
-        <w:instrText xml:space="preserve"> REF _Ref293393174 \h </w:instrText>
-      </w:r>
-      <w:r>
-        <w:fldChar w:fldCharType="separate"/>
-      </w:r>
-      <w:r>
-        <w:t>Polymorphismus</w:t>
-      </w:r>
-      <w:r>
-        <w:fldChar w:fldCharType="end"/>
-      </w:r>
-      <w:r>
-        <w:t>“</w:t>
-      </w:r>
-      <w:r>
-        <w:t xml:space="preserve"> </w:t>
-      </w:r>
-      <w:r>
-        <w:t>genauer erklärt wird.</w:t>
-      </w:r>
-    </w:p>
-    <w:p>
-      <w:pPr>
-        <w:pStyle w:val="berschrift3"/>
-      </w:pPr>
-      <w:bookmarkStart w:id="72" w:name="_Toc293502655"/>
-      <w:r>
-        <w:t>Klassenspezifikationen</w:t>
+      <w:pPr>
+        <w:pStyle w:val="berschrift4"/>
+      </w:pPr>
+      <w:bookmarkStart w:id="72" w:name="_Ref293075122"/>
+      <w:r>
+        <w:t>C</w:t>
+      </w:r>
+      <w:r>
+        <w:t>on</w:t>
+      </w:r>
+      <w:r>
+        <w:t>firmable</w:t>
       </w:r>
       <w:bookmarkEnd w:id="72"/>
-    </w:p>
-    <w:p>
-      <w:pPr>
-        <w:pStyle w:val="berschrift4"/>
-      </w:pPr>
-      <w:bookmarkStart w:id="73" w:name="_Ref293075122"/>
-      <w:r>
-        <w:t>C</w:t>
-      </w:r>
-      <w:r>
-        <w:t>on</w:t>
-      </w:r>
-      <w:r>
-        <w:t>firmable</w:t>
-      </w:r>
-      <w:bookmarkEnd w:id="73"/>
     </w:p>
     <w:p>
       <w:r>
@@ -18155,7 +18153,7 @@
           <w:szCs w:val="22"/>
         </w:rPr>
       </w:pPr>
-      <w:bookmarkStart w:id="74" w:name="_Ref293075004"/>
+      <w:bookmarkStart w:id="73" w:name="_Ref293075004"/>
       <w:r>
         <w:br w:type="page"/>
       </w:r>
@@ -18168,7 +18166,7 @@
         <w:lastRenderedPageBreak/>
         <w:t>Receivable</w:t>
       </w:r>
-      <w:bookmarkEnd w:id="74"/>
+      <w:bookmarkEnd w:id="73"/>
     </w:p>
     <w:p>
       <w:r>
@@ -18348,11 +18346,11 @@
       <w:pPr>
         <w:pStyle w:val="berschrift4"/>
       </w:pPr>
-      <w:bookmarkStart w:id="75" w:name="_Ref293075145"/>
+      <w:bookmarkStart w:id="74" w:name="_Ref293075145"/>
       <w:r>
         <w:t>Transmittable</w:t>
       </w:r>
-      <w:bookmarkEnd w:id="75"/>
+      <w:bookmarkEnd w:id="74"/>
     </w:p>
     <w:p>
       <w:r>
@@ -18535,39 +18533,39 @@
       <w:pPr>
         <w:pStyle w:val="berschrift2"/>
       </w:pPr>
-      <w:bookmarkStart w:id="76" w:name="_Toc293502656"/>
+      <w:bookmarkStart w:id="75" w:name="_Toc293502656"/>
       <w:r>
         <w:t>N</w:t>
       </w:r>
       <w:r>
         <w:t>etwork</w:t>
       </w:r>
+      <w:bookmarkEnd w:id="75"/>
+    </w:p>
+    <w:p>
+      <w:pPr>
+        <w:pStyle w:val="berschrift3"/>
+      </w:pPr>
+      <w:bookmarkStart w:id="76" w:name="_Toc293502657"/>
+      <w:r>
+        <w:t>Beschreibung</w:t>
+      </w:r>
       <w:bookmarkEnd w:id="76"/>
     </w:p>
     <w:p>
+      <w:r>
+        <w:t>Das Package „network“ ist dafür zuständig, Daten zu übertragen. Es wird vom Package „services“ genutzt. Bei den zu übertragenden Daten handelt es sich um die Daten, die durch die Klassen des Packages „models“ gespeichert werden.</w:t>
+      </w:r>
+    </w:p>
+    <w:p>
       <w:pPr>
         <w:pStyle w:val="berschrift3"/>
       </w:pPr>
-      <w:bookmarkStart w:id="77" w:name="_Toc293502657"/>
-      <w:r>
-        <w:t>Beschreibung</w:t>
+      <w:bookmarkStart w:id="77" w:name="_Toc293502658"/>
+      <w:r>
+        <w:t>Klassenstruktur</w:t>
       </w:r>
       <w:bookmarkEnd w:id="77"/>
-    </w:p>
-    <w:p>
-      <w:r>
-        <w:t>Das Package „network“ ist dafür zuständig, Daten zu übertragen. Es wird vom Package „services“ genutzt. Bei den zu übertragenden Daten handelt es sich um die Daten, die durch die Klassen des Packages „models“ gespeichert werden.</w:t>
-      </w:r>
-    </w:p>
-    <w:p>
-      <w:pPr>
-        <w:pStyle w:val="berschrift3"/>
-      </w:pPr>
-      <w:bookmarkStart w:id="78" w:name="_Toc293502658"/>
-      <w:r>
-        <w:t>Klassenstruktur</w:t>
-      </w:r>
-      <w:bookmarkEnd w:id="78"/>
     </w:p>
     <w:p>
       <w:pPr>
@@ -18625,8 +18623,8 @@
       <w:pPr>
         <w:pStyle w:val="Beschriftung"/>
       </w:pPr>
-      <w:bookmarkStart w:id="79" w:name="_Toc293247004"/>
-      <w:bookmarkStart w:id="80" w:name="_Toc293582094"/>
+      <w:bookmarkStart w:id="78" w:name="_Toc293247004"/>
+      <w:bookmarkStart w:id="79" w:name="_Toc293582094"/>
       <w:r>
         <w:t xml:space="preserve">Abbildung </w:t>
       </w:r>
@@ -18641,8 +18639,8 @@
       <w:r>
         <w:t xml:space="preserve"> - Klassenstruktur Package network</w:t>
       </w:r>
+      <w:bookmarkEnd w:id="78"/>
       <w:bookmarkEnd w:id="79"/>
-      <w:bookmarkEnd w:id="80"/>
     </w:p>
     <w:p>
       <w:pPr>
@@ -18652,8 +18650,8 @@
           <w:szCs w:val="22"/>
         </w:rPr>
       </w:pPr>
-      <w:bookmarkStart w:id="81" w:name="_Ref293414743"/>
-      <w:bookmarkStart w:id="82" w:name="_Ref293414755"/>
+      <w:bookmarkStart w:id="80" w:name="_Ref293414743"/>
+      <w:bookmarkStart w:id="81" w:name="_Ref293414755"/>
       <w:r>
         <w:br w:type="page"/>
       </w:r>
@@ -18662,7 +18660,7 @@
       <w:pPr>
         <w:pStyle w:val="berschrift2"/>
       </w:pPr>
-      <w:bookmarkStart w:id="83" w:name="_Toc293502659"/>
+      <w:bookmarkStart w:id="82" w:name="_Toc293502659"/>
       <w:r>
         <w:lastRenderedPageBreak/>
         <w:t>M</w:t>
@@ -18670,19 +18668,19 @@
       <w:r>
         <w:t>odels</w:t>
       </w:r>
+      <w:bookmarkEnd w:id="80"/>
       <w:bookmarkEnd w:id="81"/>
       <w:bookmarkEnd w:id="82"/>
+    </w:p>
+    <w:p>
+      <w:pPr>
+        <w:pStyle w:val="berschrift3"/>
+      </w:pPr>
+      <w:bookmarkStart w:id="83" w:name="_Toc293502660"/>
+      <w:r>
+        <w:t>Beschreibung</w:t>
+      </w:r>
       <w:bookmarkEnd w:id="83"/>
-    </w:p>
-    <w:p>
-      <w:pPr>
-        <w:pStyle w:val="berschrift3"/>
-      </w:pPr>
-      <w:bookmarkStart w:id="84" w:name="_Toc293502660"/>
-      <w:r>
-        <w:t>Beschreibung</w:t>
-      </w:r>
-      <w:bookmarkEnd w:id="84"/>
     </w:p>
     <w:p>
       <w:r>
@@ -18958,11 +18956,11 @@
       <w:pPr>
         <w:pStyle w:val="berschrift3"/>
       </w:pPr>
-      <w:bookmarkStart w:id="85" w:name="_Toc293502661"/>
+      <w:bookmarkStart w:id="84" w:name="_Toc293502661"/>
       <w:r>
         <w:t>Klassenstruktur</w:t>
       </w:r>
-      <w:bookmarkEnd w:id="85"/>
+      <w:bookmarkEnd w:id="84"/>
     </w:p>
     <w:p>
       <w:pPr>
@@ -19020,8 +19018,8 @@
       <w:pPr>
         <w:pStyle w:val="Beschriftung"/>
       </w:pPr>
-      <w:bookmarkStart w:id="86" w:name="_Toc293247005"/>
-      <w:bookmarkStart w:id="87" w:name="_Toc293582095"/>
+      <w:bookmarkStart w:id="85" w:name="_Toc293247005"/>
+      <w:bookmarkStart w:id="86" w:name="_Toc293582095"/>
       <w:r>
         <w:t xml:space="preserve">Abbildung </w:t>
       </w:r>
@@ -19036,200 +19034,200 @@
       <w:r>
         <w:t xml:space="preserve"> - Klassenstruktur Package models</w:t>
       </w:r>
+      <w:bookmarkEnd w:id="85"/>
       <w:bookmarkEnd w:id="86"/>
-      <w:bookmarkEnd w:id="87"/>
     </w:p>
     <w:p>
       <w:pPr>
         <w:pStyle w:val="berschrift3"/>
       </w:pPr>
-      <w:bookmarkStart w:id="88" w:name="_Toc293502662"/>
+      <w:bookmarkStart w:id="87" w:name="_Toc293502662"/>
       <w:r>
         <w:lastRenderedPageBreak/>
         <w:t>Klassenspezifikationen</w:t>
       </w:r>
+      <w:bookmarkEnd w:id="87"/>
+    </w:p>
+    <w:p>
+      <w:r>
+        <w:t>Die Klassen Customer, Gps</w:t>
+      </w:r>
+      <w:r>
+        <w:t xml:space="preserve">Position, TimeEntryType sowie User implementieren alle das Interface Receivable. Die damit implementierten Methoden werden im Abschnitt </w:t>
+      </w:r>
+      <w:r>
+        <w:fldChar w:fldCharType="begin"/>
+      </w:r>
+      <w:r>
+        <w:instrText xml:space="preserve"> REF _Ref293075004 \w \h </w:instrText>
+      </w:r>
+      <w:r>
+        <w:fldChar w:fldCharType="separate"/>
+      </w:r>
+      <w:r>
+        <w:t>4.1.4.2</w:t>
+      </w:r>
+      <w:r>
+        <w:fldChar w:fldCharType="end"/>
+      </w:r>
+      <w:r>
+        <w:t xml:space="preserve"> </w:t>
+      </w:r>
+      <w:r>
+        <w:t>„</w:t>
+      </w:r>
+      <w:r>
+        <w:fldChar w:fldCharType="begin"/>
+      </w:r>
+      <w:r>
+        <w:instrText xml:space="preserve"> REF _Ref293075004 \h </w:instrText>
+      </w:r>
+      <w:r>
+        <w:fldChar w:fldCharType="separate"/>
+      </w:r>
+      <w:r>
+        <w:t>Receivable</w:t>
+      </w:r>
+      <w:r>
+        <w:fldChar w:fldCharType="end"/>
+      </w:r>
+      <w:r>
+        <w:t>“</w:t>
+      </w:r>
+      <w:r>
+        <w:t xml:space="preserve"> erläutert.</w:t>
+      </w:r>
+      <w:r>
+        <w:t xml:space="preserve"> Die Klasse TimeEntry implementiert die Interfaces Confirmable (siehe </w:t>
+      </w:r>
+      <w:r>
+        <w:t xml:space="preserve">Kapitel </w:t>
+      </w:r>
+      <w:r>
+        <w:fldChar w:fldCharType="begin"/>
+      </w:r>
+      <w:r>
+        <w:instrText xml:space="preserve"> REF _Ref293075122 \r \h </w:instrText>
+      </w:r>
+      <w:r>
+        <w:fldChar w:fldCharType="separate"/>
+      </w:r>
+      <w:r>
+        <w:t>4.1.4.1</w:t>
+      </w:r>
+      <w:r>
+        <w:fldChar w:fldCharType="end"/>
+      </w:r>
+      <w:r>
+        <w:t xml:space="preserve"> </w:t>
+      </w:r>
+      <w:r>
+        <w:t>„</w:t>
+      </w:r>
+      <w:r>
+        <w:fldChar w:fldCharType="begin"/>
+      </w:r>
+      <w:r>
+        <w:instrText xml:space="preserve"> REF _Ref293075122 \h </w:instrText>
+      </w:r>
+      <w:r>
+        <w:fldChar w:fldCharType="separate"/>
+      </w:r>
+      <w:r>
+        <w:t>Confirmable</w:t>
+      </w:r>
+      <w:r>
+        <w:fldChar w:fldCharType="end"/>
+      </w:r>
+      <w:r>
+        <w:t>“</w:t>
+      </w:r>
+      <w:r>
+        <w:t xml:space="preserve">) und Transmittable (siehe </w:t>
+      </w:r>
+      <w:r>
+        <w:t xml:space="preserve">Kapitel </w:t>
+      </w:r>
+      <w:r>
+        <w:fldChar w:fldCharType="begin"/>
+      </w:r>
+      <w:r>
+        <w:instrText xml:space="preserve"> REF _Ref293075145 \r \h </w:instrText>
+      </w:r>
+      <w:r>
+        <w:fldChar w:fldCharType="separate"/>
+      </w:r>
+      <w:r>
+        <w:t>4.1.4.3</w:t>
+      </w:r>
+      <w:r>
+        <w:fldChar w:fldCharType="end"/>
+      </w:r>
+      <w:r>
+        <w:t xml:space="preserve"> </w:t>
+      </w:r>
+      <w:r>
+        <w:t>„</w:t>
+      </w:r>
+      <w:r>
+        <w:fldChar w:fldCharType="begin"/>
+      </w:r>
+      <w:r>
+        <w:instrText xml:space="preserve"> REF _Ref293075145 \h </w:instrText>
+      </w:r>
+      <w:r>
+        <w:fldChar w:fldCharType="separate"/>
+      </w:r>
+      <w:r>
+        <w:t>Transmittable</w:t>
+      </w:r>
+      <w:r>
+        <w:fldChar w:fldCharType="end"/>
+      </w:r>
+      <w:r>
+        <w:t>“</w:t>
+      </w:r>
+      <w:r>
+        <w:t>).</w:t>
+      </w:r>
+    </w:p>
+    <w:p>
+      <w:pPr>
+        <w:pStyle w:val="berschrift2"/>
+      </w:pPr>
+      <w:bookmarkStart w:id="88" w:name="_Toc293502663"/>
+      <w:r>
+        <w:t>D</w:t>
+      </w:r>
+      <w:r>
+        <w:t>atabase</w:t>
+      </w:r>
       <w:bookmarkEnd w:id="88"/>
     </w:p>
     <w:p>
-      <w:r>
-        <w:t>Die Klassen Customer, Gps</w:t>
-      </w:r>
-      <w:r>
-        <w:t xml:space="preserve">Position, TimeEntryType sowie User implementieren alle das Interface Receivable. Die damit implementierten Methoden werden im Abschnitt </w:t>
-      </w:r>
-      <w:r>
-        <w:fldChar w:fldCharType="begin"/>
-      </w:r>
-      <w:r>
-        <w:instrText xml:space="preserve"> REF _Ref293075004 \w \h </w:instrText>
-      </w:r>
-      <w:r>
-        <w:fldChar w:fldCharType="separate"/>
-      </w:r>
-      <w:r>
-        <w:t>4.1.4.2</w:t>
-      </w:r>
-      <w:r>
-        <w:fldChar w:fldCharType="end"/>
-      </w:r>
-      <w:r>
-        <w:t xml:space="preserve"> </w:t>
-      </w:r>
-      <w:r>
-        <w:t>„</w:t>
-      </w:r>
-      <w:r>
-        <w:fldChar w:fldCharType="begin"/>
-      </w:r>
-      <w:r>
-        <w:instrText xml:space="preserve"> REF _Ref293075004 \h </w:instrText>
-      </w:r>
-      <w:r>
-        <w:fldChar w:fldCharType="separate"/>
-      </w:r>
-      <w:r>
-        <w:t>Receivable</w:t>
-      </w:r>
-      <w:r>
-        <w:fldChar w:fldCharType="end"/>
-      </w:r>
-      <w:r>
-        <w:t>“</w:t>
-      </w:r>
-      <w:r>
-        <w:t xml:space="preserve"> erläutert.</w:t>
-      </w:r>
-      <w:r>
-        <w:t xml:space="preserve"> Die Klasse TimeEntry implementiert die Interfaces Confirmable (siehe </w:t>
-      </w:r>
-      <w:r>
-        <w:t xml:space="preserve">Kapitel </w:t>
-      </w:r>
-      <w:r>
-        <w:fldChar w:fldCharType="begin"/>
-      </w:r>
-      <w:r>
-        <w:instrText xml:space="preserve"> REF _Ref293075122 \r \h </w:instrText>
-      </w:r>
-      <w:r>
-        <w:fldChar w:fldCharType="separate"/>
-      </w:r>
-      <w:r>
-        <w:t>4.1.4.1</w:t>
-      </w:r>
-      <w:r>
-        <w:fldChar w:fldCharType="end"/>
-      </w:r>
-      <w:r>
-        <w:t xml:space="preserve"> </w:t>
-      </w:r>
-      <w:r>
-        <w:t>„</w:t>
-      </w:r>
-      <w:r>
-        <w:fldChar w:fldCharType="begin"/>
-      </w:r>
-      <w:r>
-        <w:instrText xml:space="preserve"> REF _Ref293075122 \h </w:instrText>
-      </w:r>
-      <w:r>
-        <w:fldChar w:fldCharType="separate"/>
-      </w:r>
-      <w:r>
-        <w:t>Confirmable</w:t>
-      </w:r>
-      <w:r>
-        <w:fldChar w:fldCharType="end"/>
-      </w:r>
-      <w:r>
-        <w:t>“</w:t>
-      </w:r>
-      <w:r>
-        <w:t xml:space="preserve">) und Transmittable (siehe </w:t>
-      </w:r>
-      <w:r>
-        <w:t xml:space="preserve">Kapitel </w:t>
-      </w:r>
-      <w:r>
-        <w:fldChar w:fldCharType="begin"/>
-      </w:r>
-      <w:r>
-        <w:instrText xml:space="preserve"> REF _Ref293075145 \r \h </w:instrText>
-      </w:r>
-      <w:r>
-        <w:fldChar w:fldCharType="separate"/>
-      </w:r>
-      <w:r>
-        <w:t>4.1.4.3</w:t>
-      </w:r>
-      <w:r>
-        <w:fldChar w:fldCharType="end"/>
-      </w:r>
-      <w:r>
-        <w:t xml:space="preserve"> </w:t>
-      </w:r>
-      <w:r>
-        <w:t>„</w:t>
-      </w:r>
-      <w:r>
-        <w:fldChar w:fldCharType="begin"/>
-      </w:r>
-      <w:r>
-        <w:instrText xml:space="preserve"> REF _Ref293075145 \h </w:instrText>
-      </w:r>
-      <w:r>
-        <w:fldChar w:fldCharType="separate"/>
-      </w:r>
-      <w:r>
-        <w:t>Transmittable</w:t>
-      </w:r>
-      <w:r>
-        <w:fldChar w:fldCharType="end"/>
-      </w:r>
-      <w:r>
-        <w:t>“</w:t>
-      </w:r>
-      <w:r>
-        <w:t>).</w:t>
-      </w:r>
-    </w:p>
-    <w:p>
-      <w:pPr>
-        <w:pStyle w:val="berschrift2"/>
-      </w:pPr>
-      <w:bookmarkStart w:id="89" w:name="_Toc293502663"/>
-      <w:r>
-        <w:t>D</w:t>
-      </w:r>
-      <w:r>
-        <w:t>atabase</w:t>
+      <w:pPr>
+        <w:pStyle w:val="berschrift3"/>
+      </w:pPr>
+      <w:bookmarkStart w:id="89" w:name="_Toc293502664"/>
+      <w:r>
+        <w:t>Beschreibung</w:t>
       </w:r>
       <w:bookmarkEnd w:id="89"/>
     </w:p>
     <w:p>
+      <w:r>
+        <w:t xml:space="preserve">Das Package „database“ ist für die Verbindung zur Datenbank verantwortlich. Zudem ist es für die Erstellung der Datenbank und deren Tabellen zuständig. Durch die Klasse DatabaseHelper können die verschiedenen Klassen der „activities“ auf die Datenbank zugreifen. Des Weiteren kann über diese Klasse die Datenbank auch zurückgesetzt werden. </w:t>
+      </w:r>
+    </w:p>
+    <w:p>
       <w:pPr>
         <w:pStyle w:val="berschrift3"/>
       </w:pPr>
-      <w:bookmarkStart w:id="90" w:name="_Toc293502664"/>
-      <w:r>
-        <w:t>Beschreibung</w:t>
+      <w:bookmarkStart w:id="90" w:name="_Toc293502665"/>
+      <w:r>
+        <w:t>Klassenstruktur</w:t>
       </w:r>
       <w:bookmarkEnd w:id="90"/>
-    </w:p>
-    <w:p>
-      <w:r>
-        <w:t xml:space="preserve">Das Package „database“ ist für die Verbindung zur Datenbank verantwortlich. Zudem ist es für die Erstellung der Datenbank und deren Tabellen zuständig. Durch die Klasse DatabaseHelper können die verschiedenen Klassen der „activities“ auf die Datenbank zugreifen. Des Weiteren kann über diese Klasse die Datenbank auch zurückgesetzt werden. </w:t>
-      </w:r>
-    </w:p>
-    <w:p>
-      <w:pPr>
-        <w:pStyle w:val="berschrift3"/>
-      </w:pPr>
-      <w:bookmarkStart w:id="91" w:name="_Toc293502665"/>
-      <w:r>
-        <w:t>Klassenstruktur</w:t>
-      </w:r>
-      <w:bookmarkEnd w:id="91"/>
     </w:p>
     <w:p>
       <w:pPr>
@@ -19294,8 +19292,8 @@
       <w:pPr>
         <w:pStyle w:val="Beschriftung"/>
       </w:pPr>
-      <w:bookmarkStart w:id="92" w:name="_Toc293247006"/>
-      <w:bookmarkStart w:id="93" w:name="_Toc293582096"/>
+      <w:bookmarkStart w:id="91" w:name="_Toc293247006"/>
+      <w:bookmarkStart w:id="92" w:name="_Toc293582096"/>
       <w:r>
         <w:t xml:space="preserve">Abbildung </w:t>
       </w:r>
@@ -19310,28 +19308,28 @@
       <w:r>
         <w:t xml:space="preserve"> - Klassenstruktur Package database</w:t>
       </w:r>
+      <w:bookmarkEnd w:id="91"/>
       <w:bookmarkEnd w:id="92"/>
+    </w:p>
+    <w:p>
+      <w:pPr>
+        <w:pStyle w:val="berschrift2"/>
+      </w:pPr>
+      <w:bookmarkStart w:id="93" w:name="_Toc293502666"/>
+      <w:r>
+        <w:t>Application</w:t>
+      </w:r>
       <w:bookmarkEnd w:id="93"/>
     </w:p>
     <w:p>
       <w:pPr>
-        <w:pStyle w:val="berschrift2"/>
-      </w:pPr>
-      <w:bookmarkStart w:id="94" w:name="_Toc293502666"/>
-      <w:r>
-        <w:t>Application</w:t>
+        <w:pStyle w:val="berschrift3"/>
+      </w:pPr>
+      <w:bookmarkStart w:id="94" w:name="_Toc293502667"/>
+      <w:r>
+        <w:t>Beschreibung</w:t>
       </w:r>
       <w:bookmarkEnd w:id="94"/>
-    </w:p>
-    <w:p>
-      <w:pPr>
-        <w:pStyle w:val="berschrift3"/>
-      </w:pPr>
-      <w:bookmarkStart w:id="95" w:name="_Toc293502667"/>
-      <w:r>
-        <w:t>Beschreibung</w:t>
-      </w:r>
-      <w:bookmarkEnd w:id="95"/>
     </w:p>
     <w:p>
       <w:r>
@@ -19361,12 +19359,12 @@
       <w:pPr>
         <w:pStyle w:val="berschrift3"/>
       </w:pPr>
-      <w:bookmarkStart w:id="96" w:name="_Toc293502668"/>
+      <w:bookmarkStart w:id="95" w:name="_Toc293502668"/>
       <w:r>
         <w:lastRenderedPageBreak/>
         <w:t>Klassenstruktur</w:t>
       </w:r>
-      <w:bookmarkEnd w:id="96"/>
+      <w:bookmarkEnd w:id="95"/>
       <w:r>
         <w:t xml:space="preserve"> </w:t>
       </w:r>
@@ -19434,8 +19432,8 @@
       <w:pPr>
         <w:pStyle w:val="Beschriftung"/>
       </w:pPr>
-      <w:bookmarkStart w:id="97" w:name="_Toc293247007"/>
-      <w:bookmarkStart w:id="98" w:name="_Toc293582097"/>
+      <w:bookmarkStart w:id="96" w:name="_Toc293247007"/>
+      <w:bookmarkStart w:id="97" w:name="_Toc293582097"/>
       <w:r>
         <w:t xml:space="preserve">Abbildung </w:t>
       </w:r>
@@ -19450,49 +19448,49 @@
       <w:r>
         <w:t xml:space="preserve"> - Klassenstruktur Package application</w:t>
       </w:r>
+      <w:bookmarkEnd w:id="96"/>
       <w:bookmarkEnd w:id="97"/>
+    </w:p>
+    <w:p>
+      <w:pPr>
+        <w:pStyle w:val="berschrift2"/>
+      </w:pPr>
+      <w:bookmarkStart w:id="98" w:name="_Toc293502669"/>
+      <w:r>
+        <w:t>G</w:t>
+      </w:r>
+      <w:r>
+        <w:t>ui/</w:t>
+      </w:r>
+      <w:r>
+        <w:t>gen</w:t>
+      </w:r>
       <w:bookmarkEnd w:id="98"/>
     </w:p>
     <w:p>
       <w:pPr>
-        <w:pStyle w:val="berschrift2"/>
-      </w:pPr>
-      <w:bookmarkStart w:id="99" w:name="_Toc293502669"/>
-      <w:r>
-        <w:t>G</w:t>
-      </w:r>
-      <w:r>
-        <w:t>ui/</w:t>
-      </w:r>
-      <w:r>
-        <w:t>gen</w:t>
+        <w:pStyle w:val="berschrift3"/>
+      </w:pPr>
+      <w:bookmarkStart w:id="99" w:name="_Toc293502670"/>
+      <w:r>
+        <w:t>Beschreibung</w:t>
       </w:r>
       <w:bookmarkEnd w:id="99"/>
     </w:p>
     <w:p>
+      <w:r>
+        <w:t>Das Package „gui/gen“ wird von Android automatisch generiert. Durch die darin befindliche Klasse R kann auf die in den XML-Dateien definierten User Interface Angaben zugegriffen werden. Dabei handelt es sich beispielsweise um XML-Daten über die Darstellung der verschiedenen Layouts, Listen oder Menüs.</w:t>
+      </w:r>
+    </w:p>
+    <w:p>
       <w:pPr>
         <w:pStyle w:val="berschrift3"/>
       </w:pPr>
-      <w:bookmarkStart w:id="100" w:name="_Toc293502670"/>
-      <w:r>
-        <w:t>Beschreibung</w:t>
+      <w:bookmarkStart w:id="100" w:name="_Toc293502671"/>
+      <w:r>
+        <w:t>Klassenstruktur</w:t>
       </w:r>
       <w:bookmarkEnd w:id="100"/>
-    </w:p>
-    <w:p>
-      <w:r>
-        <w:t>Das Package „gui/gen“ wird von Android automatisch generiert. Durch die darin befindliche Klasse R kann auf die in den XML-Dateien definierten User Interface Angaben zugegriffen werden. Dabei handelt es sich beispielsweise um XML-Daten über die Darstellung der verschiedenen Layouts, Listen oder Menüs.</w:t>
-      </w:r>
-    </w:p>
-    <w:p>
-      <w:pPr>
-        <w:pStyle w:val="berschrift3"/>
-      </w:pPr>
-      <w:bookmarkStart w:id="101" w:name="_Toc293502671"/>
-      <w:r>
-        <w:t>Klassenstruktur</w:t>
-      </w:r>
-      <w:bookmarkEnd w:id="101"/>
     </w:p>
     <w:p>
       <w:pPr>
@@ -19550,7 +19548,7 @@
       <w:pPr>
         <w:pStyle w:val="Beschriftung"/>
       </w:pPr>
-      <w:bookmarkStart w:id="102" w:name="_Toc293582098"/>
+      <w:bookmarkStart w:id="101" w:name="_Toc293582098"/>
       <w:r>
         <w:t xml:space="preserve">Abbildung </w:t>
       </w:r>
@@ -19571,7 +19569,7 @@
       <w:r>
         <w:t>gui/gen</w:t>
       </w:r>
-      <w:bookmarkEnd w:id="102"/>
+      <w:bookmarkEnd w:id="101"/>
     </w:p>
     <w:p>
       <w:pPr>
@@ -19589,49 +19587,49 @@
       <w:pPr>
         <w:pStyle w:val="berschrift2"/>
       </w:pPr>
-      <w:bookmarkStart w:id="103" w:name="_Toc293502672"/>
+      <w:bookmarkStart w:id="102" w:name="_Toc293502672"/>
       <w:r>
         <w:lastRenderedPageBreak/>
         <w:t>Services</w:t>
       </w:r>
+      <w:bookmarkEnd w:id="102"/>
+    </w:p>
+    <w:p>
+      <w:pPr>
+        <w:pStyle w:val="berschrift3"/>
+      </w:pPr>
+      <w:bookmarkStart w:id="103" w:name="_Toc293502673"/>
+      <w:r>
+        <w:t>Beschreibung</w:t>
+      </w:r>
       <w:bookmarkEnd w:id="103"/>
     </w:p>
     <w:p>
+      <w:r>
+        <w:t>Das Package „services“ sorgt dafür, dass die Daten zwischen Server und Clien</w:t>
+      </w:r>
+      <w:r>
+        <w:t xml:space="preserve">t synchronisiert werden. So </w:t>
+      </w:r>
+      <w:r>
+        <w:t>sind die Services dafür verantwortlich, die Daten aus der Datenbank zu lesen, diese mithilfe des Packages „netw</w:t>
+      </w:r>
+      <w:r>
+        <w:t>ork“ zu übertragen, und schliesslich</w:t>
+      </w:r>
+      <w:r>
+        <w:t xml:space="preserve"> die empfangenen Daten wieder in die Datenbank zu schreiben.</w:t>
+      </w:r>
+    </w:p>
+    <w:p>
       <w:pPr>
         <w:pStyle w:val="berschrift3"/>
       </w:pPr>
-      <w:bookmarkStart w:id="104" w:name="_Toc293502673"/>
-      <w:r>
-        <w:t>Beschreibung</w:t>
+      <w:bookmarkStart w:id="104" w:name="_Toc293502674"/>
+      <w:r>
+        <w:t>Klassenstruktur</w:t>
       </w:r>
       <w:bookmarkEnd w:id="104"/>
-    </w:p>
-    <w:p>
-      <w:r>
-        <w:t>Das Package „services“ sorgt dafür, dass die Daten zwischen Server und Clien</w:t>
-      </w:r>
-      <w:r>
-        <w:t xml:space="preserve">t synchronisiert werden. So </w:t>
-      </w:r>
-      <w:r>
-        <w:t>sind die Services dafür verantwortlich, die Daten aus der Datenbank zu lesen, diese mithilfe des Packages „netw</w:t>
-      </w:r>
-      <w:r>
-        <w:t>ork“ zu übertragen, und schliesslich</w:t>
-      </w:r>
-      <w:r>
-        <w:t xml:space="preserve"> die empfangenen Daten wieder in die Datenbank zu schreiben.</w:t>
-      </w:r>
-    </w:p>
-    <w:p>
-      <w:pPr>
-        <w:pStyle w:val="berschrift3"/>
-      </w:pPr>
-      <w:bookmarkStart w:id="105" w:name="_Toc293502674"/>
-      <w:r>
-        <w:t>Klassenstruktur</w:t>
-      </w:r>
-      <w:bookmarkEnd w:id="105"/>
     </w:p>
     <w:p>
       <w:pPr>
@@ -19696,8 +19694,8 @@
       <w:pPr>
         <w:pStyle w:val="Beschriftung"/>
       </w:pPr>
-      <w:bookmarkStart w:id="106" w:name="_Toc293247008"/>
-      <w:bookmarkStart w:id="107" w:name="_Toc293582099"/>
+      <w:bookmarkStart w:id="105" w:name="_Toc293247008"/>
+      <w:bookmarkStart w:id="106" w:name="_Toc293582099"/>
       <w:r>
         <w:t xml:space="preserve">Abbildung </w:t>
       </w:r>
@@ -19712,151 +19710,151 @@
       <w:r>
         <w:t xml:space="preserve"> - Klassenstruktur Package services</w:t>
       </w:r>
+      <w:bookmarkEnd w:id="105"/>
       <w:bookmarkEnd w:id="106"/>
+    </w:p>
+    <w:p>
+      <w:r>
+        <w:t xml:space="preserve">Was </w:t>
+      </w:r>
+      <w:r>
+        <w:t>bei dieser Abbildung (</w:t>
+      </w:r>
+      <w:r>
+        <w:fldChar w:fldCharType="begin"/>
+      </w:r>
+      <w:r>
+        <w:instrText xml:space="preserve"> REF _Ref293401853 \h </w:instrText>
+      </w:r>
+      <w:r>
+        <w:fldChar w:fldCharType="separate"/>
+      </w:r>
+      <w:r>
+        <w:t xml:space="preserve">Abbildung </w:t>
+      </w:r>
+      <w:r>
+        <w:rPr>
+          <w:noProof/>
+        </w:rPr>
+        <w:t>22</w:t>
+      </w:r>
+      <w:r>
+        <w:t xml:space="preserve"> - Interaktionsdiagramm Synchronisation</w:t>
+      </w:r>
+      <w:r>
+        <w:fldChar w:fldCharType="end"/>
+      </w:r>
+      <w:r>
+        <w:t>)</w:t>
+      </w:r>
+      <w:r>
+        <w:t xml:space="preserve"> sofort auffällt, ist die zyklische Abhängigkeit zwischen der Klasse SynchronizationService (</w:t>
+      </w:r>
+      <w:r>
+        <w:t>nachfolgend</w:t>
+      </w:r>
+      <w:r>
+        <w:t xml:space="preserve"> Service genannt) und SynchronizationServiceTask (</w:t>
+      </w:r>
+      <w:r>
+        <w:t xml:space="preserve">nachfolgend </w:t>
+      </w:r>
+      <w:r>
+        <w:t>ServiceTask genannt). Während der Grund für die Abhängigkeit nach unten (Service erstellt ServiceTask)</w:t>
+      </w:r>
+      <w:r>
+        <w:t xml:space="preserve"> trivial ist</w:t>
+      </w:r>
+      <w:r>
+        <w:t xml:space="preserve">, braucht es für die Abhängigkeit nach oben eine Erklärung: Der ServiceTask muss bei jeder Iteration die Konfiguration neu laden, damit die richtigen Daten übertragen werden. Da für das Laden der Konfiguration dem ServiceTask </w:t>
+      </w:r>
+      <w:r>
+        <w:t>die Berechtigung fehlt (Android-</w:t>
+      </w:r>
+      <w:r>
+        <w:t>spezifisch), muss die Konfiguration über den Service geladen werden.</w:t>
+      </w:r>
+    </w:p>
+    <w:p>
+      <w:r>
+        <w:t>Diese zyklische Abhängigkeit ist von aussen betrachtet aber gar nicht relevant, da der SynchronizationService die einzige Exportklasse in diesem Package darstellt.</w:t>
+      </w:r>
+    </w:p>
+    <w:p>
+      <w:pPr>
+        <w:pStyle w:val="berschrift3"/>
+      </w:pPr>
+      <w:bookmarkStart w:id="107" w:name="_Toc293502675"/>
+      <w:r>
+        <w:t>Architekturkonzepte für Package</w:t>
+      </w:r>
       <w:bookmarkEnd w:id="107"/>
     </w:p>
     <w:p>
       <w:r>
-        <w:t xml:space="preserve">Was </w:t>
-      </w:r>
-      <w:r>
-        <w:t>bei dieser Abbildung (</w:t>
+        <w:t>Das Interface Synchronizer</w:t>
+      </w:r>
+      <w:r>
+        <w:t xml:space="preserve"> beruh</w:t>
+      </w:r>
+      <w:r>
+        <w:t>t</w:t>
+      </w:r>
+      <w:r>
+        <w:t xml:space="preserve"> auf dem Konzept des Polymorphismus welches in Kapitel </w:t>
       </w:r>
       <w:r>
         <w:fldChar w:fldCharType="begin"/>
       </w:r>
       <w:r>
-        <w:instrText xml:space="preserve"> REF _Ref293401853 \h </w:instrText>
+        <w:instrText xml:space="preserve"> REF _Ref293393174 \r \h </w:instrText>
       </w:r>
       <w:r>
         <w:fldChar w:fldCharType="separate"/>
       </w:r>
       <w:r>
-        <w:t xml:space="preserve">Abbildung </w:t>
-      </w:r>
-      <w:r>
-        <w:rPr>
-          <w:noProof/>
-        </w:rPr>
-        <w:t>22</w:t>
-      </w:r>
-      <w:r>
-        <w:t xml:space="preserve"> - Interaktionsdiagramm Synchronisation</w:t>
+        <w:t>3.6.2.1.3</w:t>
       </w:r>
       <w:r>
         <w:fldChar w:fldCharType="end"/>
       </w:r>
       <w:r>
-        <w:t>)</w:t>
-      </w:r>
-      <w:r>
-        <w:t xml:space="preserve"> sofort auffällt, ist die zyklische Abhängigkeit zwischen der Klasse SynchronizationService (</w:t>
-      </w:r>
-      <w:r>
-        <w:t>nachfolgend</w:t>
-      </w:r>
-      <w:r>
-        <w:t xml:space="preserve"> Service genannt) und SynchronizationServiceTask (</w:t>
-      </w:r>
-      <w:r>
-        <w:t xml:space="preserve">nachfolgend </w:t>
-      </w:r>
-      <w:r>
-        <w:t>ServiceTask genannt). Während der Grund für die Abhängigkeit nach unten (Service erstellt ServiceTask)</w:t>
-      </w:r>
-      <w:r>
-        <w:t xml:space="preserve"> trivial ist</w:t>
-      </w:r>
-      <w:r>
-        <w:t xml:space="preserve">, braucht es für die Abhängigkeit nach oben eine Erklärung: Der ServiceTask muss bei jeder Iteration die Konfiguration neu laden, damit die richtigen Daten übertragen werden. Da für das Laden der Konfiguration dem ServiceTask </w:t>
-      </w:r>
-      <w:r>
-        <w:t>die Berechtigung fehlt (Android-</w:t>
-      </w:r>
-      <w:r>
-        <w:t>spezifisch), muss die Konfiguration über den Service geladen werden.</w:t>
-      </w:r>
-    </w:p>
-    <w:p>
-      <w:r>
-        <w:t>Diese zyklische Abhängigkeit ist von aussen betrachtet aber gar nicht relevant, da der SynchronizationService die einzige Exportklasse in diesem Package darstellt.</w:t>
+        <w:t xml:space="preserve"> </w:t>
+      </w:r>
+      <w:r>
+        <w:t>„</w:t>
+      </w:r>
+      <w:r>
+        <w:fldChar w:fldCharType="begin"/>
+      </w:r>
+      <w:r>
+        <w:instrText xml:space="preserve"> REF _Ref293393174 \h </w:instrText>
+      </w:r>
+      <w:r>
+        <w:fldChar w:fldCharType="separate"/>
+      </w:r>
+      <w:r>
+        <w:t>Polymorphismus</w:t>
+      </w:r>
+      <w:r>
+        <w:fldChar w:fldCharType="end"/>
+      </w:r>
+      <w:r>
+        <w:t>“</w:t>
+      </w:r>
+      <w:r>
+        <w:t xml:space="preserve"> genauer erklärt wird.</w:t>
       </w:r>
     </w:p>
     <w:p>
       <w:pPr>
         <w:pStyle w:val="berschrift3"/>
       </w:pPr>
-      <w:bookmarkStart w:id="108" w:name="_Toc293502675"/>
-      <w:r>
-        <w:t>Architekturkonzepte für Package</w:t>
+      <w:bookmarkStart w:id="108" w:name="_Toc293502676"/>
+      <w:r>
+        <w:t>Klassenspezifikationen</w:t>
       </w:r>
       <w:bookmarkEnd w:id="108"/>
-    </w:p>
-    <w:p>
-      <w:r>
-        <w:t>Das Interface Synchronizer</w:t>
-      </w:r>
-      <w:r>
-        <w:t xml:space="preserve"> beruh</w:t>
-      </w:r>
-      <w:r>
-        <w:t>t</w:t>
-      </w:r>
-      <w:r>
-        <w:t xml:space="preserve"> auf dem Konzept des Polymorphismus welches in Kapitel </w:t>
-      </w:r>
-      <w:r>
-        <w:fldChar w:fldCharType="begin"/>
-      </w:r>
-      <w:r>
-        <w:instrText xml:space="preserve"> REF _Ref293393174 \r \h </w:instrText>
-      </w:r>
-      <w:r>
-        <w:fldChar w:fldCharType="separate"/>
-      </w:r>
-      <w:r>
-        <w:t>3.6.2.1.3</w:t>
-      </w:r>
-      <w:r>
-        <w:fldChar w:fldCharType="end"/>
-      </w:r>
-      <w:r>
-        <w:t xml:space="preserve"> </w:t>
-      </w:r>
-      <w:r>
-        <w:t>„</w:t>
-      </w:r>
-      <w:r>
-        <w:fldChar w:fldCharType="begin"/>
-      </w:r>
-      <w:r>
-        <w:instrText xml:space="preserve"> REF _Ref293393174 \h </w:instrText>
-      </w:r>
-      <w:r>
-        <w:fldChar w:fldCharType="separate"/>
-      </w:r>
-      <w:r>
-        <w:t>Polymorphismus</w:t>
-      </w:r>
-      <w:r>
-        <w:fldChar w:fldCharType="end"/>
-      </w:r>
-      <w:r>
-        <w:t>“</w:t>
-      </w:r>
-      <w:r>
-        <w:t xml:space="preserve"> genauer erklärt wird.</w:t>
-      </w:r>
-    </w:p>
-    <w:p>
-      <w:pPr>
-        <w:pStyle w:val="berschrift3"/>
-      </w:pPr>
-      <w:bookmarkStart w:id="109" w:name="_Toc293502676"/>
-      <w:r>
-        <w:t>Klassenspezifikationen</w:t>
-      </w:r>
-      <w:bookmarkEnd w:id="109"/>
     </w:p>
     <w:p>
       <w:r>
@@ -19983,11 +19981,11 @@
       <w:pPr>
         <w:pStyle w:val="berschrift4"/>
       </w:pPr>
-      <w:bookmarkStart w:id="110" w:name="_Ref293401963"/>
+      <w:bookmarkStart w:id="109" w:name="_Ref293401963"/>
       <w:r>
         <w:t>CustomerSynchronizer</w:t>
       </w:r>
-      <w:bookmarkEnd w:id="110"/>
+      <w:bookmarkEnd w:id="109"/>
     </w:p>
     <w:p>
       <w:r>
@@ -20326,22 +20324,22 @@
       <w:pPr>
         <w:pStyle w:val="berschrift3"/>
       </w:pPr>
-      <w:bookmarkStart w:id="111" w:name="_Toc293502677"/>
+      <w:bookmarkStart w:id="110" w:name="_Toc293502677"/>
       <w:r>
         <w:lastRenderedPageBreak/>
         <w:t>Interaktionen innerhalb Package</w:t>
       </w:r>
+      <w:bookmarkEnd w:id="110"/>
+    </w:p>
+    <w:p>
+      <w:pPr>
+        <w:pStyle w:val="berschrift4"/>
+      </w:pPr>
+      <w:bookmarkStart w:id="111" w:name="_Ref293402180"/>
+      <w:r>
+        <w:t>Übersicht Synchronisation</w:t>
+      </w:r>
       <w:bookmarkEnd w:id="111"/>
-    </w:p>
-    <w:p>
-      <w:pPr>
-        <w:pStyle w:val="berschrift4"/>
-      </w:pPr>
-      <w:bookmarkStart w:id="112" w:name="_Ref293402180"/>
-      <w:r>
-        <w:t>Übersicht Synchronisation</w:t>
-      </w:r>
-      <w:bookmarkEnd w:id="112"/>
     </w:p>
     <w:p>
       <w:r>
@@ -20442,8 +20440,8 @@
       <w:pPr>
         <w:pStyle w:val="Beschriftung"/>
       </w:pPr>
-      <w:bookmarkStart w:id="113" w:name="_Ref293401853"/>
-      <w:bookmarkStart w:id="114" w:name="_Toc293582100"/>
+      <w:bookmarkStart w:id="112" w:name="_Ref293401853"/>
+      <w:bookmarkStart w:id="113" w:name="_Toc293582100"/>
       <w:r>
         <w:t xml:space="preserve">Abbildung </w:t>
       </w:r>
@@ -20458,8 +20456,8 @@
       <w:r>
         <w:t xml:space="preserve"> - Interaktionsdiagramm Synchronisation</w:t>
       </w:r>
+      <w:bookmarkEnd w:id="112"/>
       <w:bookmarkEnd w:id="113"/>
-      <w:bookmarkEnd w:id="114"/>
     </w:p>
     <w:p>
       <w:pPr>
@@ -20470,7 +20468,7 @@
           <w:szCs w:val="22"/>
         </w:rPr>
       </w:pPr>
-      <w:bookmarkStart w:id="115" w:name="_Ref293402000"/>
+      <w:bookmarkStart w:id="114" w:name="_Ref293402000"/>
       <w:r>
         <w:br w:type="page"/>
       </w:r>
@@ -20483,7 +20481,7 @@
         <w:lastRenderedPageBreak/>
         <w:t>Synchronisation von Kunden</w:t>
       </w:r>
-      <w:bookmarkEnd w:id="115"/>
+      <w:bookmarkEnd w:id="114"/>
     </w:p>
     <w:p>
       <w:r>
@@ -20550,7 +20548,7 @@
       <w:pPr>
         <w:pStyle w:val="Beschriftung"/>
       </w:pPr>
-      <w:bookmarkStart w:id="116" w:name="_Toc293582101"/>
+      <w:bookmarkStart w:id="115" w:name="_Toc293582101"/>
       <w:r>
         <w:t xml:space="preserve">Abbildung </w:t>
       </w:r>
@@ -20571,118 +20569,132 @@
       <w:r>
         <w:t xml:space="preserve"> Interaktionsdiagramm Synchronisation Kunde</w:t>
       </w:r>
+      <w:bookmarkEnd w:id="115"/>
+    </w:p>
+    <w:p>
+      <w:pPr>
+        <w:pStyle w:val="berschrift4"/>
+      </w:pPr>
+      <w:bookmarkStart w:id="116" w:name="_Ref293496894"/>
+      <w:r>
+        <w:t>Synchronisation von Stundeneintragstypen</w:t>
+      </w:r>
       <w:bookmarkEnd w:id="116"/>
     </w:p>
     <w:p>
+      <w:r>
+        <w:t xml:space="preserve">Da der Ablauf beim Synchronisieren von Stundeneintragstypen dem Abgleichen von Kunden gleicht, wurde auf ein Interaktionsdiagramm verzichtet. </w:t>
+      </w:r>
+      <w:r>
+        <w:t>Stattdessen wird auf den Abschnitt</w:t>
+      </w:r>
+      <w:r>
+        <w:t xml:space="preserve"> </w:t>
+      </w:r>
+      <w:r>
+        <w:fldChar w:fldCharType="begin"/>
+      </w:r>
+      <w:r>
+        <w:instrText xml:space="preserve"> REF _Ref293402000 \r \h </w:instrText>
+      </w:r>
+      <w:r>
+        <w:fldChar w:fldCharType="separate"/>
+      </w:r>
+      <w:r>
+        <w:t>4.7.5.2</w:t>
+      </w:r>
+      <w:r>
+        <w:fldChar w:fldCharType="end"/>
+      </w:r>
+      <w:r>
+        <w:t xml:space="preserve"> </w:t>
+      </w:r>
+      <w:r>
+        <w:t>„</w:t>
+      </w:r>
+      <w:r>
+        <w:fldChar w:fldCharType="begin"/>
+      </w:r>
+      <w:r>
+        <w:instrText xml:space="preserve"> REF _Ref293402000 \h </w:instrText>
+      </w:r>
+      <w:r>
+        <w:fldChar w:fldCharType="separate"/>
+      </w:r>
+      <w:r>
+        <w:t>Synchronisation von Kunden</w:t>
+      </w:r>
+      <w:r>
+        <w:fldChar w:fldCharType="end"/>
+      </w:r>
+      <w:r>
+        <w:t>“</w:t>
+      </w:r>
+      <w:r>
+        <w:t xml:space="preserve"> verwiesen. </w:t>
+      </w:r>
+    </w:p>
+    <w:p>
       <w:pPr>
         <w:pStyle w:val="berschrift4"/>
       </w:pPr>
-      <w:bookmarkStart w:id="117" w:name="_Ref293496894"/>
+      <w:r>
+        <w:t>Synchronisation von Stundeneinträgen</w:t>
+      </w:r>
+    </w:p>
+    <w:p>
+      <w:r>
+        <w:t>Wie bei dem vorhergehenden Kapitel</w:t>
+      </w:r>
+      <w:r>
+        <w:t xml:space="preserve"> (Kapitel </w:t>
+      </w:r>
+      <w:r>
+        <w:fldChar w:fldCharType="begin"/>
+      </w:r>
+      <w:r>
+        <w:instrText xml:space="preserve"> REF _Ref293496894 \r \h </w:instrText>
+      </w:r>
+      <w:r>
+        <w:fldChar w:fldCharType="separate"/>
+      </w:r>
+      <w:r>
+        <w:t>4.7.5.3</w:t>
+      </w:r>
+      <w:r>
+        <w:fldChar w:fldCharType="end"/>
+      </w:r>
+      <w:r>
+        <w:t xml:space="preserve"> </w:t>
+      </w:r>
+      <w:r>
+        <w:fldChar w:fldCharType="begin"/>
+      </w:r>
+      <w:r>
+        <w:instrText xml:space="preserve"> REF _Ref293496894 \h </w:instrText>
+      </w:r>
+      <w:r>
+        <w:fldChar w:fldCharType="separate"/>
+      </w:r>
       <w:r>
         <w:t>Synchronisation von Stundeneintragstypen</w:t>
       </w:r>
+      <w:r>
+        <w:fldChar w:fldCharType="end"/>
+      </w:r>
+      <w:r>
+        <w:t>)</w:t>
+      </w:r>
+      <w:r>
+        <w:t xml:space="preserve"> handelt es sich bei der Synchronisation von Stundeneinträgen um einen ähnlichen Ablauf wie bei der Synchronisation von Kund</w:t>
+      </w:r>
+      <w:r>
+        <w:t>en, deshalb wird auf den Abschnitt</w:t>
+      </w:r>
+      <w:bookmarkStart w:id="117" w:name="_GoBack"/>
       <w:bookmarkEnd w:id="117"/>
-    </w:p>
-    <w:p>
-      <w:r>
-        <w:t xml:space="preserve">Da der Ablauf beim Synchronisieren von Stundeneintragstypen dem Abgleichen von Kunden gleicht, wurde auf ein Interaktionsdiagramm verzichtet. Stattdessen wird auf das Kapitel </w:t>
-      </w:r>
-      <w:r>
-        <w:fldChar w:fldCharType="begin"/>
-      </w:r>
-      <w:r>
-        <w:instrText xml:space="preserve"> REF _Ref293402000 \r \h </w:instrText>
-      </w:r>
-      <w:r>
-        <w:fldChar w:fldCharType="separate"/>
-      </w:r>
-      <w:r>
-        <w:t>4.7.5.2</w:t>
-      </w:r>
-      <w:r>
-        <w:fldChar w:fldCharType="end"/>
-      </w:r>
       <w:r>
         <w:t xml:space="preserve"> </w:t>
-      </w:r>
-      <w:r>
-        <w:t>„</w:t>
-      </w:r>
-      <w:r>
-        <w:fldChar w:fldCharType="begin"/>
-      </w:r>
-      <w:r>
-        <w:instrText xml:space="preserve"> REF _Ref293402000 \h </w:instrText>
-      </w:r>
-      <w:r>
-        <w:fldChar w:fldCharType="separate"/>
-      </w:r>
-      <w:r>
-        <w:t>Synchronisation von Kunden</w:t>
-      </w:r>
-      <w:r>
-        <w:fldChar w:fldCharType="end"/>
-      </w:r>
-      <w:r>
-        <w:t>“</w:t>
-      </w:r>
-      <w:r>
-        <w:t xml:space="preserve"> verwiesen. </w:t>
-      </w:r>
-    </w:p>
-    <w:p>
-      <w:pPr>
-        <w:pStyle w:val="berschrift4"/>
-      </w:pPr>
-      <w:r>
-        <w:t>Synchronisation von Stundeneinträgen</w:t>
-      </w:r>
-    </w:p>
-    <w:p>
-      <w:r>
-        <w:t>Wie bei dem vorhergehenden Kapitel</w:t>
-      </w:r>
-      <w:r>
-        <w:t xml:space="preserve"> (Kapitel </w:t>
-      </w:r>
-      <w:r>
-        <w:fldChar w:fldCharType="begin"/>
-      </w:r>
-      <w:r>
-        <w:instrText xml:space="preserve"> REF _Ref293496894 \r \h </w:instrText>
-      </w:r>
-      <w:r>
-        <w:fldChar w:fldCharType="separate"/>
-      </w:r>
-      <w:r>
-        <w:t>4.7.5.3</w:t>
-      </w:r>
-      <w:r>
-        <w:fldChar w:fldCharType="end"/>
-      </w:r>
-      <w:r>
-        <w:t xml:space="preserve"> </w:t>
-      </w:r>
-      <w:r>
-        <w:fldChar w:fldCharType="begin"/>
-      </w:r>
-      <w:r>
-        <w:instrText xml:space="preserve"> REF _Ref293496894 \h </w:instrText>
-      </w:r>
-      <w:r>
-        <w:fldChar w:fldCharType="separate"/>
-      </w:r>
-      <w:r>
-        <w:t>Synchronisation von Stundeneintragstypen</w:t>
-      </w:r>
-      <w:r>
-        <w:fldChar w:fldCharType="end"/>
-      </w:r>
-      <w:r>
-        <w:t>)</w:t>
-      </w:r>
-      <w:r>
-        <w:t xml:space="preserve"> handelt es sich bei der Synchronisation von Stundeneinträgen um einen ähnlichen Ablauf wie bei der Synchronisation von Kunden, deshalb wird auf das Kapitel </w:t>
       </w:r>
       <w:r>
         <w:fldChar w:fldCharType="begin"/>
@@ -30824,7 +30836,7 @@
         <w:noProof/>
         <w:lang w:val="de-DE"/>
       </w:rPr>
-      <w:t>16</w:t>
+      <w:t>31</w:t>
     </w:r>
     <w:r>
       <w:rPr>
@@ -36658,7 +36670,7 @@
 </file>
 
 <file path=customXml/itemProps1.xml><?xml version="1.0" encoding="utf-8"?>
-<ds:datastoreItem xmlns:ds="http://schemas.openxmlformats.org/officeDocument/2006/customXml" ds:itemID="{E2607937-9FBE-47B8-A3C2-3ACEE12FDD62}">
+<ds:datastoreItem xmlns:ds="http://schemas.openxmlformats.org/officeDocument/2006/customXml" ds:itemID="{4B2FC92E-4AF4-4ACB-AE6E-F42A647D7BE4}">
   <ds:schemaRefs>
     <ds:schemaRef ds:uri="http://schemas.openxmlformats.org/officeDocument/2006/bibliography"/>
   </ds:schemaRefs>
@@ -36666,7 +36678,7 @@
 </file>
 
 <file path=customXml/itemProps2.xml><?xml version="1.0" encoding="utf-8"?>
-<ds:datastoreItem xmlns:ds="http://schemas.openxmlformats.org/officeDocument/2006/customXml" ds:itemID="{1D38D8EE-903D-49E5-9290-58C2882543A5}">
+<ds:datastoreItem xmlns:ds="http://schemas.openxmlformats.org/officeDocument/2006/customXml" ds:itemID="{264F7979-D214-483C-8CAC-EDAA8B5FC38B}">
   <ds:schemaRefs>
     <ds:schemaRef ds:uri="http://schemas.openxmlformats.org/officeDocument/2006/bibliography"/>
   </ds:schemaRefs>

</xml_diff>